<commit_message>
Incorporada la parte del entorno
</commit_message>
<xml_diff>
--- a/Documentos/EL4313-1S2017-Proy01-PlantillaReporte(DOC).docx
+++ b/Documentos/EL4313-1S2017-Proy01-PlantillaReporte(DOC).docx
@@ -1,6 +1,6 @@
 
 <file path=word/document.xml><?xml version="1.0" encoding="utf-8"?>
-<w:document xmlns:wpc="http://schemas.microsoft.com/office/word/2010/wordprocessingCanvas" xmlns:mc="http://schemas.openxmlformats.org/markup-compatibility/2006" xmlns:o="urn:schemas-microsoft-com:office:office" xmlns:r="http://schemas.openxmlformats.org/officeDocument/2006/relationships" xmlns:m="http://schemas.openxmlformats.org/officeDocument/2006/math" xmlns:v="urn:schemas-microsoft-com:vml" xmlns:wp14="http://schemas.microsoft.com/office/word/2010/wordprocessingDrawing" xmlns:wp="http://schemas.openxmlformats.org/drawingml/2006/wordprocessingDrawing" xmlns:w10="urn:schemas-microsoft-com:office:word" xmlns:w="http://schemas.openxmlformats.org/wordprocessingml/2006/main" xmlns:w14="http://schemas.microsoft.com/office/word/2010/wordml" xmlns:w15="http://schemas.microsoft.com/office/word/2012/wordml" xmlns:wpg="http://schemas.microsoft.com/office/word/2010/wordprocessingGroup" xmlns:wpi="http://schemas.microsoft.com/office/word/2010/wordprocessingInk" xmlns:wne="http://schemas.microsoft.com/office/word/2006/wordml" xmlns:wps="http://schemas.microsoft.com/office/word/2010/wordprocessingShape" mc:Ignorable="w14 w15 wp14">
+<w:document xmlns:wpc="http://schemas.microsoft.com/office/word/2010/wordprocessingCanvas" xmlns:cx="http://schemas.microsoft.com/office/drawing/2014/chartex" xmlns:cx1="http://schemas.microsoft.com/office/drawing/2015/9/8/chartex" xmlns:cx2="http://schemas.microsoft.com/office/drawing/2015/10/21/chartex" xmlns:cx3="http://schemas.microsoft.com/office/drawing/2016/5/9/chartex" xmlns:cx4="http://schemas.microsoft.com/office/drawing/2016/5/10/chartex" xmlns:cx5="http://schemas.microsoft.com/office/drawing/2016/5/11/chartex" xmlns:mc="http://schemas.openxmlformats.org/markup-compatibility/2006" xmlns:o="urn:schemas-microsoft-com:office:office" xmlns:r="http://schemas.openxmlformats.org/officeDocument/2006/relationships" xmlns:m="http://schemas.openxmlformats.org/officeDocument/2006/math" xmlns:v="urn:schemas-microsoft-com:vml" xmlns:wp14="http://schemas.microsoft.com/office/word/2010/wordprocessingDrawing" xmlns:wp="http://schemas.openxmlformats.org/drawingml/2006/wordprocessingDrawing" xmlns:w10="urn:schemas-microsoft-com:office:word" xmlns:w="http://schemas.openxmlformats.org/wordprocessingml/2006/main" xmlns:w14="http://schemas.microsoft.com/office/word/2010/wordml" xmlns:w15="http://schemas.microsoft.com/office/word/2012/wordml" xmlns:w16se="http://schemas.microsoft.com/office/word/2015/wordml/symex" xmlns:wpg="http://schemas.microsoft.com/office/word/2010/wordprocessingGroup" xmlns:wpi="http://schemas.microsoft.com/office/word/2010/wordprocessingInk" xmlns:wne="http://schemas.microsoft.com/office/word/2006/wordml" xmlns:wps="http://schemas.microsoft.com/office/word/2010/wordprocessingShape" mc:Ignorable="w14 w15 w16se wp14">
   <w:body>
     <w:p>
       <w:pPr>
@@ -13,16 +13,8 @@
         <w:rPr>
           <w:lang w:val="es-CR"/>
         </w:rPr>
-        <w:t>Título</w:t>
-      </w:r>
-      <w:r>
-        <w:rPr>
-          <w:lang w:val="es-CR"/>
-        </w:rPr>
-        <w:t>-Informe</w:t>
-      </w:r>
-      <w:bookmarkStart w:id="0" w:name="_GoBack"/>
-      <w:bookmarkEnd w:id="0"/>
+        <w:t>Diseño e implementación de un emulador de instrucciones MIPS en una arquitectura x86 de 64 bits.</w:t>
+      </w:r>
     </w:p>
     <w:p>
       <w:pPr>
@@ -35,7 +27,7 @@
         <w:rPr>
           <w:lang w:val="es-CR"/>
         </w:rPr>
-        <w:t>Subtítulo</w:t>
+        <w:t>Proyecto 1 de Laboratorio de Estructura de Microprocesadores</w:t>
       </w:r>
     </w:p>
     <w:p>
@@ -64,28 +56,22 @@
         <w:pStyle w:val="Author"/>
         <w:jc w:val="left"/>
         <w:rPr>
-          <w:lang w:val="es-CR"/>
-        </w:rPr>
-      </w:pPr>
-      <w:r>
-        <w:rPr>
-          <w:lang w:val="es-CR"/>
-        </w:rPr>
-        <w:t>Nombre</w:t>
-      </w:r>
-      <w:r>
-        <w:rPr>
-          <w:lang w:val="es-CR"/>
-        </w:rPr>
-        <w:t xml:space="preserve"> </w:t>
-      </w:r>
-      <w:r>
-        <w:rPr>
           <w:i/>
           <w:iCs/>
           <w:lang w:val="es-CR"/>
         </w:rPr>
-        <w:t>(</w:t>
+      </w:pPr>
+      <w:r>
+        <w:rPr>
+          <w:lang w:val="es-CR"/>
+        </w:rPr>
+        <w:t>Danny Gabriel Mejías Anchía</w:t>
+      </w:r>
+      <w:r>
+        <w:rPr>
+          <w:lang w:val="es-CR"/>
+        </w:rPr>
+        <w:t xml:space="preserve"> </w:t>
       </w:r>
       <w:r>
         <w:rPr>
@@ -93,7 +79,7 @@
           <w:iCs/>
           <w:lang w:val="es-CR"/>
         </w:rPr>
-        <w:t>ID</w:t>
+        <w:t>(</w:t>
       </w:r>
       <w:r>
         <w:rPr>
@@ -101,7 +87,7 @@
           <w:iCs/>
           <w:lang w:val="es-CR"/>
         </w:rPr>
-        <w:t>)</w:t>
+        <w:t>2014159999</w:t>
       </w:r>
       <w:r>
         <w:rPr>
@@ -109,13 +95,7 @@
           <w:iCs/>
           <w:lang w:val="es-CR"/>
         </w:rPr>
-        <w:br/>
-      </w:r>
-      <w:r>
-        <w:rPr>
-          <w:lang w:val="es-CR"/>
-        </w:rPr>
-        <w:t xml:space="preserve">Nombre </w:t>
+        <w:t>)</w:t>
       </w:r>
       <w:r>
         <w:rPr>
@@ -123,7 +103,25 @@
           <w:iCs/>
           <w:lang w:val="es-CR"/>
         </w:rPr>
-        <w:t>(ID)</w:t>
+        <w:br/>
+      </w:r>
+      <w:r>
+        <w:rPr>
+          <w:lang w:val="es-CR"/>
+        </w:rPr>
+        <w:t>Javier Alonso Cordero</w:t>
+      </w:r>
+      <w:r>
+        <w:rPr>
+          <w:lang w:val="es-CR"/>
+        </w:rPr>
+        <w:t xml:space="preserve"> </w:t>
+      </w:r>
+      <w:r>
+        <w:rPr>
+          <w:lang w:val="es-CR"/>
+        </w:rPr>
+        <w:t>Quirós</w:t>
       </w:r>
       <w:r>
         <w:rPr>
@@ -131,13 +129,7 @@
           <w:iCs/>
           <w:lang w:val="es-CR"/>
         </w:rPr>
-        <w:br/>
-      </w:r>
-      <w:r>
-        <w:rPr>
-          <w:lang w:val="es-CR"/>
-        </w:rPr>
-        <w:t xml:space="preserve">Nombre </w:t>
+        <w:t>(</w:t>
       </w:r>
       <w:r>
         <w:rPr>
@@ -145,7 +137,7 @@
           <w:iCs/>
           <w:lang w:val="es-CR"/>
         </w:rPr>
-        <w:t>(ID)</w:t>
+        <w:t>2014115782</w:t>
       </w:r>
       <w:r>
         <w:rPr>
@@ -153,13 +145,7 @@
           <w:iCs/>
           <w:lang w:val="es-CR"/>
         </w:rPr>
-        <w:br/>
-      </w:r>
-      <w:r>
-        <w:rPr>
-          <w:lang w:val="es-CR"/>
-        </w:rPr>
-        <w:t xml:space="preserve">Nombre </w:t>
+        <w:t>)</w:t>
       </w:r>
       <w:r>
         <w:rPr>
@@ -167,116 +153,283 @@
           <w:iCs/>
           <w:lang w:val="es-CR"/>
         </w:rPr>
-        <w:t>(ID)</w:t>
-      </w:r>
-    </w:p>
-    <w:p>
-      <w:pPr>
-        <w:pStyle w:val="Affiliation"/>
-        <w:rPr>
-          <w:lang w:val="es-CR"/>
-        </w:rPr>
-      </w:pPr>
-      <w:r>
-        <w:rPr>
-          <w:lang w:val="es-CR"/>
-        </w:rPr>
-        <w:t>EL4313</w:t>
-      </w:r>
-      <w:r>
-        <w:rPr>
-          <w:lang w:val="es-CR"/>
-        </w:rPr>
-        <w:t xml:space="preserve"> – </w:t>
-      </w:r>
-      <w:r>
-        <w:rPr>
-          <w:lang w:val="es-CR"/>
-        </w:rPr>
-        <w:t>Lab. Estructura Microprocesadores</w:t>
-      </w:r>
-    </w:p>
-    <w:p>
-      <w:pPr>
-        <w:pStyle w:val="Affiliation"/>
-        <w:rPr>
-          <w:lang w:val="es-CR"/>
-        </w:rPr>
-      </w:pPr>
-      <w:r>
-        <w:rPr>
-          <w:lang w:val="es-CR"/>
-        </w:rPr>
-        <w:t>2do Semestre 2016</w:t>
-      </w:r>
-    </w:p>
-    <w:p>
-      <w:pPr>
-        <w:pStyle w:val="Affiliation"/>
-      </w:pPr>
-      <w:r>
-        <w:t>Tecnológico de Costa Rica</w:t>
-      </w:r>
-    </w:p>
-    <w:p>
-      <w:pPr>
-        <w:pStyle w:val="Affiliation"/>
-      </w:pPr>
-    </w:p>
-    <w:p>
-      <w:pPr>
-        <w:pStyle w:val="Abstract"/>
-      </w:pPr>
+        <w:br/>
+      </w:r>
+      <w:r>
+        <w:rPr>
+          <w:lang w:val="es-CR"/>
+        </w:rPr>
+        <w:t>Keylor Andrés Mena Venegas</w:t>
+      </w:r>
+      <w:r>
+        <w:rPr>
+          <w:lang w:val="es-CR"/>
+        </w:rPr>
+        <w:t xml:space="preserve"> </w:t>
+      </w:r>
       <w:r>
         <w:rPr>
           <w:i/>
           <w:iCs/>
-        </w:rPr>
-        <w:t>Abstract</w:t>
-      </w:r>
-      <w:r>
-        <w:t>—</w:t>
-      </w:r>
-      <w:r>
-        <w:t>This is a short summ</w:t>
-      </w:r>
-      <w:r>
-        <w:t>ary (in english) of this document</w:t>
-      </w:r>
-    </w:p>
-    <w:p>
-      <w:pPr>
-        <w:pStyle w:val="Abstract"/>
+          <w:lang w:val="es-CR"/>
+        </w:rPr>
+        <w:t>(</w:t>
+      </w:r>
+      <w:r>
         <w:rPr>
           <w:i/>
           <w:iCs/>
           <w:lang w:val="es-CR"/>
         </w:rPr>
-      </w:pPr>
+        <w:t>2014108164</w:t>
+      </w:r>
       <w:r>
         <w:rPr>
           <w:i/>
           <w:iCs/>
           <w:lang w:val="es-CR"/>
         </w:rPr>
+        <w:t>)</w:t>
+      </w:r>
+      <w:r>
+        <w:rPr>
+          <w:i/>
+          <w:iCs/>
+          <w:lang w:val="es-CR"/>
+        </w:rPr>
+        <w:br/>
+      </w:r>
+      <w:r>
+        <w:rPr>
+          <w:lang w:val="es-CR"/>
+        </w:rPr>
+        <w:t>Luis Gerardo Leon Vega</w:t>
+      </w:r>
+      <w:r>
+        <w:rPr>
+          <w:lang w:val="es-CR"/>
+        </w:rPr>
+        <w:t xml:space="preserve"> </w:t>
+      </w:r>
+      <w:r>
+        <w:rPr>
+          <w:i/>
+          <w:iCs/>
+          <w:lang w:val="es-CR"/>
+        </w:rPr>
+        <w:t>(</w:t>
+      </w:r>
+      <w:r>
+        <w:rPr>
+          <w:i/>
+          <w:iCs/>
+          <w:lang w:val="es-CR"/>
+        </w:rPr>
+        <w:t>2014069639</w:t>
+      </w:r>
+      <w:r>
+        <w:rPr>
+          <w:i/>
+          <w:iCs/>
+          <w:lang w:val="es-CR"/>
+        </w:rPr>
+        <w:t>)</w:t>
+      </w:r>
+      <w:r>
+        <w:rPr>
+          <w:i/>
+          <w:iCs/>
+          <w:lang w:val="es-CR"/>
+        </w:rPr>
+        <w:br/>
+      </w:r>
+      <w:r>
+        <w:rPr>
+          <w:iCs/>
+          <w:lang w:val="es-CR"/>
+        </w:rPr>
+        <w:t xml:space="preserve">Luis Orlando Merayo Gatica </w:t>
+      </w:r>
+      <w:r>
+        <w:rPr>
+          <w:i/>
+          <w:iCs/>
+          <w:lang w:val="es-CR"/>
+        </w:rPr>
+        <w:t>(</w:t>
+      </w:r>
+      <w:r>
+        <w:rPr>
+          <w:i/>
+          <w:iCs/>
+          <w:lang w:val="es-CR"/>
+        </w:rPr>
+        <w:t>2014049811</w:t>
+      </w:r>
+      <w:r>
+        <w:rPr>
+          <w:i/>
+          <w:iCs/>
+          <w:lang w:val="es-CR"/>
+        </w:rPr>
+        <w:t>)</w:t>
+      </w:r>
+    </w:p>
+    <w:p>
+      <w:pPr>
+        <w:pStyle w:val="Affiliation"/>
+        <w:rPr>
+          <w:lang w:val="es-CR"/>
+        </w:rPr>
+      </w:pPr>
+      <w:r>
+        <w:rPr>
+          <w:lang w:val="es-CR"/>
+        </w:rPr>
+        <w:t>EL4313</w:t>
+      </w:r>
+      <w:r>
+        <w:rPr>
+          <w:lang w:val="es-CR"/>
+        </w:rPr>
+        <w:t xml:space="preserve"> – </w:t>
+      </w:r>
+      <w:r>
+        <w:rPr>
+          <w:lang w:val="es-CR"/>
+        </w:rPr>
+        <w:t>Lab. Estructura Microprocesadores</w:t>
+      </w:r>
+    </w:p>
+    <w:p>
+      <w:pPr>
+        <w:pStyle w:val="Affiliation"/>
+        <w:rPr>
+          <w:lang w:val="es-CR"/>
+        </w:rPr>
+      </w:pPr>
+      <w:r>
+        <w:rPr>
+          <w:lang w:val="es-CR"/>
+        </w:rPr>
+        <w:t>1er Semestre 2017</w:t>
+      </w:r>
+    </w:p>
+    <w:p>
+      <w:pPr>
+        <w:pStyle w:val="Affiliation"/>
+        <w:rPr>
+          <w:lang w:val="es-419"/>
+        </w:rPr>
+      </w:pPr>
+      <w:r>
+        <w:rPr>
+          <w:lang w:val="es-419"/>
+        </w:rPr>
+        <w:t>Tecnológico de Costa Rica</w:t>
+      </w:r>
+    </w:p>
+    <w:p>
+      <w:pPr>
+        <w:pStyle w:val="Affiliation"/>
+        <w:rPr>
+          <w:lang w:val="es-419"/>
+        </w:rPr>
+      </w:pPr>
+    </w:p>
+    <w:p>
+      <w:pPr>
+        <w:pStyle w:val="Abstract"/>
+      </w:pPr>
+      <w:r>
+        <w:rPr>
+          <w:i/>
+          <w:iCs/>
+        </w:rPr>
+        <w:t>Abstract</w:t>
+      </w:r>
+      <w:r>
+        <w:t>—</w:t>
+      </w:r>
+      <w:r>
+        <w:t xml:space="preserve">In this paper </w:t>
+      </w:r>
+      <w:r>
+        <w:t>details</w:t>
+      </w:r>
+      <w:r>
+        <w:t xml:space="preserve"> the design, development and implementation process of a MIPS architecture</w:t>
+      </w:r>
+      <w:r>
+        <w:t xml:space="preserve"> (32 bits)</w:t>
+      </w:r>
+      <w:r>
+        <w:t xml:space="preserve"> emul</w:t>
+      </w:r>
+      <w:r>
+        <w:t>ator that</w:t>
+      </w:r>
+      <w:r>
+        <w:t xml:space="preserve"> run</w:t>
+      </w:r>
+      <w:r>
+        <w:t>s</w:t>
+      </w:r>
+      <w:r>
+        <w:t xml:space="preserve"> in a x86 (</w:t>
+      </w:r>
+      <w:r>
+        <w:t>64 bits</w:t>
+      </w:r>
+      <w:r>
+        <w:t>)</w:t>
+      </w:r>
+      <w:r>
+        <w:t xml:space="preserve"> computer with Ubuntu 16.04</w:t>
+      </w:r>
+      <w:r>
+        <w:t xml:space="preserve"> LTS</w:t>
+      </w:r>
+      <w:r>
+        <w:t xml:space="preserve"> as operative system (OS)</w:t>
+      </w:r>
+      <w:r>
+        <w:t>. Likewise, this paper has all the analysis about the techniques used during the project development process, discussing and contrasting some of these techniques to finish successfully and with an acceptable throughput the emulator.</w:t>
+      </w:r>
+    </w:p>
+    <w:p>
+      <w:pPr>
+        <w:pStyle w:val="Abstract"/>
+        <w:rPr>
+          <w:i/>
+          <w:iCs/>
+          <w:lang w:val="es-CR"/>
+        </w:rPr>
+      </w:pPr>
+      <w:r>
+        <w:rPr>
+          <w:i/>
+          <w:iCs/>
+          <w:lang w:val="es-CR"/>
+        </w:rPr>
         <w:t>Resumen</w:t>
       </w:r>
       <w:r>
         <w:rPr>
           <w:lang w:val="es-CR"/>
         </w:rPr>
-        <w:t>—Un muy breve resumen de este</w:t>
-      </w:r>
-      <w:r>
-        <w:rPr>
-          <w:lang w:val="es-CR"/>
-        </w:rPr>
-        <w:t xml:space="preserve"> documento.</w:t>
-      </w:r>
-    </w:p>
-    <w:p>
-      <w:pPr>
-        <w:pStyle w:val="Heading1"/>
+        <w:t>—</w:t>
+      </w:r>
+      <w:r>
+        <w:rPr>
+          <w:lang w:val="es-CR"/>
+        </w:rPr>
+        <w:t>En este documento, se detallan aspectos del proceso de diseño, desarrollo e implementación de un emulador de una arquitectura MIPS de 32 bits sobre un computador de arquitectura x86 de 64 bits con sistema operativo Ubuntu 16.04 LTS. Asimismo, se esbozará el análisis de las técnicas empleadas para el proceso de desarrollo del proyecto, discutiendo y discriminando algunas de estas para llegar de forma adecuada a una solución final.</w:t>
+      </w:r>
+    </w:p>
+    <w:p>
+      <w:pPr>
+        <w:pStyle w:val="Ttulo1"/>
       </w:pPr>
       <w:r>
         <w:t xml:space="preserve">Introducción </w:t>
@@ -284,7 +437,7 @@
     </w:p>
     <w:p>
       <w:pPr>
-        <w:pStyle w:val="BodyText"/>
+        <w:pStyle w:val="Textoindependiente"/>
         <w:rPr>
           <w:lang w:val="es-CR"/>
         </w:rPr>
@@ -313,7 +466,57 @@
     </w:p>
     <w:p>
       <w:pPr>
-        <w:pStyle w:val="Heading1"/>
+        <w:pStyle w:val="Textoindependiente"/>
+        <w:rPr>
+          <w:lang w:val="es-CR"/>
+        </w:rPr>
+      </w:pPr>
+      <w:r>
+        <w:rPr>
+          <w:lang w:val="es-CR"/>
+        </w:rPr>
+        <w:t xml:space="preserve">El objetivo de este proyecto es desarrollar un emulador de una arquitectura MIPS capaz de ejecutar instrucciones en este set de instrucciones, ensamblado en un ordenador con una arquitectura x86 de 64 bits con un sistema operativo Ubuntu 16.04. El alcance de este documento se limitará a esbozar y realizar análisis del proceso de diseño, destacar el proceso de desarrollo y analizar los resultados obtenidos en pro del cumplimiento de los requisitos del sistema. </w:t>
+      </w:r>
+      <w:r>
+        <w:rPr>
+          <w:lang w:val="es-CR"/>
+        </w:rPr>
+        <w:t xml:space="preserve">Este emulador </w:t>
+      </w:r>
+      <w:r>
+        <w:rPr>
+          <w:lang w:val="es-CR"/>
+        </w:rPr>
+        <w:t>fue</w:t>
+      </w:r>
+      <w:r>
+        <w:rPr>
+          <w:lang w:val="es-CR"/>
+        </w:rPr>
+        <w:t xml:space="preserve"> programado en ensamblador x86_64 para cumplir con los requisitos mínimos del proyecto y, además, </w:t>
+      </w:r>
+      <w:r>
+        <w:rPr>
+          <w:lang w:val="es-CR"/>
+        </w:rPr>
+        <w:t>es capaz</w:t>
+      </w:r>
+      <w:r>
+        <w:rPr>
+          <w:lang w:val="es-CR"/>
+        </w:rPr>
+        <w:t xml:space="preserve"> leer el programa mediante un archivo con instrucciones decodificadas en MIPS en</w:t>
+      </w:r>
+      <w:r>
+        <w:rPr>
+          <w:lang w:val="es-CR"/>
+        </w:rPr>
+        <w:t xml:space="preserve"> formado de texto plano ASCII, satisfaciendo los requisitos del sistema.</w:t>
+      </w:r>
+    </w:p>
+    <w:p>
+      <w:pPr>
+        <w:pStyle w:val="Ttulo1"/>
       </w:pPr>
       <w:r>
         <w:t>Marco Teórico</w:t>
@@ -321,28 +524,76 @@
     </w:p>
     <w:p>
       <w:pPr>
-        <w:pStyle w:val="Heading2"/>
-        <w:rPr>
-          <w:lang w:val="es-CR"/>
-        </w:rPr>
-      </w:pPr>
-      <w:r>
-        <w:rPr>
-          <w:lang w:val="es-CR"/>
-        </w:rPr>
-        <w:t>¿</w:t>
-      </w:r>
-      <w:r>
-        <w:rPr>
-          <w:lang w:val="es-CR"/>
-        </w:rPr>
-        <w:t>Cuál es el ambiente computacional sobre el que trabajamos</w:t>
-      </w:r>
-      <w:r>
-        <w:rPr>
-          <w:lang w:val="es-CR"/>
-        </w:rPr>
-        <w:t>?</w:t>
+        <w:pStyle w:val="Ttulo2"/>
+        <w:rPr>
+          <w:lang w:val="es-CR"/>
+        </w:rPr>
+      </w:pPr>
+      <w:r>
+        <w:rPr>
+          <w:lang w:val="es-CR"/>
+        </w:rPr>
+        <w:t>Ambiente computacional x86_64 y Ubuntu 16.04</w:t>
+      </w:r>
+    </w:p>
+    <w:p>
+      <w:pPr>
+        <w:pStyle w:val="Textoindependiente"/>
+        <w:rPr>
+          <w:lang w:val="es-CR"/>
+        </w:rPr>
+      </w:pPr>
+      <w:r>
+        <w:rPr>
+          <w:lang w:val="es-CR"/>
+        </w:rPr>
+        <w:t>El ambiente con arquitectura x86_64 es una de las más comunes actualmente, ya que predominan en el mercado de los ordenadores personales portátiles y de escritorios, siendo muy utilizados para aplicaciones en el hogar, la oficina, la educación y la empresa.</w:t>
+      </w:r>
+    </w:p>
+    <w:p>
+      <w:pPr>
+        <w:pStyle w:val="Textoindependiente"/>
+        <w:rPr>
+          <w:lang w:val="es-CR"/>
+        </w:rPr>
+      </w:pPr>
+      <w:r>
+        <w:rPr>
+          <w:lang w:val="es-CR"/>
+        </w:rPr>
+        <w:t xml:space="preserve">Este ambiente requiere de un sistema operativo para poder extraer todo su potencial y facilitar su uso al usuario, facilitando comandos amigables y un entorno de interfaz gráfica. Uno de esos sistemas operativos es Ubuntu 16.04, proyecto GNU-Linux soportado la empresa Canonical [1]. Esta empresa se encarga de darle continuación al proyecto sacando versiones de este sistema operativo cada seis meses, sin embargo, solo los años pares y versiones de abril (XX.04) son las que tienen servicio </w:t>
+      </w:r>
+      <w:r>
+        <w:rPr>
+          <w:lang w:val="es-CR"/>
+        </w:rPr>
+        <w:t>de soporte especial (LTS – Long Term Support). Esto sugiere que el sistema operativo está en constante renovación, lo que permite que se mantenga a la vanguardia de la seguridad de los sistemas e innovación del software para optimizarlo a los sistemas modernos.</w:t>
+      </w:r>
+    </w:p>
+    <w:p>
+      <w:pPr>
+        <w:pStyle w:val="Textoindependiente"/>
+        <w:rPr>
+          <w:lang w:val="es-CR"/>
+        </w:rPr>
+      </w:pPr>
+      <w:r>
+        <w:rPr>
+          <w:lang w:val="es-CR"/>
+        </w:rPr>
+        <w:t>Otra de las ventajas de este sistema operativo es que es de código abierto y gratuito, es decir, puede copiarse, modificarse y derivar productos con base a este sistema operativo sin que haya problemas de derechos de autor. A</w:t>
+      </w:r>
+      <w:r>
+        <w:rPr>
+          <w:lang w:val="es-CR"/>
+        </w:rPr>
+        <w:t>simismo, sigue la ideología GNU</w:t>
+      </w:r>
+      <w:r>
+        <w:rPr>
+          <w:lang w:val="es-CR"/>
+        </w:rPr>
+        <w:t xml:space="preserve"> [2]</w:t>
       </w:r>
       <w:r>
         <w:rPr>
@@ -353,33 +604,35 @@
     </w:p>
     <w:p>
       <w:pPr>
-        <w:pStyle w:val="BodyText"/>
-        <w:rPr>
-          <w:lang w:val="es-CR"/>
-        </w:rPr>
-      </w:pPr>
-      <w:r>
-        <w:rPr>
-          <w:lang w:val="es-CR"/>
-        </w:rPr>
-        <w:t xml:space="preserve">Descripción </w:t>
-      </w:r>
-      <w:r>
-        <w:rPr>
-          <w:lang w:val="es-CR"/>
-        </w:rPr>
-        <w:t>breve de la arquitectura x86_64 (ventajas y virtudes) y de cómo se pueden aprovechar estas características cuando se combina con un sistema operativo Linux de 64 bits</w:t>
-      </w:r>
-      <w:r>
-        <w:rPr>
-          <w:lang w:val="es-CR"/>
-        </w:rPr>
-        <w:t>.</w:t>
-      </w:r>
-    </w:p>
-    <w:p>
-      <w:pPr>
-        <w:pStyle w:val="Heading2"/>
+        <w:pStyle w:val="Textoindependiente"/>
+        <w:rPr>
+          <w:lang w:val="es-CR"/>
+        </w:rPr>
+      </w:pPr>
+      <w:r>
+        <w:rPr>
+          <w:lang w:val="es-CR"/>
+        </w:rPr>
+        <w:t>Por otro lado, algo que hace atractivo a los sistemas operativos Linux como Ubuntu, es su flexibilidad, su estabilidad y su manejo óptimo de recursos. Existen una gran variedad de programas y aplicaciones que corren sobre este sistema operativo y existen grandes comunidades que brindan soporte para el desarrollo y manejo de estos sistemas operativos, destacando los más populares como StackOverFlow y Ubuntu Forums. Eso facilita a los que se inicien en este sistema operativo o que quieran desarrollar para esta plataforma.</w:t>
+      </w:r>
+    </w:p>
+    <w:p>
+      <w:pPr>
+        <w:pStyle w:val="Textoindependiente"/>
+        <w:rPr>
+          <w:lang w:val="es-CR"/>
+        </w:rPr>
+      </w:pPr>
+      <w:r>
+        <w:rPr>
+          <w:lang w:val="es-CR"/>
+        </w:rPr>
+        <w:t>Asimismo, por ser Open Source, no requiere licencia para instalación, que a diferencia de sistemas operativos comerciales como Windows, se requiere el pago de una licencia para poder instalarlos y usarlos en equipos de arquitectura x86_64.</w:t>
+      </w:r>
+    </w:p>
+    <w:p>
+      <w:pPr>
+        <w:pStyle w:val="Ttulo2"/>
       </w:pPr>
       <w:r>
         <w:t>Ambiente de trabajo</w:t>
@@ -400,23 +653,1145 @@
     </w:p>
     <w:p>
       <w:pPr>
-        <w:pStyle w:val="BodyText"/>
-        <w:rPr>
-          <w:lang w:val="es-CR"/>
-        </w:rPr>
-      </w:pPr>
-      <w:r>
-        <w:rPr>
-          <w:lang w:val="es-CR"/>
-        </w:rPr>
-        <w:t>Describa brevemente los pasos, bloques y/o elementos que fueron necesarios para construir su programa. Haga referencias a las herramientas de software que utilizó, cómo se instalaron y de dónde se consiguieron, en especial las herramientas que permiten ensamblar, ligar y depurar código escrito en ensamblador</w:t>
-      </w:r>
-    </w:p>
-    <w:p>
-      <w:pPr>
-        <w:pStyle w:val="Heading2"/>
-      </w:pPr>
-      <w:r>
+        <w:pStyle w:val="Textoindependiente"/>
+        <w:rPr>
+          <w:lang w:val="es-CR"/>
+        </w:rPr>
+      </w:pPr>
+      <w:r>
+        <w:rPr>
+          <w:lang w:val="es-CR"/>
+        </w:rPr>
+        <w:t>Uno de los requisitos del proyecto es usar ensamblador x86_64 en un sistema operativo con kernel de Linux.</w:t>
+      </w:r>
+      <w:r>
+        <w:rPr>
+          <w:lang w:val="es-CR"/>
+        </w:rPr>
+        <w:t xml:space="preserve"> Ante ello, es necesario instalar el sistema operativo en el ordenador de trabajo. Sin embargo, para efectos de centralizar el proyecto en todos los miembros, se ha optado por usar un servidor privado </w:t>
+      </w:r>
+      <w:r>
+        <w:rPr>
+          <w:lang w:val="es-CR"/>
+        </w:rPr>
+        <w:lastRenderedPageBreak/>
+        <w:t>virtual (VPS). A este servidor se le instaló el sistema operativo Ubuntu 14.04 Server LTS. Como particularidades de esta distribución se encuentran:</w:t>
+      </w:r>
+    </w:p>
+    <w:p>
+      <w:pPr>
+        <w:pStyle w:val="Textoindependiente"/>
+        <w:numPr>
+          <w:ilvl w:val="0"/>
+          <w:numId w:val="27"/>
+        </w:numPr>
+        <w:rPr>
+          <w:lang w:val="es-CR"/>
+        </w:rPr>
+      </w:pPr>
+      <w:r>
+        <w:rPr>
+          <w:lang w:val="es-CR"/>
+        </w:rPr>
+        <w:t>No posee una interfaz gráfica preinstalada.</w:t>
+      </w:r>
+    </w:p>
+    <w:p>
+      <w:pPr>
+        <w:pStyle w:val="Textoindependiente"/>
+        <w:numPr>
+          <w:ilvl w:val="0"/>
+          <w:numId w:val="27"/>
+        </w:numPr>
+        <w:rPr>
+          <w:lang w:val="es-CR"/>
+        </w:rPr>
+      </w:pPr>
+      <w:r>
+        <w:rPr>
+          <w:lang w:val="es-CR"/>
+        </w:rPr>
+        <w:t>Se accede a él mediante consola SSH.</w:t>
+      </w:r>
+    </w:p>
+    <w:p>
+      <w:pPr>
+        <w:pStyle w:val="Textoindependiente"/>
+        <w:numPr>
+          <w:ilvl w:val="0"/>
+          <w:numId w:val="27"/>
+        </w:numPr>
+        <w:rPr>
+          <w:lang w:val="es-CR"/>
+        </w:rPr>
+      </w:pPr>
+      <w:r>
+        <w:rPr>
+          <w:lang w:val="es-CR"/>
+        </w:rPr>
+        <w:t>Tiene un núcleo más ligero que el sistema operativo dirigido a escritorio, debido a que no posee aplicaciones preinstaladas e interfaz gráfica.</w:t>
+      </w:r>
+    </w:p>
+    <w:p>
+      <w:pPr>
+        <w:pStyle w:val="Textoindependiente"/>
+        <w:rPr>
+          <w:lang w:val="es-CR"/>
+        </w:rPr>
+      </w:pPr>
+      <w:r>
+        <w:rPr>
+          <w:lang w:val="es-CR"/>
+        </w:rPr>
+        <w:t>Ante esta situación, para preparar el sistema operativo se deben realizar las siguientes tareas:</w:t>
+      </w:r>
+    </w:p>
+    <w:p>
+      <w:pPr>
+        <w:pStyle w:val="Textoindependiente"/>
+        <w:numPr>
+          <w:ilvl w:val="0"/>
+          <w:numId w:val="28"/>
+        </w:numPr>
+        <w:rPr>
+          <w:i/>
+          <w:lang w:val="es-CR"/>
+        </w:rPr>
+      </w:pPr>
+      <w:r>
+        <w:rPr>
+          <w:i/>
+          <w:lang w:val="es-CR"/>
+        </w:rPr>
+        <w:t xml:space="preserve">Instalar un entorno gráfico: </w:t>
+      </w:r>
+    </w:p>
+    <w:p>
+      <w:pPr>
+        <w:pStyle w:val="Textoindependiente"/>
+        <w:rPr>
+          <w:lang w:val="es-CR"/>
+        </w:rPr>
+      </w:pPr>
+      <w:r>
+        <w:rPr>
+          <w:lang w:val="es-CR"/>
+        </w:rPr>
+        <w:t>Para el entorno gráfico, se ha seleccionado MATE [3]. Esta elección fue llevada a cabo debido a que es una de las más ligeras comparado a GNOME, KDE o Unity (default de Ubuntu Desktop). Eso facilitará la transferencia de interfaz gráfica mediante escritorio remoto. Para instalarlo, se emplearon los siguientes comandos:</w:t>
+      </w:r>
+    </w:p>
+    <w:p>
+      <w:pPr>
+        <w:pStyle w:val="tablehead"/>
+        <w:numPr>
+          <w:ilvl w:val="0"/>
+          <w:numId w:val="0"/>
+        </w:numPr>
+      </w:pPr>
+      <w:r>
+        <w:t>Instalación de mate</w:t>
+      </w:r>
+    </w:p>
+    <w:tbl>
+      <w:tblPr>
+        <w:tblW w:w="0" w:type="auto"/>
+        <w:jc w:val="center"/>
+        <w:tblBorders>
+          <w:top w:val="single" w:sz="2" w:space="0" w:color="auto"/>
+          <w:left w:val="single" w:sz="2" w:space="0" w:color="auto"/>
+          <w:bottom w:val="single" w:sz="2" w:space="0" w:color="auto"/>
+          <w:right w:val="single" w:sz="2" w:space="0" w:color="auto"/>
+          <w:insideH w:val="single" w:sz="2" w:space="0" w:color="auto"/>
+          <w:insideV w:val="single" w:sz="2" w:space="0" w:color="auto"/>
+        </w:tblBorders>
+        <w:tblLayout w:type="fixed"/>
+        <w:tblLook w:val="0000" w:firstRow="0" w:lastRow="0" w:firstColumn="0" w:lastColumn="0" w:noHBand="0" w:noVBand="0"/>
+      </w:tblPr>
+      <w:tblGrid>
+        <w:gridCol w:w="4860"/>
+      </w:tblGrid>
+      <w:tr>
+        <w:trPr>
+          <w:cantSplit/>
+          <w:trHeight w:val="240"/>
+          <w:tblHeader/>
+          <w:jc w:val="center"/>
+        </w:trPr>
+        <w:tc>
+          <w:tcPr>
+            <w:tcW w:w="4860" w:type="dxa"/>
+            <w:vAlign w:val="center"/>
+          </w:tcPr>
+          <w:p>
+            <w:pPr>
+              <w:pStyle w:val="tablecolhead"/>
+              <w:jc w:val="left"/>
+              <w:rPr>
+                <w:rFonts w:asciiTheme="majorHAnsi" w:hAnsiTheme="majorHAnsi"/>
+                <w:b w:val="0"/>
+              </w:rPr>
+            </w:pPr>
+            <w:r>
+              <w:rPr>
+                <w:rFonts w:asciiTheme="majorHAnsi" w:hAnsiTheme="majorHAnsi"/>
+                <w:b w:val="0"/>
+              </w:rPr>
+              <w:t>sudo apt-get update</w:t>
+            </w:r>
+          </w:p>
+          <w:p>
+            <w:pPr>
+              <w:pStyle w:val="tablecolhead"/>
+              <w:jc w:val="left"/>
+              <w:rPr>
+                <w:rFonts w:asciiTheme="majorHAnsi" w:hAnsiTheme="majorHAnsi"/>
+                <w:b w:val="0"/>
+              </w:rPr>
+            </w:pPr>
+            <w:r>
+              <w:rPr>
+                <w:rFonts w:asciiTheme="majorHAnsi" w:hAnsiTheme="majorHAnsi"/>
+                <w:b w:val="0"/>
+              </w:rPr>
+              <w:t>sudo apt-get install mate-desktop-environment-core</w:t>
+            </w:r>
+          </w:p>
+        </w:tc>
+      </w:tr>
+    </w:tbl>
+    <w:p>
+      <w:pPr>
+        <w:pStyle w:val="Textoindependiente"/>
+        <w:rPr>
+          <w:lang w:val="en-US"/>
+        </w:rPr>
+      </w:pPr>
+    </w:p>
+    <w:p>
+      <w:pPr>
+        <w:pStyle w:val="Textoindependiente"/>
+        <w:rPr>
+          <w:lang w:val="es-419"/>
+        </w:rPr>
+      </w:pPr>
+      <w:r>
+        <w:rPr>
+          <w:lang w:val="es-419"/>
+        </w:rPr>
+        <w:t>Esta instalación garantiza instalar únicamente el n</w:t>
+      </w:r>
+      <w:r>
+        <w:rPr>
+          <w:lang w:val="es-419"/>
+        </w:rPr>
+        <w:t>úcleo, dejando por fuera aplicaciones adicionales, como OpenOffice.</w:t>
+      </w:r>
+    </w:p>
+    <w:p>
+      <w:pPr>
+        <w:pStyle w:val="Textoindependiente"/>
+        <w:numPr>
+          <w:ilvl w:val="0"/>
+          <w:numId w:val="28"/>
+        </w:numPr>
+        <w:rPr>
+          <w:i/>
+          <w:lang w:val="es-419"/>
+        </w:rPr>
+      </w:pPr>
+      <w:r>
+        <w:rPr>
+          <w:i/>
+          <w:lang w:val="es-419"/>
+        </w:rPr>
+        <w:t>Instalar un servicio para escritorio remoto:</w:t>
+      </w:r>
+    </w:p>
+    <w:p>
+      <w:pPr>
+        <w:pStyle w:val="Textoindependiente"/>
+        <w:rPr>
+          <w:lang w:val="es-419"/>
+        </w:rPr>
+      </w:pPr>
+      <w:r>
+        <w:rPr>
+          <w:lang w:val="es-419"/>
+        </w:rPr>
+        <w:t>Para poder acceder al servidor de forma gráfica y disfrutar del GUI (Graphical User Interface), es necesario instalar un servidor de compartición de escritorio. Se ha seleccionado el XRDP por su facilidad de instalación e implementación.</w:t>
+      </w:r>
+      <w:r>
+        <w:rPr>
+          <w:lang w:val="es-419"/>
+        </w:rPr>
+        <w:t xml:space="preserve"> Además, es posible conectarse usando el cliente de Escritorio Remoto de Windows [4].</w:t>
+      </w:r>
+    </w:p>
+    <w:p>
+      <w:pPr>
+        <w:pStyle w:val="tablehead"/>
+        <w:numPr>
+          <w:ilvl w:val="0"/>
+          <w:numId w:val="0"/>
+        </w:numPr>
+      </w:pPr>
+      <w:r>
+        <w:t xml:space="preserve">Instalación de </w:t>
+      </w:r>
+      <w:r>
+        <w:t>XRDP</w:t>
+      </w:r>
+    </w:p>
+    <w:tbl>
+      <w:tblPr>
+        <w:tblW w:w="0" w:type="auto"/>
+        <w:jc w:val="center"/>
+        <w:tblBorders>
+          <w:top w:val="single" w:sz="2" w:space="0" w:color="auto"/>
+          <w:left w:val="single" w:sz="2" w:space="0" w:color="auto"/>
+          <w:bottom w:val="single" w:sz="2" w:space="0" w:color="auto"/>
+          <w:right w:val="single" w:sz="2" w:space="0" w:color="auto"/>
+          <w:insideH w:val="single" w:sz="2" w:space="0" w:color="auto"/>
+          <w:insideV w:val="single" w:sz="2" w:space="0" w:color="auto"/>
+        </w:tblBorders>
+        <w:tblLayout w:type="fixed"/>
+        <w:tblLook w:val="0000" w:firstRow="0" w:lastRow="0" w:firstColumn="0" w:lastColumn="0" w:noHBand="0" w:noVBand="0"/>
+      </w:tblPr>
+      <w:tblGrid>
+        <w:gridCol w:w="4860"/>
+      </w:tblGrid>
+      <w:tr>
+        <w:trPr>
+          <w:cantSplit/>
+          <w:trHeight w:val="240"/>
+          <w:tblHeader/>
+          <w:jc w:val="center"/>
+        </w:trPr>
+        <w:tc>
+          <w:tcPr>
+            <w:tcW w:w="4860" w:type="dxa"/>
+            <w:vAlign w:val="center"/>
+          </w:tcPr>
+          <w:p>
+            <w:pPr>
+              <w:pStyle w:val="tablecolhead"/>
+              <w:jc w:val="left"/>
+              <w:rPr>
+                <w:rFonts w:asciiTheme="majorHAnsi" w:hAnsiTheme="majorHAnsi"/>
+                <w:b w:val="0"/>
+              </w:rPr>
+            </w:pPr>
+            <w:r>
+              <w:rPr>
+                <w:rFonts w:asciiTheme="majorHAnsi" w:hAnsiTheme="majorHAnsi"/>
+                <w:b w:val="0"/>
+              </w:rPr>
+              <w:t>sudo apt-get update</w:t>
+            </w:r>
+          </w:p>
+          <w:p>
+            <w:pPr>
+              <w:pStyle w:val="tablecolhead"/>
+              <w:jc w:val="left"/>
+              <w:rPr>
+                <w:rFonts w:asciiTheme="majorHAnsi" w:hAnsiTheme="majorHAnsi"/>
+                <w:b w:val="0"/>
+              </w:rPr>
+            </w:pPr>
+            <w:r>
+              <w:rPr>
+                <w:rFonts w:asciiTheme="majorHAnsi" w:hAnsiTheme="majorHAnsi"/>
+                <w:b w:val="0"/>
+              </w:rPr>
+              <w:t>sudo apt-get up</w:t>
+            </w:r>
+            <w:r>
+              <w:rPr>
+                <w:rFonts w:asciiTheme="majorHAnsi" w:hAnsiTheme="majorHAnsi"/>
+                <w:b w:val="0"/>
+              </w:rPr>
+              <w:t>grade</w:t>
+            </w:r>
+          </w:p>
+          <w:p>
+            <w:pPr>
+              <w:pStyle w:val="tablecolhead"/>
+              <w:jc w:val="left"/>
+              <w:rPr>
+                <w:rFonts w:asciiTheme="majorHAnsi" w:hAnsiTheme="majorHAnsi"/>
+                <w:b w:val="0"/>
+              </w:rPr>
+            </w:pPr>
+            <w:r>
+              <w:rPr>
+                <w:rFonts w:asciiTheme="majorHAnsi" w:hAnsiTheme="majorHAnsi"/>
+                <w:b w:val="0"/>
+              </w:rPr>
+              <w:t xml:space="preserve">sudo apt-get install </w:t>
+            </w:r>
+            <w:r>
+              <w:rPr>
+                <w:rFonts w:asciiTheme="majorHAnsi" w:hAnsiTheme="majorHAnsi"/>
+                <w:b w:val="0"/>
+              </w:rPr>
+              <w:t>xrdp</w:t>
+            </w:r>
+          </w:p>
+        </w:tc>
+      </w:tr>
+    </w:tbl>
+    <w:p>
+      <w:pPr>
+        <w:pStyle w:val="Textoindependiente"/>
+        <w:rPr>
+          <w:lang w:val="en-US"/>
+        </w:rPr>
+      </w:pPr>
+    </w:p>
+    <w:p>
+      <w:pPr>
+        <w:pStyle w:val="Textoindependiente"/>
+        <w:numPr>
+          <w:ilvl w:val="0"/>
+          <w:numId w:val="28"/>
+        </w:numPr>
+        <w:rPr>
+          <w:i/>
+          <w:lang w:val="es-419"/>
+        </w:rPr>
+      </w:pPr>
+      <w:r>
+        <w:rPr>
+          <w:i/>
+          <w:lang w:val="es-419"/>
+        </w:rPr>
+        <w:t xml:space="preserve">Crear un usuario para el Proyecto </w:t>
+      </w:r>
+    </w:p>
+    <w:p>
+      <w:pPr>
+        <w:pStyle w:val="Textoindependiente"/>
+        <w:rPr>
+          <w:lang w:val="es-419"/>
+        </w:rPr>
+      </w:pPr>
+      <w:r>
+        <w:rPr>
+          <w:lang w:val="es-419"/>
+        </w:rPr>
+        <w:t>Hay que configurar un usuario para el proyecto. Como sólo se posee acceso al “root”, se empleará el siguiente comando:</w:t>
+      </w:r>
+    </w:p>
+    <w:p>
+      <w:pPr>
+        <w:pStyle w:val="tablehead"/>
+        <w:numPr>
+          <w:ilvl w:val="0"/>
+          <w:numId w:val="0"/>
+        </w:numPr>
+      </w:pPr>
+      <w:r>
+        <w:t>Agregar un usuario</w:t>
+      </w:r>
+    </w:p>
+    <w:tbl>
+      <w:tblPr>
+        <w:tblW w:w="0" w:type="auto"/>
+        <w:jc w:val="center"/>
+        <w:tblBorders>
+          <w:top w:val="single" w:sz="2" w:space="0" w:color="auto"/>
+          <w:left w:val="single" w:sz="2" w:space="0" w:color="auto"/>
+          <w:bottom w:val="single" w:sz="2" w:space="0" w:color="auto"/>
+          <w:right w:val="single" w:sz="2" w:space="0" w:color="auto"/>
+          <w:insideH w:val="single" w:sz="2" w:space="0" w:color="auto"/>
+          <w:insideV w:val="single" w:sz="2" w:space="0" w:color="auto"/>
+        </w:tblBorders>
+        <w:tblLayout w:type="fixed"/>
+        <w:tblLook w:val="0000" w:firstRow="0" w:lastRow="0" w:firstColumn="0" w:lastColumn="0" w:noHBand="0" w:noVBand="0"/>
+      </w:tblPr>
+      <w:tblGrid>
+        <w:gridCol w:w="4860"/>
+      </w:tblGrid>
+      <w:tr>
+        <w:trPr>
+          <w:cantSplit/>
+          <w:trHeight w:val="240"/>
+          <w:tblHeader/>
+          <w:jc w:val="center"/>
+        </w:trPr>
+        <w:tc>
+          <w:tcPr>
+            <w:tcW w:w="4860" w:type="dxa"/>
+            <w:vAlign w:val="center"/>
+          </w:tcPr>
+          <w:p>
+            <w:pPr>
+              <w:pStyle w:val="tablecolhead"/>
+              <w:jc w:val="left"/>
+              <w:rPr>
+                <w:rFonts w:asciiTheme="majorHAnsi" w:hAnsiTheme="majorHAnsi"/>
+                <w:b w:val="0"/>
+              </w:rPr>
+            </w:pPr>
+            <w:r>
+              <w:rPr>
+                <w:rFonts w:asciiTheme="majorHAnsi" w:hAnsiTheme="majorHAnsi"/>
+                <w:b w:val="0"/>
+              </w:rPr>
+              <w:t>adduser tec</w:t>
+            </w:r>
+          </w:p>
+        </w:tc>
+      </w:tr>
+    </w:tbl>
+    <w:p>
+      <w:pPr>
+        <w:pStyle w:val="Textoindependiente"/>
+        <w:rPr>
+          <w:lang w:val="en-US"/>
+        </w:rPr>
+      </w:pPr>
+    </w:p>
+    <w:p>
+      <w:pPr>
+        <w:pStyle w:val="Textoindependiente"/>
+        <w:rPr>
+          <w:lang w:val="es-419"/>
+        </w:rPr>
+      </w:pPr>
+      <w:r>
+        <w:rPr>
+          <w:lang w:val="es-419"/>
+        </w:rPr>
+        <w:t xml:space="preserve">Después, se seguirán las instrucciones que implica ese </w:t>
+      </w:r>
+      <w:r>
+        <w:rPr>
+          <w:lang w:val="es-419"/>
+        </w:rPr>
+        <w:t>com</w:t>
+      </w:r>
+      <w:r>
+        <w:rPr>
+          <w:lang w:val="es-419"/>
+        </w:rPr>
+        <w:t>ando,</w:t>
+      </w:r>
+      <w:r>
+        <w:rPr>
+          <w:lang w:val="es-419"/>
+        </w:rPr>
+        <w:t xml:space="preserve"> como configuración de la contraseña y credenciales.</w:t>
+      </w:r>
+    </w:p>
+    <w:p>
+      <w:pPr>
+        <w:pStyle w:val="Textoindependiente"/>
+        <w:numPr>
+          <w:ilvl w:val="0"/>
+          <w:numId w:val="28"/>
+        </w:numPr>
+        <w:rPr>
+          <w:i/>
+          <w:lang w:val="es-419"/>
+        </w:rPr>
+      </w:pPr>
+      <w:r>
+        <w:rPr>
+          <w:i/>
+          <w:lang w:val="es-419"/>
+        </w:rPr>
+        <w:t>Instalar Github</w:t>
+      </w:r>
+    </w:p>
+    <w:p>
+      <w:pPr>
+        <w:pStyle w:val="Textoindependiente"/>
+        <w:rPr>
+          <w:lang w:val="es-419"/>
+        </w:rPr>
+      </w:pPr>
+      <w:r>
+        <w:rPr>
+          <w:lang w:val="es-419"/>
+        </w:rPr>
+        <w:t>No trae el Github preinstalado, entonces se instala mediante el gestor de paquetes APT</w:t>
+      </w:r>
+      <w:r>
+        <w:rPr>
+          <w:lang w:val="es-419"/>
+        </w:rPr>
+        <w:t>:</w:t>
+      </w:r>
+    </w:p>
+    <w:p>
+      <w:pPr>
+        <w:pStyle w:val="tablehead"/>
+        <w:numPr>
+          <w:ilvl w:val="0"/>
+          <w:numId w:val="0"/>
+        </w:numPr>
+      </w:pPr>
+      <w:r>
+        <w:t>Instalar Github</w:t>
+      </w:r>
+    </w:p>
+    <w:tbl>
+      <w:tblPr>
+        <w:tblW w:w="0" w:type="auto"/>
+        <w:jc w:val="center"/>
+        <w:tblBorders>
+          <w:top w:val="single" w:sz="2" w:space="0" w:color="auto"/>
+          <w:left w:val="single" w:sz="2" w:space="0" w:color="auto"/>
+          <w:bottom w:val="single" w:sz="2" w:space="0" w:color="auto"/>
+          <w:right w:val="single" w:sz="2" w:space="0" w:color="auto"/>
+          <w:insideH w:val="single" w:sz="2" w:space="0" w:color="auto"/>
+          <w:insideV w:val="single" w:sz="2" w:space="0" w:color="auto"/>
+        </w:tblBorders>
+        <w:tblLayout w:type="fixed"/>
+        <w:tblLook w:val="0000" w:firstRow="0" w:lastRow="0" w:firstColumn="0" w:lastColumn="0" w:noHBand="0" w:noVBand="0"/>
+      </w:tblPr>
+      <w:tblGrid>
+        <w:gridCol w:w="4860"/>
+      </w:tblGrid>
+      <w:tr>
+        <w:trPr>
+          <w:cantSplit/>
+          <w:trHeight w:val="240"/>
+          <w:tblHeader/>
+          <w:jc w:val="center"/>
+        </w:trPr>
+        <w:tc>
+          <w:tcPr>
+            <w:tcW w:w="4860" w:type="dxa"/>
+            <w:vAlign w:val="center"/>
+          </w:tcPr>
+          <w:p>
+            <w:pPr>
+              <w:pStyle w:val="tablecolhead"/>
+              <w:jc w:val="left"/>
+              <w:rPr>
+                <w:rFonts w:asciiTheme="majorHAnsi" w:hAnsiTheme="majorHAnsi"/>
+                <w:b w:val="0"/>
+              </w:rPr>
+            </w:pPr>
+            <w:r>
+              <w:rPr>
+                <w:rFonts w:asciiTheme="majorHAnsi" w:hAnsiTheme="majorHAnsi"/>
+                <w:b w:val="0"/>
+              </w:rPr>
+              <w:t>sudo apt-get install git</w:t>
+            </w:r>
+          </w:p>
+        </w:tc>
+      </w:tr>
+    </w:tbl>
+    <w:p>
+      <w:pPr>
+        <w:pStyle w:val="Textoindependiente"/>
+        <w:rPr>
+          <w:lang w:val="en-US"/>
+        </w:rPr>
+      </w:pPr>
+    </w:p>
+    <w:p>
+      <w:pPr>
+        <w:pStyle w:val="Textoindependiente"/>
+        <w:rPr>
+          <w:lang w:val="es-419"/>
+        </w:rPr>
+      </w:pPr>
+      <w:r>
+        <w:rPr>
+          <w:lang w:val="es-419"/>
+        </w:rPr>
+        <w:t>Luego, se hace el clonado del repositorio:</w:t>
+      </w:r>
+    </w:p>
+    <w:p>
+      <w:pPr>
+        <w:pStyle w:val="tablehead"/>
+        <w:numPr>
+          <w:ilvl w:val="0"/>
+          <w:numId w:val="0"/>
+        </w:numPr>
+      </w:pPr>
+      <w:r>
+        <w:t>Clonar repositorio</w:t>
+      </w:r>
+    </w:p>
+    <w:tbl>
+      <w:tblPr>
+        <w:tblW w:w="0" w:type="auto"/>
+        <w:jc w:val="center"/>
+        <w:tblBorders>
+          <w:top w:val="single" w:sz="2" w:space="0" w:color="auto"/>
+          <w:left w:val="single" w:sz="2" w:space="0" w:color="auto"/>
+          <w:bottom w:val="single" w:sz="2" w:space="0" w:color="auto"/>
+          <w:right w:val="single" w:sz="2" w:space="0" w:color="auto"/>
+          <w:insideH w:val="single" w:sz="2" w:space="0" w:color="auto"/>
+          <w:insideV w:val="single" w:sz="2" w:space="0" w:color="auto"/>
+        </w:tblBorders>
+        <w:tblLayout w:type="fixed"/>
+        <w:tblLook w:val="0000" w:firstRow="0" w:lastRow="0" w:firstColumn="0" w:lastColumn="0" w:noHBand="0" w:noVBand="0"/>
+      </w:tblPr>
+      <w:tblGrid>
+        <w:gridCol w:w="4860"/>
+      </w:tblGrid>
+      <w:tr>
+        <w:trPr>
+          <w:cantSplit/>
+          <w:trHeight w:val="240"/>
+          <w:tblHeader/>
+          <w:jc w:val="center"/>
+        </w:trPr>
+        <w:tc>
+          <w:tcPr>
+            <w:tcW w:w="4860" w:type="dxa"/>
+            <w:vAlign w:val="center"/>
+          </w:tcPr>
+          <w:p>
+            <w:pPr>
+              <w:pStyle w:val="tablecolhead"/>
+              <w:jc w:val="left"/>
+              <w:rPr>
+                <w:rFonts w:asciiTheme="majorHAnsi" w:hAnsiTheme="majorHAnsi"/>
+                <w:b w:val="0"/>
+                <w:sz w:val="14"/>
+              </w:rPr>
+            </w:pPr>
+            <w:r>
+              <w:rPr>
+                <w:rFonts w:asciiTheme="majorHAnsi" w:hAnsiTheme="majorHAnsi"/>
+                <w:b w:val="0"/>
+                <w:sz w:val="14"/>
+              </w:rPr>
+              <w:t>cd</w:t>
+            </w:r>
+            <w:r>
+              <w:rPr>
+                <w:rFonts w:asciiTheme="majorHAnsi" w:hAnsiTheme="majorHAnsi"/>
+                <w:b w:val="0"/>
+                <w:sz w:val="14"/>
+              </w:rPr>
+              <w:br/>
+              <w:t>cd Desktop/</w:t>
+            </w:r>
+            <w:r>
+              <w:rPr>
+                <w:rFonts w:asciiTheme="majorHAnsi" w:hAnsiTheme="majorHAnsi"/>
+                <w:b w:val="0"/>
+                <w:sz w:val="14"/>
+              </w:rPr>
+              <w:br/>
+              <w:t>mkdir Github &amp; cd Github</w:t>
+            </w:r>
+          </w:p>
+          <w:p>
+            <w:pPr>
+              <w:pStyle w:val="tablecolhead"/>
+              <w:jc w:val="left"/>
+              <w:rPr>
+                <w:rFonts w:asciiTheme="majorHAnsi" w:hAnsiTheme="majorHAnsi"/>
+                <w:b w:val="0"/>
+              </w:rPr>
+            </w:pPr>
+            <w:r>
+              <w:rPr>
+                <w:rFonts w:asciiTheme="majorHAnsi" w:hAnsiTheme="majorHAnsi"/>
+                <w:b w:val="0"/>
+                <w:sz w:val="14"/>
+              </w:rPr>
+              <w:t>git clone https://github.com/lleon95/proyecto_1_LabMicros_SEM1_2017_Grupo3</w:t>
+            </w:r>
+          </w:p>
+        </w:tc>
+      </w:tr>
+    </w:tbl>
+    <w:p>
+      <w:pPr>
+        <w:pStyle w:val="Textoindependiente"/>
+        <w:ind w:firstLine="0"/>
+        <w:rPr>
+          <w:lang w:val="en-US"/>
+        </w:rPr>
+      </w:pPr>
+    </w:p>
+    <w:p>
+      <w:pPr>
+        <w:pStyle w:val="Textoindependiente"/>
+        <w:numPr>
+          <w:ilvl w:val="0"/>
+          <w:numId w:val="28"/>
+        </w:numPr>
+        <w:rPr>
+          <w:i/>
+          <w:lang w:val="es-CR"/>
+        </w:rPr>
+      </w:pPr>
+      <w:r>
+        <w:rPr>
+          <w:i/>
+          <w:lang w:val="es-CR"/>
+        </w:rPr>
+        <w:t xml:space="preserve">Instalar </w:t>
+      </w:r>
+      <w:r>
+        <w:rPr>
+          <w:i/>
+          <w:lang w:val="es-CR"/>
+        </w:rPr>
+        <w:t>el NASM, el GCC y el SASM</w:t>
+      </w:r>
+      <w:r>
+        <w:rPr>
+          <w:i/>
+          <w:lang w:val="es-CR"/>
+        </w:rPr>
+        <w:t xml:space="preserve">: </w:t>
+      </w:r>
+    </w:p>
+    <w:p>
+      <w:pPr>
+        <w:pStyle w:val="Textoindependiente"/>
+        <w:rPr>
+          <w:lang w:val="es-CR"/>
+        </w:rPr>
+      </w:pPr>
+      <w:r>
+        <w:rPr>
+          <w:lang w:val="es-CR"/>
+        </w:rPr>
+        <w:t>Para desarrollar el emulador, es requerido un ensamblador (NASM), un debugger (GCC) y el entorno gráfico de desarrollo (SASM). Se ha elegido usar SASM</w:t>
+      </w:r>
+      <w:r>
+        <w:rPr>
+          <w:rStyle w:val="Refdenotaalpie"/>
+          <w:lang w:val="es-CR"/>
+        </w:rPr>
+        <w:footnoteReference w:id="1"/>
+      </w:r>
+      <w:r>
+        <w:rPr>
+          <w:lang w:val="es-CR"/>
+        </w:rPr>
+        <w:t xml:space="preserve"> como entorno IDE para poder usar el debugger de forma más amigable y tener mayor control sobre los “breakpoints”. Asimismo, se puede crear el archivo objeto muy fácilmente</w:t>
+      </w:r>
+      <w:r>
+        <w:rPr>
+          <w:lang w:val="es-CR"/>
+        </w:rPr>
+        <w:t>:</w:t>
+      </w:r>
+    </w:p>
+    <w:p>
+      <w:pPr>
+        <w:pStyle w:val="tablehead"/>
+        <w:numPr>
+          <w:ilvl w:val="0"/>
+          <w:numId w:val="0"/>
+        </w:numPr>
+        <w:rPr>
+          <w:lang w:val="es-419"/>
+        </w:rPr>
+      </w:pPr>
+      <w:r>
+        <w:rPr>
+          <w:lang w:val="es-419"/>
+        </w:rPr>
+        <w:t xml:space="preserve">Instalación </w:t>
+      </w:r>
+      <w:r>
+        <w:rPr>
+          <w:lang w:val="es-419"/>
+        </w:rPr>
+        <w:t>NASM y GCC</w:t>
+      </w:r>
+    </w:p>
+    <w:tbl>
+      <w:tblPr>
+        <w:tblW w:w="0" w:type="auto"/>
+        <w:jc w:val="center"/>
+        <w:tblBorders>
+          <w:top w:val="single" w:sz="2" w:space="0" w:color="auto"/>
+          <w:left w:val="single" w:sz="2" w:space="0" w:color="auto"/>
+          <w:bottom w:val="single" w:sz="2" w:space="0" w:color="auto"/>
+          <w:right w:val="single" w:sz="2" w:space="0" w:color="auto"/>
+          <w:insideH w:val="single" w:sz="2" w:space="0" w:color="auto"/>
+          <w:insideV w:val="single" w:sz="2" w:space="0" w:color="auto"/>
+        </w:tblBorders>
+        <w:tblLayout w:type="fixed"/>
+        <w:tblLook w:val="0000" w:firstRow="0" w:lastRow="0" w:firstColumn="0" w:lastColumn="0" w:noHBand="0" w:noVBand="0"/>
+      </w:tblPr>
+      <w:tblGrid>
+        <w:gridCol w:w="4860"/>
+      </w:tblGrid>
+      <w:tr>
+        <w:trPr>
+          <w:cantSplit/>
+          <w:trHeight w:val="240"/>
+          <w:tblHeader/>
+          <w:jc w:val="center"/>
+        </w:trPr>
+        <w:tc>
+          <w:tcPr>
+            <w:tcW w:w="4860" w:type="dxa"/>
+            <w:vAlign w:val="center"/>
+          </w:tcPr>
+          <w:p>
+            <w:pPr>
+              <w:pStyle w:val="tablecolhead"/>
+              <w:jc w:val="left"/>
+              <w:rPr>
+                <w:rFonts w:asciiTheme="majorHAnsi" w:hAnsiTheme="majorHAnsi"/>
+                <w:b w:val="0"/>
+              </w:rPr>
+            </w:pPr>
+            <w:r>
+              <w:rPr>
+                <w:rFonts w:asciiTheme="majorHAnsi" w:hAnsiTheme="majorHAnsi"/>
+                <w:b w:val="0"/>
+              </w:rPr>
+              <w:t>sudo apt-get update</w:t>
+            </w:r>
+          </w:p>
+          <w:p>
+            <w:pPr>
+              <w:pStyle w:val="tablecolhead"/>
+              <w:jc w:val="left"/>
+              <w:rPr>
+                <w:rFonts w:asciiTheme="majorHAnsi" w:hAnsiTheme="majorHAnsi"/>
+                <w:b w:val="0"/>
+              </w:rPr>
+            </w:pPr>
+            <w:r>
+              <w:rPr>
+                <w:rFonts w:asciiTheme="majorHAnsi" w:hAnsiTheme="majorHAnsi"/>
+                <w:b w:val="0"/>
+              </w:rPr>
+              <w:t>sudo apt-get up</w:t>
+            </w:r>
+            <w:r>
+              <w:rPr>
+                <w:rFonts w:asciiTheme="majorHAnsi" w:hAnsiTheme="majorHAnsi"/>
+                <w:b w:val="0"/>
+              </w:rPr>
+              <w:t>grade</w:t>
+            </w:r>
+          </w:p>
+          <w:p>
+            <w:pPr>
+              <w:pStyle w:val="tablecolhead"/>
+              <w:jc w:val="left"/>
+              <w:rPr>
+                <w:rFonts w:asciiTheme="majorHAnsi" w:hAnsiTheme="majorHAnsi"/>
+                <w:b w:val="0"/>
+              </w:rPr>
+            </w:pPr>
+            <w:r>
+              <w:rPr>
+                <w:rFonts w:asciiTheme="majorHAnsi" w:hAnsiTheme="majorHAnsi"/>
+                <w:b w:val="0"/>
+              </w:rPr>
+              <w:t xml:space="preserve">sudo apt-get install </w:t>
+            </w:r>
+            <w:r>
+              <w:rPr>
+                <w:rFonts w:asciiTheme="majorHAnsi" w:hAnsiTheme="majorHAnsi"/>
+                <w:b w:val="0"/>
+              </w:rPr>
+              <w:t>nasm</w:t>
+            </w:r>
+          </w:p>
+          <w:p>
+            <w:pPr>
+              <w:pStyle w:val="tablecolhead"/>
+              <w:jc w:val="left"/>
+              <w:rPr>
+                <w:rFonts w:asciiTheme="majorHAnsi" w:hAnsiTheme="majorHAnsi"/>
+                <w:b w:val="0"/>
+              </w:rPr>
+            </w:pPr>
+            <w:r>
+              <w:rPr>
+                <w:rFonts w:asciiTheme="majorHAnsi" w:hAnsiTheme="majorHAnsi"/>
+                <w:b w:val="0"/>
+              </w:rPr>
+              <w:t>sudo apt-get install gcc</w:t>
+            </w:r>
+          </w:p>
+        </w:tc>
+      </w:tr>
+    </w:tbl>
+    <w:p>
+      <w:pPr>
+        <w:pStyle w:val="Textoindependiente"/>
+        <w:rPr>
+          <w:lang w:val="en-US"/>
+        </w:rPr>
+      </w:pPr>
+    </w:p>
+    <w:p>
+      <w:pPr>
+        <w:pStyle w:val="Textoindependiente"/>
+        <w:rPr>
+          <w:lang w:val="es-419"/>
+        </w:rPr>
+      </w:pPr>
+      <w:r>
+        <w:rPr>
+          <w:lang w:val="es-419"/>
+        </w:rPr>
+        <w:t>Para instalar el SASM</w:t>
+      </w:r>
+    </w:p>
+    <w:p>
+      <w:pPr>
+        <w:pStyle w:val="tablehead"/>
+        <w:numPr>
+          <w:ilvl w:val="0"/>
+          <w:numId w:val="0"/>
+        </w:numPr>
+        <w:rPr>
+          <w:lang w:val="es-419"/>
+        </w:rPr>
+      </w:pPr>
+      <w:r>
+        <w:rPr>
+          <w:lang w:val="es-419"/>
+        </w:rPr>
+        <w:t xml:space="preserve">Instalación </w:t>
+      </w:r>
+      <w:r>
+        <w:rPr>
+          <w:lang w:val="es-419"/>
+        </w:rPr>
+        <w:t>NASM y GCC</w:t>
+      </w:r>
+    </w:p>
+    <w:tbl>
+      <w:tblPr>
+        <w:tblW w:w="0" w:type="auto"/>
+        <w:jc w:val="center"/>
+        <w:tblBorders>
+          <w:top w:val="single" w:sz="2" w:space="0" w:color="auto"/>
+          <w:left w:val="single" w:sz="2" w:space="0" w:color="auto"/>
+          <w:bottom w:val="single" w:sz="2" w:space="0" w:color="auto"/>
+          <w:right w:val="single" w:sz="2" w:space="0" w:color="auto"/>
+          <w:insideH w:val="single" w:sz="2" w:space="0" w:color="auto"/>
+          <w:insideV w:val="single" w:sz="2" w:space="0" w:color="auto"/>
+        </w:tblBorders>
+        <w:tblLayout w:type="fixed"/>
+        <w:tblLook w:val="0000" w:firstRow="0" w:lastRow="0" w:firstColumn="0" w:lastColumn="0" w:noHBand="0" w:noVBand="0"/>
+      </w:tblPr>
+      <w:tblGrid>
+        <w:gridCol w:w="4860"/>
+      </w:tblGrid>
+      <w:tr>
+        <w:trPr>
+          <w:cantSplit/>
+          <w:trHeight w:val="240"/>
+          <w:tblHeader/>
+          <w:jc w:val="center"/>
+        </w:trPr>
+        <w:tc>
+          <w:tcPr>
+            <w:tcW w:w="4860" w:type="dxa"/>
+            <w:vAlign w:val="center"/>
+          </w:tcPr>
+          <w:p>
+            <w:pPr>
+              <w:pStyle w:val="tablecolhead"/>
+              <w:jc w:val="left"/>
+              <w:rPr>
+                <w:rFonts w:asciiTheme="majorHAnsi" w:hAnsiTheme="majorHAnsi"/>
+                <w:b w:val="0"/>
+              </w:rPr>
+            </w:pPr>
+            <w:r>
+              <w:rPr>
+                <w:rFonts w:asciiTheme="majorHAnsi" w:hAnsiTheme="majorHAnsi"/>
+                <w:b w:val="0"/>
+              </w:rPr>
+              <w:t xml:space="preserve">wget </w:t>
+            </w:r>
+            <w:r>
+              <w:rPr>
+                <w:rFonts w:asciiTheme="majorHAnsi" w:hAnsiTheme="majorHAnsi"/>
+                <w:b w:val="0"/>
+              </w:rPr>
+              <w:t>download.opensuse.org/repositories/home:/Dman95/xUbuntu_14.04/amd64/sasm_3.8.0_amd64.deb</w:t>
+            </w:r>
+          </w:p>
+          <w:p>
+            <w:pPr>
+              <w:pStyle w:val="tablecolhead"/>
+              <w:jc w:val="left"/>
+              <w:rPr>
+                <w:rFonts w:asciiTheme="majorHAnsi" w:hAnsiTheme="majorHAnsi"/>
+                <w:b w:val="0"/>
+              </w:rPr>
+            </w:pPr>
+            <w:r>
+              <w:rPr>
+                <w:rFonts w:asciiTheme="majorHAnsi" w:hAnsiTheme="majorHAnsi"/>
+                <w:b w:val="0"/>
+              </w:rPr>
+              <w:t xml:space="preserve">sudo dpkg -i </w:t>
+            </w:r>
+            <w:r>
+              <w:rPr>
+                <w:rFonts w:asciiTheme="majorHAnsi" w:hAnsiTheme="majorHAnsi"/>
+                <w:b w:val="0"/>
+              </w:rPr>
+              <w:t>sasm_3.8.0_amd64.deb</w:t>
+            </w:r>
+          </w:p>
+        </w:tc>
+      </w:tr>
+    </w:tbl>
+    <w:p>
+      <w:pPr>
+        <w:pStyle w:val="Textoindependiente"/>
+        <w:rPr>
+          <w:lang w:val="en-US"/>
+        </w:rPr>
+      </w:pPr>
+    </w:p>
+    <w:p>
+      <w:pPr>
+        <w:pStyle w:val="Textoindependiente"/>
+        <w:rPr>
+          <w:spacing w:val="0"/>
+          <w:lang w:val="es-419" w:eastAsia="en-US"/>
+        </w:rPr>
+      </w:pPr>
+      <w:r>
+        <w:rPr>
+          <w:lang w:val="es-419"/>
+        </w:rPr>
+        <w:t>Ya con esto, queda preparado el ambiente de desarrollo.</w:t>
+      </w:r>
+      <w:r>
+        <w:rPr>
+          <w:lang w:val="es-419"/>
+        </w:rPr>
+        <w:t xml:space="preserve"> A partir de esto, ya se comenzó a desarrollar la solución.</w:t>
+      </w:r>
+      <w:bookmarkStart w:id="0" w:name="_GoBack"/>
+      <w:bookmarkEnd w:id="0"/>
+    </w:p>
+    <w:p>
+      <w:pPr>
+        <w:pStyle w:val="Ttulo2"/>
+        <w:rPr>
+          <w:lang w:val="es-419"/>
+        </w:rPr>
+      </w:pPr>
+      <w:r>
+        <w:rPr>
+          <w:lang w:val="es-419"/>
+        </w:rPr>
         <w:t>Otras consideraciones</w:t>
       </w:r>
     </w:p>
@@ -425,17 +1800,21 @@
         <w:pStyle w:val="sponsors"/>
         <w:framePr w:wrap="auto" w:vAnchor="page" w:hAnchor="page" w:x="868" w:y="14401"/>
         <w:ind w:firstLine="289"/>
+        <w:rPr>
+          <w:lang w:val="es-419"/>
+        </w:rPr>
       </w:pPr>
       <w:r>
         <w:rPr>
           <w:iCs/>
+          <w:lang w:val="es-419"/>
         </w:rPr>
         <w:t>.</w:t>
       </w:r>
     </w:p>
     <w:p>
       <w:pPr>
-        <w:pStyle w:val="BodyText"/>
+        <w:pStyle w:val="Textoindependiente"/>
         <w:rPr>
           <w:lang w:val="es-CR"/>
         </w:rPr>
@@ -449,7 +1828,7 @@
     </w:p>
     <w:p>
       <w:pPr>
-        <w:pStyle w:val="Heading1"/>
+        <w:pStyle w:val="Ttulo1"/>
         <w:rPr>
           <w:lang w:val="es-CR"/>
         </w:rPr>
@@ -463,43 +1842,21 @@
     </w:p>
     <w:p>
       <w:pPr>
-        <w:pStyle w:val="Heading2"/>
-      </w:pPr>
-      <w:r>
-        <w:t>Descripción de la solución</w:t>
-      </w:r>
-    </w:p>
-    <w:p>
-      <w:pPr>
-        <w:pStyle w:val="sponsors"/>
-        <w:framePr w:wrap="auto" w:vAnchor="page" w:hAnchor="page" w:x="868" w:y="14401"/>
-        <w:ind w:firstLine="289"/>
-        <w:rPr>
-          <w:lang w:val="es-CR"/>
-        </w:rPr>
-      </w:pPr>
-      <w:r>
-        <w:rPr>
-          <w:lang w:val="es-CR"/>
-        </w:rPr>
-        <w:t>Indique como notas al pie de página aclaraciones o referencias a otros autores</w:t>
-      </w:r>
-      <w:r>
-        <w:rPr>
-          <w:lang w:val="es-CR"/>
-        </w:rPr>
-        <w:t xml:space="preserve"> o documentos importantes</w:t>
-      </w:r>
-      <w:r>
-        <w:rPr>
-          <w:lang w:val="es-CR"/>
-        </w:rPr>
-        <w:t>.</w:t>
-      </w:r>
-    </w:p>
-    <w:p>
-      <w:pPr>
-        <w:pStyle w:val="BodyText"/>
+        <w:pStyle w:val="Ttulo2"/>
+      </w:pPr>
+      <w:r>
+        <w:rPr>
+          <w:lang w:val="es-419"/>
+        </w:rPr>
+        <w:t>Descri</w:t>
+      </w:r>
+      <w:r>
+        <w:t>pción de la solución</w:t>
+      </w:r>
+    </w:p>
+    <w:p>
+      <w:pPr>
+        <w:pStyle w:val="Textoindependiente"/>
         <w:rPr>
           <w:lang w:val="es-CR"/>
         </w:rPr>
@@ -519,7 +1876,7 @@
     </w:p>
     <w:p>
       <w:pPr>
-        <w:pStyle w:val="BodyText"/>
+        <w:pStyle w:val="Textoindependiente"/>
         <w:rPr>
           <w:lang w:val="es-CR"/>
         </w:rPr>
@@ -533,15 +1890,16 @@
     </w:p>
     <w:p>
       <w:pPr>
-        <w:pStyle w:val="BodyText"/>
-        <w:rPr>
-          <w:lang w:val="es-CR"/>
-        </w:rPr>
-      </w:pPr>
-      <w:r>
-        <w:rPr>
-          <w:lang w:val="es-CR"/>
-        </w:rPr>
+        <w:pStyle w:val="Textoindependiente"/>
+        <w:rPr>
+          <w:lang w:val="es-CR"/>
+        </w:rPr>
+      </w:pPr>
+      <w:r>
+        <w:rPr>
+          <w:lang w:val="es-CR"/>
+        </w:rPr>
+        <w:lastRenderedPageBreak/>
         <w:t>Utilice el siguiente formato para insertar figuras:</w:t>
       </w:r>
     </w:p>
@@ -558,8 +1916,11 @@
         </w:rPr>
       </w:pPr>
       <w:r>
+        <w:rPr>
+          <w:lang w:eastAsia="ko-KR"/>
+        </w:rPr>
         <w:drawing>
-          <wp:inline distT="0" distB="0" distL="0" distR="0" wp14:anchorId="08851774" wp14:editId="74E17A0E">
+          <wp:inline distT="0" distB="0" distL="0" distR="0" wp14:anchorId="163D9B5B" wp14:editId="163D9B5C">
             <wp:extent cx="1097280" cy="1047404"/>
             <wp:effectExtent l="0" t="0" r="7620" b="635"/>
             <wp:docPr id="2" name="Picture 2"/>
@@ -576,7 +1937,7 @@
                     </pic:cNvPicPr>
                   </pic:nvPicPr>
                   <pic:blipFill>
-                    <a:blip r:embed="rId6">
+                    <a:blip r:embed="rId8">
                       <a:extLst>
                         <a:ext uri="{28A0092B-C50C-407E-A947-70E740481C1C}">
                           <a14:useLocalDpi xmlns:a14="http://schemas.microsoft.com/office/drawing/2010/main" val="0"/>
@@ -619,7 +1980,7 @@
     </w:p>
     <w:p>
       <w:pPr>
-        <w:pStyle w:val="BodyText"/>
+        <w:pStyle w:val="Textoindependiente"/>
         <w:rPr>
           <w:lang w:val="es-CR"/>
         </w:rPr>
@@ -699,7 +2060,7 @@
     </w:p>
     <w:p>
       <w:pPr>
-        <w:pStyle w:val="BodyText"/>
+        <w:pStyle w:val="Textoindependiente"/>
         <w:rPr>
           <w:lang w:val="es-CR"/>
         </w:rPr>
@@ -850,7 +2211,7 @@
     </w:tbl>
     <w:p>
       <w:pPr>
-        <w:pStyle w:val="Heading2"/>
+        <w:pStyle w:val="Ttulo2"/>
       </w:pPr>
       <w:r>
         <w:t>Limitaciones y recomendaciones</w:t>
@@ -871,27 +2232,21 @@
     </w:p>
     <w:p>
       <w:pPr>
-        <w:pStyle w:val="BodyText"/>
-        <w:rPr>
-          <w:lang w:val="es-CR"/>
-        </w:rPr>
-      </w:pPr>
-      <w:r>
-        <w:rPr>
-          <w:lang w:val="es-CR"/>
-        </w:rPr>
-        <w:t>Describ</w:t>
-      </w:r>
-      <w:r>
-        <w:rPr>
-          <w:lang w:val="es-CR"/>
-        </w:rPr>
-        <w:t>a brevemente ¿Cuáles son las limitaciones que tiene su programa? y ¿qué recomienda como áreas de mejora a futuro?</w:t>
-      </w:r>
-    </w:p>
-    <w:p>
-      <w:pPr>
-        <w:pStyle w:val="Heading1"/>
+        <w:pStyle w:val="Textoindependiente"/>
+        <w:rPr>
+          <w:lang w:val="es-CR"/>
+        </w:rPr>
+      </w:pPr>
+      <w:r>
+        <w:rPr>
+          <w:lang w:val="es-CR"/>
+        </w:rPr>
+        <w:t>Describa brevemente ¿Cuáles son las limitaciones que tiene su programa? y ¿qué recomienda como áreas de mejora a futuro?</w:t>
+      </w:r>
+    </w:p>
+    <w:p>
+      <w:pPr>
+        <w:pStyle w:val="Ttulo1"/>
         <w:rPr>
           <w:lang w:val="es-CR"/>
         </w:rPr>
@@ -905,7 +2260,7 @@
     </w:p>
     <w:p>
       <w:pPr>
-        <w:pStyle w:val="BodyText"/>
+        <w:pStyle w:val="Textoindependiente"/>
         <w:rPr>
           <w:lang w:val="es-CR"/>
         </w:rPr>
@@ -919,7 +2274,7 @@
     </w:p>
     <w:p>
       <w:pPr>
-        <w:pStyle w:val="Heading5"/>
+        <w:pStyle w:val="Ttulo5"/>
         <w:rPr>
           <w:lang w:val="es-CR"/>
         </w:rPr>
@@ -933,7 +2288,7 @@
     </w:p>
     <w:p>
       <w:pPr>
-        <w:pStyle w:val="BodyText"/>
+        <w:pStyle w:val="Textoindependiente"/>
         <w:rPr>
           <w:lang w:val="es-CR"/>
         </w:rPr>
@@ -947,7 +2302,7 @@
     </w:p>
     <w:p>
       <w:pPr>
-        <w:pStyle w:val="Heading5"/>
+        <w:pStyle w:val="Ttulo5"/>
         <w:rPr>
           <w:lang w:val="es-CR"/>
         </w:rPr>
@@ -961,7 +2316,7 @@
     </w:p>
     <w:p>
       <w:pPr>
-        <w:pStyle w:val="BodyText"/>
+        <w:pStyle w:val="Textoindependiente"/>
         <w:rPr>
           <w:lang w:val="es-CR"/>
         </w:rPr>
@@ -972,11 +2327,227 @@
         </w:rPr>
         <w:t>Las referencias bibliográficas utilizan el siguiente formato:</w:t>
       </w:r>
+    </w:p>
+    <w:p>
+      <w:pPr>
+        <w:pStyle w:val="references"/>
+        <w:rPr>
+          <w:lang w:val="es-419"/>
+        </w:rPr>
+      </w:pPr>
+      <w:r>
+        <w:rPr>
+          <w:lang w:val="es-CR"/>
+        </w:rPr>
+        <w:t>B</w:t>
+      </w:r>
+      <w:r>
+        <w:rPr>
+          <w:lang w:val="es-CR"/>
+        </w:rPr>
+        <w:t xml:space="preserve">. </w:t>
+      </w:r>
+      <w:r>
+        <w:rPr>
+          <w:lang w:val="es-CR"/>
+        </w:rPr>
+        <w:t>Sánchez.</w:t>
+      </w:r>
+      <w:r>
+        <w:rPr>
+          <w:lang w:val="es-CR"/>
+        </w:rPr>
+        <w:t xml:space="preserve"> “</w:t>
+      </w:r>
+      <w:r>
+        <w:rPr>
+          <w:lang w:val="es-CR"/>
+        </w:rPr>
+        <w:t>Cuaderno Práctico de Linux. Sistemas Operativos Monopuesto</w:t>
+      </w:r>
+      <w:r>
+        <w:rPr>
+          <w:lang w:val="es-CR"/>
+        </w:rPr>
+        <w:t>”</w:t>
+      </w:r>
+      <w:r>
+        <w:rPr>
+          <w:lang w:val="es-419"/>
+        </w:rPr>
+        <w:t xml:space="preserve">, </w:t>
+      </w:r>
+      <w:r>
+        <w:rPr>
+          <w:lang w:val="es-419"/>
+        </w:rPr>
+        <w:t>Segunda Edición</w:t>
+      </w:r>
+      <w:r>
+        <w:rPr>
+          <w:lang w:val="es-419"/>
+        </w:rPr>
+        <w:t xml:space="preserve">, pp. </w:t>
+      </w:r>
+      <w:r>
+        <w:rPr>
+          <w:lang w:val="es-419"/>
+        </w:rPr>
+        <w:t>21</w:t>
+      </w:r>
+      <w:r>
+        <w:rPr>
+          <w:lang w:val="es-419"/>
+        </w:rPr>
+        <w:t xml:space="preserve">, </w:t>
+      </w:r>
+      <w:r>
+        <w:rPr>
+          <w:lang w:val="es-419"/>
+        </w:rPr>
+        <w:t>Septiembre</w:t>
+      </w:r>
+      <w:r>
+        <w:rPr>
+          <w:lang w:val="es-419"/>
+        </w:rPr>
+        <w:t xml:space="preserve"> </w:t>
+      </w:r>
+      <w:r>
+        <w:rPr>
+          <w:lang w:val="es-419"/>
+        </w:rPr>
+        <w:t>2015</w:t>
+      </w:r>
+      <w:r>
+        <w:rPr>
+          <w:lang w:val="es-419"/>
+        </w:rPr>
+        <w:t xml:space="preserve">. </w:t>
+      </w:r>
+    </w:p>
+    <w:p>
+      <w:pPr>
+        <w:pStyle w:val="references"/>
+      </w:pPr>
+      <w:r>
+        <w:rPr>
+          <w:lang w:val="es-CR"/>
+        </w:rPr>
+        <w:t>M</w:t>
+      </w:r>
+      <w:r>
+        <w:rPr>
+          <w:lang w:val="es-CR"/>
+        </w:rPr>
+        <w:t xml:space="preserve">. </w:t>
+      </w:r>
+      <w:r>
+        <w:rPr>
+          <w:lang w:val="es-CR"/>
+        </w:rPr>
+        <w:t>Overley</w:t>
+      </w:r>
+      <w:r>
+        <w:rPr>
+          <w:lang w:val="es-CR"/>
+        </w:rPr>
+        <w:t>.</w:t>
+      </w:r>
+      <w:r>
+        <w:rPr>
+          <w:lang w:val="es-CR"/>
+        </w:rPr>
+        <w:t xml:space="preserve"> </w:t>
+      </w:r>
+      <w:r>
+        <w:t>“</w:t>
+      </w:r>
+      <w:r>
+        <w:t>The Open Source Handbook</w:t>
+      </w:r>
+      <w:r>
+        <w:t xml:space="preserve">”, </w:t>
+      </w:r>
+      <w:r>
+        <w:t>Pike &amp; Fisher, USA</w:t>
+      </w:r>
+      <w:r>
+        <w:t>, pp. 1</w:t>
+      </w:r>
+      <w:r>
+        <w:t>-11</w:t>
+      </w:r>
+      <w:r>
+        <w:t xml:space="preserve">, </w:t>
+      </w:r>
+      <w:r>
+        <w:t>2003</w:t>
+      </w:r>
+      <w:r>
+        <w:t xml:space="preserve">. </w:t>
+      </w:r>
+    </w:p>
+    <w:p>
+      <w:pPr>
+        <w:pStyle w:val="references"/>
+      </w:pPr>
+      <w:r>
+        <w:t>"Install [wiki.mate-desktop.org]", Wiki.mate-desktop.org, 2017. [Online]. Available: http://wiki.mate-desktop.org/download. [Accessed: 13- Mar- 2017].</w:t>
+      </w:r>
+    </w:p>
+    <w:p>
+      <w:pPr>
+        <w:pStyle w:val="references"/>
+      </w:pPr>
+      <w:r>
+        <w:rPr>
+          <w:rStyle w:val="selectable"/>
+        </w:rPr>
+        <w:t xml:space="preserve">"xrdp", </w:t>
+      </w:r>
+      <w:r>
+        <w:rPr>
+          <w:rStyle w:val="selectable"/>
+          <w:i/>
+          <w:iCs/>
+        </w:rPr>
+        <w:t>Xrdp.org</w:t>
+      </w:r>
+      <w:r>
+        <w:rPr>
+          <w:rStyle w:val="selectable"/>
+        </w:rPr>
+        <w:t>, 2017. [Online]. Available: http://www.xrdp.org/. [Accessed: 13- Mar- 2017].</w:t>
+      </w:r>
+    </w:p>
+    <w:p>
+      <w:pPr>
+        <w:pStyle w:val="references"/>
+        <w:numPr>
+          <w:ilvl w:val="0"/>
+          <w:numId w:val="0"/>
+        </w:numPr>
+        <w:ind w:left="360"/>
+      </w:pPr>
+    </w:p>
+    <w:p>
+      <w:pPr>
+        <w:pStyle w:val="references"/>
+        <w:numPr>
+          <w:ilvl w:val="0"/>
+          <w:numId w:val="0"/>
+        </w:numPr>
+        <w:ind w:left="360"/>
+      </w:pPr>
     </w:p>
     <w:p>
       <w:pPr>
         <w:pStyle w:val="references"/>
         <w:ind w:left="354" w:hanging="354"/>
+        <w:rPr>
+          <w:lang w:val="es-419"/>
+        </w:rPr>
       </w:pPr>
       <w:r>
         <w:rPr>
@@ -997,8 +2568,20 @@
         <w:t xml:space="preserve">. </w:t>
       </w:r>
       <w:r>
+        <w:rPr>
+          <w:lang w:val="es-419"/>
+        </w:rPr>
         <w:t xml:space="preserve">Ciudad, vol. X, pp. 529–551, Mes Año. </w:t>
       </w:r>
+    </w:p>
+    <w:p>
+      <w:pPr>
+        <w:pStyle w:val="references"/>
+        <w:ind w:left="354" w:hanging="354"/>
+        <w:rPr>
+          <w:lang w:val="es-419"/>
+        </w:rPr>
+      </w:pPr>
     </w:p>
     <w:p>
       <w:pPr>
@@ -1008,6 +2591,9 @@
           <w:numId w:val="0"/>
         </w:numPr>
         <w:ind w:left="354"/>
+        <w:rPr>
+          <w:lang w:val="es-419"/>
+        </w:rPr>
       </w:pPr>
     </w:p>
     <w:p>
@@ -1018,11 +2604,17 @@
           <w:numId w:val="0"/>
         </w:numPr>
         <w:ind w:left="354"/>
+        <w:rPr>
+          <w:lang w:val="es-419"/>
+        </w:rPr>
       </w:pPr>
     </w:p>
     <w:p>
       <w:pPr>
         <w:pStyle w:val="references"/>
+        <w:rPr>
+          <w:lang w:val="es-419"/>
+        </w:rPr>
         <w:sectPr>
           <w:type w:val="continuous"/>
           <w:pgSz w:w="12240" w:h="15840" w:code="1"/>
@@ -1032,7 +2624,13 @@
         </w:sectPr>
       </w:pPr>
     </w:p>
-    <w:p/>
+    <w:p>
+      <w:pPr>
+        <w:rPr>
+          <w:lang w:val="es-419"/>
+        </w:rPr>
+      </w:pPr>
+    </w:p>
     <w:sectPr>
       <w:type w:val="continuous"/>
       <w:pgSz w:w="12240" w:h="15840" w:code="1"/>
@@ -1044,8 +2642,71 @@
 </w:document>
 </file>
 
+<file path=word/endnotes.xml><?xml version="1.0" encoding="utf-8"?>
+<w:endnotes xmlns:wpc="http://schemas.microsoft.com/office/word/2010/wordprocessingCanvas" xmlns:cx="http://schemas.microsoft.com/office/drawing/2014/chartex" xmlns:cx1="http://schemas.microsoft.com/office/drawing/2015/9/8/chartex" xmlns:cx2="http://schemas.microsoft.com/office/drawing/2015/10/21/chartex" xmlns:cx3="http://schemas.microsoft.com/office/drawing/2016/5/9/chartex" xmlns:cx4="http://schemas.microsoft.com/office/drawing/2016/5/10/chartex" xmlns:cx5="http://schemas.microsoft.com/office/drawing/2016/5/11/chartex" xmlns:mc="http://schemas.openxmlformats.org/markup-compatibility/2006" xmlns:o="urn:schemas-microsoft-com:office:office" xmlns:r="http://schemas.openxmlformats.org/officeDocument/2006/relationships" xmlns:m="http://schemas.openxmlformats.org/officeDocument/2006/math" xmlns:v="urn:schemas-microsoft-com:vml" xmlns:wp14="http://schemas.microsoft.com/office/word/2010/wordprocessingDrawing" xmlns:wp="http://schemas.openxmlformats.org/drawingml/2006/wordprocessingDrawing" xmlns:w10="urn:schemas-microsoft-com:office:word" xmlns:w="http://schemas.openxmlformats.org/wordprocessingml/2006/main" xmlns:w14="http://schemas.microsoft.com/office/word/2010/wordml" xmlns:w15="http://schemas.microsoft.com/office/word/2012/wordml" xmlns:w16se="http://schemas.microsoft.com/office/word/2015/wordml/symex" xmlns:wpg="http://schemas.microsoft.com/office/word/2010/wordprocessingGroup" xmlns:wpi="http://schemas.microsoft.com/office/word/2010/wordprocessingInk" xmlns:wne="http://schemas.microsoft.com/office/word/2006/wordml" xmlns:wps="http://schemas.microsoft.com/office/word/2010/wordprocessingShape" mc:Ignorable="w14 w15 w16se wp14">
+  <w:endnote w:type="separator" w:id="-1">
+    <w:p>
+      <w:r>
+        <w:separator/>
+      </w:r>
+    </w:p>
+  </w:endnote>
+  <w:endnote w:type="continuationSeparator" w:id="0">
+    <w:p>
+      <w:r>
+        <w:continuationSeparator/>
+      </w:r>
+    </w:p>
+  </w:endnote>
+</w:endnotes>
+</file>
+
+<file path=word/footnotes.xml><?xml version="1.0" encoding="utf-8"?>
+<w:footnotes xmlns:wpc="http://schemas.microsoft.com/office/word/2010/wordprocessingCanvas" xmlns:cx="http://schemas.microsoft.com/office/drawing/2014/chartex" xmlns:cx1="http://schemas.microsoft.com/office/drawing/2015/9/8/chartex" xmlns:cx2="http://schemas.microsoft.com/office/drawing/2015/10/21/chartex" xmlns:cx3="http://schemas.microsoft.com/office/drawing/2016/5/9/chartex" xmlns:cx4="http://schemas.microsoft.com/office/drawing/2016/5/10/chartex" xmlns:cx5="http://schemas.microsoft.com/office/drawing/2016/5/11/chartex" xmlns:mc="http://schemas.openxmlformats.org/markup-compatibility/2006" xmlns:o="urn:schemas-microsoft-com:office:office" xmlns:r="http://schemas.openxmlformats.org/officeDocument/2006/relationships" xmlns:m="http://schemas.openxmlformats.org/officeDocument/2006/math" xmlns:v="urn:schemas-microsoft-com:vml" xmlns:wp14="http://schemas.microsoft.com/office/word/2010/wordprocessingDrawing" xmlns:wp="http://schemas.openxmlformats.org/drawingml/2006/wordprocessingDrawing" xmlns:w10="urn:schemas-microsoft-com:office:word" xmlns:w="http://schemas.openxmlformats.org/wordprocessingml/2006/main" xmlns:w14="http://schemas.microsoft.com/office/word/2010/wordml" xmlns:w15="http://schemas.microsoft.com/office/word/2012/wordml" xmlns:w16se="http://schemas.microsoft.com/office/word/2015/wordml/symex" xmlns:wpg="http://schemas.microsoft.com/office/word/2010/wordprocessingGroup" xmlns:wpi="http://schemas.microsoft.com/office/word/2010/wordprocessingInk" xmlns:wne="http://schemas.microsoft.com/office/word/2006/wordml" xmlns:wps="http://schemas.microsoft.com/office/word/2010/wordprocessingShape" mc:Ignorable="w14 w15 w16se wp14">
+  <w:footnote w:type="separator" w:id="-1">
+    <w:p>
+      <w:r>
+        <w:separator/>
+      </w:r>
+    </w:p>
+  </w:footnote>
+  <w:footnote w:type="continuationSeparator" w:id="0">
+    <w:p>
+      <w:r>
+        <w:continuationSeparator/>
+      </w:r>
+    </w:p>
+  </w:footnote>
+  <w:footnote w:id="1">
+    <w:p>
+      <w:pPr>
+        <w:pStyle w:val="Textonotapie"/>
+        <w:jc w:val="both"/>
+        <w:rPr>
+          <w:lang w:val="es-419"/>
+        </w:rPr>
+      </w:pPr>
+      <w:r>
+        <w:rPr>
+          <w:rStyle w:val="Refdenotaalpie"/>
+          <w:sz w:val="14"/>
+        </w:rPr>
+        <w:footnoteRef/>
+      </w:r>
+      <w:r>
+        <w:rPr>
+          <w:sz w:val="14"/>
+          <w:lang w:val="es-419"/>
+        </w:rPr>
+        <w:t xml:space="preserve"> Se deben instalar el NASM y GCC de primero antes del SASM, debido a que esto es únicamente un IDE.</w:t>
+      </w:r>
+    </w:p>
+  </w:footnote>
+</w:footnotes>
+</file>
+
 <file path=word/numbering.xml><?xml version="1.0" encoding="utf-8"?>
-<w:numbering xmlns:wpc="http://schemas.microsoft.com/office/word/2010/wordprocessingCanvas" xmlns:mc="http://schemas.openxmlformats.org/markup-compatibility/2006" xmlns:o="urn:schemas-microsoft-com:office:office" xmlns:r="http://schemas.openxmlformats.org/officeDocument/2006/relationships" xmlns:m="http://schemas.openxmlformats.org/officeDocument/2006/math" xmlns:v="urn:schemas-microsoft-com:vml" xmlns:wp14="http://schemas.microsoft.com/office/word/2010/wordprocessingDrawing" xmlns:wp="http://schemas.openxmlformats.org/drawingml/2006/wordprocessingDrawing" xmlns:w10="urn:schemas-microsoft-com:office:word" xmlns:w="http://schemas.openxmlformats.org/wordprocessingml/2006/main" xmlns:w14="http://schemas.microsoft.com/office/word/2010/wordml" xmlns:w15="http://schemas.microsoft.com/office/word/2012/wordml" xmlns:wpg="http://schemas.microsoft.com/office/word/2010/wordprocessingGroup" xmlns:wpi="http://schemas.microsoft.com/office/word/2010/wordprocessingInk" xmlns:wne="http://schemas.microsoft.com/office/word/2006/wordml" xmlns:wps="http://schemas.microsoft.com/office/word/2010/wordprocessingShape" mc:Ignorable="w14 w15 wp14">
+<w:numbering xmlns:wpc="http://schemas.microsoft.com/office/word/2010/wordprocessingCanvas" xmlns:cx="http://schemas.microsoft.com/office/drawing/2014/chartex" xmlns:cx1="http://schemas.microsoft.com/office/drawing/2015/9/8/chartex" xmlns:cx2="http://schemas.microsoft.com/office/drawing/2015/10/21/chartex" xmlns:cx3="http://schemas.microsoft.com/office/drawing/2016/5/9/chartex" xmlns:cx4="http://schemas.microsoft.com/office/drawing/2016/5/10/chartex" xmlns:cx5="http://schemas.microsoft.com/office/drawing/2016/5/11/chartex" xmlns:mc="http://schemas.openxmlformats.org/markup-compatibility/2006" xmlns:o="urn:schemas-microsoft-com:office:office" xmlns:r="http://schemas.openxmlformats.org/officeDocument/2006/relationships" xmlns:m="http://schemas.openxmlformats.org/officeDocument/2006/math" xmlns:v="urn:schemas-microsoft-com:vml" xmlns:wp14="http://schemas.microsoft.com/office/word/2010/wordprocessingDrawing" xmlns:wp="http://schemas.openxmlformats.org/drawingml/2006/wordprocessingDrawing" xmlns:w10="urn:schemas-microsoft-com:office:word" xmlns:w="http://schemas.openxmlformats.org/wordprocessingml/2006/main" xmlns:w14="http://schemas.microsoft.com/office/word/2010/wordml" xmlns:w15="http://schemas.microsoft.com/office/word/2012/wordml" xmlns:w16se="http://schemas.microsoft.com/office/word/2015/wordml/symex" xmlns:wpg="http://schemas.microsoft.com/office/word/2010/wordprocessingGroup" xmlns:wpi="http://schemas.microsoft.com/office/word/2010/wordprocessingInk" xmlns:wne="http://schemas.microsoft.com/office/word/2006/wordml" xmlns:wps="http://schemas.microsoft.com/office/word/2010/wordprocessingShape" mc:Ignorable="w14 w15 w16se wp14">
   <w:abstractNum w:abstractNumId="0" w15:restartNumberingAfterBreak="0">
     <w:nsid w:val="FFFFFF1D"/>
     <w:multiLevelType w:val="multilevel"/>
@@ -2068,7 +3729,7 @@
     <w:lvl w:ilvl="0">
       <w:start w:val="1"/>
       <w:numFmt w:val="upperRoman"/>
-      <w:pStyle w:val="Heading1"/>
+      <w:pStyle w:val="Ttulo1"/>
       <w:lvlText w:val="%1."/>
       <w:lvlJc w:val="center"/>
       <w:pPr>
@@ -2100,7 +3761,7 @@
     <w:lvl w:ilvl="1">
       <w:start w:val="1"/>
       <w:numFmt w:val="upperLetter"/>
-      <w:pStyle w:val="Heading2"/>
+      <w:pStyle w:val="Ttulo2"/>
       <w:lvlText w:val="%2."/>
       <w:lvlJc w:val="left"/>
       <w:pPr>
@@ -2136,7 +3797,7 @@
     <w:lvl w:ilvl="2">
       <w:start w:val="1"/>
       <w:numFmt w:val="decimal"/>
-      <w:pStyle w:val="Heading3"/>
+      <w:pStyle w:val="Ttulo3"/>
       <w:lvlText w:val="%3)"/>
       <w:lvlJc w:val="left"/>
       <w:pPr>
@@ -2172,7 +3833,7 @@
     <w:lvl w:ilvl="3">
       <w:start w:val="1"/>
       <w:numFmt w:val="lowerLetter"/>
-      <w:pStyle w:val="Heading4"/>
+      <w:pStyle w:val="Ttulo4"/>
       <w:lvlText w:val="%4)"/>
       <w:lvlJc w:val="left"/>
       <w:pPr>
@@ -2269,6 +3930,95 @@
     </w:lvl>
   </w:abstractNum>
   <w:abstractNum w:abstractNumId="18" w15:restartNumberingAfterBreak="0">
+    <w:nsid w:val="435F5541"/>
+    <w:multiLevelType w:val="hybridMultilevel"/>
+    <w:tmpl w:val="D71A98C2"/>
+    <w:lvl w:ilvl="0" w:tplc="0ACEC8DA">
+      <w:start w:val="1"/>
+      <w:numFmt w:val="decimal"/>
+      <w:lvlText w:val="%1."/>
+      <w:lvlJc w:val="left"/>
+      <w:pPr>
+        <w:ind w:left="648" w:hanging="360"/>
+      </w:pPr>
+      <w:rPr>
+        <w:rFonts w:hint="default"/>
+      </w:rPr>
+    </w:lvl>
+    <w:lvl w:ilvl="1" w:tplc="04090019" w:tentative="1">
+      <w:start w:val="1"/>
+      <w:numFmt w:val="lowerLetter"/>
+      <w:lvlText w:val="%2."/>
+      <w:lvlJc w:val="left"/>
+      <w:pPr>
+        <w:ind w:left="1368" w:hanging="360"/>
+      </w:pPr>
+    </w:lvl>
+    <w:lvl w:ilvl="2" w:tplc="0409001B" w:tentative="1">
+      <w:start w:val="1"/>
+      <w:numFmt w:val="lowerRoman"/>
+      <w:lvlText w:val="%3."/>
+      <w:lvlJc w:val="right"/>
+      <w:pPr>
+        <w:ind w:left="2088" w:hanging="180"/>
+      </w:pPr>
+    </w:lvl>
+    <w:lvl w:ilvl="3" w:tplc="0409000F" w:tentative="1">
+      <w:start w:val="1"/>
+      <w:numFmt w:val="decimal"/>
+      <w:lvlText w:val="%4."/>
+      <w:lvlJc w:val="left"/>
+      <w:pPr>
+        <w:ind w:left="2808" w:hanging="360"/>
+      </w:pPr>
+    </w:lvl>
+    <w:lvl w:ilvl="4" w:tplc="04090019" w:tentative="1">
+      <w:start w:val="1"/>
+      <w:numFmt w:val="lowerLetter"/>
+      <w:lvlText w:val="%5."/>
+      <w:lvlJc w:val="left"/>
+      <w:pPr>
+        <w:ind w:left="3528" w:hanging="360"/>
+      </w:pPr>
+    </w:lvl>
+    <w:lvl w:ilvl="5" w:tplc="0409001B" w:tentative="1">
+      <w:start w:val="1"/>
+      <w:numFmt w:val="lowerRoman"/>
+      <w:lvlText w:val="%6."/>
+      <w:lvlJc w:val="right"/>
+      <w:pPr>
+        <w:ind w:left="4248" w:hanging="180"/>
+      </w:pPr>
+    </w:lvl>
+    <w:lvl w:ilvl="6" w:tplc="0409000F" w:tentative="1">
+      <w:start w:val="1"/>
+      <w:numFmt w:val="decimal"/>
+      <w:lvlText w:val="%7."/>
+      <w:lvlJc w:val="left"/>
+      <w:pPr>
+        <w:ind w:left="4968" w:hanging="360"/>
+      </w:pPr>
+    </w:lvl>
+    <w:lvl w:ilvl="7" w:tplc="04090019" w:tentative="1">
+      <w:start w:val="1"/>
+      <w:numFmt w:val="lowerLetter"/>
+      <w:lvlText w:val="%8."/>
+      <w:lvlJc w:val="left"/>
+      <w:pPr>
+        <w:ind w:left="5688" w:hanging="360"/>
+      </w:pPr>
+    </w:lvl>
+    <w:lvl w:ilvl="8" w:tplc="0409001B" w:tentative="1">
+      <w:start w:val="1"/>
+      <w:numFmt w:val="lowerRoman"/>
+      <w:lvlText w:val="%9."/>
+      <w:lvlJc w:val="right"/>
+      <w:pPr>
+        <w:ind w:left="6408" w:hanging="180"/>
+      </w:pPr>
+    </w:lvl>
+  </w:abstractNum>
+  <w:abstractNum w:abstractNumId="19" w15:restartNumberingAfterBreak="0">
     <w:nsid w:val="493C3F76"/>
     <w:multiLevelType w:val="hybridMultilevel"/>
     <w:tmpl w:val="9A9E418C"/>
@@ -2379,7 +4129,185 @@
       </w:pPr>
     </w:lvl>
   </w:abstractNum>
-  <w:abstractNum w:abstractNumId="19" w15:restartNumberingAfterBreak="0">
+  <w:abstractNum w:abstractNumId="20" w15:restartNumberingAfterBreak="0">
+    <w:nsid w:val="4E556A38"/>
+    <w:multiLevelType w:val="hybridMultilevel"/>
+    <w:tmpl w:val="4C98FA82"/>
+    <w:lvl w:ilvl="0" w:tplc="0ACEC8DA">
+      <w:start w:val="2"/>
+      <w:numFmt w:val="decimal"/>
+      <w:lvlText w:val="%1."/>
+      <w:lvlJc w:val="left"/>
+      <w:pPr>
+        <w:ind w:left="648" w:hanging="360"/>
+      </w:pPr>
+      <w:rPr>
+        <w:rFonts w:hint="default"/>
+      </w:rPr>
+    </w:lvl>
+    <w:lvl w:ilvl="1" w:tplc="04090019" w:tentative="1">
+      <w:start w:val="1"/>
+      <w:numFmt w:val="lowerLetter"/>
+      <w:lvlText w:val="%2."/>
+      <w:lvlJc w:val="left"/>
+      <w:pPr>
+        <w:ind w:left="1368" w:hanging="360"/>
+      </w:pPr>
+    </w:lvl>
+    <w:lvl w:ilvl="2" w:tplc="0409001B" w:tentative="1">
+      <w:start w:val="1"/>
+      <w:numFmt w:val="lowerRoman"/>
+      <w:lvlText w:val="%3."/>
+      <w:lvlJc w:val="right"/>
+      <w:pPr>
+        <w:ind w:left="2088" w:hanging="180"/>
+      </w:pPr>
+    </w:lvl>
+    <w:lvl w:ilvl="3" w:tplc="0409000F" w:tentative="1">
+      <w:start w:val="1"/>
+      <w:numFmt w:val="decimal"/>
+      <w:lvlText w:val="%4."/>
+      <w:lvlJc w:val="left"/>
+      <w:pPr>
+        <w:ind w:left="2808" w:hanging="360"/>
+      </w:pPr>
+    </w:lvl>
+    <w:lvl w:ilvl="4" w:tplc="04090019" w:tentative="1">
+      <w:start w:val="1"/>
+      <w:numFmt w:val="lowerLetter"/>
+      <w:lvlText w:val="%5."/>
+      <w:lvlJc w:val="left"/>
+      <w:pPr>
+        <w:ind w:left="3528" w:hanging="360"/>
+      </w:pPr>
+    </w:lvl>
+    <w:lvl w:ilvl="5" w:tplc="0409001B" w:tentative="1">
+      <w:start w:val="1"/>
+      <w:numFmt w:val="lowerRoman"/>
+      <w:lvlText w:val="%6."/>
+      <w:lvlJc w:val="right"/>
+      <w:pPr>
+        <w:ind w:left="4248" w:hanging="180"/>
+      </w:pPr>
+    </w:lvl>
+    <w:lvl w:ilvl="6" w:tplc="0409000F" w:tentative="1">
+      <w:start w:val="1"/>
+      <w:numFmt w:val="decimal"/>
+      <w:lvlText w:val="%7."/>
+      <w:lvlJc w:val="left"/>
+      <w:pPr>
+        <w:ind w:left="4968" w:hanging="360"/>
+      </w:pPr>
+    </w:lvl>
+    <w:lvl w:ilvl="7" w:tplc="04090019" w:tentative="1">
+      <w:start w:val="1"/>
+      <w:numFmt w:val="lowerLetter"/>
+      <w:lvlText w:val="%8."/>
+      <w:lvlJc w:val="left"/>
+      <w:pPr>
+        <w:ind w:left="5688" w:hanging="360"/>
+      </w:pPr>
+    </w:lvl>
+    <w:lvl w:ilvl="8" w:tplc="0409001B" w:tentative="1">
+      <w:start w:val="1"/>
+      <w:numFmt w:val="lowerRoman"/>
+      <w:lvlText w:val="%9."/>
+      <w:lvlJc w:val="right"/>
+      <w:pPr>
+        <w:ind w:left="6408" w:hanging="180"/>
+      </w:pPr>
+    </w:lvl>
+  </w:abstractNum>
+  <w:abstractNum w:abstractNumId="21" w15:restartNumberingAfterBreak="0">
+    <w:nsid w:val="513A6A1F"/>
+    <w:multiLevelType w:val="hybridMultilevel"/>
+    <w:tmpl w:val="D71A98C2"/>
+    <w:lvl w:ilvl="0" w:tplc="0ACEC8DA">
+      <w:start w:val="1"/>
+      <w:numFmt w:val="decimal"/>
+      <w:lvlText w:val="%1."/>
+      <w:lvlJc w:val="left"/>
+      <w:pPr>
+        <w:ind w:left="648" w:hanging="360"/>
+      </w:pPr>
+      <w:rPr>
+        <w:rFonts w:hint="default"/>
+      </w:rPr>
+    </w:lvl>
+    <w:lvl w:ilvl="1" w:tplc="04090019" w:tentative="1">
+      <w:start w:val="1"/>
+      <w:numFmt w:val="lowerLetter"/>
+      <w:lvlText w:val="%2."/>
+      <w:lvlJc w:val="left"/>
+      <w:pPr>
+        <w:ind w:left="1368" w:hanging="360"/>
+      </w:pPr>
+    </w:lvl>
+    <w:lvl w:ilvl="2" w:tplc="0409001B" w:tentative="1">
+      <w:start w:val="1"/>
+      <w:numFmt w:val="lowerRoman"/>
+      <w:lvlText w:val="%3."/>
+      <w:lvlJc w:val="right"/>
+      <w:pPr>
+        <w:ind w:left="2088" w:hanging="180"/>
+      </w:pPr>
+    </w:lvl>
+    <w:lvl w:ilvl="3" w:tplc="0409000F" w:tentative="1">
+      <w:start w:val="1"/>
+      <w:numFmt w:val="decimal"/>
+      <w:lvlText w:val="%4."/>
+      <w:lvlJc w:val="left"/>
+      <w:pPr>
+        <w:ind w:left="2808" w:hanging="360"/>
+      </w:pPr>
+    </w:lvl>
+    <w:lvl w:ilvl="4" w:tplc="04090019" w:tentative="1">
+      <w:start w:val="1"/>
+      <w:numFmt w:val="lowerLetter"/>
+      <w:lvlText w:val="%5."/>
+      <w:lvlJc w:val="left"/>
+      <w:pPr>
+        <w:ind w:left="3528" w:hanging="360"/>
+      </w:pPr>
+    </w:lvl>
+    <w:lvl w:ilvl="5" w:tplc="0409001B" w:tentative="1">
+      <w:start w:val="1"/>
+      <w:numFmt w:val="lowerRoman"/>
+      <w:lvlText w:val="%6."/>
+      <w:lvlJc w:val="right"/>
+      <w:pPr>
+        <w:ind w:left="4248" w:hanging="180"/>
+      </w:pPr>
+    </w:lvl>
+    <w:lvl w:ilvl="6" w:tplc="0409000F" w:tentative="1">
+      <w:start w:val="1"/>
+      <w:numFmt w:val="decimal"/>
+      <w:lvlText w:val="%7."/>
+      <w:lvlJc w:val="left"/>
+      <w:pPr>
+        <w:ind w:left="4968" w:hanging="360"/>
+      </w:pPr>
+    </w:lvl>
+    <w:lvl w:ilvl="7" w:tplc="04090019" w:tentative="1">
+      <w:start w:val="1"/>
+      <w:numFmt w:val="lowerLetter"/>
+      <w:lvlText w:val="%8."/>
+      <w:lvlJc w:val="left"/>
+      <w:pPr>
+        <w:ind w:left="5688" w:hanging="360"/>
+      </w:pPr>
+    </w:lvl>
+    <w:lvl w:ilvl="8" w:tplc="0409001B" w:tentative="1">
+      <w:start w:val="1"/>
+      <w:numFmt w:val="lowerRoman"/>
+      <w:lvlText w:val="%9."/>
+      <w:lvlJc w:val="right"/>
+      <w:pPr>
+        <w:ind w:left="6408" w:hanging="180"/>
+      </w:pPr>
+    </w:lvl>
+  </w:abstractNum>
+  <w:abstractNum w:abstractNumId="22" w15:restartNumberingAfterBreak="0">
     <w:nsid w:val="52CA544A"/>
     <w:multiLevelType w:val="singleLevel"/>
     <w:tmpl w:val="AED6D67E"/>
@@ -2406,7 +4334,209 @@
       </w:rPr>
     </w:lvl>
   </w:abstractNum>
-  <w:abstractNum w:abstractNumId="20" w15:restartNumberingAfterBreak="0">
+  <w:abstractNum w:abstractNumId="23" w15:restartNumberingAfterBreak="0">
+    <w:nsid w:val="58904DF0"/>
+    <w:multiLevelType w:val="hybridMultilevel"/>
+    <w:tmpl w:val="6A3283AA"/>
+    <w:lvl w:ilvl="0" w:tplc="4216BBFC">
+      <w:start w:val="5"/>
+      <w:numFmt w:val="decimal"/>
+      <w:lvlText w:val="%1."/>
+      <w:lvlJc w:val="left"/>
+      <w:pPr>
+        <w:ind w:left="648" w:hanging="360"/>
+      </w:pPr>
+      <w:rPr>
+        <w:rFonts w:hint="default"/>
+      </w:rPr>
+    </w:lvl>
+    <w:lvl w:ilvl="1" w:tplc="04090019" w:tentative="1">
+      <w:start w:val="1"/>
+      <w:numFmt w:val="lowerLetter"/>
+      <w:lvlText w:val="%2."/>
+      <w:lvlJc w:val="left"/>
+      <w:pPr>
+        <w:ind w:left="1368" w:hanging="360"/>
+      </w:pPr>
+    </w:lvl>
+    <w:lvl w:ilvl="2" w:tplc="0409001B" w:tentative="1">
+      <w:start w:val="1"/>
+      <w:numFmt w:val="lowerRoman"/>
+      <w:lvlText w:val="%3."/>
+      <w:lvlJc w:val="right"/>
+      <w:pPr>
+        <w:ind w:left="2088" w:hanging="180"/>
+      </w:pPr>
+    </w:lvl>
+    <w:lvl w:ilvl="3" w:tplc="0409000F" w:tentative="1">
+      <w:start w:val="1"/>
+      <w:numFmt w:val="decimal"/>
+      <w:lvlText w:val="%4."/>
+      <w:lvlJc w:val="left"/>
+      <w:pPr>
+        <w:ind w:left="2808" w:hanging="360"/>
+      </w:pPr>
+    </w:lvl>
+    <w:lvl w:ilvl="4" w:tplc="04090019" w:tentative="1">
+      <w:start w:val="1"/>
+      <w:numFmt w:val="lowerLetter"/>
+      <w:lvlText w:val="%5."/>
+      <w:lvlJc w:val="left"/>
+      <w:pPr>
+        <w:ind w:left="3528" w:hanging="360"/>
+      </w:pPr>
+    </w:lvl>
+    <w:lvl w:ilvl="5" w:tplc="0409001B" w:tentative="1">
+      <w:start w:val="1"/>
+      <w:numFmt w:val="lowerRoman"/>
+      <w:lvlText w:val="%6."/>
+      <w:lvlJc w:val="right"/>
+      <w:pPr>
+        <w:ind w:left="4248" w:hanging="180"/>
+      </w:pPr>
+    </w:lvl>
+    <w:lvl w:ilvl="6" w:tplc="0409000F" w:tentative="1">
+      <w:start w:val="1"/>
+      <w:numFmt w:val="decimal"/>
+      <w:lvlText w:val="%7."/>
+      <w:lvlJc w:val="left"/>
+      <w:pPr>
+        <w:ind w:left="4968" w:hanging="360"/>
+      </w:pPr>
+    </w:lvl>
+    <w:lvl w:ilvl="7" w:tplc="04090019" w:tentative="1">
+      <w:start w:val="1"/>
+      <w:numFmt w:val="lowerLetter"/>
+      <w:lvlText w:val="%8."/>
+      <w:lvlJc w:val="left"/>
+      <w:pPr>
+        <w:ind w:left="5688" w:hanging="360"/>
+      </w:pPr>
+    </w:lvl>
+    <w:lvl w:ilvl="8" w:tplc="0409001B" w:tentative="1">
+      <w:start w:val="1"/>
+      <w:numFmt w:val="lowerRoman"/>
+      <w:lvlText w:val="%9."/>
+      <w:lvlJc w:val="right"/>
+      <w:pPr>
+        <w:ind w:left="6408" w:hanging="180"/>
+      </w:pPr>
+    </w:lvl>
+  </w:abstractNum>
+  <w:abstractNum w:abstractNumId="24" w15:restartNumberingAfterBreak="0">
+    <w:nsid w:val="5C4A5A9D"/>
+    <w:multiLevelType w:val="hybridMultilevel"/>
+    <w:tmpl w:val="25E088F0"/>
+    <w:lvl w:ilvl="0" w:tplc="04090001">
+      <w:start w:val="1"/>
+      <w:numFmt w:val="bullet"/>
+      <w:lvlText w:val=""/>
+      <w:lvlJc w:val="left"/>
+      <w:pPr>
+        <w:ind w:left="1008" w:hanging="360"/>
+      </w:pPr>
+      <w:rPr>
+        <w:rFonts w:ascii="Symbol" w:hAnsi="Symbol" w:hint="default"/>
+      </w:rPr>
+    </w:lvl>
+    <w:lvl w:ilvl="1" w:tplc="04090003" w:tentative="1">
+      <w:start w:val="1"/>
+      <w:numFmt w:val="bullet"/>
+      <w:lvlText w:val="o"/>
+      <w:lvlJc w:val="left"/>
+      <w:pPr>
+        <w:ind w:left="1728" w:hanging="360"/>
+      </w:pPr>
+      <w:rPr>
+        <w:rFonts w:ascii="Courier New" w:hAnsi="Courier New" w:cs="Courier New" w:hint="default"/>
+      </w:rPr>
+    </w:lvl>
+    <w:lvl w:ilvl="2" w:tplc="04090005" w:tentative="1">
+      <w:start w:val="1"/>
+      <w:numFmt w:val="bullet"/>
+      <w:lvlText w:val=""/>
+      <w:lvlJc w:val="left"/>
+      <w:pPr>
+        <w:ind w:left="2448" w:hanging="360"/>
+      </w:pPr>
+      <w:rPr>
+        <w:rFonts w:ascii="Wingdings" w:hAnsi="Wingdings" w:hint="default"/>
+      </w:rPr>
+    </w:lvl>
+    <w:lvl w:ilvl="3" w:tplc="04090001" w:tentative="1">
+      <w:start w:val="1"/>
+      <w:numFmt w:val="bullet"/>
+      <w:lvlText w:val=""/>
+      <w:lvlJc w:val="left"/>
+      <w:pPr>
+        <w:ind w:left="3168" w:hanging="360"/>
+      </w:pPr>
+      <w:rPr>
+        <w:rFonts w:ascii="Symbol" w:hAnsi="Symbol" w:hint="default"/>
+      </w:rPr>
+    </w:lvl>
+    <w:lvl w:ilvl="4" w:tplc="04090003" w:tentative="1">
+      <w:start w:val="1"/>
+      <w:numFmt w:val="bullet"/>
+      <w:lvlText w:val="o"/>
+      <w:lvlJc w:val="left"/>
+      <w:pPr>
+        <w:ind w:left="3888" w:hanging="360"/>
+      </w:pPr>
+      <w:rPr>
+        <w:rFonts w:ascii="Courier New" w:hAnsi="Courier New" w:cs="Courier New" w:hint="default"/>
+      </w:rPr>
+    </w:lvl>
+    <w:lvl w:ilvl="5" w:tplc="04090005" w:tentative="1">
+      <w:start w:val="1"/>
+      <w:numFmt w:val="bullet"/>
+      <w:lvlText w:val=""/>
+      <w:lvlJc w:val="left"/>
+      <w:pPr>
+        <w:ind w:left="4608" w:hanging="360"/>
+      </w:pPr>
+      <w:rPr>
+        <w:rFonts w:ascii="Wingdings" w:hAnsi="Wingdings" w:hint="default"/>
+      </w:rPr>
+    </w:lvl>
+    <w:lvl w:ilvl="6" w:tplc="04090001" w:tentative="1">
+      <w:start w:val="1"/>
+      <w:numFmt w:val="bullet"/>
+      <w:lvlText w:val=""/>
+      <w:lvlJc w:val="left"/>
+      <w:pPr>
+        <w:ind w:left="5328" w:hanging="360"/>
+      </w:pPr>
+      <w:rPr>
+        <w:rFonts w:ascii="Symbol" w:hAnsi="Symbol" w:hint="default"/>
+      </w:rPr>
+    </w:lvl>
+    <w:lvl w:ilvl="7" w:tplc="04090003" w:tentative="1">
+      <w:start w:val="1"/>
+      <w:numFmt w:val="bullet"/>
+      <w:lvlText w:val="o"/>
+      <w:lvlJc w:val="left"/>
+      <w:pPr>
+        <w:ind w:left="6048" w:hanging="360"/>
+      </w:pPr>
+      <w:rPr>
+        <w:rFonts w:ascii="Courier New" w:hAnsi="Courier New" w:cs="Courier New" w:hint="default"/>
+      </w:rPr>
+    </w:lvl>
+    <w:lvl w:ilvl="8" w:tplc="04090005" w:tentative="1">
+      <w:start w:val="1"/>
+      <w:numFmt w:val="bullet"/>
+      <w:lvlText w:val=""/>
+      <w:lvlJc w:val="left"/>
+      <w:pPr>
+        <w:ind w:left="6768" w:hanging="360"/>
+      </w:pPr>
+      <w:rPr>
+        <w:rFonts w:ascii="Wingdings" w:hAnsi="Wingdings" w:hint="default"/>
+      </w:rPr>
+    </w:lvl>
+  </w:abstractNum>
+  <w:abstractNum w:abstractNumId="25" w15:restartNumberingAfterBreak="0">
     <w:nsid w:val="6C402C58"/>
     <w:multiLevelType w:val="hybridMultilevel"/>
     <w:tmpl w:val="9A1CA078"/>
@@ -2551,7 +4681,7 @@
       </w:rPr>
     </w:lvl>
   </w:abstractNum>
-  <w:abstractNum w:abstractNumId="21" w15:restartNumberingAfterBreak="0">
+  <w:abstractNum w:abstractNumId="26" w15:restartNumberingAfterBreak="0">
     <w:nsid w:val="6CD32DA8"/>
     <w:multiLevelType w:val="singleLevel"/>
     <w:tmpl w:val="166470C2"/>
@@ -2581,7 +4711,7 @@
     <w:abstractNumId w:val="14"/>
   </w:num>
   <w:num w:numId="2">
-    <w:abstractNumId w:val="20"/>
+    <w:abstractNumId w:val="25"/>
   </w:num>
   <w:num w:numId="3">
     <w:abstractNumId w:val="13"/>
@@ -2599,10 +4729,10 @@
     <w:abstractNumId w:val="17"/>
   </w:num>
   <w:num w:numId="8">
-    <w:abstractNumId w:val="19"/>
+    <w:abstractNumId w:val="22"/>
   </w:num>
   <w:num w:numId="9">
-    <w:abstractNumId w:val="21"/>
+    <w:abstractNumId w:val="26"/>
   </w:num>
   <w:num w:numId="10">
     <w:abstractNumId w:val="15"/>
@@ -2647,7 +4777,7 @@
     <w:abstractNumId w:val="1"/>
   </w:num>
   <w:num w:numId="24">
-    <w:abstractNumId w:val="18"/>
+    <w:abstractNumId w:val="19"/>
   </w:num>
   <w:num w:numId="25">
     <w:abstractNumId w:val="17"/>
@@ -2655,11 +4785,26 @@
   <w:num w:numId="26">
     <w:abstractNumId w:val="16"/>
   </w:num>
+  <w:num w:numId="27">
+    <w:abstractNumId w:val="24"/>
+  </w:num>
+  <w:num w:numId="28">
+    <w:abstractNumId w:val="18"/>
+  </w:num>
+  <w:num w:numId="29">
+    <w:abstractNumId w:val="23"/>
+  </w:num>
+  <w:num w:numId="30">
+    <w:abstractNumId w:val="21"/>
+  </w:num>
+  <w:num w:numId="31">
+    <w:abstractNumId w:val="20"/>
+  </w:num>
 </w:numbering>
 </file>
 
 <file path=word/styles.xml><?xml version="1.0" encoding="utf-8"?>
-<w:styles xmlns:mc="http://schemas.openxmlformats.org/markup-compatibility/2006" xmlns:r="http://schemas.openxmlformats.org/officeDocument/2006/relationships" xmlns:w="http://schemas.openxmlformats.org/wordprocessingml/2006/main" xmlns:w14="http://schemas.microsoft.com/office/word/2010/wordml" xmlns:w15="http://schemas.microsoft.com/office/word/2012/wordml" mc:Ignorable="w14 w15">
+<w:styles xmlns:mc="http://schemas.openxmlformats.org/markup-compatibility/2006" xmlns:r="http://schemas.openxmlformats.org/officeDocument/2006/relationships" xmlns:w="http://schemas.openxmlformats.org/wordprocessingml/2006/main" xmlns:w14="http://schemas.microsoft.com/office/word/2010/wordml" xmlns:w15="http://schemas.microsoft.com/office/word/2012/wordml" xmlns:w16se="http://schemas.microsoft.com/office/word/2015/wordml/symex" mc:Ignorable="w14 w15 w16se">
   <w:docDefaults>
     <w:rPrDefault>
       <w:rPr>
@@ -2669,7 +4814,7 @@
     </w:rPrDefault>
     <w:pPrDefault/>
   </w:docDefaults>
-  <w:latentStyles w:defLockedState="0" w:defUIPriority="0" w:defSemiHidden="0" w:defUnhideWhenUsed="0" w:defQFormat="0" w:count="371">
+  <w:latentStyles w:defLockedState="0" w:defUIPriority="0" w:defSemiHidden="0" w:defUnhideWhenUsed="0" w:defQFormat="0" w:count="374">
     <w:lsdException w:name="Normal" w:qFormat="1"/>
     <w:lsdException w:name="heading 1" w:qFormat="1"/>
     <w:lsdException w:name="heading 2" w:qFormat="1"/>
@@ -2685,7 +4830,10 @@
     <w:lsdException w:name="Subtitle" w:qFormat="1"/>
     <w:lsdException w:name="Strong" w:qFormat="1"/>
     <w:lsdException w:name="Emphasis" w:qFormat="1"/>
-    <w:lsdException w:name="Normal Table" w:semiHidden="1" w:unhideWhenUsed="1"/>
+    <w:lsdException w:name="HTML Sample" w:semiHidden="1" w:unhideWhenUsed="1"/>
+    <w:lsdException w:name="Outline List 1" w:semiHidden="1" w:unhideWhenUsed="1"/>
+    <w:lsdException w:name="Outline List 2" w:semiHidden="1" w:unhideWhenUsed="1"/>
+    <w:lsdException w:name="Outline List 3" w:semiHidden="1" w:unhideWhenUsed="1"/>
     <w:lsdException w:name="Table Simple 1" w:semiHidden="1" w:unhideWhenUsed="1"/>
     <w:lsdException w:name="Table Simple 2" w:semiHidden="1" w:unhideWhenUsed="1"/>
     <w:lsdException w:name="Table Simple 3" w:semiHidden="1" w:unhideWhenUsed="1"/>
@@ -2725,7 +4873,6 @@
     <w:lsdException w:name="Table Professional" w:semiHidden="1" w:unhideWhenUsed="1"/>
     <w:lsdException w:name="Table Subtle 1" w:semiHidden="1" w:unhideWhenUsed="1"/>
     <w:lsdException w:name="Table Subtle 2" w:semiHidden="1" w:unhideWhenUsed="1"/>
-    <w:lsdException w:name="Table Web 1" w:semiHidden="1" w:unhideWhenUsed="1"/>
     <w:lsdException w:name="Table Web 2" w:semiHidden="1" w:unhideWhenUsed="1"/>
     <w:lsdException w:name="Table Web 3" w:semiHidden="1" w:unhideWhenUsed="1"/>
     <w:lsdException w:name="Table Theme" w:semiHidden="1" w:unhideWhenUsed="1"/>
@@ -2944,6 +5091,9 @@
     <w:lsdException w:name="List Table 5 Dark Accent 6" w:uiPriority="50"/>
     <w:lsdException w:name="List Table 6 Colorful Accent 6" w:uiPriority="51"/>
     <w:lsdException w:name="List Table 7 Colorful Accent 6" w:uiPriority="52"/>
+    <w:lsdException w:name="Mention" w:semiHidden="1" w:uiPriority="99" w:unhideWhenUsed="1"/>
+    <w:lsdException w:name="Smart Hyperlink" w:semiHidden="1" w:uiPriority="99" w:unhideWhenUsed="1"/>
+    <w:lsdException w:name="Hashtag" w:semiHidden="1" w:uiPriority="99" w:unhideWhenUsed="1"/>
   </w:latentStyles>
   <w:style w:type="paragraph" w:default="1" w:styleId="Normal">
     <w:name w:val="Normal"/>
@@ -2952,7 +5102,7 @@
       <w:jc w:val="center"/>
     </w:pPr>
   </w:style>
-  <w:style w:type="paragraph" w:styleId="Heading1">
+  <w:style w:type="paragraph" w:styleId="Ttulo1">
     <w:name w:val="heading 1"/>
     <w:basedOn w:val="Normal"/>
     <w:next w:val="Normal"/>
@@ -2976,7 +5126,7 @@
       <w:noProof/>
     </w:rPr>
   </w:style>
-  <w:style w:type="paragraph" w:styleId="Heading2">
+  <w:style w:type="paragraph" w:styleId="Ttulo2">
     <w:name w:val="heading 2"/>
     <w:basedOn w:val="Normal"/>
     <w:next w:val="Normal"/>
@@ -2999,7 +5149,7 @@
       <w:noProof/>
     </w:rPr>
   </w:style>
-  <w:style w:type="paragraph" w:styleId="Heading3">
+  <w:style w:type="paragraph" w:styleId="Ttulo3">
     <w:name w:val="heading 3"/>
     <w:basedOn w:val="Normal"/>
     <w:next w:val="Normal"/>
@@ -3021,7 +5171,7 @@
       <w:noProof/>
     </w:rPr>
   </w:style>
-  <w:style w:type="paragraph" w:styleId="Heading4">
+  <w:style w:type="paragraph" w:styleId="Ttulo4">
     <w:name w:val="heading 4"/>
     <w:basedOn w:val="Normal"/>
     <w:next w:val="Normal"/>
@@ -3047,7 +5197,7 @@
       <w:noProof/>
     </w:rPr>
   </w:style>
-  <w:style w:type="paragraph" w:styleId="Heading5">
+  <w:style w:type="paragraph" w:styleId="Ttulo5">
     <w:name w:val="heading 5"/>
     <w:basedOn w:val="Normal"/>
     <w:next w:val="Normal"/>
@@ -3064,13 +5214,13 @@
       <w:noProof/>
     </w:rPr>
   </w:style>
-  <w:style w:type="character" w:default="1" w:styleId="DefaultParagraphFont">
+  <w:style w:type="character" w:default="1" w:styleId="Fuentedeprrafopredeter">
     <w:name w:val="Default Paragraph Font"/>
     <w:uiPriority w:val="1"/>
     <w:semiHidden/>
     <w:unhideWhenUsed/>
   </w:style>
-  <w:style w:type="table" w:default="1" w:styleId="TableNormal">
+  <w:style w:type="table" w:default="1" w:styleId="Tablanormal">
     <w:name w:val="Normal Table"/>
     <w:uiPriority w:val="99"/>
     <w:semiHidden/>
@@ -3085,7 +5235,7 @@
       </w:tblCellMar>
     </w:tblPr>
   </w:style>
-  <w:style w:type="numbering" w:default="1" w:styleId="NoList">
+  <w:style w:type="numbering" w:default="1" w:styleId="Sinlista">
     <w:name w:val="No List"/>
     <w:uiPriority w:val="99"/>
     <w:semiHidden/>
@@ -3124,10 +5274,10 @@
       <w:szCs w:val="22"/>
     </w:rPr>
   </w:style>
-  <w:style w:type="paragraph" w:styleId="BodyText">
+  <w:style w:type="paragraph" w:styleId="Textoindependiente">
     <w:name w:val="Body Text"/>
     <w:basedOn w:val="Normal"/>
-    <w:link w:val="BodyTextChar"/>
+    <w:link w:val="TextoindependienteCar"/>
     <w:rsid w:val="00E7596C"/>
     <w:pPr>
       <w:tabs>
@@ -3142,9 +5292,9 @@
       <w:lang w:val="x-none" w:eastAsia="x-none"/>
     </w:rPr>
   </w:style>
-  <w:style w:type="character" w:customStyle="1" w:styleId="BodyTextChar">
-    <w:name w:val="Body Text Char"/>
-    <w:link w:val="BodyText"/>
+  <w:style w:type="character" w:customStyle="1" w:styleId="TextoindependienteCar">
+    <w:name w:val="Texto independiente Car"/>
+    <w:link w:val="Textoindependiente"/>
     <w:rsid w:val="00E7596C"/>
     <w:rPr>
       <w:spacing w:val="-1"/>
@@ -3153,7 +5303,7 @@
   </w:style>
   <w:style w:type="paragraph" w:customStyle="1" w:styleId="bulletlist">
     <w:name w:val="bullet list"/>
-    <w:basedOn w:val="BodyText"/>
+    <w:basedOn w:val="Textoindependiente"/>
     <w:rsid w:val="001B67DC"/>
     <w:pPr>
       <w:numPr>
@@ -3346,7 +5496,7 @@
       <w:i/>
     </w:rPr>
   </w:style>
-  <w:style w:type="paragraph" w:styleId="ListParagraph">
+  <w:style w:type="paragraph" w:styleId="Prrafodelista">
     <w:name w:val="List Paragraph"/>
     <w:basedOn w:val="Normal"/>
     <w:uiPriority w:val="34"/>
@@ -3356,6 +5506,31 @@
       <w:ind w:left="720"/>
       <w:contextualSpacing/>
     </w:pPr>
+  </w:style>
+  <w:style w:type="character" w:customStyle="1" w:styleId="selectable">
+    <w:name w:val="selectable"/>
+    <w:basedOn w:val="Fuentedeprrafopredeter"/>
+    <w:rsid w:val="00D12037"/>
+  </w:style>
+  <w:style w:type="paragraph" w:styleId="Textonotapie">
+    <w:name w:val="footnote text"/>
+    <w:basedOn w:val="Normal"/>
+    <w:link w:val="TextonotapieCar"/>
+    <w:rsid w:val="006B2583"/>
+  </w:style>
+  <w:style w:type="character" w:customStyle="1" w:styleId="TextonotapieCar">
+    <w:name w:val="Texto nota pie Car"/>
+    <w:basedOn w:val="Fuentedeprrafopredeter"/>
+    <w:link w:val="Textonotapie"/>
+    <w:rsid w:val="006B2583"/>
+  </w:style>
+  <w:style w:type="character" w:styleId="Refdenotaalpie">
+    <w:name w:val="footnote reference"/>
+    <w:basedOn w:val="Fuentedeprrafopredeter"/>
+    <w:rsid w:val="006B2583"/>
+    <w:rPr>
+      <w:vertAlign w:val="superscript"/>
+    </w:rPr>
   </w:style>
 </w:styles>
 </file>
@@ -3626,7 +5801,7 @@
 </file>
 
 <file path=customXml/itemProps1.xml><?xml version="1.0" encoding="utf-8"?>
-<ds:datastoreItem xmlns:ds="http://schemas.openxmlformats.org/officeDocument/2006/customXml" ds:itemID="{E1D427DB-7CF8-417D-9ABD-89FF59CA950E}">
+<ds:datastoreItem xmlns:ds="http://schemas.openxmlformats.org/officeDocument/2006/customXml" ds:itemID="{0CB08249-A7F5-4416-B5F3-C34A33291E3E}">
   <ds:schemaRefs>
     <ds:schemaRef ds:uri="http://schemas.openxmlformats.org/officeDocument/2006/bibliography"/>
   </ds:schemaRefs>

</xml_diff>

<commit_message>
Actualizar - Incorporar Fetch
</commit_message>
<xml_diff>
--- a/Documentos/EL4313-1S2017-Proy01-PlantillaReporte(DOC).docx
+++ b/Documentos/EL4313-1S2017-Proy01-PlantillaReporte(DOC).docx
@@ -1,6 +1,6 @@
 
 <file path=word/document.xml><?xml version="1.0" encoding="utf-8"?>
-<w:document xmlns:wpc="http://schemas.microsoft.com/office/word/2010/wordprocessingCanvas" xmlns:mc="http://schemas.openxmlformats.org/markup-compatibility/2006" xmlns:o="urn:schemas-microsoft-com:office:office" xmlns:r="http://schemas.openxmlformats.org/officeDocument/2006/relationships" xmlns:m="http://schemas.openxmlformats.org/officeDocument/2006/math" xmlns:v="urn:schemas-microsoft-com:vml" xmlns:wp14="http://schemas.microsoft.com/office/word/2010/wordprocessingDrawing" xmlns:wp="http://schemas.openxmlformats.org/drawingml/2006/wordprocessingDrawing" xmlns:w10="urn:schemas-microsoft-com:office:word" xmlns:w="http://schemas.openxmlformats.org/wordprocessingml/2006/main" xmlns:w14="http://schemas.microsoft.com/office/word/2010/wordml" xmlns:wpg="http://schemas.microsoft.com/office/word/2010/wordprocessingGroup" xmlns:wpi="http://schemas.microsoft.com/office/word/2010/wordprocessingInk" xmlns:wne="http://schemas.microsoft.com/office/word/2006/wordml" xmlns:wps="http://schemas.microsoft.com/office/word/2010/wordprocessingShape" mc:Ignorable="w14 wp14">
+<w:document xmlns:wpc="http://schemas.microsoft.com/office/word/2010/wordprocessingCanvas" xmlns:cx="http://schemas.microsoft.com/office/drawing/2014/chartex" xmlns:cx1="http://schemas.microsoft.com/office/drawing/2015/9/8/chartex" xmlns:cx2="http://schemas.microsoft.com/office/drawing/2015/10/21/chartex" xmlns:cx3="http://schemas.microsoft.com/office/drawing/2016/5/9/chartex" xmlns:cx4="http://schemas.microsoft.com/office/drawing/2016/5/10/chartex" xmlns:cx5="http://schemas.microsoft.com/office/drawing/2016/5/11/chartex" xmlns:cx6="http://schemas.microsoft.com/office/drawing/2016/5/12/chartex" xmlns:cx7="http://schemas.microsoft.com/office/drawing/2016/5/13/chartex" xmlns:cx8="http://schemas.microsoft.com/office/drawing/2016/5/14/chartex" xmlns:mc="http://schemas.openxmlformats.org/markup-compatibility/2006" xmlns:o="urn:schemas-microsoft-com:office:office" xmlns:r="http://schemas.openxmlformats.org/officeDocument/2006/relationships" xmlns:m="http://schemas.openxmlformats.org/officeDocument/2006/math" xmlns:v="urn:schemas-microsoft-com:vml" xmlns:wp14="http://schemas.microsoft.com/office/word/2010/wordprocessingDrawing" xmlns:wp="http://schemas.openxmlformats.org/drawingml/2006/wordprocessingDrawing" xmlns:w10="urn:schemas-microsoft-com:office:word" xmlns:w="http://schemas.openxmlformats.org/wordprocessingml/2006/main" xmlns:w14="http://schemas.microsoft.com/office/word/2010/wordml" xmlns:w15="http://schemas.microsoft.com/office/word/2012/wordml" xmlns:w16se="http://schemas.microsoft.com/office/word/2015/wordml/symex" xmlns:wpg="http://schemas.microsoft.com/office/word/2010/wordprocessingGroup" xmlns:wpi="http://schemas.microsoft.com/office/word/2010/wordprocessingInk" xmlns:wne="http://schemas.microsoft.com/office/word/2006/wordml" xmlns:wps="http://schemas.microsoft.com/office/word/2010/wordprocessingShape" mc:Ignorable="w14 w15 w16se wp14">
   <w:body>
     <w:p>
       <w:pPr>
@@ -65,7 +65,6 @@
         <w:rPr>
           <w:lang w:val="es-CR"/>
         </w:rPr>
-        <w:lastRenderedPageBreak/>
         <w:t xml:space="preserve">Danny Gabriel Mejías Anchía </w:t>
       </w:r>
       <w:r>
@@ -88,14 +87,7 @@
         <w:rPr>
           <w:lang w:val="es-CR"/>
         </w:rPr>
-        <w:t xml:space="preserve">Javier Alonso Cordero </w:t>
-      </w:r>
-      <w:proofErr w:type="gramStart"/>
-      <w:r>
-        <w:rPr>
-          <w:lang w:val="es-CR"/>
-        </w:rPr>
-        <w:t>Quirós</w:t>
+        <w:t>Javier Alonso Cordero Quirós</w:t>
       </w:r>
       <w:r>
         <w:rPr>
@@ -103,16 +95,21 @@
           <w:iCs/>
           <w:lang w:val="es-CR"/>
         </w:rPr>
-        <w:t>(</w:t>
-      </w:r>
-      <w:proofErr w:type="gramEnd"/>
+        <w:t>(2014115782)</w:t>
+      </w:r>
       <w:r>
         <w:rPr>
           <w:i/>
           <w:iCs/>
           <w:lang w:val="es-CR"/>
         </w:rPr>
-        <w:t>2014115782)</w:t>
+        <w:br/>
+      </w:r>
+      <w:r>
+        <w:rPr>
+          <w:lang w:val="es-CR"/>
+        </w:rPr>
+        <w:t xml:space="preserve">Keylor Andrés Mena Venegas </w:t>
       </w:r>
       <w:r>
         <w:rPr>
@@ -120,21 +117,7 @@
           <w:iCs/>
           <w:lang w:val="es-CR"/>
         </w:rPr>
-        <w:br/>
-      </w:r>
-      <w:proofErr w:type="spellStart"/>
-      <w:r>
-        <w:rPr>
-          <w:lang w:val="es-CR"/>
-        </w:rPr>
-        <w:t>Keylor</w:t>
-      </w:r>
-      <w:proofErr w:type="spellEnd"/>
-      <w:r>
-        <w:rPr>
-          <w:lang w:val="es-CR"/>
-        </w:rPr>
-        <w:t xml:space="preserve"> Andrés Mena Venegas </w:t>
+        <w:t>(2014108164)</w:t>
       </w:r>
       <w:r>
         <w:rPr>
@@ -142,7 +125,13 @@
           <w:iCs/>
           <w:lang w:val="es-CR"/>
         </w:rPr>
-        <w:t>(2014108164)</w:t>
+        <w:br/>
+      </w:r>
+      <w:r>
+        <w:rPr>
+          <w:lang w:val="es-CR"/>
+        </w:rPr>
+        <w:t xml:space="preserve">Luis Gerardo Leon Vega </w:t>
       </w:r>
       <w:r>
         <w:rPr>
@@ -150,13 +139,7 @@
           <w:iCs/>
           <w:lang w:val="es-CR"/>
         </w:rPr>
-        <w:br/>
-      </w:r>
-      <w:r>
-        <w:rPr>
-          <w:lang w:val="es-CR"/>
-        </w:rPr>
-        <w:t xml:space="preserve">Luis Gerardo Leon Vega </w:t>
+        <w:t>(2014069639)</w:t>
       </w:r>
       <w:r>
         <w:rPr>
@@ -164,7 +147,14 @@
           <w:iCs/>
           <w:lang w:val="es-CR"/>
         </w:rPr>
-        <w:t>(2014069639)</w:t>
+        <w:br/>
+      </w:r>
+      <w:r>
+        <w:rPr>
+          <w:iCs/>
+          <w:lang w:val="es-CR"/>
+        </w:rPr>
+        <w:t xml:space="preserve">Luis Orlando Merayo Gatica </w:t>
       </w:r>
       <w:r>
         <w:rPr>
@@ -172,37 +162,6 @@
           <w:iCs/>
           <w:lang w:val="es-CR"/>
         </w:rPr>
-        <w:br/>
-      </w:r>
-      <w:r>
-        <w:rPr>
-          <w:iCs/>
-          <w:lang w:val="es-CR"/>
-        </w:rPr>
-        <w:t xml:space="preserve">Luis Orlando </w:t>
-      </w:r>
-      <w:proofErr w:type="spellStart"/>
-      <w:r>
-        <w:rPr>
-          <w:iCs/>
-          <w:lang w:val="es-CR"/>
-        </w:rPr>
-        <w:t>Merayo</w:t>
-      </w:r>
-      <w:proofErr w:type="spellEnd"/>
-      <w:r>
-        <w:rPr>
-          <w:iCs/>
-          <w:lang w:val="es-CR"/>
-        </w:rPr>
-        <w:t xml:space="preserve"> Gatica </w:t>
-      </w:r>
-      <w:r>
-        <w:rPr>
-          <w:i/>
-          <w:iCs/>
-          <w:lang w:val="es-CR"/>
-        </w:rPr>
         <w:t>(2014049811)</w:t>
       </w:r>
     </w:p>
@@ -217,21 +176,7 @@
         <w:rPr>
           <w:lang w:val="es-CR"/>
         </w:rPr>
-        <w:t xml:space="preserve">EL4313 – </w:t>
-      </w:r>
-      <w:proofErr w:type="spellStart"/>
-      <w:r>
-        <w:rPr>
-          <w:lang w:val="es-CR"/>
-        </w:rPr>
-        <w:t>Lab</w:t>
-      </w:r>
-      <w:proofErr w:type="spellEnd"/>
-      <w:r>
-        <w:rPr>
-          <w:lang w:val="es-CR"/>
-        </w:rPr>
-        <w:t>. Estructura Microprocesadores</w:t>
+        <w:t>EL4313 – Lab. Estructura Microprocesadores</w:t>
       </w:r>
     </w:p>
     <w:p>
@@ -252,13 +197,8 @@
       <w:pPr>
         <w:pStyle w:val="Affiliation"/>
       </w:pPr>
-      <w:proofErr w:type="spellStart"/>
-      <w:r>
-        <w:t>Tecnológico</w:t>
-      </w:r>
-      <w:proofErr w:type="spellEnd"/>
-      <w:r>
-        <w:t xml:space="preserve"> de Costa Rica</w:t>
+      <w:r>
+        <w:t>Tecnológico de Costa Rica</w:t>
       </w:r>
     </w:p>
     <w:p>
@@ -321,13 +261,8 @@
         <w:ind w:firstLine="0"/>
         <w:jc w:val="left"/>
       </w:pPr>
-      <w:proofErr w:type="spellStart"/>
-      <w:r>
-        <w:t>Introducción</w:t>
-      </w:r>
-      <w:proofErr w:type="spellEnd"/>
-      <w:r>
-        <w:t xml:space="preserve"> </w:t>
+      <w:r>
+        <w:t xml:space="preserve">Introducción </w:t>
       </w:r>
     </w:p>
     <w:p>
@@ -355,13 +290,8 @@
         <w:jc w:val="left"/>
       </w:pPr>
       <w:r>
-        <w:t xml:space="preserve">Marco </w:t>
-      </w:r>
-      <w:proofErr w:type="spellStart"/>
-      <w:r>
-        <w:t>Teórico</w:t>
-      </w:r>
-      <w:proofErr w:type="spellEnd"/>
+        <w:t>Marco Teórico</w:t>
+      </w:r>
     </w:p>
     <w:p>
       <w:pPr>
@@ -398,7 +328,6 @@
         <w:rPr>
           <w:lang w:val="es-CR"/>
         </w:rPr>
-        <w:lastRenderedPageBreak/>
         <w:t>ordenadores personales portátiles y de escritorios, siendo muy utilizados para aplicaciones en el hogar, la oficina, la educación y la empresa.</w:t>
       </w:r>
     </w:p>
@@ -413,35 +342,7 @@
         <w:rPr>
           <w:lang w:val="es-CR"/>
         </w:rPr>
-        <w:t xml:space="preserve">Este ambiente requiere de un sistema operativo para poder extraer todo su potencial y facilitar su uso al usuario, facilitando comandos amigables y un entorno de interfaz gráfica. Uno de esos sistemas operativos es Ubuntu 16.04, proyecto GNU-Linux soportado la empresa Canonical [1]. Esta empresa se encarga de darle continuación al proyecto sacando versiones de este sistema operativo cada seis meses, sin embargo, solo los años pares y versiones de abril (XX.04) son las que tienen servicio de soporte especial (LTS – Long </w:t>
-      </w:r>
-      <w:proofErr w:type="spellStart"/>
-      <w:r>
-        <w:rPr>
-          <w:lang w:val="es-CR"/>
-        </w:rPr>
-        <w:t>Term</w:t>
-      </w:r>
-      <w:proofErr w:type="spellEnd"/>
-      <w:r>
-        <w:rPr>
-          <w:lang w:val="es-CR"/>
-        </w:rPr>
-        <w:t xml:space="preserve"> </w:t>
-      </w:r>
-      <w:proofErr w:type="spellStart"/>
-      <w:r>
-        <w:rPr>
-          <w:lang w:val="es-CR"/>
-        </w:rPr>
-        <w:t>Support</w:t>
-      </w:r>
-      <w:proofErr w:type="spellEnd"/>
-      <w:r>
-        <w:rPr>
-          <w:lang w:val="es-CR"/>
-        </w:rPr>
-        <w:t>). Esto sugiere que el sistema operativo está en constante renovación, lo que permite que se mantenga a la vanguardia de la seguridad de los sistemas e innovación del software para optimizarlo a los sistemas modernos.</w:t>
+        <w:t>Este ambiente requiere de un sistema operativo para poder extraer todo su potencial y facilitar su uso al usuario, facilitando comandos amigables y un entorno de interfaz gráfica. Uno de esos sistemas operativos es Ubuntu 16.04, proyecto GNU-Linux soportado la empresa Canonical [1]. Esta empresa se encarga de darle continuación al proyecto sacando versiones de este sistema operativo cada seis meses, sin embargo, solo los años pares y versiones de abril (XX.04) son las que tienen servicio de soporte especial (LTS – Long Term Support). Esto sugiere que el sistema operativo está en constante renovación, lo que permite que se mantenga a la vanguardia de la seguridad de los sistemas e innovación del software para optimizarlo a los sistemas modernos.</w:t>
       </w:r>
     </w:p>
     <w:p>
@@ -469,63 +370,21 @@
         <w:rPr>
           <w:lang w:val="es-CR"/>
         </w:rPr>
-        <w:t xml:space="preserve">Por otro lado, algo que hace atractivo a los sistemas operativos Linux como Ubuntu, es su flexibilidad, su estabilidad y su manejo óptimo de recursos. Existen una gran variedad de programas y aplicaciones que corren sobre este sistema operativo y existen grandes comunidades que brindan soporte para el desarrollo y manejo de estos sistemas operativos, destacando los más populares como </w:t>
-      </w:r>
-      <w:proofErr w:type="spellStart"/>
-      <w:r>
-        <w:rPr>
-          <w:lang w:val="es-CR"/>
-        </w:rPr>
-        <w:t>StackOverFlow</w:t>
-      </w:r>
-      <w:proofErr w:type="spellEnd"/>
-      <w:r>
-        <w:rPr>
-          <w:lang w:val="es-CR"/>
-        </w:rPr>
-        <w:t xml:space="preserve"> y Ubuntu </w:t>
-      </w:r>
-      <w:proofErr w:type="spellStart"/>
-      <w:r>
-        <w:rPr>
-          <w:lang w:val="es-CR"/>
-        </w:rPr>
-        <w:t>Forums</w:t>
-      </w:r>
-      <w:proofErr w:type="spellEnd"/>
-      <w:r>
-        <w:rPr>
-          <w:lang w:val="es-CR"/>
-        </w:rPr>
-        <w:t>. Eso facilita a los que se inicien en este sistema operativo o que quieran desarrollar para esta plataforma.</w:t>
-      </w:r>
-    </w:p>
-    <w:p>
-      <w:pPr>
-        <w:pStyle w:val="Textoindependiente"/>
-        <w:rPr>
-          <w:lang w:val="es-CR"/>
-        </w:rPr>
-      </w:pPr>
-      <w:r>
-        <w:rPr>
-          <w:lang w:val="es-CR"/>
-        </w:rPr>
-        <w:t xml:space="preserve">Asimismo, por ser Open </w:t>
-      </w:r>
-      <w:proofErr w:type="spellStart"/>
-      <w:r>
-        <w:rPr>
-          <w:lang w:val="es-CR"/>
-        </w:rPr>
-        <w:t>Source</w:t>
-      </w:r>
-      <w:proofErr w:type="spellEnd"/>
-      <w:r>
-        <w:rPr>
-          <w:lang w:val="es-CR"/>
-        </w:rPr>
-        <w:t>, no requiere licencia para instalación, que a diferencia de sistemas operativos comerciales como Windows, se requiere el pago de una licencia para poder instalarlos y usarlos en equipos de arquitectura x86_64.</w:t>
+        <w:t>Por otro lado, algo que hace atractivo a los sistemas operativos Linux como Ubuntu, es su flexibilidad, su estabilidad y su manejo óptimo de recursos. Existen una gran variedad de programas y aplicaciones que corren sobre este sistema operativo y existen grandes comunidades que brindan soporte para el desarrollo y manejo de estos sistemas operativos, destacando los más populares como StackOverFlow y Ubuntu Forums. Eso facilita a los que se inicien en este sistema operativo o que quieran desarrollar para esta plataforma.</w:t>
+      </w:r>
+    </w:p>
+    <w:p>
+      <w:pPr>
+        <w:pStyle w:val="Textoindependiente"/>
+        <w:rPr>
+          <w:lang w:val="es-CR"/>
+        </w:rPr>
+      </w:pPr>
+      <w:r>
+        <w:rPr>
+          <w:lang w:val="es-CR"/>
+        </w:rPr>
+        <w:t>Asimismo, por ser Open Source, no requiere licencia para instalación, que a diferencia de sistemas operativos comerciales como Windows, se requiere el pago de una licencia para poder instalarlos y usarlos en equipos de arquitectura x86_64.</w:t>
       </w:r>
     </w:p>
     <w:p>
@@ -536,19 +395,9 @@
           <w:numId w:val="3"/>
         </w:numPr>
       </w:pPr>
-      <w:proofErr w:type="spellStart"/>
-      <w:r>
-        <w:t>Ambiente</w:t>
-      </w:r>
-      <w:proofErr w:type="spellEnd"/>
-      <w:r>
-        <w:t xml:space="preserve"> de </w:t>
-      </w:r>
-      <w:proofErr w:type="spellStart"/>
-      <w:r>
-        <w:t>trabajo</w:t>
-      </w:r>
-      <w:proofErr w:type="spellEnd"/>
+      <w:r>
+        <w:t>Ambiente de trabajo</w:t>
+      </w:r>
     </w:p>
     <w:p>
       <w:pPr>
@@ -670,13 +519,8 @@
       <w:pPr>
         <w:pStyle w:val="tablehead"/>
       </w:pPr>
-      <w:proofErr w:type="spellStart"/>
-      <w:r>
-        <w:t>Instalación</w:t>
-      </w:r>
-      <w:proofErr w:type="spellEnd"/>
-      <w:r>
-        <w:t xml:space="preserve"> de mate</w:t>
+      <w:r>
+        <w:t>Instalación de mate</w:t>
       </w:r>
     </w:p>
     <w:tbl>
@@ -730,21 +574,12 @@
                 <w:b w:val="0"/>
               </w:rPr>
             </w:pPr>
-            <w:proofErr w:type="spellStart"/>
             <w:r>
               <w:rPr>
                 <w:rFonts w:asciiTheme="majorHAnsi" w:hAnsiTheme="majorHAnsi"/>
                 <w:b w:val="0"/>
               </w:rPr>
-              <w:t>sudo</w:t>
-            </w:r>
-            <w:proofErr w:type="spellEnd"/>
-            <w:r>
-              <w:rPr>
-                <w:rFonts w:asciiTheme="majorHAnsi" w:hAnsiTheme="majorHAnsi"/>
-                <w:b w:val="0"/>
-              </w:rPr>
-              <w:t xml:space="preserve"> apt-get update</w:t>
+              <w:t>sudo apt-get update</w:t>
             </w:r>
           </w:p>
           <w:p>
@@ -756,21 +591,12 @@
                 <w:b w:val="0"/>
               </w:rPr>
             </w:pPr>
-            <w:proofErr w:type="spellStart"/>
             <w:r>
               <w:rPr>
                 <w:rFonts w:asciiTheme="majorHAnsi" w:hAnsiTheme="majorHAnsi"/>
                 <w:b w:val="0"/>
               </w:rPr>
-              <w:t>sudo</w:t>
-            </w:r>
-            <w:proofErr w:type="spellEnd"/>
-            <w:r>
-              <w:rPr>
-                <w:rFonts w:asciiTheme="majorHAnsi" w:hAnsiTheme="majorHAnsi"/>
-                <w:b w:val="0"/>
-              </w:rPr>
-              <w:t xml:space="preserve"> apt-get install mate-desktop-environment-core</w:t>
+              <w:t>sudo apt-get install mate-desktop-environment-core</w:t>
             </w:r>
           </w:p>
         </w:tc>
@@ -836,13 +662,8 @@
       <w:pPr>
         <w:pStyle w:val="tablehead"/>
       </w:pPr>
-      <w:proofErr w:type="spellStart"/>
-      <w:r>
-        <w:t>Instalación</w:t>
-      </w:r>
-      <w:proofErr w:type="spellEnd"/>
-      <w:r>
-        <w:t xml:space="preserve"> de XRDP</w:t>
+      <w:r>
+        <w:t>Instalación de XRDP</w:t>
       </w:r>
     </w:p>
     <w:tbl>
@@ -896,21 +717,12 @@
                 <w:b w:val="0"/>
               </w:rPr>
             </w:pPr>
-            <w:proofErr w:type="spellStart"/>
             <w:r>
               <w:rPr>
                 <w:rFonts w:asciiTheme="majorHAnsi" w:hAnsiTheme="majorHAnsi"/>
                 <w:b w:val="0"/>
               </w:rPr>
-              <w:t>sudo</w:t>
-            </w:r>
-            <w:proofErr w:type="spellEnd"/>
-            <w:r>
-              <w:rPr>
-                <w:rFonts w:asciiTheme="majorHAnsi" w:hAnsiTheme="majorHAnsi"/>
-                <w:b w:val="0"/>
-              </w:rPr>
-              <w:t xml:space="preserve"> apt-get update</w:t>
+              <w:t>sudo apt-get update</w:t>
             </w:r>
           </w:p>
           <w:p>
@@ -922,21 +734,12 @@
                 <w:b w:val="0"/>
               </w:rPr>
             </w:pPr>
-            <w:proofErr w:type="spellStart"/>
             <w:r>
               <w:rPr>
                 <w:rFonts w:asciiTheme="majorHAnsi" w:hAnsiTheme="majorHAnsi"/>
                 <w:b w:val="0"/>
               </w:rPr>
-              <w:t>sudo</w:t>
-            </w:r>
-            <w:proofErr w:type="spellEnd"/>
-            <w:r>
-              <w:rPr>
-                <w:rFonts w:asciiTheme="majorHAnsi" w:hAnsiTheme="majorHAnsi"/>
-                <w:b w:val="0"/>
-              </w:rPr>
-              <w:t xml:space="preserve"> apt-get upgrade</w:t>
+              <w:t>sudo apt-get upgrade</w:t>
             </w:r>
           </w:p>
           <w:p>
@@ -948,31 +751,13 @@
                 <w:b w:val="0"/>
               </w:rPr>
             </w:pPr>
-            <w:proofErr w:type="spellStart"/>
             <w:r>
               <w:rPr>
                 <w:rFonts w:asciiTheme="majorHAnsi" w:hAnsiTheme="majorHAnsi"/>
                 <w:b w:val="0"/>
               </w:rPr>
-              <w:t>sudo</w:t>
+              <w:t>sudo apt-get install xrdp</w:t>
             </w:r>
-            <w:proofErr w:type="spellEnd"/>
-            <w:r>
-              <w:rPr>
-                <w:rFonts w:asciiTheme="majorHAnsi" w:hAnsiTheme="majorHAnsi"/>
-                <w:b w:val="0"/>
-              </w:rPr>
-              <w:t xml:space="preserve"> apt-get install </w:t>
-            </w:r>
-            <w:proofErr w:type="spellStart"/>
-            <w:r>
-              <w:rPr>
-                <w:rFonts w:asciiTheme="majorHAnsi" w:hAnsiTheme="majorHAnsi"/>
-                <w:b w:val="0"/>
-              </w:rPr>
-              <w:t>xrdp</w:t>
-            </w:r>
-            <w:proofErr w:type="spellEnd"/>
           </w:p>
         </w:tc>
       </w:tr>
@@ -1009,19 +794,9 @@
       <w:pPr>
         <w:pStyle w:val="tablehead"/>
       </w:pPr>
-      <w:proofErr w:type="spellStart"/>
-      <w:r>
-        <w:t>Agregar</w:t>
-      </w:r>
-      <w:proofErr w:type="spellEnd"/>
-      <w:r>
-        <w:t xml:space="preserve"> un </w:t>
-      </w:r>
-      <w:proofErr w:type="spellStart"/>
-      <w:r>
-        <w:t>usuario</w:t>
-      </w:r>
-      <w:proofErr w:type="spellEnd"/>
+      <w:r>
+        <w:t>Agregar un usuario</w:t>
+      </w:r>
     </w:p>
     <w:tbl>
       <w:tblPr>
@@ -1074,31 +849,13 @@
                 <w:b w:val="0"/>
               </w:rPr>
             </w:pPr>
-            <w:proofErr w:type="spellStart"/>
             <w:r>
               <w:rPr>
                 <w:rFonts w:asciiTheme="majorHAnsi" w:hAnsiTheme="majorHAnsi"/>
                 <w:b w:val="0"/>
               </w:rPr>
-              <w:t>adduser</w:t>
+              <w:t>adduser tec</w:t>
             </w:r>
-            <w:proofErr w:type="spellEnd"/>
-            <w:r>
-              <w:rPr>
-                <w:rFonts w:asciiTheme="majorHAnsi" w:hAnsiTheme="majorHAnsi"/>
-                <w:b w:val="0"/>
-              </w:rPr>
-              <w:t xml:space="preserve"> </w:t>
-            </w:r>
-            <w:proofErr w:type="spellStart"/>
-            <w:r>
-              <w:rPr>
-                <w:rFonts w:asciiTheme="majorHAnsi" w:hAnsiTheme="majorHAnsi"/>
-                <w:b w:val="0"/>
-              </w:rPr>
-              <w:t>tec</w:t>
-            </w:r>
-            <w:proofErr w:type="spellEnd"/>
           </w:p>
         </w:tc>
       </w:tr>
@@ -1163,19 +920,9 @@
       <w:pPr>
         <w:pStyle w:val="tablehead"/>
       </w:pPr>
-      <w:proofErr w:type="spellStart"/>
-      <w:r>
-        <w:t>Instalar</w:t>
-      </w:r>
-      <w:proofErr w:type="spellEnd"/>
-      <w:r>
-        <w:t xml:space="preserve"> </w:t>
-      </w:r>
-      <w:proofErr w:type="spellStart"/>
-      <w:r>
-        <w:t>Github</w:t>
-      </w:r>
-      <w:proofErr w:type="spellEnd"/>
+      <w:r>
+        <w:t>Instalar Github</w:t>
+      </w:r>
     </w:p>
     <w:tbl>
       <w:tblPr>
@@ -1228,31 +975,13 @@
                 <w:b w:val="0"/>
               </w:rPr>
             </w:pPr>
-            <w:proofErr w:type="spellStart"/>
             <w:r>
               <w:rPr>
                 <w:rFonts w:asciiTheme="majorHAnsi" w:hAnsiTheme="majorHAnsi"/>
                 <w:b w:val="0"/>
               </w:rPr>
-              <w:t>sudo</w:t>
+              <w:t>sudo apt-get install git</w:t>
             </w:r>
-            <w:proofErr w:type="spellEnd"/>
-            <w:r>
-              <w:rPr>
-                <w:rFonts w:asciiTheme="majorHAnsi" w:hAnsiTheme="majorHAnsi"/>
-                <w:b w:val="0"/>
-              </w:rPr>
-              <w:t xml:space="preserve"> apt-get install </w:t>
-            </w:r>
-            <w:proofErr w:type="spellStart"/>
-            <w:r>
-              <w:rPr>
-                <w:rFonts w:asciiTheme="majorHAnsi" w:hAnsiTheme="majorHAnsi"/>
-                <w:b w:val="0"/>
-              </w:rPr>
-              <w:t>git</w:t>
-            </w:r>
-            <w:proofErr w:type="spellEnd"/>
           </w:p>
         </w:tc>
       </w:tr>
@@ -1283,19 +1012,9 @@
       <w:pPr>
         <w:pStyle w:val="tablehead"/>
       </w:pPr>
-      <w:proofErr w:type="spellStart"/>
-      <w:r>
-        <w:t>Clonar</w:t>
-      </w:r>
-      <w:proofErr w:type="spellEnd"/>
-      <w:r>
-        <w:t xml:space="preserve"> </w:t>
-      </w:r>
-      <w:proofErr w:type="spellStart"/>
-      <w:r>
-        <w:t>repositorio</w:t>
-      </w:r>
-      <w:proofErr w:type="spellEnd"/>
+      <w:r>
+        <w:t>Clonar repositorio</w:t>
+      </w:r>
     </w:p>
     <w:tbl>
       <w:tblPr>
@@ -1373,53 +1092,8 @@
                 <w:sz w:val="14"/>
               </w:rPr>
               <w:br/>
+              <w:t>mkdir Github &amp; cd Github</w:t>
             </w:r>
-            <w:proofErr w:type="spellStart"/>
-            <w:r>
-              <w:rPr>
-                <w:rFonts w:asciiTheme="majorHAnsi" w:hAnsiTheme="majorHAnsi"/>
-                <w:b w:val="0"/>
-                <w:sz w:val="14"/>
-              </w:rPr>
-              <w:t>mkdir</w:t>
-            </w:r>
-            <w:proofErr w:type="spellEnd"/>
-            <w:r>
-              <w:rPr>
-                <w:rFonts w:asciiTheme="majorHAnsi" w:hAnsiTheme="majorHAnsi"/>
-                <w:b w:val="0"/>
-                <w:sz w:val="14"/>
-              </w:rPr>
-              <w:t xml:space="preserve"> </w:t>
-            </w:r>
-            <w:proofErr w:type="spellStart"/>
-            <w:r>
-              <w:rPr>
-                <w:rFonts w:asciiTheme="majorHAnsi" w:hAnsiTheme="majorHAnsi"/>
-                <w:b w:val="0"/>
-                <w:sz w:val="14"/>
-              </w:rPr>
-              <w:t>Github</w:t>
-            </w:r>
-            <w:proofErr w:type="spellEnd"/>
-            <w:r>
-              <w:rPr>
-                <w:rFonts w:asciiTheme="majorHAnsi" w:hAnsiTheme="majorHAnsi"/>
-                <w:b w:val="0"/>
-                <w:sz w:val="14"/>
-              </w:rPr>
-              <w:t xml:space="preserve"> &amp; cd </w:t>
-            </w:r>
-            <w:proofErr w:type="spellStart"/>
-            <w:r>
-              <w:rPr>
-                <w:rFonts w:asciiTheme="majorHAnsi" w:hAnsiTheme="majorHAnsi"/>
-                <w:b w:val="0"/>
-                <w:sz w:val="14"/>
-              </w:rPr>
-              <w:t>Github</w:t>
-            </w:r>
-            <w:proofErr w:type="spellEnd"/>
           </w:p>
           <w:p>
             <w:pPr>
@@ -1430,23 +1104,13 @@
                 <w:b w:val="0"/>
               </w:rPr>
             </w:pPr>
-            <w:proofErr w:type="spellStart"/>
             <w:r>
               <w:rPr>
                 <w:rFonts w:asciiTheme="majorHAnsi" w:hAnsiTheme="majorHAnsi"/>
                 <w:b w:val="0"/>
                 <w:sz w:val="14"/>
               </w:rPr>
-              <w:t>git</w:t>
-            </w:r>
-            <w:proofErr w:type="spellEnd"/>
-            <w:r>
-              <w:rPr>
-                <w:rFonts w:asciiTheme="majorHAnsi" w:hAnsiTheme="majorHAnsi"/>
-                <w:b w:val="0"/>
-                <w:sz w:val="14"/>
-              </w:rPr>
-              <w:t xml:space="preserve"> clone https://github.com/lleon95/proyecto_1_LabMicros_SEM1_2017_Grupo3</w:t>
+              <w:t>git clone https://github.com/lleon95/proyecto_1_LabMicros_SEM1_2017_Grupo3</w:t>
             </w:r>
           </w:p>
         </w:tc>
@@ -1492,27 +1156,12 @@
         <w:rPr>
           <w:lang w:val="es-CR"/>
         </w:rPr>
-        <w:t xml:space="preserve">Para desarrollar el emulador, es requerido un ensamblador (NASM), un </w:t>
-      </w:r>
-      <w:proofErr w:type="spellStart"/>
-      <w:r>
-        <w:rPr>
-          <w:lang w:val="es-CR"/>
-        </w:rPr>
-        <w:t>debugger</w:t>
-      </w:r>
-      <w:proofErr w:type="spellEnd"/>
-      <w:r>
-        <w:rPr>
-          <w:lang w:val="es-CR"/>
-        </w:rPr>
-        <w:t xml:space="preserve"> (GCC) y el entorno gráfico de </w:t>
-      </w:r>
-      <w:r>
-        <w:rPr>
-          <w:lang w:val="es-CR"/>
-        </w:rPr>
-        <w:lastRenderedPageBreak/>
+        <w:t xml:space="preserve">Para desarrollar el emulador, es requerido un ensamblador (NASM), un debugger (GCC) y el entorno gráfico de </w:t>
+      </w:r>
+      <w:r>
+        <w:rPr>
+          <w:lang w:val="es-CR"/>
+        </w:rPr>
         <w:t>desarrollo (SASM). Se ha elegido usar SASM</w:t>
       </w:r>
       <w:r>
@@ -1526,35 +1175,7 @@
         <w:rPr>
           <w:lang w:val="es-CR"/>
         </w:rPr>
-        <w:t xml:space="preserve"> como entorno IDE para poder usar el </w:t>
-      </w:r>
-      <w:proofErr w:type="spellStart"/>
-      <w:r>
-        <w:rPr>
-          <w:lang w:val="es-CR"/>
-        </w:rPr>
-        <w:t>debugger</w:t>
-      </w:r>
-      <w:proofErr w:type="spellEnd"/>
-      <w:r>
-        <w:rPr>
-          <w:lang w:val="es-CR"/>
-        </w:rPr>
-        <w:t xml:space="preserve"> de forma más amigable y tener mayor control sobre los “</w:t>
-      </w:r>
-      <w:proofErr w:type="spellStart"/>
-      <w:r>
-        <w:rPr>
-          <w:lang w:val="es-CR"/>
-        </w:rPr>
-        <w:t>breakpoints</w:t>
-      </w:r>
-      <w:proofErr w:type="spellEnd"/>
-      <w:r>
-        <w:rPr>
-          <w:lang w:val="es-CR"/>
-        </w:rPr>
-        <w:t>”. Asimismo, se puede crear el archivo objeto muy fácilmente:</w:t>
+        <w:t xml:space="preserve"> como entorno IDE para poder usar el debugger de forma más amigable y tener mayor control sobre los “breakpoints”. Asimismo, se puede crear el archivo objeto muy fácilmente:</w:t>
       </w:r>
     </w:p>
     <w:p>
@@ -1622,21 +1243,12 @@
                 <w:b w:val="0"/>
               </w:rPr>
             </w:pPr>
-            <w:proofErr w:type="spellStart"/>
             <w:r>
               <w:rPr>
                 <w:rFonts w:asciiTheme="majorHAnsi" w:hAnsiTheme="majorHAnsi"/>
                 <w:b w:val="0"/>
               </w:rPr>
-              <w:t>sudo</w:t>
-            </w:r>
-            <w:proofErr w:type="spellEnd"/>
-            <w:r>
-              <w:rPr>
-                <w:rFonts w:asciiTheme="majorHAnsi" w:hAnsiTheme="majorHAnsi"/>
-                <w:b w:val="0"/>
-              </w:rPr>
-              <w:t xml:space="preserve"> apt-get update</w:t>
+              <w:t>sudo apt-get update</w:t>
             </w:r>
           </w:p>
           <w:p>
@@ -1648,21 +1260,12 @@
                 <w:b w:val="0"/>
               </w:rPr>
             </w:pPr>
-            <w:proofErr w:type="spellStart"/>
             <w:r>
               <w:rPr>
                 <w:rFonts w:asciiTheme="majorHAnsi" w:hAnsiTheme="majorHAnsi"/>
                 <w:b w:val="0"/>
               </w:rPr>
-              <w:t>sudo</w:t>
-            </w:r>
-            <w:proofErr w:type="spellEnd"/>
-            <w:r>
-              <w:rPr>
-                <w:rFonts w:asciiTheme="majorHAnsi" w:hAnsiTheme="majorHAnsi"/>
-                <w:b w:val="0"/>
-              </w:rPr>
-              <w:t xml:space="preserve"> apt-get upgrade</w:t>
+              <w:t>sudo apt-get upgrade</w:t>
             </w:r>
           </w:p>
           <w:p>
@@ -1674,31 +1277,13 @@
                 <w:b w:val="0"/>
               </w:rPr>
             </w:pPr>
-            <w:proofErr w:type="spellStart"/>
             <w:r>
               <w:rPr>
                 <w:rFonts w:asciiTheme="majorHAnsi" w:hAnsiTheme="majorHAnsi"/>
                 <w:b w:val="0"/>
               </w:rPr>
-              <w:t>sudo</w:t>
+              <w:t>sudo apt-get install nasm</w:t>
             </w:r>
-            <w:proofErr w:type="spellEnd"/>
-            <w:r>
-              <w:rPr>
-                <w:rFonts w:asciiTheme="majorHAnsi" w:hAnsiTheme="majorHAnsi"/>
-                <w:b w:val="0"/>
-              </w:rPr>
-              <w:t xml:space="preserve"> apt-get install </w:t>
-            </w:r>
-            <w:proofErr w:type="spellStart"/>
-            <w:r>
-              <w:rPr>
-                <w:rFonts w:asciiTheme="majorHAnsi" w:hAnsiTheme="majorHAnsi"/>
-                <w:b w:val="0"/>
-              </w:rPr>
-              <w:t>nasm</w:t>
-            </w:r>
-            <w:proofErr w:type="spellEnd"/>
           </w:p>
           <w:p>
             <w:pPr>
@@ -1709,31 +1294,13 @@
                 <w:b w:val="0"/>
               </w:rPr>
             </w:pPr>
-            <w:proofErr w:type="spellStart"/>
             <w:r>
               <w:rPr>
                 <w:rFonts w:asciiTheme="majorHAnsi" w:hAnsiTheme="majorHAnsi"/>
                 <w:b w:val="0"/>
               </w:rPr>
-              <w:t>sudo</w:t>
+              <w:t>sudo apt-get install gcc</w:t>
             </w:r>
-            <w:proofErr w:type="spellEnd"/>
-            <w:r>
-              <w:rPr>
-                <w:rFonts w:asciiTheme="majorHAnsi" w:hAnsiTheme="majorHAnsi"/>
-                <w:b w:val="0"/>
-              </w:rPr>
-              <w:t xml:space="preserve"> apt-get install </w:t>
-            </w:r>
-            <w:proofErr w:type="spellStart"/>
-            <w:r>
-              <w:rPr>
-                <w:rFonts w:asciiTheme="majorHAnsi" w:hAnsiTheme="majorHAnsi"/>
-                <w:b w:val="0"/>
-              </w:rPr>
-              <w:t>gcc</w:t>
-            </w:r>
-            <w:proofErr w:type="spellEnd"/>
           </w:p>
         </w:tc>
       </w:tr>
@@ -1825,21 +1392,12 @@
                 <w:b w:val="0"/>
               </w:rPr>
             </w:pPr>
-            <w:proofErr w:type="spellStart"/>
             <w:r>
               <w:rPr>
                 <w:rFonts w:asciiTheme="majorHAnsi" w:hAnsiTheme="majorHAnsi"/>
                 <w:b w:val="0"/>
               </w:rPr>
-              <w:t>wget</w:t>
-            </w:r>
-            <w:proofErr w:type="spellEnd"/>
-            <w:r>
-              <w:rPr>
-                <w:rFonts w:asciiTheme="majorHAnsi" w:hAnsiTheme="majorHAnsi"/>
-                <w:b w:val="0"/>
-              </w:rPr>
-              <w:t xml:space="preserve"> download.opensuse.org/repositories/home:/Dman95/xUbuntu_14.04/amd64/sasm_3.8.0_amd64.deb</w:t>
+              <w:t>wget download.opensuse.org/repositories/home:/Dman95/xUbuntu_14.04/amd64/sasm_3.8.0_amd64.deb</w:t>
             </w:r>
           </w:p>
           <w:p>
@@ -1851,37 +1409,12 @@
                 <w:b w:val="0"/>
               </w:rPr>
             </w:pPr>
-            <w:proofErr w:type="spellStart"/>
             <w:r>
               <w:rPr>
                 <w:rFonts w:asciiTheme="majorHAnsi" w:hAnsiTheme="majorHAnsi"/>
                 <w:b w:val="0"/>
               </w:rPr>
-              <w:t>sudo</w:t>
-            </w:r>
-            <w:proofErr w:type="spellEnd"/>
-            <w:r>
-              <w:rPr>
-                <w:rFonts w:asciiTheme="majorHAnsi" w:hAnsiTheme="majorHAnsi"/>
-                <w:b w:val="0"/>
-              </w:rPr>
-              <w:t xml:space="preserve"> </w:t>
-            </w:r>
-            <w:proofErr w:type="spellStart"/>
-            <w:r>
-              <w:rPr>
-                <w:rFonts w:asciiTheme="majorHAnsi" w:hAnsiTheme="majorHAnsi"/>
-                <w:b w:val="0"/>
-              </w:rPr>
-              <w:t>dpkg</w:t>
-            </w:r>
-            <w:proofErr w:type="spellEnd"/>
-            <w:r>
-              <w:rPr>
-                <w:rFonts w:asciiTheme="majorHAnsi" w:hAnsiTheme="majorHAnsi"/>
-                <w:b w:val="0"/>
-              </w:rPr>
-              <w:t xml:space="preserve"> -i sasm_3.8.0_amd64.deb</w:t>
+              <w:t>sudo dpkg -i sasm_3.8.0_amd64.deb</w:t>
             </w:r>
           </w:p>
         </w:tc>
@@ -2005,10 +1538,10 @@
       <w:r>
         <w:rPr>
           <w:noProof/>
-          <w:lang w:val="es-CR" w:eastAsia="ko-KR"/>
+          <w:lang w:val="en-US" w:eastAsia="ko-KR"/>
         </w:rPr>
         <w:drawing>
-          <wp:anchor distT="0" distB="0" distL="0" distR="0" simplePos="0" relativeHeight="6" behindDoc="0" locked="0" layoutInCell="1" allowOverlap="1">
+          <wp:anchor distT="0" distB="0" distL="0" distR="0" simplePos="0" relativeHeight="6" behindDoc="0" locked="0" layoutInCell="1" allowOverlap="1" wp14:anchorId="02C77F19" wp14:editId="02C77F1A">
             <wp:simplePos x="0" y="0"/>
             <wp:positionH relativeFrom="column">
               <wp:align>center</wp:align>
@@ -2033,7 +1566,7 @@
                     </pic:cNvPicPr>
                   </pic:nvPicPr>
                   <pic:blipFill>
-                    <a:blip r:embed="rId9"/>
+                    <a:blip r:embed="rId8"/>
                     <a:stretch>
                       <a:fillRect/>
                     </a:stretch>
@@ -2153,95 +1686,13 @@
               <w:pStyle w:val="tablecolhead"/>
               <w:jc w:val="left"/>
             </w:pPr>
-            <w:proofErr w:type="spellStart"/>
             <w:r>
               <w:rPr>
                 <w:rFonts w:asciiTheme="majorHAnsi" w:hAnsiTheme="majorHAnsi"/>
                 <w:b w:val="0"/>
               </w:rPr>
-              <w:t>mov</w:t>
+              <w:t>mov rax, rbx;     mov dest, src</w:t>
             </w:r>
-            <w:proofErr w:type="spellEnd"/>
-            <w:r>
-              <w:rPr>
-                <w:rFonts w:asciiTheme="majorHAnsi" w:hAnsiTheme="majorHAnsi"/>
-                <w:b w:val="0"/>
-              </w:rPr>
-              <w:t xml:space="preserve"> </w:t>
-            </w:r>
-            <w:proofErr w:type="spellStart"/>
-            <w:r>
-              <w:rPr>
-                <w:rFonts w:asciiTheme="majorHAnsi" w:hAnsiTheme="majorHAnsi"/>
-                <w:b w:val="0"/>
-              </w:rPr>
-              <w:t>rax</w:t>
-            </w:r>
-            <w:proofErr w:type="spellEnd"/>
-            <w:r>
-              <w:rPr>
-                <w:rFonts w:asciiTheme="majorHAnsi" w:hAnsiTheme="majorHAnsi"/>
-                <w:b w:val="0"/>
-              </w:rPr>
-              <w:t xml:space="preserve">, </w:t>
-            </w:r>
-            <w:proofErr w:type="spellStart"/>
-            <w:r>
-              <w:rPr>
-                <w:rFonts w:asciiTheme="majorHAnsi" w:hAnsiTheme="majorHAnsi"/>
-                <w:b w:val="0"/>
-              </w:rPr>
-              <w:t>rbx</w:t>
-            </w:r>
-            <w:proofErr w:type="spellEnd"/>
-            <w:r>
-              <w:rPr>
-                <w:rFonts w:asciiTheme="majorHAnsi" w:hAnsiTheme="majorHAnsi"/>
-                <w:b w:val="0"/>
-              </w:rPr>
-              <w:t xml:space="preserve">;     </w:t>
-            </w:r>
-            <w:proofErr w:type="spellStart"/>
-            <w:r>
-              <w:rPr>
-                <w:rFonts w:asciiTheme="majorHAnsi" w:hAnsiTheme="majorHAnsi"/>
-                <w:b w:val="0"/>
-              </w:rPr>
-              <w:t>mov</w:t>
-            </w:r>
-            <w:proofErr w:type="spellEnd"/>
-            <w:r>
-              <w:rPr>
-                <w:rFonts w:asciiTheme="majorHAnsi" w:hAnsiTheme="majorHAnsi"/>
-                <w:b w:val="0"/>
-              </w:rPr>
-              <w:t xml:space="preserve"> </w:t>
-            </w:r>
-            <w:proofErr w:type="spellStart"/>
-            <w:r>
-              <w:rPr>
-                <w:rFonts w:asciiTheme="majorHAnsi" w:hAnsiTheme="majorHAnsi"/>
-                <w:b w:val="0"/>
-              </w:rPr>
-              <w:t>dest</w:t>
-            </w:r>
-            <w:proofErr w:type="spellEnd"/>
-            <w:r>
-              <w:rPr>
-                <w:rFonts w:asciiTheme="majorHAnsi" w:hAnsiTheme="majorHAnsi"/>
-                <w:b w:val="0"/>
-              </w:rPr>
-              <w:t xml:space="preserve">, </w:t>
-            </w:r>
-            <w:proofErr w:type="spellStart"/>
-            <w:r>
-              <w:rPr>
-                <w:rFonts w:asciiTheme="majorHAnsi" w:hAnsiTheme="majorHAnsi"/>
-                <w:b w:val="0"/>
-              </w:rPr>
-              <w:t>src</w:t>
-            </w:r>
-            <w:proofErr w:type="spellEnd"/>
           </w:p>
         </w:tc>
       </w:tr>
@@ -2265,35 +1716,7 @@
         <w:rPr>
           <w:lang w:val="es-CR"/>
         </w:rPr>
-        <w:t xml:space="preserve">La instrucción dicta que el contenido del registro </w:t>
-      </w:r>
-      <w:proofErr w:type="spellStart"/>
-      <w:r>
-        <w:rPr>
-          <w:lang w:val="es-CR"/>
-        </w:rPr>
-        <w:t>rbx</w:t>
-      </w:r>
-      <w:proofErr w:type="spellEnd"/>
-      <w:r>
-        <w:rPr>
-          <w:lang w:val="es-CR"/>
-        </w:rPr>
-        <w:t xml:space="preserve"> se copie a </w:t>
-      </w:r>
-      <w:proofErr w:type="spellStart"/>
-      <w:r>
-        <w:rPr>
-          <w:lang w:val="es-CR"/>
-        </w:rPr>
-        <w:t>rax</w:t>
-      </w:r>
-      <w:proofErr w:type="spellEnd"/>
-      <w:r>
-        <w:rPr>
-          <w:lang w:val="es-CR"/>
-        </w:rPr>
-        <w:t xml:space="preserve">. </w:t>
+        <w:t xml:space="preserve">La instrucción dicta que el contenido del registro rbx se copie a rax. </w:t>
       </w:r>
     </w:p>
     <w:p>
@@ -2335,19 +1758,9 @@
         </w:rPr>
         <w:t>Descri</w:t>
       </w:r>
-      <w:proofErr w:type="spellStart"/>
-      <w:r>
-        <w:t>pción</w:t>
-      </w:r>
-      <w:proofErr w:type="spellEnd"/>
-      <w:r>
-        <w:t xml:space="preserve"> de la </w:t>
-      </w:r>
-      <w:proofErr w:type="spellStart"/>
-      <w:r>
-        <w:t>solución</w:t>
-      </w:r>
-      <w:proofErr w:type="spellEnd"/>
+      <w:r>
+        <w:t>pción de la solución</w:t>
+      </w:r>
     </w:p>
     <w:p>
       <w:pPr>
@@ -2389,10 +1802,10 @@
       <w:r>
         <w:rPr>
           <w:noProof/>
-          <w:lang w:val="es-CR" w:eastAsia="ko-KR"/>
+          <w:lang w:eastAsia="ko-KR"/>
         </w:rPr>
         <w:drawing>
-          <wp:inline distT="0" distB="0" distL="0" distR="0" wp14:anchorId="73A158D7">
+          <wp:inline distT="0" distB="0" distL="0" distR="0" wp14:anchorId="02C77F1B" wp14:editId="02C77F1C">
             <wp:extent cx="3211105" cy="1416685"/>
             <wp:effectExtent l="0" t="0" r="8890" b="0"/>
             <wp:docPr id="4" name="Imagen 4"/>
@@ -2409,7 +1822,7 @@
                     </pic:cNvPicPr>
                   </pic:nvPicPr>
                   <pic:blipFill>
-                    <a:blip r:embed="rId10" cstate="print">
+                    <a:blip r:embed="rId9" cstate="print">
                       <a:extLst>
                         <a:ext uri="{28A0092B-C50C-407E-A947-70E740481C1C}">
                           <a14:useLocalDpi xmlns:a14="http://schemas.microsoft.com/office/drawing/2010/main" val="0"/>
@@ -2488,21 +1901,7 @@
           <w:lang w:val="es-ES"/>
         </w:rPr>
         <w:tab/>
-        <w:t xml:space="preserve">En el inicio de la solución, se inicializa el </w:t>
-      </w:r>
-      <w:proofErr w:type="spellStart"/>
-      <w:r>
-        <w:rPr>
-          <w:lang w:val="es-ES"/>
-        </w:rPr>
-        <w:t>stack</w:t>
-      </w:r>
-      <w:proofErr w:type="spellEnd"/>
-      <w:r>
-        <w:rPr>
-          <w:lang w:val="es-ES"/>
-        </w:rPr>
-        <w:t xml:space="preserve"> y el banco de registros, para poder cargar los argumentos del programa. Asimismo, se procede a cargar el archivo ROM.txt, que contiene toda la información de las instrucciones que deben ser ejecutadas y los datos que se almacenan en la memoria.</w:t>
+        <w:t>En el inicio de la solución, se inicializa el stack y el banco de registros, para poder cargar los argumentos del programa. Asimismo, se procede a cargar el archivo ROM.txt, que contiene toda la información de las instrucciones que deben ser ejecutadas y los datos que se almacenan en la memoria.</w:t>
       </w:r>
     </w:p>
     <w:p>
@@ -2518,77 +1917,7 @@
           <w:lang w:val="es-ES"/>
         </w:rPr>
         <w:tab/>
-        <w:t xml:space="preserve">Realizado el proceso de preparación, se procede a inicializar el PC </w:t>
-      </w:r>
-      <w:proofErr w:type="spellStart"/>
-      <w:r>
-        <w:rPr>
-          <w:lang w:val="es-ES"/>
-        </w:rPr>
-        <w:t>Counter</w:t>
-      </w:r>
-      <w:proofErr w:type="spellEnd"/>
-      <w:r>
-        <w:rPr>
-          <w:lang w:val="es-ES"/>
-        </w:rPr>
-        <w:t xml:space="preserve"> en 00400000H para apuntar a la primera instrucción y se inicia el proceso de la arquitectura brincando al </w:t>
-      </w:r>
-      <w:proofErr w:type="spellStart"/>
-      <w:r>
-        <w:rPr>
-          <w:lang w:val="es-ES"/>
-        </w:rPr>
-        <w:t>Fetch</w:t>
-      </w:r>
-      <w:proofErr w:type="spellEnd"/>
-      <w:r>
-        <w:rPr>
-          <w:lang w:val="es-ES"/>
-        </w:rPr>
-        <w:t xml:space="preserve"> (proceso de adquisición de instrucción próxima). Posteriormente, al adquirir una instrucción, se inicia la decodificación de la misma, donde se determina el tipo de instrucción (sean R, J e I posibles) y que la instrucción sea válida. Luego se determina la localización de los registros que se requieren para ejecutar dicha instrucción y se llama a una subrutina que ejecuta la operación correspondiente al </w:t>
-      </w:r>
-      <w:proofErr w:type="spellStart"/>
-      <w:r>
-        <w:rPr>
-          <w:lang w:val="es-ES"/>
-        </w:rPr>
-        <w:t>OpCode</w:t>
-      </w:r>
-      <w:proofErr w:type="spellEnd"/>
-      <w:r>
-        <w:rPr>
-          <w:lang w:val="es-ES"/>
-        </w:rPr>
-        <w:t xml:space="preserve"> (</w:t>
-      </w:r>
-      <w:proofErr w:type="spellStart"/>
-      <w:r>
-        <w:rPr>
-          <w:lang w:val="es-ES"/>
-        </w:rPr>
-        <w:t>Operation</w:t>
-      </w:r>
-      <w:proofErr w:type="spellEnd"/>
-      <w:r>
-        <w:rPr>
-          <w:lang w:val="es-ES"/>
-        </w:rPr>
-        <w:t xml:space="preserve"> </w:t>
-      </w:r>
-      <w:proofErr w:type="spellStart"/>
-      <w:r>
-        <w:rPr>
-          <w:lang w:val="es-ES"/>
-        </w:rPr>
-        <w:t>Code</w:t>
-      </w:r>
-      <w:proofErr w:type="spellEnd"/>
-      <w:r>
-        <w:rPr>
-          <w:lang w:val="es-ES"/>
-        </w:rPr>
-        <w:t>) obtenido.</w:t>
+        <w:t>Realizado el proceso de preparación, se procede a inicializar el PC Counter en 00400000H para apuntar a la primera instrucción y se inicia el proceso de la arquitectura brincando al Fetch (proceso de adquisición de instrucción próxima). Posteriormente, al adquirir una instrucción, se inicia la decodificación de la misma, donde se determina el tipo de instrucción (sean R, J e I posibles) y que la instrucción sea válida. Luego se determina la localización de los registros que se requieren para ejecutar dicha instrucción y se llama a una subrutina que ejecuta la operación correspondiente al OpCode (Operation Code) obtenido.</w:t>
       </w:r>
     </w:p>
     <w:p>
@@ -2604,63 +1933,7 @@
           <w:lang w:val="es-ES"/>
         </w:rPr>
         <w:tab/>
-        <w:t xml:space="preserve">La ejecución de dicha operación se realiza a cabo en el proceso de Execution/Wb, que se encarga de realizar la operación de forma comportamental en código x86_64 y carga los datos en un </w:t>
-      </w:r>
-      <w:proofErr w:type="spellStart"/>
-      <w:r>
-        <w:rPr>
-          <w:lang w:val="es-ES"/>
-        </w:rPr>
-        <w:t>stack</w:t>
-      </w:r>
-      <w:proofErr w:type="spellEnd"/>
-      <w:r>
-        <w:rPr>
-          <w:lang w:val="es-ES"/>
-        </w:rPr>
-        <w:t xml:space="preserve"> de registros ya </w:t>
-      </w:r>
-      <w:proofErr w:type="spellStart"/>
-      <w:r>
-        <w:rPr>
-          <w:lang w:val="es-ES"/>
-        </w:rPr>
-        <w:t>preconfigurado</w:t>
-      </w:r>
-      <w:proofErr w:type="spellEnd"/>
-      <w:r>
-        <w:rPr>
-          <w:lang w:val="es-ES"/>
-        </w:rPr>
-        <w:t xml:space="preserve"> en el programa. Cuando se ejecuta alguna de las subrutinas que pertenecen a este proceso, realizan el “</w:t>
-      </w:r>
-      <w:proofErr w:type="spellStart"/>
-      <w:r>
-        <w:rPr>
-          <w:lang w:val="es-ES"/>
-        </w:rPr>
-        <w:t>Write</w:t>
-      </w:r>
-      <w:proofErr w:type="spellEnd"/>
-      <w:r>
-        <w:rPr>
-          <w:lang w:val="es-ES"/>
-        </w:rPr>
-        <w:t xml:space="preserve"> Back” al final de cada subrutina, siendo posible escribir en el registro contador de instrucciones (PC </w:t>
-      </w:r>
-      <w:proofErr w:type="spellStart"/>
-      <w:r>
-        <w:rPr>
-          <w:lang w:val="es-ES"/>
-        </w:rPr>
-        <w:t>Counter</w:t>
-      </w:r>
-      <w:proofErr w:type="spellEnd"/>
-      <w:r>
-        <w:rPr>
-          <w:lang w:val="es-ES"/>
-        </w:rPr>
-        <w:t>), operaciones sobre memoria o, bien, escribir valores en los registros del procesador MIPS.</w:t>
+        <w:t>La ejecución de dicha operación se realiza a cabo en el proceso de Execution/Wb, que se encarga de realizar la operación de forma comportamental en código x86_64 y carga los datos en un stack de registros ya preconfigurado en el programa. Cuando se ejecuta alguna de las subrutinas que pertenecen a este proceso, realizan el “Write Back” al final de cada subrutina, siendo posible escribir en el registro contador de instrucciones (PC Counter), operaciones sobre memoria o, bien, escribir valores en los registros del procesador MIPS.</w:t>
       </w:r>
     </w:p>
     <w:p>
@@ -2691,7 +1964,6 @@
         <w:rPr>
           <w:lang w:val="es-ES"/>
         </w:rPr>
-        <w:lastRenderedPageBreak/>
         <w:tab/>
         <w:t xml:space="preserve">Al terminar la ejecución de la operación detectada, se procede a volver a la subrutina del </w:t>
       </w:r>
@@ -2701,14 +1973,12 @@
         </w:rPr>
         <w:t>“</w:t>
       </w:r>
-      <w:proofErr w:type="spellStart"/>
       <w:r>
         <w:rPr>
           <w:lang w:val="es-ES"/>
         </w:rPr>
         <w:t>Fetch</w:t>
       </w:r>
-      <w:proofErr w:type="spellEnd"/>
       <w:r>
         <w:rPr>
           <w:lang w:val="es-ES"/>
@@ -2767,10 +2037,10 @@
       <w:r>
         <w:rPr>
           <w:noProof/>
-          <w:lang w:val="es-CR" w:eastAsia="ko-KR"/>
+          <w:lang w:val="en-US" w:eastAsia="ko-KR"/>
         </w:rPr>
         <w:drawing>
-          <wp:inline distT="0" distB="0" distL="0" distR="0" wp14:anchorId="28483306">
+          <wp:inline distT="0" distB="0" distL="0" distR="0" wp14:anchorId="02C77F1D" wp14:editId="02C77F1E">
             <wp:extent cx="2987749" cy="1705190"/>
             <wp:effectExtent l="0" t="0" r="3175" b="9525"/>
             <wp:docPr id="26" name="Imagen 26"/>
@@ -2787,7 +2057,7 @@
                     </pic:cNvPicPr>
                   </pic:nvPicPr>
                   <pic:blipFill>
-                    <a:blip r:embed="rId11" cstate="print">
+                    <a:blip r:embed="rId10" cstate="print">
                       <a:extLst>
                         <a:ext uri="{28A0092B-C50C-407E-A947-70E740481C1C}">
                           <a14:useLocalDpi xmlns:a14="http://schemas.microsoft.com/office/drawing/2010/main" val="0"/>
@@ -2874,16 +2144,32 @@
         <w:rPr>
           <w:lang w:val="es-ES"/>
         </w:rPr>
-        <w:t xml:space="preserve">Inicialización del </w:t>
-      </w:r>
-      <w:proofErr w:type="spellStart"/>
-      <w:r>
-        <w:rPr>
-          <w:lang w:val="es-ES"/>
-        </w:rPr>
-        <w:t>Stack</w:t>
-      </w:r>
-      <w:proofErr w:type="spellEnd"/>
+        <w:t>Inicialización del Stack</w:t>
+      </w:r>
+    </w:p>
+    <w:p>
+      <w:pPr>
+        <w:pStyle w:val="Textoindependiente"/>
+        <w:tabs>
+          <w:tab w:val="clear" w:pos="288"/>
+        </w:tabs>
+        <w:ind w:left="709" w:firstLine="0"/>
+        <w:rPr>
+          <w:lang w:val="es-ES"/>
+        </w:rPr>
+      </w:pPr>
+      <w:r>
+        <w:rPr>
+          <w:lang w:val="es-ES"/>
+        </w:rPr>
+        <w:t>Para emular el banco de registros y el banco de memoria del programa, se hicieron dos arreglos de longitudes definidas previamente (150 palabras de 32 bits para las instrucciones y más de 100 palabras para le memoria de datos). Esto se realizó</w:t>
+      </w:r>
+      <w:r>
+        <w:rPr>
+          <w:lang w:val="es-ES"/>
+        </w:rPr>
+        <w:t xml:space="preserve"> de esta forma para simplificar el proceso de desarrollo.</w:t>
+      </w:r>
     </w:p>
     <w:p>
       <w:pPr>
@@ -2911,6 +2197,24 @@
     <w:p>
       <w:pPr>
         <w:pStyle w:val="Textoindependiente"/>
+        <w:tabs>
+          <w:tab w:val="clear" w:pos="288"/>
+        </w:tabs>
+        <w:ind w:left="709" w:firstLine="0"/>
+        <w:rPr>
+          <w:lang w:val="es-ES"/>
+        </w:rPr>
+      </w:pPr>
+      <w:r>
+        <w:rPr>
+          <w:lang w:val="es-ES"/>
+        </w:rPr>
+        <w:t>En la carga de datos, se lee el archivo de memoria “ROM.txt” línea por línea. Además, se tiene que discernir si el dato dado en hexadecimal-ASCII se encuentra entre corchetes (dirección), si está después del corchete (dato) y si está después del punto y coma (comentario). Para agregar cada instrucción, se mapea la dirección obtenida del archivo al arreglo de instrucciones y colocando el dato obtenido. Asimismo, se debe clasificar el dato si es una instrucción o si es un dato de memoria. Al finalizar la lectura del archivo, se inicializa el PC para proceder con la ejecución de la primera instrucción.</w:t>
+      </w:r>
+    </w:p>
+    <w:p>
+      <w:pPr>
+        <w:pStyle w:val="Textoindependiente"/>
         <w:numPr>
           <w:ilvl w:val="3"/>
           <w:numId w:val="7"/>
@@ -2921,11 +2225,13 @@
         <w:ind w:left="709"/>
         <w:jc w:val="left"/>
         <w:rPr>
-          <w:lang w:val="es-ES"/>
-        </w:rPr>
-      </w:pPr>
-      <w:r>
-        <w:rPr>
+          <w:highlight w:val="yellow"/>
+          <w:lang w:val="es-ES"/>
+        </w:rPr>
+      </w:pPr>
+      <w:r>
+        <w:rPr>
+          <w:highlight w:val="yellow"/>
           <w:lang w:val="es-ES"/>
         </w:rPr>
         <w:t>Parte de Javi</w:t>
@@ -2947,14 +2253,51 @@
           <w:lang w:val="es-ES"/>
         </w:rPr>
       </w:pPr>
-      <w:proofErr w:type="spellStart"/>
       <w:r>
         <w:rPr>
           <w:lang w:val="es-ES"/>
         </w:rPr>
         <w:t>Fetch</w:t>
       </w:r>
-      <w:proofErr w:type="spellEnd"/>
+    </w:p>
+    <w:p>
+      <w:pPr>
+        <w:pStyle w:val="Textoindependiente"/>
+        <w:tabs>
+          <w:tab w:val="clear" w:pos="288"/>
+        </w:tabs>
+        <w:ind w:left="709" w:firstLine="0"/>
+        <w:rPr>
+          <w:lang w:val="es-ES"/>
+        </w:rPr>
+      </w:pPr>
+      <w:bookmarkStart w:id="0" w:name="_GoBack"/>
+      <w:bookmarkEnd w:id="0"/>
+      <w:r>
+        <w:rPr>
+          <w:lang w:val="es-ES"/>
+        </w:rPr>
+        <w:t>Esta subrutina se encarga de localizar la siguiente instrucción que será ejecutada, asistida por el contador de programa (PC). Para ello, consulta el registro “r15” que es el PC y carga sobre “rdx” la instrucción a ejecutar. Asimismo, incrementa el PC cuando está por finalizar y verifica si todas las instrucciones fueron ejecutadas.</w:t>
+      </w:r>
+    </w:p>
+    <w:p>
+      <w:pPr>
+        <w:pStyle w:val="Textoindependiente"/>
+        <w:tabs>
+          <w:tab w:val="clear" w:pos="288"/>
+        </w:tabs>
+        <w:ind w:left="709" w:firstLine="0"/>
+        <w:rPr>
+          <w:lang w:val="es-ES"/>
+        </w:rPr>
+      </w:pPr>
+      <w:r>
+        <w:rPr>
+          <w:lang w:val="es-ES"/>
+        </w:rPr>
+        <w:lastRenderedPageBreak/>
+        <w:t>Por otro lado, asociado al Fetch, existe una etapa de “Pre-Decode”, que permite cargar sobre los registros de X86_64 los operandos y el código de instrucción para facilitar la decodificación.</w:t>
+      </w:r>
     </w:p>
     <w:p>
       <w:pPr>
@@ -2972,14 +2315,12 @@
           <w:lang w:val="es-ES"/>
         </w:rPr>
       </w:pPr>
-      <w:proofErr w:type="spellStart"/>
       <w:r>
         <w:rPr>
           <w:lang w:val="es-ES"/>
         </w:rPr>
         <w:t>Decode</w:t>
       </w:r>
-      <w:proofErr w:type="spellEnd"/>
     </w:p>
     <w:p>
       <w:pPr>
@@ -3137,7 +2478,6 @@
         </w:rPr>
         <w:t>Todas las instrucciones tipo “R” tienen un código de operación con valor “0”. En este segmento del código determina cuál instrucción va a ejecutarse a partir de su valor de “</w:t>
       </w:r>
-      <w:proofErr w:type="spellStart"/>
       <w:r>
         <w:rPr>
           <w:i/>
@@ -3145,7 +2485,6 @@
         </w:rPr>
         <w:t>function</w:t>
       </w:r>
-      <w:proofErr w:type="spellEnd"/>
       <w:r>
         <w:rPr>
           <w:lang w:val="es-ES"/>
@@ -3174,19 +2513,7 @@
         <w:rPr>
           <w:lang w:val="es-ES"/>
         </w:rPr>
-        <w:t>Si no se identifica una función válida</w:t>
-      </w:r>
-      <w:r>
-        <w:rPr>
-          <w:lang w:val="es-ES"/>
-        </w:rPr>
-        <w:t>, el emulador</w:t>
-      </w:r>
-      <w:r>
-        <w:rPr>
-          <w:lang w:val="es-ES"/>
-        </w:rPr>
-        <w:t xml:space="preserve"> anuncia un error en la ROM.</w:t>
+        <w:t>Si no se identifica una función válida, el emulador anuncia un error en la ROM.</w:t>
       </w:r>
     </w:p>
     <w:p>
@@ -3223,7 +2550,6 @@
         <w:rPr>
           <w:lang w:val="es-ES"/>
         </w:rPr>
-        <w:lastRenderedPageBreak/>
         <w:t>Pre-E</w:t>
       </w:r>
       <w:r>
@@ -3353,41 +2679,13 @@
         <w:rPr>
           <w:lang w:val="es-ES"/>
         </w:rPr>
-        <w:t xml:space="preserve">Este conjunto de subrutinas acceden al </w:t>
-      </w:r>
-      <w:proofErr w:type="spellStart"/>
-      <w:r>
-        <w:rPr>
-          <w:lang w:val="es-ES"/>
-        </w:rPr>
-        <w:t>stack</w:t>
-      </w:r>
-      <w:proofErr w:type="spellEnd"/>
-      <w:r>
-        <w:rPr>
-          <w:lang w:val="es-ES"/>
-        </w:rPr>
-        <w:t xml:space="preserve"> de registros creado en el inicio del programa y obtienen el valor del operando(s) a utilizar a partir de la dirección de los registros contemplados en la instrucción. </w:t>
-      </w:r>
-      <w:r>
-        <w:rPr>
-          <w:lang w:val="es-ES"/>
-        </w:rPr>
-        <w:t xml:space="preserve">Dado el </w:t>
-      </w:r>
-      <w:proofErr w:type="spellStart"/>
-      <w:r>
-        <w:rPr>
-          <w:lang w:val="es-ES"/>
-        </w:rPr>
-        <w:t>stack</w:t>
-      </w:r>
-      <w:proofErr w:type="spellEnd"/>
-      <w:r>
-        <w:rPr>
-          <w:lang w:val="es-ES"/>
-        </w:rPr>
-        <w:t xml:space="preserve"> creado, las direcciones deben ser alineadas para acceder al operando correcto.</w:t>
+        <w:t xml:space="preserve">Este conjunto de subrutinas acceden al stack de registros creado en el inicio del programa y obtienen el valor del operando(s) a utilizar a partir de la dirección de los registros contemplados en la instrucción. </w:t>
+      </w:r>
+      <w:r>
+        <w:rPr>
+          <w:lang w:val="es-ES"/>
+        </w:rPr>
+        <w:t>Dado el stack creado, las direcciones deben ser alineadas para acceder al operando correcto.</w:t>
       </w:r>
     </w:p>
     <w:p>
@@ -3430,30 +2728,8 @@
         <w:rPr>
           <w:lang w:val="es-ES"/>
         </w:rPr>
-        <w:t xml:space="preserve">Este conjunto de subrutinas  preparan un registro de x86 que contiene un puntero a la dirección del registro en el </w:t>
-      </w:r>
-      <w:proofErr w:type="spellStart"/>
-      <w:r>
-        <w:rPr>
-          <w:lang w:val="es-ES"/>
-        </w:rPr>
-        <w:t>stack</w:t>
-      </w:r>
-      <w:proofErr w:type="spellEnd"/>
-      <w:r>
-        <w:rPr>
-          <w:lang w:val="es-ES"/>
-        </w:rPr>
-        <w:t xml:space="preserve"> donde se desea escribir el resultado luego de la ejecución. La dirección del destino deber ser alineada para acceder correctamente al </w:t>
-      </w:r>
-      <w:proofErr w:type="spellStart"/>
-      <w:r>
-        <w:rPr>
-          <w:lang w:val="es-ES"/>
-        </w:rPr>
-        <w:t>stack.</w:t>
-      </w:r>
-      <w:proofErr w:type="spellEnd"/>
+        <w:t>Este conjunto de subrutinas  preparan un registro de x86 que contiene un puntero a la dirección del registro en el stack donde se desea escribir el resultado luego de la ejecución. La dirección del destino deber ser alineada para acceder correctamente al stack.</w:t>
+      </w:r>
     </w:p>
     <w:p>
       <w:pPr>
@@ -3471,21 +2747,7 @@
         <w:rPr>
           <w:lang w:val="es-ES"/>
         </w:rPr>
-        <w:t xml:space="preserve">El pseudocódigo de los pasos de acceso al </w:t>
-      </w:r>
-      <w:proofErr w:type="spellStart"/>
-      <w:r>
-        <w:rPr>
-          <w:lang w:val="es-ES"/>
-        </w:rPr>
-        <w:t>stack</w:t>
-      </w:r>
-      <w:proofErr w:type="spellEnd"/>
-      <w:r>
-        <w:rPr>
-          <w:lang w:val="es-ES"/>
-        </w:rPr>
-        <w:t xml:space="preserve"> se muestra a continuación:</w:t>
+        <w:t>El pseudocódigo de los pasos de acceso al stack se muestra a continuación:</w:t>
       </w:r>
     </w:p>
     <w:p>
@@ -3569,21 +2831,7 @@
         <w:rPr>
           <w:lang w:val="es-ES"/>
         </w:rPr>
-        <w:t xml:space="preserve"> MIPS </w:t>
-      </w:r>
-      <w:proofErr w:type="spellStart"/>
-      <w:r>
-        <w:rPr>
-          <w:lang w:val="es-ES"/>
-        </w:rPr>
-        <w:t>uniciclo</w:t>
-      </w:r>
-      <w:proofErr w:type="spellEnd"/>
-      <w:r>
-        <w:rPr>
-          <w:lang w:val="es-ES"/>
-        </w:rPr>
-        <w:t>, pues las instrucciones se ejecutan una a una. Además, en este apartado, se puede detectar error de overflow para las instrucciones aritméticas con signo.</w:t>
+        <w:t xml:space="preserve"> MIPS uniciclo, pues las instrucciones se ejecutan una a una. Además, en este apartado, se puede detectar error de overflow para las instrucciones aritméticas con signo.</w:t>
       </w:r>
     </w:p>
     <w:p>
@@ -3602,21 +2850,7 @@
         <w:rPr>
           <w:lang w:val="es-ES"/>
         </w:rPr>
-        <w:t xml:space="preserve">Luego de le ejecución, el programa escribe el resultado en el </w:t>
-      </w:r>
-      <w:proofErr w:type="spellStart"/>
-      <w:r>
-        <w:rPr>
-          <w:lang w:val="es-ES"/>
-        </w:rPr>
-        <w:t>stack</w:t>
-      </w:r>
-      <w:proofErr w:type="spellEnd"/>
-      <w:r>
-        <w:rPr>
-          <w:lang w:val="es-ES"/>
-        </w:rPr>
-        <w:t xml:space="preserve"> de registros, según el registro destino ubicado en la sección anter</w:t>
+        <w:t>Luego de le ejecución, el programa escribe el resultado en el stack de registros, según el registro destino ubicado en la sección anter</w:t>
       </w:r>
       <w:r>
         <w:rPr>
@@ -3682,21 +2916,7 @@
         <w:rPr>
           <w:lang w:val="es-ES"/>
         </w:rPr>
-        <w:t xml:space="preserve">A través de un ciclo, se recorre el </w:t>
-      </w:r>
-      <w:proofErr w:type="spellStart"/>
-      <w:r>
-        <w:rPr>
-          <w:lang w:val="es-ES"/>
-        </w:rPr>
-        <w:t>stack</w:t>
-      </w:r>
-      <w:proofErr w:type="spellEnd"/>
-      <w:r>
-        <w:rPr>
-          <w:lang w:val="es-ES"/>
-        </w:rPr>
-        <w:t xml:space="preserve"> de  registros y  este se va imprimiendo en la consola y el archivo de resultados. El programa imprime el valor en hexadecimal</w:t>
+        <w:t>A través de un ciclo, se recorre el stack de  registros y  este se va imprimiendo en la consola y el archivo de resultados. El programa imprime el valor en hexadecimal</w:t>
       </w:r>
       <w:r>
         <w:rPr>
@@ -3714,21 +2934,7 @@
         <w:rPr>
           <w:lang w:val="es-ES"/>
         </w:rPr>
-        <w:t xml:space="preserve">valores en binario del registro, los traduce ASCII y hace un llamado de escritura. Una vez ejecutado este segmento de código, se salta al </w:t>
-      </w:r>
-      <w:proofErr w:type="spellStart"/>
-      <w:r>
-        <w:rPr>
-          <w:lang w:val="es-ES"/>
-        </w:rPr>
-        <w:t>Fetch</w:t>
-      </w:r>
-      <w:proofErr w:type="spellEnd"/>
-      <w:r>
-        <w:rPr>
-          <w:lang w:val="es-ES"/>
-        </w:rPr>
-        <w:t xml:space="preserve"> para buscar una nueva instrucción.</w:t>
+        <w:t>valores en binario del registro, los traduce ASCII y hace un llamado de escritura. Una vez ejecutado este segmento de código, se salta al Fetch para buscar una nueva instrucción.</w:t>
       </w:r>
     </w:p>
     <w:p>
@@ -3776,7 +2982,6 @@
         <w:rPr>
           <w:lang w:val="es-ES"/>
         </w:rPr>
-        <w:lastRenderedPageBreak/>
         <w:t>Impresión de Datos del procesador</w:t>
       </w:r>
     </w:p>
@@ -3830,21 +3035,7 @@
         <w:rPr>
           <w:lang w:val="es-ES"/>
         </w:rPr>
-        <w:t xml:space="preserve"> realice una ejecución exitosa, es decir, que el </w:t>
-      </w:r>
-      <w:proofErr w:type="spellStart"/>
-      <w:r>
-        <w:rPr>
-          <w:lang w:val="es-ES"/>
-        </w:rPr>
-        <w:t>fetch</w:t>
-      </w:r>
-      <w:proofErr w:type="spellEnd"/>
-      <w:r>
-        <w:rPr>
-          <w:lang w:val="es-ES"/>
-        </w:rPr>
-        <w:t xml:space="preserve"> haya leído  la totalidad de las instrucciones, o si ocurre un error en la ejecución en el programa, en este caso s</w:t>
+        <w:t xml:space="preserve"> realice una ejecución exitosa, es decir, que el fetch haya leído  la totalidad de las instrucciones, o si ocurre un error en la ejecución en el programa, en este caso s</w:t>
       </w:r>
       <w:r>
         <w:rPr>
@@ -3861,19 +3052,9 @@
           <w:numId w:val="3"/>
         </w:numPr>
       </w:pPr>
-      <w:proofErr w:type="spellStart"/>
-      <w:r>
-        <w:t>Limitaciones</w:t>
-      </w:r>
-      <w:proofErr w:type="spellEnd"/>
-      <w:r>
-        <w:t xml:space="preserve"> y </w:t>
-      </w:r>
-      <w:proofErr w:type="spellStart"/>
-      <w:r>
-        <w:t>recomendaciones</w:t>
-      </w:r>
-      <w:proofErr w:type="spellEnd"/>
+      <w:r>
+        <w:t>Limitaciones y recomendaciones</w:t>
+      </w:r>
     </w:p>
     <w:p/>
     <w:p>
@@ -3925,21 +3106,7 @@
         <w:rPr>
           <w:lang w:val="es-CR"/>
         </w:rPr>
-        <w:t xml:space="preserve">El </w:t>
-      </w:r>
-      <w:proofErr w:type="spellStart"/>
-      <w:r>
-        <w:rPr>
-          <w:lang w:val="es-CR"/>
-        </w:rPr>
-        <w:t>stack</w:t>
-      </w:r>
-      <w:proofErr w:type="spellEnd"/>
-      <w:r>
-        <w:rPr>
-          <w:lang w:val="es-CR"/>
-        </w:rPr>
-        <w:t xml:space="preserve"> de datos no supera las 150 palabras.</w:t>
+        <w:t>El stack de datos no supera las 150 palabras.</w:t>
       </w:r>
     </w:p>
     <w:p>
@@ -3985,21 +3152,7 @@
         <w:rPr>
           <w:lang w:val="es-CR"/>
         </w:rPr>
-        <w:t xml:space="preserve">La instrucción de multiplicación no identifica error de </w:t>
-      </w:r>
-      <w:proofErr w:type="spellStart"/>
-      <w:r>
-        <w:rPr>
-          <w:lang w:val="es-CR"/>
-        </w:rPr>
-        <w:t>overflow</w:t>
-      </w:r>
-      <w:proofErr w:type="spellEnd"/>
-      <w:r>
-        <w:rPr>
-          <w:lang w:val="es-CR"/>
-        </w:rPr>
-        <w:t>.</w:t>
+        <w:t>La instrucción de multiplicación no identifica error de overflow.</w:t>
       </w:r>
     </w:p>
     <w:p>
@@ -4067,8 +3220,6 @@
         </w:rPr>
         <w:t xml:space="preserve"> debe de estar ubicado en la misma ruta del  programa.</w:t>
       </w:r>
-      <w:bookmarkStart w:id="0" w:name="_GoBack"/>
-      <w:bookmarkEnd w:id="0"/>
     </w:p>
     <w:p>
       <w:pPr>
@@ -4100,6 +3251,7 @@
         <w:rPr>
           <w:lang w:val="es-CR"/>
         </w:rPr>
+        <w:lastRenderedPageBreak/>
         <w:t>Resultados</w:t>
       </w:r>
     </w:p>
@@ -4220,21 +3372,7 @@
         <w:rPr>
           <w:lang w:val="es-CR"/>
         </w:rPr>
-        <w:t>Al realizar el comando “</w:t>
-      </w:r>
-      <w:proofErr w:type="spellStart"/>
-      <w:r>
-        <w:rPr>
-          <w:lang w:val="es-CR"/>
-        </w:rPr>
-        <w:t>syswrite</w:t>
-      </w:r>
-      <w:proofErr w:type="spellEnd"/>
-      <w:r>
-        <w:rPr>
-          <w:lang w:val="es-CR"/>
-        </w:rPr>
-        <w:t>” el dato debe de ser una cadena de caracteres o estar en formato ASCII para una correcta impresión.</w:t>
+        <w:t>Al realizar el comando “syswrite” el dato debe de ser una cadena de caracteres o estar en formato ASCII para una correcta impresión.</w:t>
       </w:r>
     </w:p>
     <w:p>
@@ -4300,21 +3438,7 @@
         <w:rPr>
           <w:lang w:val="es-CR"/>
         </w:rPr>
-        <w:t xml:space="preserve">B. Sánchez. “Cuaderno Práctico de Linux. Sistemas Operativos </w:t>
-      </w:r>
-      <w:proofErr w:type="spellStart"/>
-      <w:r>
-        <w:rPr>
-          <w:lang w:val="es-CR"/>
-        </w:rPr>
-        <w:t>Monopuesto</w:t>
-      </w:r>
-      <w:proofErr w:type="spellEnd"/>
-      <w:r>
-        <w:rPr>
-          <w:lang w:val="es-CR"/>
-        </w:rPr>
-        <w:t>”</w:t>
+        <w:t>B. Sánchez. “Cuaderno Práctico de Linux. Sistemas Operativos Monopuesto”</w:t>
       </w:r>
       <w:r>
         <w:rPr>
@@ -4332,15 +3456,7 @@
         </w:numPr>
       </w:pPr>
       <w:r>
-        <w:t xml:space="preserve">M. </w:t>
-      </w:r>
-      <w:proofErr w:type="spellStart"/>
-      <w:r>
-        <w:t>Overley</w:t>
-      </w:r>
-      <w:proofErr w:type="spellEnd"/>
-      <w:r>
-        <w:t xml:space="preserve">. </w:t>
+        <w:t xml:space="preserve">M. Overley. </w:t>
       </w:r>
       <w:r>
         <w:t xml:space="preserve">“The Open Source Handbook”, Pike &amp; Fisher, USA, pp. 1-11, 2003. </w:t>
@@ -4370,21 +3486,7 @@
         <w:rPr>
           <w:rStyle w:val="selectable"/>
         </w:rPr>
-        <w:t>"</w:t>
-      </w:r>
-      <w:proofErr w:type="spellStart"/>
-      <w:r>
-        <w:rPr>
-          <w:rStyle w:val="selectable"/>
-        </w:rPr>
-        <w:t>xrdp</w:t>
-      </w:r>
-      <w:proofErr w:type="spellEnd"/>
-      <w:r>
-        <w:rPr>
-          <w:rStyle w:val="selectable"/>
-        </w:rPr>
-        <w:t xml:space="preserve">", </w:t>
+        <w:t xml:space="preserve">"xrdp", </w:t>
       </w:r>
       <w:r>
         <w:rPr>
@@ -4410,11 +3512,7 @@
         </w:numPr>
       </w:pPr>
       <w:r>
-        <w:t xml:space="preserve">Lawlor, "x86_64 NASM Assembly Quick Reference ("Cheat Sheet")", UAF Computer Science Department, 2007. [Online]. Available: </w:t>
-      </w:r>
-      <w:r>
-        <w:lastRenderedPageBreak/>
-        <w:t>https://www.cs.uaf.edu/2007/fall/cs301/support/x86_64/index.html. [Accessed: 19- Feb- 2017].</w:t>
+        <w:t>Lawlor, "x86_64 NASM Assembly Quick Reference ("Cheat Sheet")", UAF Computer Science Department, 2007. [Online]. Available: https://www.cs.uaf.edu/2007/fall/cs301/support/x86_64/index.html. [Accessed: 19- Feb- 2017].</w:t>
       </w:r>
     </w:p>
     <w:p>
@@ -4426,15 +3524,7 @@
         </w:numPr>
       </w:pPr>
       <w:r>
-        <w:t xml:space="preserve">"X86 Assembly/X86 Architecture - </w:t>
-      </w:r>
-      <w:proofErr w:type="spellStart"/>
-      <w:r>
-        <w:t>Wikibooks</w:t>
-      </w:r>
-      <w:proofErr w:type="spellEnd"/>
-      <w:r>
-        <w:t>, open books for an open world", En.wikibooks.org, 2017. [Online]. Available: https://en.wikibooks.org/wiki/X86_Assembly/X86_Architecture. [Accessed: 19- Feb- 2017].</w:t>
+        <w:t>"X86 Assembly/X86 Architecture - Wikibooks, open books for an open world", En.wikibooks.org, 2017. [Online]. Available: https://en.wikibooks.org/wiki/X86_Assembly/X86_Architecture. [Accessed: 19- Feb- 2017].</w:t>
       </w:r>
     </w:p>
     <w:p>
@@ -4515,7 +3605,7 @@
 </file>
 
 <file path=word/endnotes.xml><?xml version="1.0" encoding="utf-8"?>
-<w:endnotes xmlns:wpc="http://schemas.microsoft.com/office/word/2010/wordprocessingCanvas" xmlns:mc="http://schemas.openxmlformats.org/markup-compatibility/2006" xmlns:o="urn:schemas-microsoft-com:office:office" xmlns:r="http://schemas.openxmlformats.org/officeDocument/2006/relationships" xmlns:m="http://schemas.openxmlformats.org/officeDocument/2006/math" xmlns:v="urn:schemas-microsoft-com:vml" xmlns:wp14="http://schemas.microsoft.com/office/word/2010/wordprocessingDrawing" xmlns:wp="http://schemas.openxmlformats.org/drawingml/2006/wordprocessingDrawing" xmlns:w10="urn:schemas-microsoft-com:office:word" xmlns:w="http://schemas.openxmlformats.org/wordprocessingml/2006/main" xmlns:w14="http://schemas.microsoft.com/office/word/2010/wordml" xmlns:wpg="http://schemas.microsoft.com/office/word/2010/wordprocessingGroup" xmlns:wpi="http://schemas.microsoft.com/office/word/2010/wordprocessingInk" xmlns:wne="http://schemas.microsoft.com/office/word/2006/wordml" xmlns:wps="http://schemas.microsoft.com/office/word/2010/wordprocessingShape" mc:Ignorable="w14 wp14">
+<w:endnotes xmlns:wpc="http://schemas.microsoft.com/office/word/2010/wordprocessingCanvas" xmlns:cx="http://schemas.microsoft.com/office/drawing/2014/chartex" xmlns:cx1="http://schemas.microsoft.com/office/drawing/2015/9/8/chartex" xmlns:cx2="http://schemas.microsoft.com/office/drawing/2015/10/21/chartex" xmlns:cx3="http://schemas.microsoft.com/office/drawing/2016/5/9/chartex" xmlns:cx4="http://schemas.microsoft.com/office/drawing/2016/5/10/chartex" xmlns:cx5="http://schemas.microsoft.com/office/drawing/2016/5/11/chartex" xmlns:cx6="http://schemas.microsoft.com/office/drawing/2016/5/12/chartex" xmlns:cx7="http://schemas.microsoft.com/office/drawing/2016/5/13/chartex" xmlns:cx8="http://schemas.microsoft.com/office/drawing/2016/5/14/chartex" xmlns:mc="http://schemas.openxmlformats.org/markup-compatibility/2006" xmlns:o="urn:schemas-microsoft-com:office:office" xmlns:r="http://schemas.openxmlformats.org/officeDocument/2006/relationships" xmlns:m="http://schemas.openxmlformats.org/officeDocument/2006/math" xmlns:v="urn:schemas-microsoft-com:vml" xmlns:wp14="http://schemas.microsoft.com/office/word/2010/wordprocessingDrawing" xmlns:wp="http://schemas.openxmlformats.org/drawingml/2006/wordprocessingDrawing" xmlns:w10="urn:schemas-microsoft-com:office:word" xmlns:w="http://schemas.openxmlformats.org/wordprocessingml/2006/main" xmlns:w14="http://schemas.microsoft.com/office/word/2010/wordml" xmlns:w15="http://schemas.microsoft.com/office/word/2012/wordml" xmlns:w16se="http://schemas.microsoft.com/office/word/2015/wordml/symex" xmlns:wpg="http://schemas.microsoft.com/office/word/2010/wordprocessingGroup" xmlns:wpi="http://schemas.microsoft.com/office/word/2010/wordprocessingInk" xmlns:wne="http://schemas.microsoft.com/office/word/2006/wordml" xmlns:wps="http://schemas.microsoft.com/office/word/2010/wordprocessingShape" mc:Ignorable="w14 w15 w16se wp14">
   <w:endnote w:type="separator" w:id="-1">
     <w:p>
       <w:r>
@@ -4534,7 +3624,7 @@
 </file>
 
 <file path=word/footnotes.xml><?xml version="1.0" encoding="utf-8"?>
-<w:footnotes xmlns:wpc="http://schemas.microsoft.com/office/word/2010/wordprocessingCanvas" xmlns:mc="http://schemas.openxmlformats.org/markup-compatibility/2006" xmlns:o="urn:schemas-microsoft-com:office:office" xmlns:r="http://schemas.openxmlformats.org/officeDocument/2006/relationships" xmlns:m="http://schemas.openxmlformats.org/officeDocument/2006/math" xmlns:v="urn:schemas-microsoft-com:vml" xmlns:wp14="http://schemas.microsoft.com/office/word/2010/wordprocessingDrawing" xmlns:wp="http://schemas.openxmlformats.org/drawingml/2006/wordprocessingDrawing" xmlns:w10="urn:schemas-microsoft-com:office:word" xmlns:w="http://schemas.openxmlformats.org/wordprocessingml/2006/main" xmlns:w14="http://schemas.microsoft.com/office/word/2010/wordml" xmlns:wpg="http://schemas.microsoft.com/office/word/2010/wordprocessingGroup" xmlns:wpi="http://schemas.microsoft.com/office/word/2010/wordprocessingInk" xmlns:wne="http://schemas.microsoft.com/office/word/2006/wordml" xmlns:wps="http://schemas.microsoft.com/office/word/2010/wordprocessingShape" mc:Ignorable="w14 wp14">
+<w:footnotes xmlns:wpc="http://schemas.microsoft.com/office/word/2010/wordprocessingCanvas" xmlns:cx="http://schemas.microsoft.com/office/drawing/2014/chartex" xmlns:cx1="http://schemas.microsoft.com/office/drawing/2015/9/8/chartex" xmlns:cx2="http://schemas.microsoft.com/office/drawing/2015/10/21/chartex" xmlns:cx3="http://schemas.microsoft.com/office/drawing/2016/5/9/chartex" xmlns:cx4="http://schemas.microsoft.com/office/drawing/2016/5/10/chartex" xmlns:cx5="http://schemas.microsoft.com/office/drawing/2016/5/11/chartex" xmlns:cx6="http://schemas.microsoft.com/office/drawing/2016/5/12/chartex" xmlns:cx7="http://schemas.microsoft.com/office/drawing/2016/5/13/chartex" xmlns:cx8="http://schemas.microsoft.com/office/drawing/2016/5/14/chartex" xmlns:mc="http://schemas.openxmlformats.org/markup-compatibility/2006" xmlns:o="urn:schemas-microsoft-com:office:office" xmlns:r="http://schemas.openxmlformats.org/officeDocument/2006/relationships" xmlns:m="http://schemas.openxmlformats.org/officeDocument/2006/math" xmlns:v="urn:schemas-microsoft-com:vml" xmlns:wp14="http://schemas.microsoft.com/office/word/2010/wordprocessingDrawing" xmlns:wp="http://schemas.openxmlformats.org/drawingml/2006/wordprocessingDrawing" xmlns:w10="urn:schemas-microsoft-com:office:word" xmlns:w="http://schemas.openxmlformats.org/wordprocessingml/2006/main" xmlns:w14="http://schemas.microsoft.com/office/word/2010/wordml" xmlns:w15="http://schemas.microsoft.com/office/word/2012/wordml" xmlns:w16se="http://schemas.microsoft.com/office/word/2015/wordml/symex" xmlns:wpg="http://schemas.microsoft.com/office/word/2010/wordprocessingGroup" xmlns:wpi="http://schemas.microsoft.com/office/word/2010/wordprocessingInk" xmlns:wne="http://schemas.microsoft.com/office/word/2006/wordml" xmlns:wps="http://schemas.microsoft.com/office/word/2010/wordprocessingShape" mc:Ignorable="w14 w15 w16se wp14">
   <w:footnote w:type="separator" w:id="-1">
     <w:p/>
   </w:footnote>
@@ -4582,8 +3672,8 @@
 </file>
 
 <file path=word/numbering.xml><?xml version="1.0" encoding="utf-8"?>
-<w:numbering xmlns:wpc="http://schemas.microsoft.com/office/word/2010/wordprocessingCanvas" xmlns:mc="http://schemas.openxmlformats.org/markup-compatibility/2006" xmlns:o="urn:schemas-microsoft-com:office:office" xmlns:r="http://schemas.openxmlformats.org/officeDocument/2006/relationships" xmlns:m="http://schemas.openxmlformats.org/officeDocument/2006/math" xmlns:v="urn:schemas-microsoft-com:vml" xmlns:wp14="http://schemas.microsoft.com/office/word/2010/wordprocessingDrawing" xmlns:wp="http://schemas.openxmlformats.org/drawingml/2006/wordprocessingDrawing" xmlns:w10="urn:schemas-microsoft-com:office:word" xmlns:w="http://schemas.openxmlformats.org/wordprocessingml/2006/main" xmlns:w14="http://schemas.microsoft.com/office/word/2010/wordml" xmlns:wpg="http://schemas.microsoft.com/office/word/2010/wordprocessingGroup" xmlns:wpi="http://schemas.microsoft.com/office/word/2010/wordprocessingInk" xmlns:wne="http://schemas.microsoft.com/office/word/2006/wordml" xmlns:wps="http://schemas.microsoft.com/office/word/2010/wordprocessingShape" mc:Ignorable="w14 wp14">
-  <w:abstractNum w:abstractNumId="0">
+<w:numbering xmlns:wpc="http://schemas.microsoft.com/office/word/2010/wordprocessingCanvas" xmlns:cx="http://schemas.microsoft.com/office/drawing/2014/chartex" xmlns:cx1="http://schemas.microsoft.com/office/drawing/2015/9/8/chartex" xmlns:cx2="http://schemas.microsoft.com/office/drawing/2015/10/21/chartex" xmlns:cx3="http://schemas.microsoft.com/office/drawing/2016/5/9/chartex" xmlns:cx4="http://schemas.microsoft.com/office/drawing/2016/5/10/chartex" xmlns:cx5="http://schemas.microsoft.com/office/drawing/2016/5/11/chartex" xmlns:cx6="http://schemas.microsoft.com/office/drawing/2016/5/12/chartex" xmlns:cx7="http://schemas.microsoft.com/office/drawing/2016/5/13/chartex" xmlns:cx8="http://schemas.microsoft.com/office/drawing/2016/5/14/chartex" xmlns:mc="http://schemas.openxmlformats.org/markup-compatibility/2006" xmlns:o="urn:schemas-microsoft-com:office:office" xmlns:r="http://schemas.openxmlformats.org/officeDocument/2006/relationships" xmlns:m="http://schemas.openxmlformats.org/officeDocument/2006/math" xmlns:v="urn:schemas-microsoft-com:vml" xmlns:wp14="http://schemas.microsoft.com/office/word/2010/wordprocessingDrawing" xmlns:wp="http://schemas.openxmlformats.org/drawingml/2006/wordprocessingDrawing" xmlns:w10="urn:schemas-microsoft-com:office:word" xmlns:w="http://schemas.openxmlformats.org/wordprocessingml/2006/main" xmlns:w14="http://schemas.microsoft.com/office/word/2010/wordml" xmlns:w15="http://schemas.microsoft.com/office/word/2012/wordml" xmlns:w16se="http://schemas.microsoft.com/office/word/2015/wordml/symex" xmlns:wpg="http://schemas.microsoft.com/office/word/2010/wordprocessingGroup" xmlns:wpi="http://schemas.microsoft.com/office/word/2010/wordprocessingInk" xmlns:wne="http://schemas.microsoft.com/office/word/2006/wordml" xmlns:wps="http://schemas.microsoft.com/office/word/2010/wordprocessingShape" mc:Ignorable="w14 w15 w16se wp14">
+  <w:abstractNum w:abstractNumId="0" w15:restartNumberingAfterBreak="0">
     <w:nsid w:val="03A753F7"/>
     <w:multiLevelType w:val="multilevel"/>
     <w:tmpl w:val="EE9EAB5E"/>
@@ -4696,7 +3786,7 @@
       </w:rPr>
     </w:lvl>
   </w:abstractNum>
-  <w:abstractNum w:abstractNumId="1">
+  <w:abstractNum w:abstractNumId="1" w15:restartNumberingAfterBreak="0">
     <w:nsid w:val="05390F5C"/>
     <w:multiLevelType w:val="multilevel"/>
     <w:tmpl w:val="BDDC5086"/>
@@ -4840,7 +3930,7 @@
       </w:rPr>
     </w:lvl>
   </w:abstractNum>
-  <w:abstractNum w:abstractNumId="2">
+  <w:abstractNum w:abstractNumId="2" w15:restartNumberingAfterBreak="0">
     <w:nsid w:val="098677CE"/>
     <w:multiLevelType w:val="multilevel"/>
     <w:tmpl w:val="C668F6EA"/>
@@ -4953,7 +4043,7 @@
       </w:rPr>
     </w:lvl>
   </w:abstractNum>
-  <w:abstractNum w:abstractNumId="3">
+  <w:abstractNum w:abstractNumId="3" w15:restartNumberingAfterBreak="0">
     <w:nsid w:val="11063D2F"/>
     <w:multiLevelType w:val="multilevel"/>
     <w:tmpl w:val="E8628A88"/>
@@ -5131,7 +4221,7 @@
       </w:pPr>
     </w:lvl>
   </w:abstractNum>
-  <w:abstractNum w:abstractNumId="4">
+  <w:abstractNum w:abstractNumId="4" w15:restartNumberingAfterBreak="0">
     <w:nsid w:val="1C895A3C"/>
     <w:multiLevelType w:val="multilevel"/>
     <w:tmpl w:val="D4707D00"/>
@@ -5244,7 +4334,7 @@
       </w:rPr>
     </w:lvl>
   </w:abstractNum>
-  <w:abstractNum w:abstractNumId="5">
+  <w:abstractNum w:abstractNumId="5" w15:restartNumberingAfterBreak="0">
     <w:nsid w:val="486A4F7A"/>
     <w:multiLevelType w:val="multilevel"/>
     <w:tmpl w:val="6972A77A"/>
@@ -5429,7 +4519,7 @@
       </w:rPr>
     </w:lvl>
   </w:abstractNum>
-  <w:abstractNum w:abstractNumId="6">
+  <w:abstractNum w:abstractNumId="6" w15:restartNumberingAfterBreak="0">
     <w:nsid w:val="4D655B46"/>
     <w:multiLevelType w:val="multilevel"/>
     <w:tmpl w:val="9F10A614"/>
@@ -5542,7 +4632,7 @@
       </w:rPr>
     </w:lvl>
   </w:abstractNum>
-  <w:abstractNum w:abstractNumId="7">
+  <w:abstractNum w:abstractNumId="7" w15:restartNumberingAfterBreak="0">
     <w:nsid w:val="53B92C32"/>
     <w:multiLevelType w:val="multilevel"/>
     <w:tmpl w:val="47A25FDA"/>
@@ -5664,7 +4754,7 @@
       </w:pPr>
     </w:lvl>
   </w:abstractNum>
-  <w:abstractNum w:abstractNumId="8">
+  <w:abstractNum w:abstractNumId="8" w15:restartNumberingAfterBreak="0">
     <w:nsid w:val="5A9A14B5"/>
     <w:multiLevelType w:val="multilevel"/>
     <w:tmpl w:val="1AAC8A0E"/>
@@ -5801,7 +4891,7 @@
       </w:rPr>
     </w:lvl>
   </w:abstractNum>
-  <w:abstractNum w:abstractNumId="9">
+  <w:abstractNum w:abstractNumId="9" w15:restartNumberingAfterBreak="0">
     <w:nsid w:val="6D1A3DAB"/>
     <w:multiLevelType w:val="multilevel"/>
     <w:tmpl w:val="18B4F7E8"/>
@@ -5921,7 +5011,7 @@
 </file>
 
 <file path=word/styles.xml><?xml version="1.0" encoding="utf-8"?>
-<w:styles xmlns:mc="http://schemas.openxmlformats.org/markup-compatibility/2006" xmlns:r="http://schemas.openxmlformats.org/officeDocument/2006/relationships" xmlns:w="http://schemas.openxmlformats.org/wordprocessingml/2006/main" xmlns:w14="http://schemas.microsoft.com/office/word/2010/wordml" mc:Ignorable="w14">
+<w:styles xmlns:mc="http://schemas.openxmlformats.org/markup-compatibility/2006" xmlns:r="http://schemas.openxmlformats.org/officeDocument/2006/relationships" xmlns:w="http://schemas.openxmlformats.org/wordprocessingml/2006/main" xmlns:w14="http://schemas.microsoft.com/office/word/2010/wordml" xmlns:w15="http://schemas.microsoft.com/office/word/2012/wordml" xmlns:w16se="http://schemas.microsoft.com/office/word/2015/wordml/symex" mc:Ignorable="w14 w15 w16se">
   <w:docDefaults>
     <w:rPrDefault>
       <w:rPr>
@@ -5931,23 +5021,109 @@
     </w:rPrDefault>
     <w:pPrDefault/>
   </w:docDefaults>
-  <w:latentStyles w:defLockedState="0" w:defUIPriority="0" w:defSemiHidden="0" w:defUnhideWhenUsed="0" w:defQFormat="0" w:count="267">
+  <w:latentStyles w:defLockedState="0" w:defUIPriority="0" w:defSemiHidden="0" w:defUnhideWhenUsed="0" w:defQFormat="0" w:count="374">
     <w:lsdException w:name="Normal" w:qFormat="1"/>
     <w:lsdException w:name="heading 1" w:qFormat="1"/>
     <w:lsdException w:name="heading 2" w:qFormat="1"/>
     <w:lsdException w:name="heading 3" w:qFormat="1"/>
-    <w:lsdException w:name="heading 4" w:qFormat="1"/>
-    <w:lsdException w:name="heading 5" w:qFormat="1"/>
+    <w:lsdException w:name="heading 4" w:semiHidden="1" w:unhideWhenUsed="1" w:qFormat="1"/>
+    <w:lsdException w:name="heading 5" w:semiHidden="1" w:unhideWhenUsed="1" w:qFormat="1"/>
     <w:lsdException w:name="heading 6" w:semiHidden="1" w:unhideWhenUsed="1" w:qFormat="1"/>
     <w:lsdException w:name="heading 7" w:semiHidden="1" w:unhideWhenUsed="1" w:qFormat="1"/>
     <w:lsdException w:name="heading 8" w:semiHidden="1" w:unhideWhenUsed="1" w:qFormat="1"/>
     <w:lsdException w:name="heading 9" w:semiHidden="1" w:unhideWhenUsed="1" w:qFormat="1"/>
+    <w:lsdException w:name="index 1" w:semiHidden="1" w:unhideWhenUsed="1"/>
+    <w:lsdException w:name="index 2" w:semiHidden="1" w:unhideWhenUsed="1"/>
+    <w:lsdException w:name="index 3" w:semiHidden="1" w:unhideWhenUsed="1"/>
+    <w:lsdException w:name="index 4" w:semiHidden="1" w:unhideWhenUsed="1"/>
+    <w:lsdException w:name="index 5" w:semiHidden="1" w:unhideWhenUsed="1"/>
+    <w:lsdException w:name="index 6" w:semiHidden="1" w:unhideWhenUsed="1"/>
+    <w:lsdException w:name="index 7" w:semiHidden="1" w:unhideWhenUsed="1"/>
+    <w:lsdException w:name="index 8" w:semiHidden="1" w:unhideWhenUsed="1"/>
+    <w:lsdException w:name="index 9" w:semiHidden="1" w:unhideWhenUsed="1"/>
+    <w:lsdException w:name="toc 1" w:semiHidden="1" w:unhideWhenUsed="1"/>
+    <w:lsdException w:name="toc 2" w:semiHidden="1" w:unhideWhenUsed="1"/>
+    <w:lsdException w:name="toc 3" w:semiHidden="1" w:unhideWhenUsed="1"/>
+    <w:lsdException w:name="toc 4" w:semiHidden="1" w:unhideWhenUsed="1"/>
+    <w:lsdException w:name="toc 5" w:semiHidden="1" w:unhideWhenUsed="1"/>
+    <w:lsdException w:name="toc 6" w:semiHidden="1" w:unhideWhenUsed="1"/>
+    <w:lsdException w:name="toc 7" w:semiHidden="1" w:unhideWhenUsed="1"/>
+    <w:lsdException w:name="toc 8" w:semiHidden="1" w:unhideWhenUsed="1"/>
+    <w:lsdException w:name="toc 9" w:semiHidden="1" w:unhideWhenUsed="1"/>
+    <w:lsdException w:name="Normal Indent" w:semiHidden="1" w:unhideWhenUsed="1"/>
+    <w:lsdException w:name="footnote text" w:semiHidden="1" w:unhideWhenUsed="1"/>
+    <w:lsdException w:name="annotation text" w:semiHidden="1" w:unhideWhenUsed="1"/>
+    <w:lsdException w:name="header" w:semiHidden="1" w:unhideWhenUsed="1"/>
+    <w:lsdException w:name="footer" w:semiHidden="1" w:unhideWhenUsed="1"/>
+    <w:lsdException w:name="index heading" w:semiHidden="1" w:unhideWhenUsed="1"/>
     <w:lsdException w:name="caption" w:semiHidden="1" w:unhideWhenUsed="1" w:qFormat="1"/>
+    <w:lsdException w:name="table of figures" w:semiHidden="1" w:unhideWhenUsed="1"/>
+    <w:lsdException w:name="envelope address" w:semiHidden="1" w:unhideWhenUsed="1"/>
+    <w:lsdException w:name="envelope return" w:semiHidden="1" w:unhideWhenUsed="1"/>
+    <w:lsdException w:name="footnote reference" w:semiHidden="1" w:unhideWhenUsed="1"/>
+    <w:lsdException w:name="annotation reference" w:semiHidden="1" w:unhideWhenUsed="1"/>
+    <w:lsdException w:name="line number" w:semiHidden="1" w:unhideWhenUsed="1"/>
+    <w:lsdException w:name="page number" w:semiHidden="1" w:unhideWhenUsed="1"/>
+    <w:lsdException w:name="endnote reference" w:semiHidden="1" w:unhideWhenUsed="1"/>
+    <w:lsdException w:name="endnote text" w:semiHidden="1" w:unhideWhenUsed="1"/>
+    <w:lsdException w:name="table of authorities" w:semiHidden="1" w:unhideWhenUsed="1"/>
+    <w:lsdException w:name="macro" w:semiHidden="1" w:unhideWhenUsed="1"/>
+    <w:lsdException w:name="List" w:semiHidden="1" w:unhideWhenUsed="1"/>
+    <w:lsdException w:name="List Bullet" w:semiHidden="1" w:unhideWhenUsed="1"/>
+    <w:lsdException w:name="List 3" w:semiHidden="1" w:unhideWhenUsed="1"/>
+    <w:lsdException w:name="List 4" w:semiHidden="1" w:unhideWhenUsed="1"/>
+    <w:lsdException w:name="List 5" w:semiHidden="1" w:unhideWhenUsed="1"/>
+    <w:lsdException w:name="List Bullet 2" w:semiHidden="1" w:unhideWhenUsed="1"/>
+    <w:lsdException w:name="List Bullet 3" w:semiHidden="1" w:unhideWhenUsed="1"/>
+    <w:lsdException w:name="List Bullet 4" w:semiHidden="1" w:unhideWhenUsed="1"/>
+    <w:lsdException w:name="List Bullet 5" w:semiHidden="1" w:unhideWhenUsed="1"/>
+    <w:lsdException w:name="List Number 2" w:semiHidden="1" w:unhideWhenUsed="1"/>
+    <w:lsdException w:name="List Number 3" w:semiHidden="1" w:unhideWhenUsed="1"/>
+    <w:lsdException w:name="List Number 4" w:semiHidden="1" w:unhideWhenUsed="1"/>
+    <w:lsdException w:name="List Number 5" w:semiHidden="1" w:unhideWhenUsed="1"/>
     <w:lsdException w:name="Title" w:qFormat="1"/>
+    <w:lsdException w:name="Closing" w:semiHidden="1" w:unhideWhenUsed="1"/>
+    <w:lsdException w:name="Signature" w:semiHidden="1" w:unhideWhenUsed="1"/>
+    <w:lsdException w:name="Default Paragraph Font" w:semiHidden="1" w:unhideWhenUsed="1"/>
+    <w:lsdException w:name="Body Text" w:semiHidden="1" w:unhideWhenUsed="1"/>
+    <w:lsdException w:name="Body Text Indent" w:semiHidden="1" w:unhideWhenUsed="1"/>
+    <w:lsdException w:name="List Continue" w:semiHidden="1" w:unhideWhenUsed="1"/>
+    <w:lsdException w:name="List Continue 2" w:semiHidden="1" w:unhideWhenUsed="1"/>
+    <w:lsdException w:name="List Continue 3" w:semiHidden="1" w:unhideWhenUsed="1"/>
     <w:lsdException w:name="Subtitle" w:qFormat="1"/>
+    <w:lsdException w:name="Salutation" w:semiHidden="1" w:unhideWhenUsed="1"/>
+    <w:lsdException w:name="Date" w:semiHidden="1" w:unhideWhenUsed="1"/>
+    <w:lsdException w:name="Body Text First Indent" w:semiHidden="1" w:unhideWhenUsed="1"/>
+    <w:lsdException w:name="Body Text First Indent 2" w:semiHidden="1" w:unhideWhenUsed="1"/>
+    <w:lsdException w:name="Note Heading" w:semiHidden="1" w:unhideWhenUsed="1"/>
+    <w:lsdException w:name="Body Text 2" w:semiHidden="1" w:unhideWhenUsed="1"/>
+    <w:lsdException w:name="Body Text 3" w:semiHidden="1" w:unhideWhenUsed="1"/>
+    <w:lsdException w:name="Body Text Indent 2" w:semiHidden="1" w:unhideWhenUsed="1"/>
+    <w:lsdException w:name="Body Text Indent 3" w:semiHidden="1" w:unhideWhenUsed="1"/>
+    <w:lsdException w:name="Block Text" w:semiHidden="1" w:unhideWhenUsed="1"/>
+    <w:lsdException w:name="Hyperlink" w:semiHidden="1" w:unhideWhenUsed="1"/>
+    <w:lsdException w:name="FollowedHyperlink" w:semiHidden="1" w:unhideWhenUsed="1"/>
     <w:lsdException w:name="Strong" w:qFormat="1"/>
     <w:lsdException w:name="Emphasis" w:qFormat="1"/>
+    <w:lsdException w:name="Document Map" w:semiHidden="1" w:unhideWhenUsed="1"/>
+    <w:lsdException w:name="Plain Text" w:semiHidden="1" w:unhideWhenUsed="1"/>
+    <w:lsdException w:name="E-mail Signature" w:semiHidden="1" w:unhideWhenUsed="1"/>
+    <w:lsdException w:name="HTML Top of Form" w:semiHidden="1" w:unhideWhenUsed="1"/>
+    <w:lsdException w:name="HTML Bottom of Form" w:semiHidden="1" w:unhideWhenUsed="1"/>
+    <w:lsdException w:name="Normal (Web)" w:semiHidden="1" w:unhideWhenUsed="1"/>
+    <w:lsdException w:name="HTML Acronym" w:semiHidden="1" w:unhideWhenUsed="1"/>
+    <w:lsdException w:name="HTML Address" w:semiHidden="1" w:unhideWhenUsed="1"/>
+    <w:lsdException w:name="HTML Cite" w:semiHidden="1" w:unhideWhenUsed="1"/>
+    <w:lsdException w:name="HTML Code" w:semiHidden="1" w:unhideWhenUsed="1"/>
+    <w:lsdException w:name="HTML Definition" w:semiHidden="1" w:unhideWhenUsed="1"/>
+    <w:lsdException w:name="HTML Keyboard" w:semiHidden="1" w:unhideWhenUsed="1"/>
+    <w:lsdException w:name="HTML Preformatted" w:semiHidden="1" w:unhideWhenUsed="1"/>
     <w:lsdException w:name="HTML Sample" w:semiHidden="1" w:unhideWhenUsed="1"/>
+    <w:lsdException w:name="HTML Typewriter" w:semiHidden="1" w:unhideWhenUsed="1"/>
+    <w:lsdException w:name="HTML Variable" w:semiHidden="1" w:unhideWhenUsed="1"/>
+    <w:lsdException w:name="Normal Table" w:semiHidden="1" w:unhideWhenUsed="1"/>
+    <w:lsdException w:name="annotation subject" w:semiHidden="1" w:unhideWhenUsed="1"/>
+    <w:lsdException w:name="No List" w:semiHidden="1" w:unhideWhenUsed="1"/>
     <w:lsdException w:name="Outline List 1" w:semiHidden="1" w:unhideWhenUsed="1"/>
     <w:lsdException w:name="Outline List 2" w:semiHidden="1" w:unhideWhenUsed="1"/>
     <w:lsdException w:name="Outline List 3" w:semiHidden="1" w:unhideWhenUsed="1"/>
@@ -5990,9 +5166,9 @@
     <w:lsdException w:name="Table Professional" w:semiHidden="1" w:unhideWhenUsed="1"/>
     <w:lsdException w:name="Table Subtle 1" w:semiHidden="1" w:unhideWhenUsed="1"/>
     <w:lsdException w:name="Table Subtle 2" w:semiHidden="1" w:unhideWhenUsed="1"/>
+    <w:lsdException w:name="Table Web 1" w:semiHidden="1" w:unhideWhenUsed="1"/>
     <w:lsdException w:name="Table Web 2" w:semiHidden="1" w:unhideWhenUsed="1"/>
     <w:lsdException w:name="Table Web 3" w:semiHidden="1" w:unhideWhenUsed="1"/>
-    <w:lsdException w:name="Table Theme" w:semiHidden="1" w:unhideWhenUsed="1"/>
     <w:lsdException w:name="Placeholder Text" w:semiHidden="1" w:uiPriority="99"/>
     <w:lsdException w:name="No Spacing" w:uiPriority="1" w:qFormat="1"/>
     <w:lsdException w:name="Light Shading" w:uiPriority="60"/>
@@ -6104,6 +5280,113 @@
     <w:lsdException w:name="Book Title" w:uiPriority="33" w:qFormat="1"/>
     <w:lsdException w:name="Bibliography" w:semiHidden="1" w:uiPriority="37" w:unhideWhenUsed="1"/>
     <w:lsdException w:name="TOC Heading" w:semiHidden="1" w:uiPriority="39" w:unhideWhenUsed="1" w:qFormat="1"/>
+    <w:lsdException w:name="Plain Table 1" w:uiPriority="41"/>
+    <w:lsdException w:name="Plain Table 2" w:uiPriority="42"/>
+    <w:lsdException w:name="Plain Table 3" w:uiPriority="43"/>
+    <w:lsdException w:name="Plain Table 4" w:uiPriority="44"/>
+    <w:lsdException w:name="Plain Table 5" w:uiPriority="45"/>
+    <w:lsdException w:name="Grid Table Light" w:uiPriority="40"/>
+    <w:lsdException w:name="Grid Table 1 Light" w:uiPriority="46"/>
+    <w:lsdException w:name="Grid Table 2" w:uiPriority="47"/>
+    <w:lsdException w:name="Grid Table 3" w:uiPriority="48"/>
+    <w:lsdException w:name="Grid Table 4" w:uiPriority="49"/>
+    <w:lsdException w:name="Grid Table 5 Dark" w:uiPriority="50"/>
+    <w:lsdException w:name="Grid Table 6 Colorful" w:uiPriority="51"/>
+    <w:lsdException w:name="Grid Table 7 Colorful" w:uiPriority="52"/>
+    <w:lsdException w:name="Grid Table 1 Light Accent 1" w:uiPriority="46"/>
+    <w:lsdException w:name="Grid Table 2 Accent 1" w:uiPriority="47"/>
+    <w:lsdException w:name="Grid Table 3 Accent 1" w:uiPriority="48"/>
+    <w:lsdException w:name="Grid Table 4 Accent 1" w:uiPriority="49"/>
+    <w:lsdException w:name="Grid Table 5 Dark Accent 1" w:uiPriority="50"/>
+    <w:lsdException w:name="Grid Table 6 Colorful Accent 1" w:uiPriority="51"/>
+    <w:lsdException w:name="Grid Table 7 Colorful Accent 1" w:uiPriority="52"/>
+    <w:lsdException w:name="Grid Table 1 Light Accent 2" w:uiPriority="46"/>
+    <w:lsdException w:name="Grid Table 2 Accent 2" w:uiPriority="47"/>
+    <w:lsdException w:name="Grid Table 3 Accent 2" w:uiPriority="48"/>
+    <w:lsdException w:name="Grid Table 4 Accent 2" w:uiPriority="49"/>
+    <w:lsdException w:name="Grid Table 5 Dark Accent 2" w:uiPriority="50"/>
+    <w:lsdException w:name="Grid Table 6 Colorful Accent 2" w:uiPriority="51"/>
+    <w:lsdException w:name="Grid Table 7 Colorful Accent 2" w:uiPriority="52"/>
+    <w:lsdException w:name="Grid Table 1 Light Accent 3" w:uiPriority="46"/>
+    <w:lsdException w:name="Grid Table 2 Accent 3" w:uiPriority="47"/>
+    <w:lsdException w:name="Grid Table 3 Accent 3" w:uiPriority="48"/>
+    <w:lsdException w:name="Grid Table 4 Accent 3" w:uiPriority="49"/>
+    <w:lsdException w:name="Grid Table 5 Dark Accent 3" w:uiPriority="50"/>
+    <w:lsdException w:name="Grid Table 6 Colorful Accent 3" w:uiPriority="51"/>
+    <w:lsdException w:name="Grid Table 7 Colorful Accent 3" w:uiPriority="52"/>
+    <w:lsdException w:name="Grid Table 1 Light Accent 4" w:uiPriority="46"/>
+    <w:lsdException w:name="Grid Table 2 Accent 4" w:uiPriority="47"/>
+    <w:lsdException w:name="Grid Table 3 Accent 4" w:uiPriority="48"/>
+    <w:lsdException w:name="Grid Table 4 Accent 4" w:uiPriority="49"/>
+    <w:lsdException w:name="Grid Table 5 Dark Accent 4" w:uiPriority="50"/>
+    <w:lsdException w:name="Grid Table 6 Colorful Accent 4" w:uiPriority="51"/>
+    <w:lsdException w:name="Grid Table 7 Colorful Accent 4" w:uiPriority="52"/>
+    <w:lsdException w:name="Grid Table 1 Light Accent 5" w:uiPriority="46"/>
+    <w:lsdException w:name="Grid Table 2 Accent 5" w:uiPriority="47"/>
+    <w:lsdException w:name="Grid Table 3 Accent 5" w:uiPriority="48"/>
+    <w:lsdException w:name="Grid Table 4 Accent 5" w:uiPriority="49"/>
+    <w:lsdException w:name="Grid Table 5 Dark Accent 5" w:uiPriority="50"/>
+    <w:lsdException w:name="Grid Table 6 Colorful Accent 5" w:uiPriority="51"/>
+    <w:lsdException w:name="Grid Table 7 Colorful Accent 5" w:uiPriority="52"/>
+    <w:lsdException w:name="Grid Table 1 Light Accent 6" w:uiPriority="46"/>
+    <w:lsdException w:name="Grid Table 2 Accent 6" w:uiPriority="47"/>
+    <w:lsdException w:name="Grid Table 3 Accent 6" w:uiPriority="48"/>
+    <w:lsdException w:name="Grid Table 4 Accent 6" w:uiPriority="49"/>
+    <w:lsdException w:name="Grid Table 5 Dark Accent 6" w:uiPriority="50"/>
+    <w:lsdException w:name="Grid Table 6 Colorful Accent 6" w:uiPriority="51"/>
+    <w:lsdException w:name="Grid Table 7 Colorful Accent 6" w:uiPriority="52"/>
+    <w:lsdException w:name="List Table 1 Light" w:uiPriority="46"/>
+    <w:lsdException w:name="List Table 2" w:uiPriority="47"/>
+    <w:lsdException w:name="List Table 3" w:uiPriority="48"/>
+    <w:lsdException w:name="List Table 4" w:uiPriority="49"/>
+    <w:lsdException w:name="List Table 5 Dark" w:uiPriority="50"/>
+    <w:lsdException w:name="List Table 6 Colorful" w:uiPriority="51"/>
+    <w:lsdException w:name="List Table 7 Colorful" w:uiPriority="52"/>
+    <w:lsdException w:name="List Table 1 Light Accent 1" w:uiPriority="46"/>
+    <w:lsdException w:name="List Table 2 Accent 1" w:uiPriority="47"/>
+    <w:lsdException w:name="List Table 3 Accent 1" w:uiPriority="48"/>
+    <w:lsdException w:name="List Table 4 Accent 1" w:uiPriority="49"/>
+    <w:lsdException w:name="List Table 5 Dark Accent 1" w:uiPriority="50"/>
+    <w:lsdException w:name="List Table 6 Colorful Accent 1" w:uiPriority="51"/>
+    <w:lsdException w:name="List Table 7 Colorful Accent 1" w:uiPriority="52"/>
+    <w:lsdException w:name="List Table 1 Light Accent 2" w:uiPriority="46"/>
+    <w:lsdException w:name="List Table 2 Accent 2" w:uiPriority="47"/>
+    <w:lsdException w:name="List Table 3 Accent 2" w:uiPriority="48"/>
+    <w:lsdException w:name="List Table 4 Accent 2" w:uiPriority="49"/>
+    <w:lsdException w:name="List Table 5 Dark Accent 2" w:uiPriority="50"/>
+    <w:lsdException w:name="List Table 6 Colorful Accent 2" w:uiPriority="51"/>
+    <w:lsdException w:name="List Table 7 Colorful Accent 2" w:uiPriority="52"/>
+    <w:lsdException w:name="List Table 1 Light Accent 3" w:uiPriority="46"/>
+    <w:lsdException w:name="List Table 2 Accent 3" w:uiPriority="47"/>
+    <w:lsdException w:name="List Table 3 Accent 3" w:uiPriority="48"/>
+    <w:lsdException w:name="List Table 4 Accent 3" w:uiPriority="49"/>
+    <w:lsdException w:name="List Table 5 Dark Accent 3" w:uiPriority="50"/>
+    <w:lsdException w:name="List Table 6 Colorful Accent 3" w:uiPriority="51"/>
+    <w:lsdException w:name="List Table 7 Colorful Accent 3" w:uiPriority="52"/>
+    <w:lsdException w:name="List Table 1 Light Accent 4" w:uiPriority="46"/>
+    <w:lsdException w:name="List Table 2 Accent 4" w:uiPriority="47"/>
+    <w:lsdException w:name="List Table 3 Accent 4" w:uiPriority="48"/>
+    <w:lsdException w:name="List Table 4 Accent 4" w:uiPriority="49"/>
+    <w:lsdException w:name="List Table 5 Dark Accent 4" w:uiPriority="50"/>
+    <w:lsdException w:name="List Table 6 Colorful Accent 4" w:uiPriority="51"/>
+    <w:lsdException w:name="List Table 7 Colorful Accent 4" w:uiPriority="52"/>
+    <w:lsdException w:name="List Table 1 Light Accent 5" w:uiPriority="46"/>
+    <w:lsdException w:name="List Table 2 Accent 5" w:uiPriority="47"/>
+    <w:lsdException w:name="List Table 3 Accent 5" w:uiPriority="48"/>
+    <w:lsdException w:name="List Table 4 Accent 5" w:uiPriority="49"/>
+    <w:lsdException w:name="List Table 5 Dark Accent 5" w:uiPriority="50"/>
+    <w:lsdException w:name="List Table 6 Colorful Accent 5" w:uiPriority="51"/>
+    <w:lsdException w:name="List Table 7 Colorful Accent 5" w:uiPriority="52"/>
+    <w:lsdException w:name="List Table 1 Light Accent 6" w:uiPriority="46"/>
+    <w:lsdException w:name="List Table 2 Accent 6" w:uiPriority="47"/>
+    <w:lsdException w:name="List Table 3 Accent 6" w:uiPriority="48"/>
+    <w:lsdException w:name="List Table 4 Accent 6" w:uiPriority="49"/>
+    <w:lsdException w:name="List Table 5 Dark Accent 6" w:uiPriority="50"/>
+    <w:lsdException w:name="List Table 6 Colorful Accent 6" w:uiPriority="51"/>
+    <w:lsdException w:name="List Table 7 Colorful Accent 6" w:uiPriority="52"/>
+    <w:lsdException w:name="Mention" w:semiHidden="1" w:uiPriority="99" w:unhideWhenUsed="1"/>
+    <w:lsdException w:name="Smart Hyperlink" w:semiHidden="1" w:uiPriority="99" w:unhideWhenUsed="1"/>
+    <w:lsdException w:name="Hashtag" w:semiHidden="1" w:uiPriority="99" w:unhideWhenUsed="1"/>
   </w:latentStyles>
   <w:style w:type="paragraph" w:default="1" w:styleId="Normal">
     <w:name w:val="Normal"/>
@@ -7169,1542 +6452,7 @@
       <w:rFonts w:cs="Lohit Devanagari"/>
     </w:rPr>
   </w:style>
-  <w:style w:type="paragraph" w:styleId="Epgrafe">
-    <w:name w:val="caption"/>
-    <w:basedOn w:val="Normal"/>
-    <w:qFormat/>
-    <w:pPr>
-      <w:suppressLineNumbers/>
-      <w:spacing w:before="120" w:after="120"/>
-    </w:pPr>
-    <w:rPr>
-      <w:rFonts w:cs="Lohit Devanagari"/>
-      <w:i/>
-      <w:iCs/>
-      <w:sz w:val="24"/>
-      <w:szCs w:val="24"/>
-    </w:rPr>
-  </w:style>
-  <w:style w:type="paragraph" w:customStyle="1" w:styleId="ndice">
-    <w:name w:val="Índice"/>
-    <w:basedOn w:val="Normal"/>
-    <w:qFormat/>
-    <w:pPr>
-      <w:suppressLineNumbers/>
-    </w:pPr>
-    <w:rPr>
-      <w:rFonts w:cs="Lohit Devanagari"/>
-    </w:rPr>
-  </w:style>
-  <w:style w:type="paragraph" w:customStyle="1" w:styleId="Abstract">
-    <w:name w:val="Abstract"/>
-    <w:qFormat/>
-    <w:rsid w:val="00972203"/>
-    <w:pPr>
-      <w:spacing w:after="200"/>
-      <w:ind w:firstLine="272"/>
-      <w:jc w:val="both"/>
-    </w:pPr>
-    <w:rPr>
-      <w:b/>
-      <w:bCs/>
-      <w:sz w:val="18"/>
-      <w:szCs w:val="18"/>
-    </w:rPr>
-  </w:style>
-  <w:style w:type="paragraph" w:customStyle="1" w:styleId="Affiliation">
-    <w:name w:val="Affiliation"/>
-    <w:qFormat/>
-    <w:pPr>
-      <w:jc w:val="center"/>
-    </w:pPr>
-  </w:style>
-  <w:style w:type="paragraph" w:customStyle="1" w:styleId="Author">
-    <w:name w:val="Author"/>
-    <w:qFormat/>
-    <w:pPr>
-      <w:spacing w:before="360" w:after="40"/>
-      <w:jc w:val="center"/>
-    </w:pPr>
-    <w:rPr>
-      <w:sz w:val="22"/>
-      <w:szCs w:val="22"/>
-    </w:rPr>
-  </w:style>
-  <w:style w:type="paragraph" w:customStyle="1" w:styleId="bulletlist">
-    <w:name w:val="bullet list"/>
-    <w:basedOn w:val="Textoindependiente"/>
-    <w:qFormat/>
-    <w:rsid w:val="001B67DC"/>
-    <w:pPr>
-      <w:ind w:left="576" w:hanging="288"/>
-    </w:pPr>
-  </w:style>
-  <w:style w:type="paragraph" w:customStyle="1" w:styleId="equation">
-    <w:name w:val="equation"/>
-    <w:basedOn w:val="Normal"/>
-    <w:qFormat/>
-    <w:rsid w:val="008A2C7D"/>
-    <w:pPr>
-      <w:tabs>
-        <w:tab w:val="center" w:pos="2520"/>
-        <w:tab w:val="right" w:pos="5040"/>
-      </w:tabs>
-      <w:spacing w:before="240" w:after="240" w:line="216" w:lineRule="auto"/>
-    </w:pPr>
-    <w:rPr>
-      <w:rFonts w:ascii="Symbol" w:hAnsi="Symbol" w:cs="Symbol"/>
-    </w:rPr>
-  </w:style>
-  <w:style w:type="paragraph" w:customStyle="1" w:styleId="figurecaption">
-    <w:name w:val="figure caption"/>
-    <w:qFormat/>
-    <w:rsid w:val="005B0344"/>
-    <w:pPr>
-      <w:tabs>
-        <w:tab w:val="left" w:pos="533"/>
-      </w:tabs>
-      <w:spacing w:before="80" w:after="200"/>
-      <w:jc w:val="both"/>
-    </w:pPr>
-    <w:rPr>
-      <w:sz w:val="16"/>
-      <w:szCs w:val="16"/>
-    </w:rPr>
-  </w:style>
-  <w:style w:type="paragraph" w:customStyle="1" w:styleId="footnote">
-    <w:name w:val="footnote"/>
-    <w:qFormat/>
-    <w:pPr>
-      <w:spacing w:after="40"/>
-    </w:pPr>
-    <w:rPr>
-      <w:sz w:val="16"/>
-      <w:szCs w:val="16"/>
-    </w:rPr>
-  </w:style>
-  <w:style w:type="paragraph" w:customStyle="1" w:styleId="papersubtitle">
-    <w:name w:val="paper subtitle"/>
-    <w:qFormat/>
-    <w:pPr>
-      <w:spacing w:after="120"/>
-      <w:jc w:val="center"/>
-    </w:pPr>
-    <w:rPr>
-      <w:rFonts w:eastAsia="MS Mincho"/>
-      <w:sz w:val="28"/>
-      <w:szCs w:val="28"/>
-    </w:rPr>
-  </w:style>
-  <w:style w:type="paragraph" w:customStyle="1" w:styleId="papertitle">
-    <w:name w:val="paper title"/>
-    <w:qFormat/>
-    <w:pPr>
-      <w:spacing w:after="120"/>
-      <w:jc w:val="center"/>
-    </w:pPr>
-    <w:rPr>
-      <w:rFonts w:eastAsia="MS Mincho"/>
-      <w:sz w:val="48"/>
-      <w:szCs w:val="48"/>
-    </w:rPr>
-  </w:style>
-  <w:style w:type="paragraph" w:customStyle="1" w:styleId="references">
-    <w:name w:val="references"/>
-    <w:qFormat/>
-    <w:pPr>
-      <w:spacing w:after="50" w:line="180" w:lineRule="exact"/>
-      <w:jc w:val="both"/>
-    </w:pPr>
-    <w:rPr>
-      <w:rFonts w:eastAsia="MS Mincho"/>
-      <w:sz w:val="16"/>
-      <w:szCs w:val="16"/>
-    </w:rPr>
-  </w:style>
-  <w:style w:type="paragraph" w:customStyle="1" w:styleId="sponsors">
-    <w:name w:val="sponsors"/>
-    <w:qFormat/>
-    <w:pPr>
-      <w:pBdr>
-        <w:top w:val="single" w:sz="4" w:space="2" w:color="00000A"/>
-      </w:pBdr>
-      <w:ind w:firstLine="288"/>
-    </w:pPr>
-    <w:rPr>
-      <w:sz w:val="16"/>
-      <w:szCs w:val="16"/>
-    </w:rPr>
-  </w:style>
-  <w:style w:type="paragraph" w:customStyle="1" w:styleId="tablecolhead">
-    <w:name w:val="table col head"/>
-    <w:basedOn w:val="Normal"/>
-    <w:qFormat/>
-    <w:rPr>
-      <w:b/>
-      <w:bCs/>
-      <w:sz w:val="16"/>
-      <w:szCs w:val="16"/>
-    </w:rPr>
-  </w:style>
-  <w:style w:type="paragraph" w:customStyle="1" w:styleId="tablecolsubhead">
-    <w:name w:val="table col subhead"/>
-    <w:basedOn w:val="tablecolhead"/>
-    <w:qFormat/>
-    <w:rPr>
-      <w:i/>
-      <w:iCs/>
-      <w:sz w:val="15"/>
-      <w:szCs w:val="15"/>
-    </w:rPr>
-  </w:style>
-  <w:style w:type="paragraph" w:customStyle="1" w:styleId="tablecopy">
-    <w:name w:val="table copy"/>
-    <w:qFormat/>
-    <w:pPr>
-      <w:jc w:val="both"/>
-    </w:pPr>
-    <w:rPr>
-      <w:sz w:val="16"/>
-      <w:szCs w:val="16"/>
-    </w:rPr>
-  </w:style>
-  <w:style w:type="paragraph" w:customStyle="1" w:styleId="tablefootnote">
-    <w:name w:val="table footnote"/>
-    <w:qFormat/>
-    <w:rsid w:val="005E2800"/>
-    <w:pPr>
-      <w:spacing w:before="60" w:after="30"/>
-      <w:ind w:left="58" w:hanging="29"/>
-      <w:jc w:val="right"/>
-    </w:pPr>
-    <w:rPr>
-      <w:sz w:val="12"/>
-      <w:szCs w:val="12"/>
-    </w:rPr>
-  </w:style>
-  <w:style w:type="paragraph" w:customStyle="1" w:styleId="tablehead">
-    <w:name w:val="table head"/>
-    <w:qFormat/>
-    <w:pPr>
-      <w:spacing w:before="240" w:after="120" w:line="216" w:lineRule="auto"/>
-      <w:jc w:val="center"/>
-    </w:pPr>
-    <w:rPr>
-      <w:smallCaps/>
-      <w:sz w:val="16"/>
-      <w:szCs w:val="16"/>
-    </w:rPr>
-  </w:style>
-  <w:style w:type="paragraph" w:customStyle="1" w:styleId="Keywords">
-    <w:name w:val="Keywords"/>
-    <w:basedOn w:val="Abstract"/>
-    <w:qFormat/>
-    <w:rsid w:val="00F9441B"/>
-    <w:pPr>
-      <w:spacing w:after="120"/>
-      <w:ind w:firstLine="274"/>
-    </w:pPr>
-    <w:rPr>
-      <w:i/>
-    </w:rPr>
-  </w:style>
-  <w:style w:type="paragraph" w:styleId="Prrafodelista">
-    <w:name w:val="List Paragraph"/>
-    <w:basedOn w:val="Normal"/>
-    <w:uiPriority w:val="34"/>
-    <w:qFormat/>
-    <w:rsid w:val="002F0A6A"/>
-    <w:pPr>
-      <w:ind w:left="720"/>
-      <w:contextualSpacing/>
-    </w:pPr>
-  </w:style>
-  <w:style w:type="paragraph" w:styleId="Textonotapie">
-    <w:name w:val="footnote text"/>
-    <w:basedOn w:val="Normal"/>
-    <w:link w:val="TextonotapieCar"/>
-  </w:style>
-  <w:style w:type="paragraph" w:customStyle="1" w:styleId="Contenidodelmarco">
-    <w:name w:val="Contenido del marco"/>
-    <w:basedOn w:val="Normal"/>
-    <w:qFormat/>
-  </w:style>
-  <w:style w:type="paragraph" w:styleId="Textodeglobo">
-    <w:name w:val="Balloon Text"/>
-    <w:basedOn w:val="Normal"/>
-    <w:link w:val="TextodegloboCar"/>
-    <w:rsid w:val="00B339E3"/>
-    <w:rPr>
-      <w:rFonts w:ascii="Tahoma" w:hAnsi="Tahoma" w:cs="Tahoma"/>
-      <w:sz w:val="16"/>
-      <w:szCs w:val="16"/>
-    </w:rPr>
-  </w:style>
-  <w:style w:type="character" w:customStyle="1" w:styleId="TextodegloboCar">
-    <w:name w:val="Texto de globo Car"/>
-    <w:basedOn w:val="Fuentedeprrafopredeter"/>
-    <w:link w:val="Textodeglobo"/>
-    <w:rsid w:val="00B339E3"/>
-    <w:rPr>
-      <w:rFonts w:ascii="Tahoma" w:hAnsi="Tahoma" w:cs="Tahoma"/>
-      <w:sz w:val="16"/>
-      <w:szCs w:val="16"/>
-    </w:rPr>
-  </w:style>
-</w:styles>
-</file>
-
-<file path=word/stylesWithEffects.xml><?xml version="1.0" encoding="utf-8"?>
-<w:styles xmlns:wpc="http://schemas.microsoft.com/office/word/2010/wordprocessingCanvas" xmlns:mc="http://schemas.openxmlformats.org/markup-compatibility/2006" xmlns:o="urn:schemas-microsoft-com:office:office" xmlns:r="http://schemas.openxmlformats.org/officeDocument/2006/relationships" xmlns:m="http://schemas.openxmlformats.org/officeDocument/2006/math" xmlns:v="urn:schemas-microsoft-com:vml" xmlns:wp14="http://schemas.microsoft.com/office/word/2010/wordprocessingDrawing" xmlns:wp="http://schemas.openxmlformats.org/drawingml/2006/wordprocessingDrawing" xmlns:w10="urn:schemas-microsoft-com:office:word" xmlns:w="http://schemas.openxmlformats.org/wordprocessingml/2006/main" xmlns:w14="http://schemas.microsoft.com/office/word/2010/wordml" xmlns:wpg="http://schemas.microsoft.com/office/word/2010/wordprocessingGroup" xmlns:wpi="http://schemas.microsoft.com/office/word/2010/wordprocessingInk" xmlns:wne="http://schemas.microsoft.com/office/word/2006/wordml" xmlns:wps="http://schemas.microsoft.com/office/word/2010/wordprocessingShape" mc:Ignorable="w14 wp14">
-  <w:docDefaults>
-    <w:rPrDefault>
-      <w:rPr>
-        <w:rFonts w:ascii="Times New Roman" w:eastAsia="SimSun" w:hAnsi="Times New Roman" w:cs="Times New Roman"/>
-        <w:lang w:val="en-US" w:eastAsia="en-US" w:bidi="ar-SA"/>
-      </w:rPr>
-    </w:rPrDefault>
-    <w:pPrDefault/>
-  </w:docDefaults>
-  <w:latentStyles w:defLockedState="0" w:defUIPriority="0" w:defSemiHidden="0" w:defUnhideWhenUsed="0" w:defQFormat="0" w:count="267">
-    <w:lsdException w:name="Normal" w:qFormat="1"/>
-    <w:lsdException w:name="heading 1" w:qFormat="1"/>
-    <w:lsdException w:name="heading 2" w:qFormat="1"/>
-    <w:lsdException w:name="heading 3" w:qFormat="1"/>
-    <w:lsdException w:name="heading 4" w:qFormat="1"/>
-    <w:lsdException w:name="heading 5" w:qFormat="1"/>
-    <w:lsdException w:name="heading 6" w:semiHidden="1" w:unhideWhenUsed="1" w:qFormat="1"/>
-    <w:lsdException w:name="heading 7" w:semiHidden="1" w:unhideWhenUsed="1" w:qFormat="1"/>
-    <w:lsdException w:name="heading 8" w:semiHidden="1" w:unhideWhenUsed="1" w:qFormat="1"/>
-    <w:lsdException w:name="heading 9" w:semiHidden="1" w:unhideWhenUsed="1" w:qFormat="1"/>
-    <w:lsdException w:name="caption" w:semiHidden="1" w:unhideWhenUsed="1" w:qFormat="1"/>
-    <w:lsdException w:name="Title" w:qFormat="1"/>
-    <w:lsdException w:name="Subtitle" w:qFormat="1"/>
-    <w:lsdException w:name="Strong" w:qFormat="1"/>
-    <w:lsdException w:name="Emphasis" w:qFormat="1"/>
-    <w:lsdException w:name="HTML Sample" w:semiHidden="1" w:unhideWhenUsed="1"/>
-    <w:lsdException w:name="Outline List 1" w:semiHidden="1" w:unhideWhenUsed="1"/>
-    <w:lsdException w:name="Outline List 2" w:semiHidden="1" w:unhideWhenUsed="1"/>
-    <w:lsdException w:name="Outline List 3" w:semiHidden="1" w:unhideWhenUsed="1"/>
-    <w:lsdException w:name="Table Simple 1" w:semiHidden="1" w:unhideWhenUsed="1"/>
-    <w:lsdException w:name="Table Simple 2" w:semiHidden="1" w:unhideWhenUsed="1"/>
-    <w:lsdException w:name="Table Simple 3" w:semiHidden="1" w:unhideWhenUsed="1"/>
-    <w:lsdException w:name="Table Classic 1" w:semiHidden="1" w:unhideWhenUsed="1"/>
-    <w:lsdException w:name="Table Classic 2" w:semiHidden="1" w:unhideWhenUsed="1"/>
-    <w:lsdException w:name="Table Classic 3" w:semiHidden="1" w:unhideWhenUsed="1"/>
-    <w:lsdException w:name="Table Classic 4" w:semiHidden="1" w:unhideWhenUsed="1"/>
-    <w:lsdException w:name="Table Colorful 1" w:semiHidden="1" w:unhideWhenUsed="1"/>
-    <w:lsdException w:name="Table Colorful 2" w:semiHidden="1" w:unhideWhenUsed="1"/>
-    <w:lsdException w:name="Table Colorful 3" w:semiHidden="1" w:unhideWhenUsed="1"/>
-    <w:lsdException w:name="Table Columns 1" w:semiHidden="1" w:unhideWhenUsed="1"/>
-    <w:lsdException w:name="Table Columns 2" w:semiHidden="1" w:unhideWhenUsed="1"/>
-    <w:lsdException w:name="Table Columns 3" w:semiHidden="1" w:unhideWhenUsed="1"/>
-    <w:lsdException w:name="Table Columns 4" w:semiHidden="1" w:unhideWhenUsed="1"/>
-    <w:lsdException w:name="Table Columns 5" w:semiHidden="1" w:unhideWhenUsed="1"/>
-    <w:lsdException w:name="Table Grid 1" w:semiHidden="1" w:unhideWhenUsed="1"/>
-    <w:lsdException w:name="Table Grid 2" w:semiHidden="1" w:unhideWhenUsed="1"/>
-    <w:lsdException w:name="Table Grid 3" w:semiHidden="1" w:unhideWhenUsed="1"/>
-    <w:lsdException w:name="Table Grid 4" w:semiHidden="1" w:unhideWhenUsed="1"/>
-    <w:lsdException w:name="Table Grid 5" w:semiHidden="1" w:unhideWhenUsed="1"/>
-    <w:lsdException w:name="Table Grid 6" w:semiHidden="1" w:unhideWhenUsed="1"/>
-    <w:lsdException w:name="Table Grid 7" w:semiHidden="1" w:unhideWhenUsed="1"/>
-    <w:lsdException w:name="Table Grid 8" w:semiHidden="1" w:unhideWhenUsed="1"/>
-    <w:lsdException w:name="Table List 1" w:semiHidden="1" w:unhideWhenUsed="1"/>
-    <w:lsdException w:name="Table List 2" w:semiHidden="1" w:unhideWhenUsed="1"/>
-    <w:lsdException w:name="Table List 3" w:semiHidden="1" w:unhideWhenUsed="1"/>
-    <w:lsdException w:name="Table List 4" w:semiHidden="1" w:unhideWhenUsed="1"/>
-    <w:lsdException w:name="Table List 5" w:semiHidden="1" w:unhideWhenUsed="1"/>
-    <w:lsdException w:name="Table List 6" w:semiHidden="1" w:unhideWhenUsed="1"/>
-    <w:lsdException w:name="Table List 7" w:semiHidden="1" w:unhideWhenUsed="1"/>
-    <w:lsdException w:name="Table List 8" w:semiHidden="1" w:unhideWhenUsed="1"/>
-    <w:lsdException w:name="Table 3D effects 1" w:semiHidden="1" w:unhideWhenUsed="1"/>
-    <w:lsdException w:name="Table 3D effects 2" w:semiHidden="1" w:unhideWhenUsed="1"/>
-    <w:lsdException w:name="Table 3D effects 3" w:semiHidden="1" w:unhideWhenUsed="1"/>
-    <w:lsdException w:name="Table Contemporary" w:semiHidden="1" w:unhideWhenUsed="1"/>
-    <w:lsdException w:name="Table Elegant" w:semiHidden="1" w:unhideWhenUsed="1"/>
-    <w:lsdException w:name="Table Professional" w:semiHidden="1" w:unhideWhenUsed="1"/>
-    <w:lsdException w:name="Table Subtle 1" w:semiHidden="1" w:unhideWhenUsed="1"/>
-    <w:lsdException w:name="Table Subtle 2" w:semiHidden="1" w:unhideWhenUsed="1"/>
-    <w:lsdException w:name="Table Web 2" w:semiHidden="1" w:unhideWhenUsed="1"/>
-    <w:lsdException w:name="Table Web 3" w:semiHidden="1" w:unhideWhenUsed="1"/>
-    <w:lsdException w:name="Table Theme" w:semiHidden="1" w:unhideWhenUsed="1"/>
-    <w:lsdException w:name="Placeholder Text" w:semiHidden="1" w:uiPriority="99"/>
-    <w:lsdException w:name="No Spacing" w:uiPriority="1" w:qFormat="1"/>
-    <w:lsdException w:name="Light Shading" w:uiPriority="60"/>
-    <w:lsdException w:name="Light List" w:uiPriority="61"/>
-    <w:lsdException w:name="Light Grid" w:uiPriority="62"/>
-    <w:lsdException w:name="Medium Shading 1" w:uiPriority="63"/>
-    <w:lsdException w:name="Medium Shading 2" w:uiPriority="64"/>
-    <w:lsdException w:name="Medium List 1" w:uiPriority="65"/>
-    <w:lsdException w:name="Medium List 2" w:uiPriority="66"/>
-    <w:lsdException w:name="Medium Grid 1" w:uiPriority="67"/>
-    <w:lsdException w:name="Medium Grid 2" w:uiPriority="68"/>
-    <w:lsdException w:name="Medium Grid 3" w:uiPriority="69"/>
-    <w:lsdException w:name="Dark List" w:uiPriority="70"/>
-    <w:lsdException w:name="Colorful Shading" w:uiPriority="71"/>
-    <w:lsdException w:name="Colorful List" w:uiPriority="72"/>
-    <w:lsdException w:name="Colorful Grid" w:uiPriority="73"/>
-    <w:lsdException w:name="Light Shading Accent 1" w:uiPriority="60"/>
-    <w:lsdException w:name="Light List Accent 1" w:uiPriority="61"/>
-    <w:lsdException w:name="Light Grid Accent 1" w:uiPriority="62"/>
-    <w:lsdException w:name="Medium Shading 1 Accent 1" w:uiPriority="63"/>
-    <w:lsdException w:name="Medium Shading 2 Accent 1" w:uiPriority="64"/>
-    <w:lsdException w:name="Medium List 1 Accent 1" w:uiPriority="65"/>
-    <w:lsdException w:name="Revision" w:semiHidden="1" w:uiPriority="99"/>
-    <w:lsdException w:name="List Paragraph" w:uiPriority="34" w:qFormat="1"/>
-    <w:lsdException w:name="Quote" w:uiPriority="29" w:qFormat="1"/>
-    <w:lsdException w:name="Intense Quote" w:uiPriority="30" w:qFormat="1"/>
-    <w:lsdException w:name="Medium List 2 Accent 1" w:uiPriority="66"/>
-    <w:lsdException w:name="Medium Grid 1 Accent 1" w:uiPriority="67"/>
-    <w:lsdException w:name="Medium Grid 2 Accent 1" w:uiPriority="68"/>
-    <w:lsdException w:name="Medium Grid 3 Accent 1" w:uiPriority="69"/>
-    <w:lsdException w:name="Dark List Accent 1" w:uiPriority="70"/>
-    <w:lsdException w:name="Colorful Shading Accent 1" w:uiPriority="71"/>
-    <w:lsdException w:name="Colorful List Accent 1" w:uiPriority="72"/>
-    <w:lsdException w:name="Colorful Grid Accent 1" w:uiPriority="73"/>
-    <w:lsdException w:name="Light Shading Accent 2" w:uiPriority="60"/>
-    <w:lsdException w:name="Light List Accent 2" w:uiPriority="61"/>
-    <w:lsdException w:name="Light Grid Accent 2" w:uiPriority="62"/>
-    <w:lsdException w:name="Medium Shading 1 Accent 2" w:uiPriority="63"/>
-    <w:lsdException w:name="Medium Shading 2 Accent 2" w:uiPriority="64"/>
-    <w:lsdException w:name="Medium List 1 Accent 2" w:uiPriority="65"/>
-    <w:lsdException w:name="Medium List 2 Accent 2" w:uiPriority="66"/>
-    <w:lsdException w:name="Medium Grid 1 Accent 2" w:uiPriority="67"/>
-    <w:lsdException w:name="Medium Grid 2 Accent 2" w:uiPriority="68"/>
-    <w:lsdException w:name="Medium Grid 3 Accent 2" w:uiPriority="69"/>
-    <w:lsdException w:name="Dark List Accent 2" w:uiPriority="70"/>
-    <w:lsdException w:name="Colorful Shading Accent 2" w:uiPriority="71"/>
-    <w:lsdException w:name="Colorful List Accent 2" w:uiPriority="72"/>
-    <w:lsdException w:name="Colorful Grid Accent 2" w:uiPriority="73"/>
-    <w:lsdException w:name="Light Shading Accent 3" w:uiPriority="60"/>
-    <w:lsdException w:name="Light List Accent 3" w:uiPriority="61"/>
-    <w:lsdException w:name="Light Grid Accent 3" w:uiPriority="62"/>
-    <w:lsdException w:name="Medium Shading 1 Accent 3" w:uiPriority="63"/>
-    <w:lsdException w:name="Medium Shading 2 Accent 3" w:uiPriority="64"/>
-    <w:lsdException w:name="Medium List 1 Accent 3" w:uiPriority="65"/>
-    <w:lsdException w:name="Medium List 2 Accent 3" w:uiPriority="66"/>
-    <w:lsdException w:name="Medium Grid 1 Accent 3" w:uiPriority="67"/>
-    <w:lsdException w:name="Medium Grid 2 Accent 3" w:uiPriority="68"/>
-    <w:lsdException w:name="Medium Grid 3 Accent 3" w:uiPriority="69"/>
-    <w:lsdException w:name="Dark List Accent 3" w:uiPriority="70"/>
-    <w:lsdException w:name="Colorful Shading Accent 3" w:uiPriority="71"/>
-    <w:lsdException w:name="Colorful List Accent 3" w:uiPriority="72"/>
-    <w:lsdException w:name="Colorful Grid Accent 3" w:uiPriority="73"/>
-    <w:lsdException w:name="Light Shading Accent 4" w:uiPriority="60"/>
-    <w:lsdException w:name="Light List Accent 4" w:uiPriority="61"/>
-    <w:lsdException w:name="Light Grid Accent 4" w:uiPriority="62"/>
-    <w:lsdException w:name="Medium Shading 1 Accent 4" w:uiPriority="63"/>
-    <w:lsdException w:name="Medium Shading 2 Accent 4" w:uiPriority="64"/>
-    <w:lsdException w:name="Medium List 1 Accent 4" w:uiPriority="65"/>
-    <w:lsdException w:name="Medium List 2 Accent 4" w:uiPriority="66"/>
-    <w:lsdException w:name="Medium Grid 1 Accent 4" w:uiPriority="67"/>
-    <w:lsdException w:name="Medium Grid 2 Accent 4" w:uiPriority="68"/>
-    <w:lsdException w:name="Medium Grid 3 Accent 4" w:uiPriority="69"/>
-    <w:lsdException w:name="Dark List Accent 4" w:uiPriority="70"/>
-    <w:lsdException w:name="Colorful Shading Accent 4" w:uiPriority="71"/>
-    <w:lsdException w:name="Colorful List Accent 4" w:uiPriority="72"/>
-    <w:lsdException w:name="Colorful Grid Accent 4" w:uiPriority="73"/>
-    <w:lsdException w:name="Light Shading Accent 5" w:uiPriority="60"/>
-    <w:lsdException w:name="Light List Accent 5" w:uiPriority="61"/>
-    <w:lsdException w:name="Light Grid Accent 5" w:uiPriority="62"/>
-    <w:lsdException w:name="Medium Shading 1 Accent 5" w:uiPriority="63"/>
-    <w:lsdException w:name="Medium Shading 2 Accent 5" w:uiPriority="64"/>
-    <w:lsdException w:name="Medium List 1 Accent 5" w:uiPriority="65"/>
-    <w:lsdException w:name="Medium List 2 Accent 5" w:uiPriority="66"/>
-    <w:lsdException w:name="Medium Grid 1 Accent 5" w:uiPriority="67"/>
-    <w:lsdException w:name="Medium Grid 2 Accent 5" w:uiPriority="68"/>
-    <w:lsdException w:name="Medium Grid 3 Accent 5" w:uiPriority="69"/>
-    <w:lsdException w:name="Dark List Accent 5" w:uiPriority="70"/>
-    <w:lsdException w:name="Colorful Shading Accent 5" w:uiPriority="71"/>
-    <w:lsdException w:name="Colorful List Accent 5" w:uiPriority="72"/>
-    <w:lsdException w:name="Colorful Grid Accent 5" w:uiPriority="73"/>
-    <w:lsdException w:name="Light Shading Accent 6" w:uiPriority="60"/>
-    <w:lsdException w:name="Light List Accent 6" w:uiPriority="61"/>
-    <w:lsdException w:name="Light Grid Accent 6" w:uiPriority="62"/>
-    <w:lsdException w:name="Medium Shading 1 Accent 6" w:uiPriority="63"/>
-    <w:lsdException w:name="Medium Shading 2 Accent 6" w:uiPriority="64"/>
-    <w:lsdException w:name="Medium List 1 Accent 6" w:uiPriority="65"/>
-    <w:lsdException w:name="Medium List 2 Accent 6" w:uiPriority="66"/>
-    <w:lsdException w:name="Medium Grid 1 Accent 6" w:uiPriority="67"/>
-    <w:lsdException w:name="Medium Grid 2 Accent 6" w:uiPriority="68"/>
-    <w:lsdException w:name="Medium Grid 3 Accent 6" w:uiPriority="69"/>
-    <w:lsdException w:name="Dark List Accent 6" w:uiPriority="70"/>
-    <w:lsdException w:name="Colorful Shading Accent 6" w:uiPriority="71"/>
-    <w:lsdException w:name="Colorful List Accent 6" w:uiPriority="72"/>
-    <w:lsdException w:name="Colorful Grid Accent 6" w:uiPriority="73"/>
-    <w:lsdException w:name="Subtle Emphasis" w:uiPriority="19" w:qFormat="1"/>
-    <w:lsdException w:name="Intense Emphasis" w:uiPriority="21" w:qFormat="1"/>
-    <w:lsdException w:name="Subtle Reference" w:uiPriority="31" w:qFormat="1"/>
-    <w:lsdException w:name="Intense Reference" w:uiPriority="32" w:qFormat="1"/>
-    <w:lsdException w:name="Book Title" w:uiPriority="33" w:qFormat="1"/>
-    <w:lsdException w:name="Bibliography" w:semiHidden="1" w:uiPriority="37" w:unhideWhenUsed="1"/>
-    <w:lsdException w:name="TOC Heading" w:semiHidden="1" w:uiPriority="39" w:unhideWhenUsed="1" w:qFormat="1"/>
-  </w:latentStyles>
-  <w:style w:type="paragraph" w:default="1" w:styleId="Normal">
-    <w:name w:val="Normal"/>
-    <w:qFormat/>
-    <w:pPr>
-      <w:jc w:val="center"/>
-    </w:pPr>
-  </w:style>
-  <w:style w:type="paragraph" w:styleId="Ttulo1">
-    <w:name w:val="heading 1"/>
-    <w:basedOn w:val="Normal"/>
-    <w:next w:val="Normal"/>
-    <w:qFormat/>
-    <w:rsid w:val="006B6B66"/>
-    <w:pPr>
-      <w:keepNext/>
-      <w:keepLines/>
-      <w:numPr>
-        <w:numId w:val="1"/>
-      </w:numPr>
-      <w:tabs>
-        <w:tab w:val="left" w:pos="216"/>
-      </w:tabs>
-      <w:spacing w:before="160" w:after="80"/>
-      <w:ind w:firstLine="0"/>
-      <w:outlineLvl w:val="0"/>
-    </w:pPr>
-    <w:rPr>
-      <w:smallCaps/>
-    </w:rPr>
-  </w:style>
-  <w:style w:type="paragraph" w:styleId="Ttulo2">
-    <w:name w:val="heading 2"/>
-    <w:basedOn w:val="Normal"/>
-    <w:next w:val="Normal"/>
-    <w:qFormat/>
-    <w:rsid w:val="00ED0149"/>
-    <w:pPr>
-      <w:keepNext/>
-      <w:keepLines/>
-      <w:numPr>
-        <w:ilvl w:val="1"/>
-        <w:numId w:val="1"/>
-      </w:numPr>
-      <w:spacing w:before="120" w:after="60"/>
-      <w:jc w:val="left"/>
-      <w:outlineLvl w:val="1"/>
-    </w:pPr>
-    <w:rPr>
-      <w:i/>
-      <w:iCs/>
-    </w:rPr>
-  </w:style>
-  <w:style w:type="paragraph" w:styleId="Ttulo3">
-    <w:name w:val="heading 3"/>
-    <w:basedOn w:val="Normal"/>
-    <w:next w:val="Normal"/>
-    <w:qFormat/>
-    <w:rsid w:val="00794804"/>
-    <w:pPr>
-      <w:numPr>
-        <w:ilvl w:val="2"/>
-        <w:numId w:val="1"/>
-      </w:numPr>
-      <w:spacing w:line="240" w:lineRule="exact"/>
-      <w:ind w:firstLine="288"/>
-      <w:jc w:val="both"/>
-      <w:outlineLvl w:val="2"/>
-    </w:pPr>
-    <w:rPr>
-      <w:i/>
-      <w:iCs/>
-    </w:rPr>
-  </w:style>
-  <w:style w:type="paragraph" w:styleId="Ttulo4">
-    <w:name w:val="heading 4"/>
-    <w:basedOn w:val="Normal"/>
-    <w:next w:val="Normal"/>
-    <w:qFormat/>
-    <w:rsid w:val="00794804"/>
-    <w:pPr>
-      <w:numPr>
-        <w:ilvl w:val="3"/>
-        <w:numId w:val="1"/>
-      </w:numPr>
-      <w:tabs>
-        <w:tab w:val="left" w:pos="720"/>
-      </w:tabs>
-      <w:spacing w:before="40" w:after="40"/>
-      <w:ind w:firstLine="504"/>
-      <w:jc w:val="both"/>
-      <w:outlineLvl w:val="3"/>
-    </w:pPr>
-    <w:rPr>
-      <w:i/>
-      <w:iCs/>
-    </w:rPr>
-  </w:style>
-  <w:style w:type="paragraph" w:styleId="Ttulo5">
-    <w:name w:val="heading 5"/>
-    <w:basedOn w:val="Normal"/>
-    <w:next w:val="Normal"/>
-    <w:qFormat/>
-    <w:pPr>
-      <w:tabs>
-        <w:tab w:val="left" w:pos="360"/>
-      </w:tabs>
-      <w:spacing w:before="160" w:after="80"/>
-      <w:outlineLvl w:val="4"/>
-    </w:pPr>
-    <w:rPr>
-      <w:smallCaps/>
-    </w:rPr>
-  </w:style>
-  <w:style w:type="character" w:default="1" w:styleId="Fuentedeprrafopredeter">
-    <w:name w:val="Default Paragraph Font"/>
-    <w:uiPriority w:val="1"/>
-    <w:semiHidden/>
-    <w:unhideWhenUsed/>
-  </w:style>
-  <w:style w:type="table" w:default="1" w:styleId="Tablanormal">
-    <w:name w:val="Normal Table"/>
-    <w:uiPriority w:val="99"/>
-    <w:semiHidden/>
-    <w:unhideWhenUsed/>
-    <w:tblPr>
-      <w:tblInd w:w="0" w:type="dxa"/>
-      <w:tblCellMar>
-        <w:top w:w="0" w:type="dxa"/>
-        <w:left w:w="108" w:type="dxa"/>
-        <w:bottom w:w="0" w:type="dxa"/>
-        <w:right w:w="108" w:type="dxa"/>
-      </w:tblCellMar>
-    </w:tblPr>
-  </w:style>
-  <w:style w:type="numbering" w:default="1" w:styleId="Sinlista">
-    <w:name w:val="No List"/>
-    <w:uiPriority w:val="99"/>
-    <w:semiHidden/>
-    <w:unhideWhenUsed/>
-  </w:style>
-  <w:style w:type="character" w:customStyle="1" w:styleId="TextoindependienteCar">
-    <w:name w:val="Texto independiente Car"/>
-    <w:link w:val="Textoindependiente"/>
-    <w:qFormat/>
-    <w:rsid w:val="00E7596C"/>
-    <w:rPr>
-      <w:spacing w:val="-1"/>
-      <w:lang w:val="x-none" w:eastAsia="x-none"/>
-    </w:rPr>
-  </w:style>
-  <w:style w:type="character" w:customStyle="1" w:styleId="selectable">
-    <w:name w:val="selectable"/>
-    <w:basedOn w:val="Fuentedeprrafopredeter"/>
-    <w:qFormat/>
-    <w:rsid w:val="00D12037"/>
-  </w:style>
-  <w:style w:type="character" w:customStyle="1" w:styleId="TextonotapieCar">
-    <w:name w:val="Texto nota pie Car"/>
-    <w:basedOn w:val="Fuentedeprrafopredeter"/>
-    <w:link w:val="Textonotapie"/>
-    <w:qFormat/>
-    <w:rsid w:val="006B2583"/>
-  </w:style>
-  <w:style w:type="character" w:styleId="Refdenotaalpie">
-    <w:name w:val="footnote reference"/>
-    <w:basedOn w:val="Fuentedeprrafopredeter"/>
-    <w:qFormat/>
-    <w:rsid w:val="006B2583"/>
-    <w:rPr>
-      <w:vertAlign w:val="superscript"/>
-    </w:rPr>
-  </w:style>
-  <w:style w:type="character" w:customStyle="1" w:styleId="ListLabel1">
-    <w:name w:val="ListLabel 1"/>
-    <w:qFormat/>
-    <w:rPr>
-      <w:rFonts w:cs="Times New Roman"/>
-      <w:b w:val="0"/>
-      <w:bCs w:val="0"/>
-      <w:i w:val="0"/>
-      <w:iCs w:val="0"/>
-      <w:color w:val="00000A"/>
-      <w:sz w:val="16"/>
-      <w:szCs w:val="16"/>
-    </w:rPr>
-  </w:style>
-  <w:style w:type="character" w:customStyle="1" w:styleId="ListLabel2">
-    <w:name w:val="ListLabel 2"/>
-    <w:qFormat/>
-    <w:rPr>
-      <w:rFonts w:cs="Times New Roman"/>
-    </w:rPr>
-  </w:style>
-  <w:style w:type="character" w:customStyle="1" w:styleId="ListLabel3">
-    <w:name w:val="ListLabel 3"/>
-    <w:qFormat/>
-    <w:rPr>
-      <w:rFonts w:cs="Times New Roman"/>
-    </w:rPr>
-  </w:style>
-  <w:style w:type="character" w:customStyle="1" w:styleId="ListLabel4">
-    <w:name w:val="ListLabel 4"/>
-    <w:qFormat/>
-    <w:rPr>
-      <w:rFonts w:cs="Times New Roman"/>
-    </w:rPr>
-  </w:style>
-  <w:style w:type="character" w:customStyle="1" w:styleId="ListLabel5">
-    <w:name w:val="ListLabel 5"/>
-    <w:qFormat/>
-    <w:rPr>
-      <w:rFonts w:cs="Times New Roman"/>
-    </w:rPr>
-  </w:style>
-  <w:style w:type="character" w:customStyle="1" w:styleId="ListLabel6">
-    <w:name w:val="ListLabel 6"/>
-    <w:qFormat/>
-    <w:rPr>
-      <w:rFonts w:cs="Times New Roman"/>
-    </w:rPr>
-  </w:style>
-  <w:style w:type="character" w:customStyle="1" w:styleId="ListLabel7">
-    <w:name w:val="ListLabel 7"/>
-    <w:qFormat/>
-    <w:rPr>
-      <w:rFonts w:cs="Times New Roman"/>
-    </w:rPr>
-  </w:style>
-  <w:style w:type="character" w:customStyle="1" w:styleId="ListLabel8">
-    <w:name w:val="ListLabel 8"/>
-    <w:qFormat/>
-    <w:rPr>
-      <w:rFonts w:cs="Times New Roman"/>
-    </w:rPr>
-  </w:style>
-  <w:style w:type="character" w:customStyle="1" w:styleId="ListLabel9">
-    <w:name w:val="ListLabel 9"/>
-    <w:qFormat/>
-    <w:rPr>
-      <w:rFonts w:cs="Times New Roman"/>
-    </w:rPr>
-  </w:style>
-  <w:style w:type="character" w:customStyle="1" w:styleId="ListLabel10">
-    <w:name w:val="ListLabel 10"/>
-    <w:qFormat/>
-    <w:rPr>
-      <w:rFonts w:cs="Times New Roman"/>
-      <w:b w:val="0"/>
-      <w:bCs w:val="0"/>
-      <w:i w:val="0"/>
-      <w:iCs w:val="0"/>
-      <w:caps w:val="0"/>
-      <w:smallCaps w:val="0"/>
-      <w:strike w:val="0"/>
-      <w:dstrike w:val="0"/>
-      <w:vanish w:val="0"/>
-      <w:color w:val="000000"/>
-      <w:sz w:val="16"/>
-      <w:szCs w:val="16"/>
-      <w:vertAlign w:val="superscript"/>
-    </w:rPr>
-  </w:style>
-  <w:style w:type="character" w:customStyle="1" w:styleId="ListLabel11">
-    <w:name w:val="ListLabel 11"/>
-    <w:qFormat/>
-    <w:rPr>
-      <w:rFonts w:cs="Times New Roman"/>
-    </w:rPr>
-  </w:style>
-  <w:style w:type="character" w:customStyle="1" w:styleId="ListLabel12">
-    <w:name w:val="ListLabel 12"/>
-    <w:qFormat/>
-    <w:rPr>
-      <w:rFonts w:cs="Times New Roman"/>
-    </w:rPr>
-  </w:style>
-  <w:style w:type="character" w:customStyle="1" w:styleId="ListLabel13">
-    <w:name w:val="ListLabel 13"/>
-    <w:qFormat/>
-    <w:rPr>
-      <w:rFonts w:cs="Times New Roman"/>
-    </w:rPr>
-  </w:style>
-  <w:style w:type="character" w:customStyle="1" w:styleId="ListLabel14">
-    <w:name w:val="ListLabel 14"/>
-    <w:qFormat/>
-    <w:rPr>
-      <w:rFonts w:cs="Times New Roman"/>
-    </w:rPr>
-  </w:style>
-  <w:style w:type="character" w:customStyle="1" w:styleId="ListLabel15">
-    <w:name w:val="ListLabel 15"/>
-    <w:qFormat/>
-    <w:rPr>
-      <w:rFonts w:cs="Times New Roman"/>
-    </w:rPr>
-  </w:style>
-  <w:style w:type="character" w:customStyle="1" w:styleId="ListLabel16">
-    <w:name w:val="ListLabel 16"/>
-    <w:qFormat/>
-    <w:rPr>
-      <w:rFonts w:cs="Times New Roman"/>
-    </w:rPr>
-  </w:style>
-  <w:style w:type="character" w:customStyle="1" w:styleId="ListLabel17">
-    <w:name w:val="ListLabel 17"/>
-    <w:qFormat/>
-    <w:rPr>
-      <w:rFonts w:cs="Times New Roman"/>
-    </w:rPr>
-  </w:style>
-  <w:style w:type="character" w:customStyle="1" w:styleId="ListLabel18">
-    <w:name w:val="ListLabel 18"/>
-    <w:qFormat/>
-    <w:rPr>
-      <w:rFonts w:cs="Times New Roman"/>
-    </w:rPr>
-  </w:style>
-  <w:style w:type="character" w:customStyle="1" w:styleId="ListLabel19">
-    <w:name w:val="ListLabel 19"/>
-    <w:qFormat/>
-    <w:rPr>
-      <w:rFonts w:cs="Times New Roman"/>
-      <w:caps w:val="0"/>
-      <w:smallCaps w:val="0"/>
-      <w:strike w:val="0"/>
-      <w:dstrike w:val="0"/>
-      <w:vanish w:val="0"/>
-      <w:color w:val="00000A"/>
-      <w:position w:val="0"/>
-      <w:sz w:val="20"/>
-      <w:szCs w:val="20"/>
-      <w:vertAlign w:val="baseline"/>
-    </w:rPr>
-  </w:style>
-  <w:style w:type="character" w:customStyle="1" w:styleId="ListLabel20">
-    <w:name w:val="ListLabel 20"/>
-    <w:qFormat/>
-    <w:rPr>
-      <w:rFonts w:cs="Times New Roman"/>
-      <w:b w:val="0"/>
-      <w:bCs w:val="0"/>
-      <w:i/>
-      <w:iCs/>
-      <w:caps w:val="0"/>
-      <w:smallCaps w:val="0"/>
-      <w:strike w:val="0"/>
-      <w:dstrike w:val="0"/>
-      <w:vanish w:val="0"/>
-      <w:color w:val="00000A"/>
-      <w:position w:val="0"/>
-      <w:sz w:val="20"/>
-      <w:szCs w:val="20"/>
-      <w:vertAlign w:val="baseline"/>
-    </w:rPr>
-  </w:style>
-  <w:style w:type="character" w:customStyle="1" w:styleId="ListLabel21">
-    <w:name w:val="ListLabel 21"/>
-    <w:qFormat/>
-    <w:rPr>
-      <w:rFonts w:cs="Times New Roman"/>
-      <w:b w:val="0"/>
-      <w:bCs w:val="0"/>
-      <w:i/>
-      <w:iCs/>
-      <w:caps w:val="0"/>
-      <w:smallCaps w:val="0"/>
-      <w:strike w:val="0"/>
-      <w:dstrike w:val="0"/>
-      <w:vanish w:val="0"/>
-      <w:color w:val="00000A"/>
-      <w:position w:val="0"/>
-      <w:sz w:val="20"/>
-      <w:szCs w:val="20"/>
-      <w:vertAlign w:val="baseline"/>
-    </w:rPr>
-  </w:style>
-  <w:style w:type="character" w:customStyle="1" w:styleId="ListLabel22">
-    <w:name w:val="ListLabel 22"/>
-    <w:qFormat/>
-    <w:rPr>
-      <w:rFonts w:cs="Times New Roman"/>
-      <w:b w:val="0"/>
-      <w:bCs w:val="0"/>
-      <w:i/>
-      <w:iCs/>
-      <w:sz w:val="20"/>
-      <w:szCs w:val="20"/>
-    </w:rPr>
-  </w:style>
-  <w:style w:type="character" w:customStyle="1" w:styleId="ListLabel23">
-    <w:name w:val="ListLabel 23"/>
-    <w:qFormat/>
-    <w:rPr>
-      <w:rFonts w:cs="Times New Roman"/>
-    </w:rPr>
-  </w:style>
-  <w:style w:type="character" w:customStyle="1" w:styleId="ListLabel24">
-    <w:name w:val="ListLabel 24"/>
-    <w:qFormat/>
-    <w:rPr>
-      <w:rFonts w:cs="Times New Roman"/>
-    </w:rPr>
-  </w:style>
-  <w:style w:type="character" w:customStyle="1" w:styleId="ListLabel25">
-    <w:name w:val="ListLabel 25"/>
-    <w:qFormat/>
-    <w:rPr>
-      <w:rFonts w:cs="Times New Roman"/>
-    </w:rPr>
-  </w:style>
-  <w:style w:type="character" w:customStyle="1" w:styleId="ListLabel26">
-    <w:name w:val="ListLabel 26"/>
-    <w:qFormat/>
-    <w:rPr>
-      <w:rFonts w:cs="Times New Roman"/>
-    </w:rPr>
-  </w:style>
-  <w:style w:type="character" w:customStyle="1" w:styleId="ListLabel27">
-    <w:name w:val="ListLabel 27"/>
-    <w:qFormat/>
-    <w:rPr>
-      <w:rFonts w:cs="Times New Roman"/>
-    </w:rPr>
-  </w:style>
-  <w:style w:type="character" w:customStyle="1" w:styleId="ListLabel28">
-    <w:name w:val="ListLabel 28"/>
-    <w:qFormat/>
-    <w:rPr>
-      <w:rFonts w:cs="Times New Roman"/>
-      <w:caps w:val="0"/>
-      <w:smallCaps w:val="0"/>
-      <w:strike w:val="0"/>
-      <w:dstrike w:val="0"/>
-      <w:vanish w:val="0"/>
-      <w:color w:val="00000A"/>
-      <w:position w:val="0"/>
-      <w:sz w:val="20"/>
-      <w:szCs w:val="20"/>
-      <w:vertAlign w:val="baseline"/>
-    </w:rPr>
-  </w:style>
-  <w:style w:type="character" w:customStyle="1" w:styleId="ListLabel29">
-    <w:name w:val="ListLabel 29"/>
-    <w:qFormat/>
-    <w:rPr>
-      <w:rFonts w:cs="Times New Roman"/>
-      <w:b w:val="0"/>
-      <w:bCs w:val="0"/>
-      <w:i/>
-      <w:iCs/>
-      <w:caps w:val="0"/>
-      <w:smallCaps w:val="0"/>
-      <w:strike w:val="0"/>
-      <w:dstrike w:val="0"/>
-      <w:vanish w:val="0"/>
-      <w:color w:val="00000A"/>
-      <w:position w:val="0"/>
-      <w:sz w:val="20"/>
-      <w:szCs w:val="20"/>
-      <w:vertAlign w:val="baseline"/>
-    </w:rPr>
-  </w:style>
-  <w:style w:type="character" w:customStyle="1" w:styleId="ListLabel30">
-    <w:name w:val="ListLabel 30"/>
-    <w:qFormat/>
-    <w:rPr>
-      <w:rFonts w:cs="Times New Roman"/>
-      <w:b w:val="0"/>
-      <w:bCs w:val="0"/>
-      <w:i/>
-      <w:iCs/>
-      <w:caps w:val="0"/>
-      <w:smallCaps w:val="0"/>
-      <w:strike w:val="0"/>
-      <w:dstrike w:val="0"/>
-      <w:vanish w:val="0"/>
-      <w:color w:val="00000A"/>
-      <w:position w:val="0"/>
-      <w:sz w:val="20"/>
-      <w:szCs w:val="20"/>
-      <w:vertAlign w:val="baseline"/>
-    </w:rPr>
-  </w:style>
-  <w:style w:type="character" w:customStyle="1" w:styleId="ListLabel31">
-    <w:name w:val="ListLabel 31"/>
-    <w:qFormat/>
-    <w:rPr>
-      <w:rFonts w:cs="Times New Roman"/>
-      <w:b w:val="0"/>
-      <w:bCs w:val="0"/>
-      <w:i/>
-      <w:iCs/>
-      <w:sz w:val="20"/>
-      <w:szCs w:val="20"/>
-    </w:rPr>
-  </w:style>
-  <w:style w:type="character" w:customStyle="1" w:styleId="ListLabel32">
-    <w:name w:val="ListLabel 32"/>
-    <w:qFormat/>
-    <w:rPr>
-      <w:rFonts w:cs="Times New Roman"/>
-    </w:rPr>
-  </w:style>
-  <w:style w:type="character" w:customStyle="1" w:styleId="ListLabel33">
-    <w:name w:val="ListLabel 33"/>
-    <w:qFormat/>
-    <w:rPr>
-      <w:rFonts w:cs="Times New Roman"/>
-    </w:rPr>
-  </w:style>
-  <w:style w:type="character" w:customStyle="1" w:styleId="ListLabel34">
-    <w:name w:val="ListLabel 34"/>
-    <w:qFormat/>
-    <w:rPr>
-      <w:rFonts w:cs="Times New Roman"/>
-    </w:rPr>
-  </w:style>
-  <w:style w:type="character" w:customStyle="1" w:styleId="ListLabel35">
-    <w:name w:val="ListLabel 35"/>
-    <w:qFormat/>
-    <w:rPr>
-      <w:rFonts w:cs="Times New Roman"/>
-    </w:rPr>
-  </w:style>
-  <w:style w:type="character" w:customStyle="1" w:styleId="ListLabel36">
-    <w:name w:val="ListLabel 36"/>
-    <w:qFormat/>
-    <w:rPr>
-      <w:rFonts w:cs="Times New Roman"/>
-    </w:rPr>
-  </w:style>
-  <w:style w:type="character" w:customStyle="1" w:styleId="ListLabel37">
-    <w:name w:val="ListLabel 37"/>
-    <w:qFormat/>
-    <w:rPr>
-      <w:rFonts w:cs="Times New Roman"/>
-      <w:caps w:val="0"/>
-      <w:smallCaps w:val="0"/>
-      <w:strike w:val="0"/>
-      <w:dstrike w:val="0"/>
-      <w:vanish w:val="0"/>
-      <w:color w:val="00000A"/>
-      <w:position w:val="0"/>
-      <w:sz w:val="20"/>
-      <w:szCs w:val="20"/>
-      <w:vertAlign w:val="baseline"/>
-    </w:rPr>
-  </w:style>
-  <w:style w:type="character" w:customStyle="1" w:styleId="ListLabel38">
-    <w:name w:val="ListLabel 38"/>
-    <w:qFormat/>
-    <w:rPr>
-      <w:rFonts w:cs="Times New Roman"/>
-      <w:b w:val="0"/>
-      <w:bCs w:val="0"/>
-      <w:i/>
-      <w:iCs/>
-      <w:caps w:val="0"/>
-      <w:smallCaps w:val="0"/>
-      <w:strike w:val="0"/>
-      <w:dstrike w:val="0"/>
-      <w:vanish w:val="0"/>
-      <w:color w:val="00000A"/>
-      <w:position w:val="0"/>
-      <w:sz w:val="20"/>
-      <w:szCs w:val="20"/>
-      <w:vertAlign w:val="baseline"/>
-    </w:rPr>
-  </w:style>
-  <w:style w:type="character" w:customStyle="1" w:styleId="ListLabel39">
-    <w:name w:val="ListLabel 39"/>
-    <w:qFormat/>
-    <w:rPr>
-      <w:rFonts w:cs="Times New Roman"/>
-      <w:b w:val="0"/>
-      <w:bCs w:val="0"/>
-      <w:i/>
-      <w:iCs/>
-      <w:caps w:val="0"/>
-      <w:smallCaps w:val="0"/>
-      <w:strike w:val="0"/>
-      <w:dstrike w:val="0"/>
-      <w:vanish w:val="0"/>
-      <w:color w:val="00000A"/>
-      <w:position w:val="0"/>
-      <w:sz w:val="20"/>
-      <w:szCs w:val="20"/>
-      <w:vertAlign w:val="baseline"/>
-    </w:rPr>
-  </w:style>
-  <w:style w:type="character" w:customStyle="1" w:styleId="ListLabel40">
-    <w:name w:val="ListLabel 40"/>
-    <w:qFormat/>
-    <w:rPr>
-      <w:rFonts w:cs="Times New Roman"/>
-      <w:b w:val="0"/>
-      <w:bCs w:val="0"/>
-      <w:i/>
-      <w:iCs/>
-      <w:sz w:val="20"/>
-      <w:szCs w:val="20"/>
-    </w:rPr>
-  </w:style>
-  <w:style w:type="character" w:customStyle="1" w:styleId="ListLabel41">
-    <w:name w:val="ListLabel 41"/>
-    <w:qFormat/>
-    <w:rPr>
-      <w:rFonts w:cs="Times New Roman"/>
-    </w:rPr>
-  </w:style>
-  <w:style w:type="character" w:customStyle="1" w:styleId="ListLabel42">
-    <w:name w:val="ListLabel 42"/>
-    <w:qFormat/>
-    <w:rPr>
-      <w:rFonts w:cs="Times New Roman"/>
-    </w:rPr>
-  </w:style>
-  <w:style w:type="character" w:customStyle="1" w:styleId="ListLabel43">
-    <w:name w:val="ListLabel 43"/>
-    <w:qFormat/>
-    <w:rPr>
-      <w:rFonts w:cs="Times New Roman"/>
-    </w:rPr>
-  </w:style>
-  <w:style w:type="character" w:customStyle="1" w:styleId="ListLabel44">
-    <w:name w:val="ListLabel 44"/>
-    <w:qFormat/>
-    <w:rPr>
-      <w:rFonts w:cs="Times New Roman"/>
-    </w:rPr>
-  </w:style>
-  <w:style w:type="character" w:customStyle="1" w:styleId="ListLabel45">
-    <w:name w:val="ListLabel 45"/>
-    <w:qFormat/>
-    <w:rPr>
-      <w:rFonts w:cs="Times New Roman"/>
-    </w:rPr>
-  </w:style>
-  <w:style w:type="character" w:customStyle="1" w:styleId="ListLabel46">
-    <w:name w:val="ListLabel 46"/>
-    <w:qFormat/>
-    <w:rPr>
-      <w:rFonts w:cs="Times New Roman"/>
-      <w:caps w:val="0"/>
-      <w:smallCaps w:val="0"/>
-      <w:strike w:val="0"/>
-      <w:dstrike w:val="0"/>
-      <w:vanish w:val="0"/>
-      <w:color w:val="00000A"/>
-      <w:position w:val="0"/>
-      <w:sz w:val="20"/>
-      <w:szCs w:val="20"/>
-      <w:vertAlign w:val="baseline"/>
-    </w:rPr>
-  </w:style>
-  <w:style w:type="character" w:customStyle="1" w:styleId="ListLabel47">
-    <w:name w:val="ListLabel 47"/>
-    <w:qFormat/>
-    <w:rPr>
-      <w:rFonts w:cs="Times New Roman"/>
-      <w:b w:val="0"/>
-      <w:bCs w:val="0"/>
-      <w:i/>
-      <w:iCs/>
-      <w:caps w:val="0"/>
-      <w:smallCaps w:val="0"/>
-      <w:strike w:val="0"/>
-      <w:dstrike w:val="0"/>
-      <w:vanish w:val="0"/>
-      <w:color w:val="00000A"/>
-      <w:position w:val="0"/>
-      <w:sz w:val="20"/>
-      <w:szCs w:val="20"/>
-      <w:vertAlign w:val="baseline"/>
-    </w:rPr>
-  </w:style>
-  <w:style w:type="character" w:customStyle="1" w:styleId="ListLabel48">
-    <w:name w:val="ListLabel 48"/>
-    <w:qFormat/>
-    <w:rPr>
-      <w:rFonts w:cs="Times New Roman"/>
-      <w:b w:val="0"/>
-      <w:bCs w:val="0"/>
-      <w:i/>
-      <w:iCs/>
-      <w:caps w:val="0"/>
-      <w:smallCaps w:val="0"/>
-      <w:strike w:val="0"/>
-      <w:dstrike w:val="0"/>
-      <w:vanish w:val="0"/>
-      <w:color w:val="00000A"/>
-      <w:position w:val="0"/>
-      <w:sz w:val="20"/>
-      <w:szCs w:val="20"/>
-      <w:vertAlign w:val="baseline"/>
-    </w:rPr>
-  </w:style>
-  <w:style w:type="character" w:customStyle="1" w:styleId="ListLabel49">
-    <w:name w:val="ListLabel 49"/>
-    <w:qFormat/>
-    <w:rPr>
-      <w:rFonts w:cs="Times New Roman"/>
-      <w:b w:val="0"/>
-      <w:bCs w:val="0"/>
-      <w:i/>
-      <w:iCs/>
-      <w:sz w:val="20"/>
-      <w:szCs w:val="20"/>
-    </w:rPr>
-  </w:style>
-  <w:style w:type="character" w:customStyle="1" w:styleId="ListLabel50">
-    <w:name w:val="ListLabel 50"/>
-    <w:qFormat/>
-    <w:rPr>
-      <w:rFonts w:cs="Times New Roman"/>
-    </w:rPr>
-  </w:style>
-  <w:style w:type="character" w:customStyle="1" w:styleId="ListLabel51">
-    <w:name w:val="ListLabel 51"/>
-    <w:qFormat/>
-    <w:rPr>
-      <w:rFonts w:cs="Times New Roman"/>
-    </w:rPr>
-  </w:style>
-  <w:style w:type="character" w:customStyle="1" w:styleId="ListLabel52">
-    <w:name w:val="ListLabel 52"/>
-    <w:qFormat/>
-    <w:rPr>
-      <w:rFonts w:cs="Times New Roman"/>
-    </w:rPr>
-  </w:style>
-  <w:style w:type="character" w:customStyle="1" w:styleId="ListLabel53">
-    <w:name w:val="ListLabel 53"/>
-    <w:qFormat/>
-    <w:rPr>
-      <w:rFonts w:cs="Times New Roman"/>
-    </w:rPr>
-  </w:style>
-  <w:style w:type="character" w:customStyle="1" w:styleId="ListLabel54">
-    <w:name w:val="ListLabel 54"/>
-    <w:qFormat/>
-    <w:rPr>
-      <w:rFonts w:cs="Times New Roman"/>
-    </w:rPr>
-  </w:style>
-  <w:style w:type="character" w:customStyle="1" w:styleId="ListLabel55">
-    <w:name w:val="ListLabel 55"/>
-    <w:qFormat/>
-    <w:rPr>
-      <w:rFonts w:cs="Times New Roman"/>
-      <w:b w:val="0"/>
-      <w:bCs w:val="0"/>
-      <w:i w:val="0"/>
-      <w:iCs w:val="0"/>
-      <w:sz w:val="16"/>
-      <w:szCs w:val="16"/>
-    </w:rPr>
-  </w:style>
-  <w:style w:type="character" w:customStyle="1" w:styleId="ListLabel56">
-    <w:name w:val="ListLabel 56"/>
-    <w:qFormat/>
-    <w:rPr>
-      <w:rFonts w:cs="Times New Roman"/>
-      <w:b w:val="0"/>
-      <w:bCs w:val="0"/>
-      <w:i w:val="0"/>
-      <w:iCs w:val="0"/>
-      <w:sz w:val="16"/>
-      <w:szCs w:val="16"/>
-    </w:rPr>
-  </w:style>
-  <w:style w:type="character" w:customStyle="1" w:styleId="ListLabel57">
-    <w:name w:val="ListLabel 57"/>
-    <w:qFormat/>
-    <w:rPr>
-      <w:rFonts w:cs="Times New Roman"/>
-    </w:rPr>
-  </w:style>
-  <w:style w:type="character" w:customStyle="1" w:styleId="ListLabel58">
-    <w:name w:val="ListLabel 58"/>
-    <w:qFormat/>
-    <w:rPr>
-      <w:rFonts w:cs="Times New Roman"/>
-      <w:i w:val="0"/>
-      <w:iCs w:val="0"/>
-    </w:rPr>
-  </w:style>
-  <w:style w:type="character" w:customStyle="1" w:styleId="ListLabel59">
-    <w:name w:val="ListLabel 59"/>
-    <w:qFormat/>
-    <w:rPr>
-      <w:rFonts w:cs="Times New Roman"/>
-    </w:rPr>
-  </w:style>
-  <w:style w:type="character" w:customStyle="1" w:styleId="ListLabel60">
-    <w:name w:val="ListLabel 60"/>
-    <w:qFormat/>
-    <w:rPr>
-      <w:rFonts w:cs="Times New Roman"/>
-    </w:rPr>
-  </w:style>
-  <w:style w:type="character" w:customStyle="1" w:styleId="ListLabel61">
-    <w:name w:val="ListLabel 61"/>
-    <w:qFormat/>
-    <w:rPr>
-      <w:rFonts w:cs="Times New Roman"/>
-    </w:rPr>
-  </w:style>
-  <w:style w:type="character" w:customStyle="1" w:styleId="ListLabel62">
-    <w:name w:val="ListLabel 62"/>
-    <w:qFormat/>
-    <w:rPr>
-      <w:rFonts w:cs="Times New Roman"/>
-    </w:rPr>
-  </w:style>
-  <w:style w:type="character" w:customStyle="1" w:styleId="ListLabel63">
-    <w:name w:val="ListLabel 63"/>
-    <w:qFormat/>
-    <w:rPr>
-      <w:rFonts w:cs="Times New Roman"/>
-    </w:rPr>
-  </w:style>
-  <w:style w:type="character" w:customStyle="1" w:styleId="ListLabel64">
-    <w:name w:val="ListLabel 64"/>
-    <w:qFormat/>
-    <w:rPr>
-      <w:rFonts w:cs="Times New Roman"/>
-    </w:rPr>
-  </w:style>
-  <w:style w:type="character" w:customStyle="1" w:styleId="ListLabel65">
-    <w:name w:val="ListLabel 65"/>
-    <w:qFormat/>
-    <w:rPr>
-      <w:rFonts w:cs="Times New Roman"/>
-    </w:rPr>
-  </w:style>
-  <w:style w:type="character" w:customStyle="1" w:styleId="ListLabel66">
-    <w:name w:val="ListLabel 66"/>
-    <w:qFormat/>
-    <w:rPr>
-      <w:rFonts w:cs="Times New Roman"/>
-    </w:rPr>
-  </w:style>
-  <w:style w:type="character" w:customStyle="1" w:styleId="ListLabel67">
-    <w:name w:val="ListLabel 67"/>
-    <w:qFormat/>
-    <w:rPr>
-      <w:rFonts w:cs="Courier New"/>
-    </w:rPr>
-  </w:style>
-  <w:style w:type="character" w:customStyle="1" w:styleId="ListLabel68">
-    <w:name w:val="ListLabel 68"/>
-    <w:qFormat/>
-    <w:rPr>
-      <w:rFonts w:cs="Courier New"/>
-    </w:rPr>
-  </w:style>
-  <w:style w:type="character" w:customStyle="1" w:styleId="ListLabel69">
-    <w:name w:val="ListLabel 69"/>
-    <w:qFormat/>
-    <w:rPr>
-      <w:b w:val="0"/>
-      <w:i w:val="0"/>
-      <w:caps w:val="0"/>
-      <w:smallCaps w:val="0"/>
-      <w:strike w:val="0"/>
-      <w:dstrike w:val="0"/>
-      <w:vanish w:val="0"/>
-      <w:color w:val="00000A"/>
-      <w:spacing w:val="0"/>
-      <w:w w:val="100"/>
-      <w:sz w:val="16"/>
-      <w:vertAlign w:val="superscript"/>
-    </w:rPr>
-  </w:style>
-  <w:style w:type="character" w:customStyle="1" w:styleId="ListLabel70">
-    <w:name w:val="ListLabel 70"/>
-    <w:qFormat/>
-    <w:rPr>
-      <w:rFonts w:cs="Times New Roman"/>
-      <w:caps w:val="0"/>
-      <w:smallCaps w:val="0"/>
-      <w:strike w:val="0"/>
-      <w:dstrike w:val="0"/>
-      <w:vanish w:val="0"/>
-      <w:color w:val="00000A"/>
-      <w:position w:val="0"/>
-      <w:sz w:val="20"/>
-      <w:szCs w:val="20"/>
-      <w:vertAlign w:val="baseline"/>
-    </w:rPr>
-  </w:style>
-  <w:style w:type="character" w:customStyle="1" w:styleId="ListLabel71">
-    <w:name w:val="ListLabel 71"/>
-    <w:qFormat/>
-    <w:rPr>
-      <w:rFonts w:cs="Times New Roman"/>
-      <w:b w:val="0"/>
-      <w:bCs w:val="0"/>
-      <w:i/>
-      <w:iCs/>
-      <w:caps w:val="0"/>
-      <w:smallCaps w:val="0"/>
-      <w:strike w:val="0"/>
-      <w:dstrike w:val="0"/>
-      <w:vanish w:val="0"/>
-      <w:color w:val="00000A"/>
-      <w:position w:val="0"/>
-      <w:sz w:val="20"/>
-      <w:szCs w:val="20"/>
-      <w:vertAlign w:val="baseline"/>
-    </w:rPr>
-  </w:style>
-  <w:style w:type="character" w:customStyle="1" w:styleId="ListLabel72">
-    <w:name w:val="ListLabel 72"/>
-    <w:qFormat/>
-    <w:rPr>
-      <w:rFonts w:cs="Times New Roman"/>
-      <w:b w:val="0"/>
-      <w:bCs w:val="0"/>
-      <w:i/>
-      <w:iCs/>
-      <w:caps w:val="0"/>
-      <w:smallCaps w:val="0"/>
-      <w:strike w:val="0"/>
-      <w:dstrike w:val="0"/>
-      <w:vanish w:val="0"/>
-      <w:color w:val="00000A"/>
-      <w:position w:val="0"/>
-      <w:sz w:val="20"/>
-      <w:szCs w:val="20"/>
-      <w:vertAlign w:val="baseline"/>
-    </w:rPr>
-  </w:style>
-  <w:style w:type="character" w:customStyle="1" w:styleId="ListLabel73">
-    <w:name w:val="ListLabel 73"/>
-    <w:qFormat/>
-    <w:rPr>
-      <w:rFonts w:cs="Times New Roman"/>
-      <w:b w:val="0"/>
-      <w:bCs w:val="0"/>
-      <w:i/>
-      <w:iCs/>
-      <w:sz w:val="20"/>
-      <w:szCs w:val="20"/>
-    </w:rPr>
-  </w:style>
-  <w:style w:type="character" w:customStyle="1" w:styleId="ListLabel74">
-    <w:name w:val="ListLabel 74"/>
-    <w:qFormat/>
-    <w:rPr>
-      <w:rFonts w:cs="Times New Roman"/>
-    </w:rPr>
-  </w:style>
-  <w:style w:type="character" w:customStyle="1" w:styleId="ListLabel75">
-    <w:name w:val="ListLabel 75"/>
-    <w:qFormat/>
-    <w:rPr>
-      <w:rFonts w:cs="Times New Roman"/>
-    </w:rPr>
-  </w:style>
-  <w:style w:type="character" w:customStyle="1" w:styleId="ListLabel76">
-    <w:name w:val="ListLabel 76"/>
-    <w:qFormat/>
-    <w:rPr>
-      <w:rFonts w:cs="Times New Roman"/>
-    </w:rPr>
-  </w:style>
-  <w:style w:type="character" w:customStyle="1" w:styleId="ListLabel77">
-    <w:name w:val="ListLabel 77"/>
-    <w:qFormat/>
-    <w:rPr>
-      <w:rFonts w:cs="Times New Roman"/>
-    </w:rPr>
-  </w:style>
-  <w:style w:type="character" w:customStyle="1" w:styleId="ListLabel78">
-    <w:name w:val="ListLabel 78"/>
-    <w:qFormat/>
-    <w:rPr>
-      <w:rFonts w:cs="Times New Roman"/>
-    </w:rPr>
-  </w:style>
-  <w:style w:type="character" w:customStyle="1" w:styleId="ListLabel79">
-    <w:name w:val="ListLabel 79"/>
-    <w:qFormat/>
-    <w:rPr>
-      <w:rFonts w:cs="Courier New"/>
-    </w:rPr>
-  </w:style>
-  <w:style w:type="character" w:customStyle="1" w:styleId="ListLabel80">
-    <w:name w:val="ListLabel 80"/>
-    <w:qFormat/>
-    <w:rPr>
-      <w:rFonts w:cs="Courier New"/>
-    </w:rPr>
-  </w:style>
-  <w:style w:type="character" w:customStyle="1" w:styleId="ListLabel81">
-    <w:name w:val="ListLabel 81"/>
-    <w:qFormat/>
-    <w:rPr>
-      <w:rFonts w:cs="Courier New"/>
-    </w:rPr>
-  </w:style>
-  <w:style w:type="character" w:customStyle="1" w:styleId="Caracteresdenotaalpie">
-    <w:name w:val="Caracteres de nota al pie"/>
-    <w:qFormat/>
-  </w:style>
-  <w:style w:type="character" w:customStyle="1" w:styleId="Ancladenotaalpie">
-    <w:name w:val="Ancla de nota al pie"/>
-    <w:rPr>
-      <w:vertAlign w:val="superscript"/>
-    </w:rPr>
-  </w:style>
-  <w:style w:type="character" w:customStyle="1" w:styleId="Ancladenotafinal">
-    <w:name w:val="Ancla de nota final"/>
-    <w:rPr>
-      <w:vertAlign w:val="superscript"/>
-    </w:rPr>
-  </w:style>
-  <w:style w:type="character" w:customStyle="1" w:styleId="Caracteresdenotafinal">
-    <w:name w:val="Caracteres de nota final"/>
-    <w:qFormat/>
-  </w:style>
-  <w:style w:type="paragraph" w:styleId="Encabezado">
-    <w:name w:val="header"/>
-    <w:basedOn w:val="Normal"/>
-    <w:next w:val="Textoindependiente"/>
-    <w:qFormat/>
-    <w:pPr>
-      <w:keepNext/>
-      <w:spacing w:before="240" w:after="120"/>
-    </w:pPr>
-    <w:rPr>
-      <w:rFonts w:ascii="Liberation Sans" w:eastAsia="WenQuanYi Micro Hei" w:hAnsi="Liberation Sans" w:cs="Lohit Devanagari"/>
-      <w:sz w:val="28"/>
-      <w:szCs w:val="28"/>
-    </w:rPr>
-  </w:style>
-  <w:style w:type="paragraph" w:styleId="Textoindependiente">
-    <w:name w:val="Body Text"/>
-    <w:basedOn w:val="Normal"/>
-    <w:link w:val="TextoindependienteCar"/>
-    <w:rsid w:val="00E7596C"/>
-    <w:pPr>
-      <w:tabs>
-        <w:tab w:val="left" w:pos="288"/>
-      </w:tabs>
-      <w:spacing w:after="120" w:line="228" w:lineRule="auto"/>
-      <w:ind w:firstLine="288"/>
-      <w:jc w:val="both"/>
-    </w:pPr>
-    <w:rPr>
-      <w:spacing w:val="-1"/>
-      <w:lang w:val="x-none" w:eastAsia="x-none"/>
-    </w:rPr>
-  </w:style>
-  <w:style w:type="paragraph" w:styleId="Lista">
-    <w:name w:val="List"/>
-    <w:basedOn w:val="Textoindependiente"/>
-    <w:rPr>
-      <w:rFonts w:cs="Lohit Devanagari"/>
-    </w:rPr>
-  </w:style>
-  <w:style w:type="paragraph" w:styleId="Epgrafe">
+  <w:style w:type="paragraph" w:styleId="Descripcin">
     <w:name w:val="caption"/>
     <w:basedOn w:val="Normal"/>
     <w:qFormat/>
@@ -9245,7 +6993,7 @@
   <a:extraClrSchemeLst/>
   <a:extLst>
     <a:ext uri="{05A4C25C-085E-4340-85A3-A5531E510DB2}">
-      <thm15:themeFamily xmlns:thm15="http://schemas.microsoft.com/office/thememl/2012/main" xmlns="" name="Office Theme" id="{62F939B6-93AF-4DB8-9C6B-D6C7DFDC589F}" vid="{4A3C46E8-61CC-4603-A589-7422A47A8E4A}"/>
+      <thm15:themeFamily xmlns:thm15="http://schemas.microsoft.com/office/thememl/2012/main" name="Office Theme" id="{62F939B6-93AF-4DB8-9C6B-D6C7DFDC589F}" vid="{4A3C46E8-61CC-4603-A589-7422A47A8E4A}"/>
     </a:ext>
   </a:extLst>
 </a:theme>
@@ -9256,7 +7004,7 @@
 </file>
 
 <file path=customXml/itemProps1.xml><?xml version="1.0" encoding="utf-8"?>
-<ds:datastoreItem xmlns:ds="http://schemas.openxmlformats.org/officeDocument/2006/customXml" ds:itemID="{AF8E24BB-8F55-4E52-AF18-5E4E62D1915D}">
+<ds:datastoreItem xmlns:ds="http://schemas.openxmlformats.org/officeDocument/2006/customXml" ds:itemID="{38ACF3E4-CE90-4776-A554-AAD24288E105}">
   <ds:schemaRefs>
     <ds:schemaRef ds:uri="http://schemas.openxmlformats.org/officeDocument/2006/bibliography"/>
   </ds:schemaRefs>

</xml_diff>

<commit_message>
Actualizado - resultados pendientes
</commit_message>
<xml_diff>
--- a/Documentos/EL4313-1S2017-Proy01-PlantillaReporte(DOC).docx
+++ b/Documentos/EL4313-1S2017-Proy01-PlantillaReporte(DOC).docx
@@ -1,6 +1,6 @@
 
 <file path=word/document.xml><?xml version="1.0" encoding="utf-8"?>
-<w:document xmlns:wpc="http://schemas.microsoft.com/office/word/2010/wordprocessingCanvas" xmlns:cx="http://schemas.microsoft.com/office/drawing/2014/chartex" xmlns:cx1="http://schemas.microsoft.com/office/drawing/2015/9/8/chartex" xmlns:cx2="http://schemas.microsoft.com/office/drawing/2015/10/21/chartex" xmlns:cx3="http://schemas.microsoft.com/office/drawing/2016/5/9/chartex" xmlns:cx4="http://schemas.microsoft.com/office/drawing/2016/5/10/chartex" xmlns:cx5="http://schemas.microsoft.com/office/drawing/2016/5/11/chartex" xmlns:cx6="http://schemas.microsoft.com/office/drawing/2016/5/12/chartex" xmlns:cx7="http://schemas.microsoft.com/office/drawing/2016/5/13/chartex" xmlns:cx8="http://schemas.microsoft.com/office/drawing/2016/5/14/chartex" xmlns:mc="http://schemas.openxmlformats.org/markup-compatibility/2006" xmlns:o="urn:schemas-microsoft-com:office:office" xmlns:r="http://schemas.openxmlformats.org/officeDocument/2006/relationships" xmlns:m="http://schemas.openxmlformats.org/officeDocument/2006/math" xmlns:v="urn:schemas-microsoft-com:vml" xmlns:wp14="http://schemas.microsoft.com/office/word/2010/wordprocessingDrawing" xmlns:wp="http://schemas.openxmlformats.org/drawingml/2006/wordprocessingDrawing" xmlns:w10="urn:schemas-microsoft-com:office:word" xmlns:w="http://schemas.openxmlformats.org/wordprocessingml/2006/main" xmlns:w14="http://schemas.microsoft.com/office/word/2010/wordml" xmlns:w15="http://schemas.microsoft.com/office/word/2012/wordml" xmlns:w16se="http://schemas.microsoft.com/office/word/2015/wordml/symex" xmlns:wpg="http://schemas.microsoft.com/office/word/2010/wordprocessingGroup" xmlns:wpi="http://schemas.microsoft.com/office/word/2010/wordprocessingInk" xmlns:wne="http://schemas.microsoft.com/office/word/2006/wordml" xmlns:wps="http://schemas.microsoft.com/office/word/2010/wordprocessingShape" mc:Ignorable="w14 w15 w16se wp14">
+<w:document xmlns:wpc="http://schemas.microsoft.com/office/word/2010/wordprocessingCanvas" xmlns:mo="http://schemas.microsoft.com/office/mac/office/2008/main" xmlns:mc="http://schemas.openxmlformats.org/markup-compatibility/2006" xmlns:mv="urn:schemas-microsoft-com:mac:vml" xmlns:o="urn:schemas-microsoft-com:office:office" xmlns:r="http://schemas.openxmlformats.org/officeDocument/2006/relationships" xmlns:m="http://schemas.openxmlformats.org/officeDocument/2006/math" xmlns:v="urn:schemas-microsoft-com:vml" xmlns:wp14="http://schemas.microsoft.com/office/word/2010/wordprocessingDrawing" xmlns:wp="http://schemas.openxmlformats.org/drawingml/2006/wordprocessingDrawing" xmlns:w10="urn:schemas-microsoft-com:office:word" xmlns:w="http://schemas.openxmlformats.org/wordprocessingml/2006/main" xmlns:w14="http://schemas.microsoft.com/office/word/2010/wordml" xmlns:w15="http://schemas.microsoft.com/office/word/2012/wordml" xmlns:wpg="http://schemas.microsoft.com/office/word/2010/wordprocessingGroup" xmlns:wpi="http://schemas.microsoft.com/office/word/2010/wordprocessingInk" xmlns:wne="http://schemas.microsoft.com/office/word/2006/wordml" xmlns:wps="http://schemas.microsoft.com/office/word/2010/wordprocessingShape" mc:Ignorable="w14 w15 wp14">
   <w:body>
     <w:p>
       <w:pPr>
@@ -65,6 +65,7 @@
         <w:rPr>
           <w:lang w:val="es-CR"/>
         </w:rPr>
+        <w:lastRenderedPageBreak/>
         <w:t xml:space="preserve">Danny Gabriel Mejías Anchía </w:t>
       </w:r>
       <w:r>
@@ -197,8 +198,13 @@
       <w:pPr>
         <w:pStyle w:val="Affiliation"/>
       </w:pPr>
-      <w:r>
-        <w:t>Tecnológico de Costa Rica</w:t>
+      <w:proofErr w:type="spellStart"/>
+      <w:r>
+        <w:t>Tecnológico</w:t>
+      </w:r>
+      <w:proofErr w:type="spellEnd"/>
+      <w:r>
+        <w:t xml:space="preserve"> de Costa Rica</w:t>
       </w:r>
     </w:p>
     <w:p>
@@ -261,8 +267,13 @@
         <w:ind w:firstLine="0"/>
         <w:jc w:val="left"/>
       </w:pPr>
-      <w:r>
-        <w:t xml:space="preserve">Introducción </w:t>
+      <w:proofErr w:type="spellStart"/>
+      <w:r>
+        <w:t>Introducción</w:t>
+      </w:r>
+      <w:proofErr w:type="spellEnd"/>
+      <w:r>
+        <w:t xml:space="preserve"> </w:t>
       </w:r>
     </w:p>
     <w:p>
@@ -290,8 +301,13 @@
         <w:jc w:val="left"/>
       </w:pPr>
       <w:r>
-        <w:t>Marco Teórico</w:t>
-      </w:r>
+        <w:t xml:space="preserve">Marco </w:t>
+      </w:r>
+      <w:proofErr w:type="spellStart"/>
+      <w:r>
+        <w:t>Teórico</w:t>
+      </w:r>
+      <w:proofErr w:type="spellEnd"/>
     </w:p>
     <w:p>
       <w:pPr>
@@ -328,6 +344,7 @@
         <w:rPr>
           <w:lang w:val="es-CR"/>
         </w:rPr>
+        <w:lastRenderedPageBreak/>
         <w:t>ordenadores personales portátiles y de escritorios, siendo muy utilizados para aplicaciones en el hogar, la oficina, la educación y la empresa.</w:t>
       </w:r>
     </w:p>
@@ -395,9 +412,19 @@
           <w:numId w:val="3"/>
         </w:numPr>
       </w:pPr>
-      <w:r>
-        <w:t>Ambiente de trabajo</w:t>
-      </w:r>
+      <w:proofErr w:type="spellStart"/>
+      <w:r>
+        <w:t>Ambiente</w:t>
+      </w:r>
+      <w:proofErr w:type="spellEnd"/>
+      <w:r>
+        <w:t xml:space="preserve"> de </w:t>
+      </w:r>
+      <w:proofErr w:type="spellStart"/>
+      <w:r>
+        <w:t>trabajo</w:t>
+      </w:r>
+      <w:proofErr w:type="spellEnd"/>
     </w:p>
     <w:p>
       <w:pPr>
@@ -519,8 +546,13 @@
       <w:pPr>
         <w:pStyle w:val="tablehead"/>
       </w:pPr>
-      <w:r>
-        <w:t>Instalación de mate</w:t>
+      <w:proofErr w:type="spellStart"/>
+      <w:r>
+        <w:t>Instalación</w:t>
+      </w:r>
+      <w:proofErr w:type="spellEnd"/>
+      <w:r>
+        <w:t xml:space="preserve"> de mate</w:t>
       </w:r>
     </w:p>
     <w:tbl>
@@ -574,12 +606,21 @@
                 <w:b w:val="0"/>
               </w:rPr>
             </w:pPr>
+            <w:proofErr w:type="spellStart"/>
             <w:r>
               <w:rPr>
                 <w:rFonts w:asciiTheme="majorHAnsi" w:hAnsiTheme="majorHAnsi"/>
                 <w:b w:val="0"/>
               </w:rPr>
-              <w:t>sudo apt-get update</w:t>
+              <w:t>sudo</w:t>
+            </w:r>
+            <w:proofErr w:type="spellEnd"/>
+            <w:r>
+              <w:rPr>
+                <w:rFonts w:asciiTheme="majorHAnsi" w:hAnsiTheme="majorHAnsi"/>
+                <w:b w:val="0"/>
+              </w:rPr>
+              <w:t xml:space="preserve"> apt-get update</w:t>
             </w:r>
           </w:p>
           <w:p>
@@ -591,12 +632,21 @@
                 <w:b w:val="0"/>
               </w:rPr>
             </w:pPr>
+            <w:proofErr w:type="spellStart"/>
             <w:r>
               <w:rPr>
                 <w:rFonts w:asciiTheme="majorHAnsi" w:hAnsiTheme="majorHAnsi"/>
                 <w:b w:val="0"/>
               </w:rPr>
-              <w:t>sudo apt-get install mate-desktop-environment-core</w:t>
+              <w:t>sudo</w:t>
+            </w:r>
+            <w:proofErr w:type="spellEnd"/>
+            <w:r>
+              <w:rPr>
+                <w:rFonts w:asciiTheme="majorHAnsi" w:hAnsiTheme="majorHAnsi"/>
+                <w:b w:val="0"/>
+              </w:rPr>
+              <w:t xml:space="preserve"> apt-get install mate-desktop-environment-core</w:t>
             </w:r>
           </w:p>
         </w:tc>
@@ -662,8 +712,13 @@
       <w:pPr>
         <w:pStyle w:val="tablehead"/>
       </w:pPr>
-      <w:r>
-        <w:t>Instalación de XRDP</w:t>
+      <w:proofErr w:type="spellStart"/>
+      <w:r>
+        <w:t>Instalación</w:t>
+      </w:r>
+      <w:proofErr w:type="spellEnd"/>
+      <w:r>
+        <w:t xml:space="preserve"> de XRDP</w:t>
       </w:r>
     </w:p>
     <w:tbl>
@@ -717,12 +772,21 @@
                 <w:b w:val="0"/>
               </w:rPr>
             </w:pPr>
+            <w:proofErr w:type="spellStart"/>
             <w:r>
               <w:rPr>
                 <w:rFonts w:asciiTheme="majorHAnsi" w:hAnsiTheme="majorHAnsi"/>
                 <w:b w:val="0"/>
               </w:rPr>
-              <w:t>sudo apt-get update</w:t>
+              <w:t>sudo</w:t>
+            </w:r>
+            <w:proofErr w:type="spellEnd"/>
+            <w:r>
+              <w:rPr>
+                <w:rFonts w:asciiTheme="majorHAnsi" w:hAnsiTheme="majorHAnsi"/>
+                <w:b w:val="0"/>
+              </w:rPr>
+              <w:t xml:space="preserve"> apt-get update</w:t>
             </w:r>
           </w:p>
           <w:p>
@@ -734,12 +798,21 @@
                 <w:b w:val="0"/>
               </w:rPr>
             </w:pPr>
+            <w:proofErr w:type="spellStart"/>
             <w:r>
               <w:rPr>
                 <w:rFonts w:asciiTheme="majorHAnsi" w:hAnsiTheme="majorHAnsi"/>
                 <w:b w:val="0"/>
               </w:rPr>
-              <w:t>sudo apt-get upgrade</w:t>
+              <w:t>sudo</w:t>
+            </w:r>
+            <w:proofErr w:type="spellEnd"/>
+            <w:r>
+              <w:rPr>
+                <w:rFonts w:asciiTheme="majorHAnsi" w:hAnsiTheme="majorHAnsi"/>
+                <w:b w:val="0"/>
+              </w:rPr>
+              <w:t xml:space="preserve"> apt-get upgrade</w:t>
             </w:r>
           </w:p>
           <w:p>
@@ -751,13 +824,31 @@
                 <w:b w:val="0"/>
               </w:rPr>
             </w:pPr>
+            <w:proofErr w:type="spellStart"/>
             <w:r>
               <w:rPr>
                 <w:rFonts w:asciiTheme="majorHAnsi" w:hAnsiTheme="majorHAnsi"/>
                 <w:b w:val="0"/>
               </w:rPr>
-              <w:t>sudo apt-get install xrdp</w:t>
+              <w:t>sudo</w:t>
             </w:r>
+            <w:proofErr w:type="spellEnd"/>
+            <w:r>
+              <w:rPr>
+                <w:rFonts w:asciiTheme="majorHAnsi" w:hAnsiTheme="majorHAnsi"/>
+                <w:b w:val="0"/>
+              </w:rPr>
+              <w:t xml:space="preserve"> apt-get install </w:t>
+            </w:r>
+            <w:proofErr w:type="spellStart"/>
+            <w:r>
+              <w:rPr>
+                <w:rFonts w:asciiTheme="majorHAnsi" w:hAnsiTheme="majorHAnsi"/>
+                <w:b w:val="0"/>
+              </w:rPr>
+              <w:t>xrdp</w:t>
+            </w:r>
+            <w:proofErr w:type="spellEnd"/>
           </w:p>
         </w:tc>
       </w:tr>
@@ -794,9 +885,19 @@
       <w:pPr>
         <w:pStyle w:val="tablehead"/>
       </w:pPr>
-      <w:r>
-        <w:t>Agregar un usuario</w:t>
-      </w:r>
+      <w:proofErr w:type="spellStart"/>
+      <w:r>
+        <w:t>Agregar</w:t>
+      </w:r>
+      <w:proofErr w:type="spellEnd"/>
+      <w:r>
+        <w:t xml:space="preserve"> un </w:t>
+      </w:r>
+      <w:proofErr w:type="spellStart"/>
+      <w:r>
+        <w:t>usuario</w:t>
+      </w:r>
+      <w:proofErr w:type="spellEnd"/>
     </w:p>
     <w:tbl>
       <w:tblPr>
@@ -849,13 +950,31 @@
                 <w:b w:val="0"/>
               </w:rPr>
             </w:pPr>
+            <w:proofErr w:type="spellStart"/>
             <w:r>
               <w:rPr>
                 <w:rFonts w:asciiTheme="majorHAnsi" w:hAnsiTheme="majorHAnsi"/>
                 <w:b w:val="0"/>
               </w:rPr>
-              <w:t>adduser tec</w:t>
+              <w:t>adduser</w:t>
             </w:r>
+            <w:proofErr w:type="spellEnd"/>
+            <w:r>
+              <w:rPr>
+                <w:rFonts w:asciiTheme="majorHAnsi" w:hAnsiTheme="majorHAnsi"/>
+                <w:b w:val="0"/>
+              </w:rPr>
+              <w:t xml:space="preserve"> </w:t>
+            </w:r>
+            <w:proofErr w:type="spellStart"/>
+            <w:r>
+              <w:rPr>
+                <w:rFonts w:asciiTheme="majorHAnsi" w:hAnsiTheme="majorHAnsi"/>
+                <w:b w:val="0"/>
+              </w:rPr>
+              <w:t>tec</w:t>
+            </w:r>
+            <w:proofErr w:type="spellEnd"/>
           </w:p>
         </w:tc>
       </w:tr>
@@ -920,9 +1039,19 @@
       <w:pPr>
         <w:pStyle w:val="tablehead"/>
       </w:pPr>
-      <w:r>
-        <w:t>Instalar Github</w:t>
-      </w:r>
+      <w:proofErr w:type="spellStart"/>
+      <w:r>
+        <w:t>Instalar</w:t>
+      </w:r>
+      <w:proofErr w:type="spellEnd"/>
+      <w:r>
+        <w:t xml:space="preserve"> </w:t>
+      </w:r>
+      <w:proofErr w:type="spellStart"/>
+      <w:r>
+        <w:t>Github</w:t>
+      </w:r>
+      <w:proofErr w:type="spellEnd"/>
     </w:p>
     <w:tbl>
       <w:tblPr>
@@ -975,13 +1104,31 @@
                 <w:b w:val="0"/>
               </w:rPr>
             </w:pPr>
+            <w:proofErr w:type="spellStart"/>
             <w:r>
               <w:rPr>
                 <w:rFonts w:asciiTheme="majorHAnsi" w:hAnsiTheme="majorHAnsi"/>
                 <w:b w:val="0"/>
               </w:rPr>
-              <w:t>sudo apt-get install git</w:t>
+              <w:t>sudo</w:t>
             </w:r>
+            <w:proofErr w:type="spellEnd"/>
+            <w:r>
+              <w:rPr>
+                <w:rFonts w:asciiTheme="majorHAnsi" w:hAnsiTheme="majorHAnsi"/>
+                <w:b w:val="0"/>
+              </w:rPr>
+              <w:t xml:space="preserve"> apt-get install </w:t>
+            </w:r>
+            <w:proofErr w:type="spellStart"/>
+            <w:r>
+              <w:rPr>
+                <w:rFonts w:asciiTheme="majorHAnsi" w:hAnsiTheme="majorHAnsi"/>
+                <w:b w:val="0"/>
+              </w:rPr>
+              <w:t>git</w:t>
+            </w:r>
+            <w:proofErr w:type="spellEnd"/>
           </w:p>
         </w:tc>
       </w:tr>
@@ -1012,9 +1159,19 @@
       <w:pPr>
         <w:pStyle w:val="tablehead"/>
       </w:pPr>
-      <w:r>
-        <w:t>Clonar repositorio</w:t>
-      </w:r>
+      <w:proofErr w:type="spellStart"/>
+      <w:r>
+        <w:t>Clonar</w:t>
+      </w:r>
+      <w:proofErr w:type="spellEnd"/>
+      <w:r>
+        <w:t xml:space="preserve"> </w:t>
+      </w:r>
+      <w:proofErr w:type="spellStart"/>
+      <w:r>
+        <w:t>repositorio</w:t>
+      </w:r>
+      <w:proofErr w:type="spellEnd"/>
     </w:p>
     <w:tbl>
       <w:tblPr>
@@ -1083,7 +1240,24 @@
                 <w:sz w:val="14"/>
               </w:rPr>
               <w:br/>
-              <w:t>cd Desktop/</w:t>
+            </w:r>
+            <w:proofErr w:type="spellStart"/>
+            <w:r>
+              <w:rPr>
+                <w:rFonts w:asciiTheme="majorHAnsi" w:hAnsiTheme="majorHAnsi"/>
+                <w:b w:val="0"/>
+                <w:sz w:val="14"/>
+              </w:rPr>
+              <w:t>cd</w:t>
+            </w:r>
+            <w:proofErr w:type="spellEnd"/>
+            <w:r>
+              <w:rPr>
+                <w:rFonts w:asciiTheme="majorHAnsi" w:hAnsiTheme="majorHAnsi"/>
+                <w:b w:val="0"/>
+                <w:sz w:val="14"/>
+              </w:rPr>
+              <w:t xml:space="preserve"> Desktop/</w:t>
             </w:r>
             <w:r>
               <w:rPr>
@@ -1092,8 +1266,53 @@
                 <w:sz w:val="14"/>
               </w:rPr>
               <w:br/>
-              <w:t>mkdir Github &amp; cd Github</w:t>
             </w:r>
+            <w:proofErr w:type="spellStart"/>
+            <w:r>
+              <w:rPr>
+                <w:rFonts w:asciiTheme="majorHAnsi" w:hAnsiTheme="majorHAnsi"/>
+                <w:b w:val="0"/>
+                <w:sz w:val="14"/>
+              </w:rPr>
+              <w:t>mkdir</w:t>
+            </w:r>
+            <w:proofErr w:type="spellEnd"/>
+            <w:r>
+              <w:rPr>
+                <w:rFonts w:asciiTheme="majorHAnsi" w:hAnsiTheme="majorHAnsi"/>
+                <w:b w:val="0"/>
+                <w:sz w:val="14"/>
+              </w:rPr>
+              <w:t xml:space="preserve"> </w:t>
+            </w:r>
+            <w:proofErr w:type="spellStart"/>
+            <w:r>
+              <w:rPr>
+                <w:rFonts w:asciiTheme="majorHAnsi" w:hAnsiTheme="majorHAnsi"/>
+                <w:b w:val="0"/>
+                <w:sz w:val="14"/>
+              </w:rPr>
+              <w:t>Github</w:t>
+            </w:r>
+            <w:proofErr w:type="spellEnd"/>
+            <w:r>
+              <w:rPr>
+                <w:rFonts w:asciiTheme="majorHAnsi" w:hAnsiTheme="majorHAnsi"/>
+                <w:b w:val="0"/>
+                <w:sz w:val="14"/>
+              </w:rPr>
+              <w:t xml:space="preserve"> &amp; cd </w:t>
+            </w:r>
+            <w:proofErr w:type="spellStart"/>
+            <w:r>
+              <w:rPr>
+                <w:rFonts w:asciiTheme="majorHAnsi" w:hAnsiTheme="majorHAnsi"/>
+                <w:b w:val="0"/>
+                <w:sz w:val="14"/>
+              </w:rPr>
+              <w:t>Github</w:t>
+            </w:r>
+            <w:proofErr w:type="spellEnd"/>
           </w:p>
           <w:p>
             <w:pPr>
@@ -1104,13 +1323,23 @@
                 <w:b w:val="0"/>
               </w:rPr>
             </w:pPr>
+            <w:proofErr w:type="spellStart"/>
             <w:r>
               <w:rPr>
                 <w:rFonts w:asciiTheme="majorHAnsi" w:hAnsiTheme="majorHAnsi"/>
                 <w:b w:val="0"/>
                 <w:sz w:val="14"/>
               </w:rPr>
-              <w:t>git clone https://github.com/lleon95/proyecto_1_LabMicros_SEM1_2017_Grupo3</w:t>
+              <w:t>git</w:t>
+            </w:r>
+            <w:proofErr w:type="spellEnd"/>
+            <w:r>
+              <w:rPr>
+                <w:rFonts w:asciiTheme="majorHAnsi" w:hAnsiTheme="majorHAnsi"/>
+                <w:b w:val="0"/>
+                <w:sz w:val="14"/>
+              </w:rPr>
+              <w:t xml:space="preserve"> clone https://github.com/lleon95/proyecto_1_LabMicros_SEM1_2017_Grupo3</w:t>
             </w:r>
           </w:p>
         </w:tc>
@@ -1162,6 +1391,7 @@
         <w:rPr>
           <w:lang w:val="es-CR"/>
         </w:rPr>
+        <w:lastRenderedPageBreak/>
         <w:t>desarrollo (SASM). Se ha elegido usar SASM</w:t>
       </w:r>
       <w:r>
@@ -1194,7 +1424,7 @@
     </w:p>
     <w:tbl>
       <w:tblPr>
-        <w:tblW w:w="4860" w:type="dxa"/>
+        <w:tblW w:w="5042" w:type="dxa"/>
         <w:jc w:val="center"/>
         <w:tblBorders>
           <w:top w:val="single" w:sz="2" w:space="0" w:color="00000A"/>
@@ -1210,7 +1440,7 @@
         <w:tblLook w:val="0000" w:firstRow="0" w:lastRow="0" w:firstColumn="0" w:lastColumn="0" w:noHBand="0" w:noVBand="0"/>
       </w:tblPr>
       <w:tblGrid>
-        <w:gridCol w:w="4860"/>
+        <w:gridCol w:w="5042"/>
       </w:tblGrid>
       <w:tr>
         <w:trPr>
@@ -1221,7 +1451,7 @@
         </w:trPr>
         <w:tc>
           <w:tcPr>
-            <w:tcW w:w="4860" w:type="dxa"/>
+            <w:tcW w:w="5042" w:type="dxa"/>
             <w:tcBorders>
               <w:top w:val="single" w:sz="2" w:space="0" w:color="00000A"/>
               <w:left w:val="single" w:sz="2" w:space="0" w:color="00000A"/>
@@ -1243,12 +1473,21 @@
                 <w:b w:val="0"/>
               </w:rPr>
             </w:pPr>
+            <w:proofErr w:type="spellStart"/>
             <w:r>
               <w:rPr>
                 <w:rFonts w:asciiTheme="majorHAnsi" w:hAnsiTheme="majorHAnsi"/>
                 <w:b w:val="0"/>
               </w:rPr>
-              <w:t>sudo apt-get update</w:t>
+              <w:t>sudo</w:t>
+            </w:r>
+            <w:proofErr w:type="spellEnd"/>
+            <w:r>
+              <w:rPr>
+                <w:rFonts w:asciiTheme="majorHAnsi" w:hAnsiTheme="majorHAnsi"/>
+                <w:b w:val="0"/>
+              </w:rPr>
+              <w:t xml:space="preserve"> apt-get update</w:t>
             </w:r>
           </w:p>
           <w:p>
@@ -1260,12 +1499,21 @@
                 <w:b w:val="0"/>
               </w:rPr>
             </w:pPr>
+            <w:proofErr w:type="spellStart"/>
             <w:r>
               <w:rPr>
                 <w:rFonts w:asciiTheme="majorHAnsi" w:hAnsiTheme="majorHAnsi"/>
                 <w:b w:val="0"/>
               </w:rPr>
-              <w:t>sudo apt-get upgrade</w:t>
+              <w:t>sudo</w:t>
+            </w:r>
+            <w:proofErr w:type="spellEnd"/>
+            <w:r>
+              <w:rPr>
+                <w:rFonts w:asciiTheme="majorHAnsi" w:hAnsiTheme="majorHAnsi"/>
+                <w:b w:val="0"/>
+              </w:rPr>
+              <w:t xml:space="preserve"> apt-get upgrade</w:t>
             </w:r>
           </w:p>
           <w:p>
@@ -1277,13 +1525,31 @@
                 <w:b w:val="0"/>
               </w:rPr>
             </w:pPr>
+            <w:proofErr w:type="spellStart"/>
             <w:r>
               <w:rPr>
                 <w:rFonts w:asciiTheme="majorHAnsi" w:hAnsiTheme="majorHAnsi"/>
                 <w:b w:val="0"/>
               </w:rPr>
-              <w:t>sudo apt-get install nasm</w:t>
+              <w:t>sudo</w:t>
             </w:r>
+            <w:proofErr w:type="spellEnd"/>
+            <w:r>
+              <w:rPr>
+                <w:rFonts w:asciiTheme="majorHAnsi" w:hAnsiTheme="majorHAnsi"/>
+                <w:b w:val="0"/>
+              </w:rPr>
+              <w:t xml:space="preserve"> apt-get install </w:t>
+            </w:r>
+            <w:proofErr w:type="spellStart"/>
+            <w:r>
+              <w:rPr>
+                <w:rFonts w:asciiTheme="majorHAnsi" w:hAnsiTheme="majorHAnsi"/>
+                <w:b w:val="0"/>
+              </w:rPr>
+              <w:t>nasm</w:t>
+            </w:r>
+            <w:proofErr w:type="spellEnd"/>
           </w:p>
           <w:p>
             <w:pPr>
@@ -1294,13 +1560,31 @@
                 <w:b w:val="0"/>
               </w:rPr>
             </w:pPr>
+            <w:proofErr w:type="spellStart"/>
             <w:r>
               <w:rPr>
                 <w:rFonts w:asciiTheme="majorHAnsi" w:hAnsiTheme="majorHAnsi"/>
                 <w:b w:val="0"/>
               </w:rPr>
-              <w:t>sudo apt-get install gcc</w:t>
+              <w:t>sudo</w:t>
             </w:r>
+            <w:proofErr w:type="spellEnd"/>
+            <w:r>
+              <w:rPr>
+                <w:rFonts w:asciiTheme="majorHAnsi" w:hAnsiTheme="majorHAnsi"/>
+                <w:b w:val="0"/>
+              </w:rPr>
+              <w:t xml:space="preserve"> apt-get install </w:t>
+            </w:r>
+            <w:proofErr w:type="spellStart"/>
+            <w:r>
+              <w:rPr>
+                <w:rFonts w:asciiTheme="majorHAnsi" w:hAnsiTheme="majorHAnsi"/>
+                <w:b w:val="0"/>
+              </w:rPr>
+              <w:t>gcc</w:t>
+            </w:r>
+            <w:proofErr w:type="spellEnd"/>
           </w:p>
         </w:tc>
       </w:tr>
@@ -1392,12 +1676,21 @@
                 <w:b w:val="0"/>
               </w:rPr>
             </w:pPr>
+            <w:proofErr w:type="spellStart"/>
             <w:r>
               <w:rPr>
                 <w:rFonts w:asciiTheme="majorHAnsi" w:hAnsiTheme="majorHAnsi"/>
                 <w:b w:val="0"/>
               </w:rPr>
-              <w:t>wget download.opensuse.org/repositories/home:/Dman95/xUbuntu_14.04/amd64/sasm_3.8.0_amd64.deb</w:t>
+              <w:t>wget</w:t>
+            </w:r>
+            <w:proofErr w:type="spellEnd"/>
+            <w:r>
+              <w:rPr>
+                <w:rFonts w:asciiTheme="majorHAnsi" w:hAnsiTheme="majorHAnsi"/>
+                <w:b w:val="0"/>
+              </w:rPr>
+              <w:t xml:space="preserve"> download.opensuse.org/repositories/home:/Dman95/xUbuntu_14.04/amd64/sasm_3.8.0_amd64.deb</w:t>
             </w:r>
           </w:p>
           <w:p>
@@ -1409,12 +1702,53 @@
                 <w:b w:val="0"/>
               </w:rPr>
             </w:pPr>
+            <w:proofErr w:type="spellStart"/>
             <w:r>
               <w:rPr>
                 <w:rFonts w:asciiTheme="majorHAnsi" w:hAnsiTheme="majorHAnsi"/>
                 <w:b w:val="0"/>
               </w:rPr>
-              <w:t>sudo dpkg -i sasm_3.8.0_amd64.deb</w:t>
+              <w:t>sudo</w:t>
+            </w:r>
+            <w:proofErr w:type="spellEnd"/>
+            <w:r>
+              <w:rPr>
+                <w:rFonts w:asciiTheme="majorHAnsi" w:hAnsiTheme="majorHAnsi"/>
+                <w:b w:val="0"/>
+              </w:rPr>
+              <w:t xml:space="preserve"> </w:t>
+            </w:r>
+            <w:proofErr w:type="spellStart"/>
+            <w:r>
+              <w:rPr>
+                <w:rFonts w:asciiTheme="majorHAnsi" w:hAnsiTheme="majorHAnsi"/>
+                <w:b w:val="0"/>
+              </w:rPr>
+              <w:t>dpkg</w:t>
+            </w:r>
+            <w:proofErr w:type="spellEnd"/>
+            <w:r>
+              <w:rPr>
+                <w:rFonts w:asciiTheme="majorHAnsi" w:hAnsiTheme="majorHAnsi"/>
+                <w:b w:val="0"/>
+              </w:rPr>
+              <w:t xml:space="preserve"> -</w:t>
+            </w:r>
+            <w:proofErr w:type="spellStart"/>
+            <w:r>
+              <w:rPr>
+                <w:rFonts w:asciiTheme="majorHAnsi" w:hAnsiTheme="majorHAnsi"/>
+                <w:b w:val="0"/>
+              </w:rPr>
+              <w:t>i</w:t>
+            </w:r>
+            <w:proofErr w:type="spellEnd"/>
+            <w:r>
+              <w:rPr>
+                <w:rFonts w:asciiTheme="majorHAnsi" w:hAnsiTheme="majorHAnsi"/>
+                <w:b w:val="0"/>
+              </w:rPr>
+              <w:t xml:space="preserve"> sasm_3.8.0_amd64.deb</w:t>
             </w:r>
           </w:p>
         </w:tc>
@@ -1538,7 +1872,7 @@
       <w:r>
         <w:rPr>
           <w:noProof/>
-          <w:lang w:val="en-US" w:eastAsia="ko-KR"/>
+          <w:lang w:val="es-ES_tradnl" w:eastAsia="es-ES_tradnl"/>
         </w:rPr>
         <w:drawing>
           <wp:anchor distT="0" distB="0" distL="0" distR="0" simplePos="0" relativeHeight="6" behindDoc="0" locked="0" layoutInCell="1" allowOverlap="1" wp14:anchorId="02C77F19" wp14:editId="02C77F1A">
@@ -1686,13 +2020,104 @@
               <w:pStyle w:val="tablecolhead"/>
               <w:jc w:val="left"/>
             </w:pPr>
+            <w:proofErr w:type="spellStart"/>
             <w:r>
               <w:rPr>
                 <w:rFonts w:asciiTheme="majorHAnsi" w:hAnsiTheme="majorHAnsi"/>
                 <w:b w:val="0"/>
               </w:rPr>
-              <w:t>mov rax, rbx;     mov dest, src</w:t>
+              <w:t>mov</w:t>
             </w:r>
+            <w:proofErr w:type="spellEnd"/>
+            <w:r>
+              <w:rPr>
+                <w:rFonts w:asciiTheme="majorHAnsi" w:hAnsiTheme="majorHAnsi"/>
+                <w:b w:val="0"/>
+              </w:rPr>
+              <w:t xml:space="preserve"> </w:t>
+            </w:r>
+            <w:proofErr w:type="spellStart"/>
+            <w:r>
+              <w:rPr>
+                <w:rFonts w:asciiTheme="majorHAnsi" w:hAnsiTheme="majorHAnsi"/>
+                <w:b w:val="0"/>
+              </w:rPr>
+              <w:t>rax</w:t>
+            </w:r>
+            <w:proofErr w:type="spellEnd"/>
+            <w:r>
+              <w:rPr>
+                <w:rFonts w:asciiTheme="majorHAnsi" w:hAnsiTheme="majorHAnsi"/>
+                <w:b w:val="0"/>
+              </w:rPr>
+              <w:t xml:space="preserve">, </w:t>
+            </w:r>
+            <w:proofErr w:type="spellStart"/>
+            <w:proofErr w:type="gramStart"/>
+            <w:r>
+              <w:rPr>
+                <w:rFonts w:asciiTheme="majorHAnsi" w:hAnsiTheme="majorHAnsi"/>
+                <w:b w:val="0"/>
+              </w:rPr>
+              <w:t>rbx</w:t>
+            </w:r>
+            <w:proofErr w:type="spellEnd"/>
+            <w:r>
+              <w:rPr>
+                <w:rFonts w:asciiTheme="majorHAnsi" w:hAnsiTheme="majorHAnsi"/>
+                <w:b w:val="0"/>
+              </w:rPr>
+              <w:t xml:space="preserve">;   </w:t>
+            </w:r>
+            <w:proofErr w:type="gramEnd"/>
+            <w:r>
+              <w:rPr>
+                <w:rFonts w:asciiTheme="majorHAnsi" w:hAnsiTheme="majorHAnsi"/>
+                <w:b w:val="0"/>
+              </w:rPr>
+              <w:t xml:space="preserve">  </w:t>
+            </w:r>
+            <w:proofErr w:type="spellStart"/>
+            <w:r>
+              <w:rPr>
+                <w:rFonts w:asciiTheme="majorHAnsi" w:hAnsiTheme="majorHAnsi"/>
+                <w:b w:val="0"/>
+              </w:rPr>
+              <w:t>mov</w:t>
+            </w:r>
+            <w:proofErr w:type="spellEnd"/>
+            <w:r>
+              <w:rPr>
+                <w:rFonts w:asciiTheme="majorHAnsi" w:hAnsiTheme="majorHAnsi"/>
+                <w:b w:val="0"/>
+              </w:rPr>
+              <w:t xml:space="preserve"> </w:t>
+            </w:r>
+            <w:proofErr w:type="spellStart"/>
+            <w:r>
+              <w:rPr>
+                <w:rFonts w:asciiTheme="majorHAnsi" w:hAnsiTheme="majorHAnsi"/>
+                <w:b w:val="0"/>
+              </w:rPr>
+              <w:t>dest</w:t>
+            </w:r>
+            <w:proofErr w:type="spellEnd"/>
+            <w:r>
+              <w:rPr>
+                <w:rFonts w:asciiTheme="majorHAnsi" w:hAnsiTheme="majorHAnsi"/>
+                <w:b w:val="0"/>
+              </w:rPr>
+              <w:t xml:space="preserve">, </w:t>
+            </w:r>
+            <w:proofErr w:type="spellStart"/>
+            <w:r>
+              <w:rPr>
+                <w:rFonts w:asciiTheme="majorHAnsi" w:hAnsiTheme="majorHAnsi"/>
+                <w:b w:val="0"/>
+              </w:rPr>
+              <w:t>src</w:t>
+            </w:r>
+            <w:proofErr w:type="spellEnd"/>
           </w:p>
         </w:tc>
       </w:tr>
@@ -1751,15 +2176,15 @@
           <w:ilvl w:val="1"/>
           <w:numId w:val="3"/>
         </w:numPr>
-      </w:pPr>
-      <w:r>
-        <w:rPr>
-          <w:lang w:val="es-419"/>
-        </w:rPr>
-        <w:t>Descri</w:t>
-      </w:r>
-      <w:r>
-        <w:t>pción de la solución</w:t>
+        <w:rPr>
+          <w:lang w:val="es-ES"/>
+        </w:rPr>
+      </w:pPr>
+      <w:r>
+        <w:rPr>
+          <w:lang w:val="es-ES"/>
+        </w:rPr>
+        <w:t>Descripción de la solución</w:t>
       </w:r>
     </w:p>
     <w:p>
@@ -1782,6 +2207,8 @@
         </w:rPr>
         <w:t>ón, se ha decidido usar un modelo comportamental de una arquitectura MIPS de 32 bits. Este modelo involucra el siguiente diagrama de bloques:</w:t>
       </w:r>
+      <w:bookmarkStart w:id="0" w:name="_GoBack"/>
+      <w:bookmarkEnd w:id="0"/>
     </w:p>
     <w:p>
       <w:pPr>
@@ -1802,7 +2229,7 @@
       <w:r>
         <w:rPr>
           <w:noProof/>
-          <w:lang w:eastAsia="ko-KR"/>
+          <w:lang w:val="es-ES_tradnl" w:eastAsia="es-ES_tradnl"/>
         </w:rPr>
         <w:drawing>
           <wp:inline distT="0" distB="0" distL="0" distR="0" wp14:anchorId="02C77F1B" wp14:editId="02C77F1C">
@@ -1901,7 +2328,21 @@
           <w:lang w:val="es-ES"/>
         </w:rPr>
         <w:tab/>
-        <w:t>En el inicio de la solución, se inicializa el stack y el banco de registros, para poder cargar los argumentos del programa. Asimismo, se procede a cargar el archivo ROM.txt, que contiene toda la información de las instrucciones que deben ser ejecutadas y los datos que se almacenan en la memoria.</w:t>
+        <w:t xml:space="preserve">En el inicio de la solución, se inicializa el </w:t>
+      </w:r>
+      <w:proofErr w:type="spellStart"/>
+      <w:r>
+        <w:rPr>
+          <w:lang w:val="es-ES"/>
+        </w:rPr>
+        <w:t>stack</w:t>
+      </w:r>
+      <w:proofErr w:type="spellEnd"/>
+      <w:r>
+        <w:rPr>
+          <w:lang w:val="es-ES"/>
+        </w:rPr>
+        <w:t xml:space="preserve"> y el banco de registros, para poder cargar los argumentos del programa. Asimismo, se procede a cargar el archivo ROM.txt, que contiene toda la información de las instrucciones que deben ser ejecutadas y los datos que se almacenan en la memoria.</w:t>
       </w:r>
     </w:p>
     <w:p>
@@ -1917,7 +2358,77 @@
           <w:lang w:val="es-ES"/>
         </w:rPr>
         <w:tab/>
-        <w:t>Realizado el proceso de preparación, se procede a inicializar el PC Counter en 00400000H para apuntar a la primera instrucción y se inicia el proceso de la arquitectura brincando al Fetch (proceso de adquisición de instrucción próxima). Posteriormente, al adquirir una instrucción, se inicia la decodificación de la misma, donde se determina el tipo de instrucción (sean R, J e I posibles) y que la instrucción sea válida. Luego se determina la localización de los registros que se requieren para ejecutar dicha instrucción y se llama a una subrutina que ejecuta la operación correspondiente al OpCode (Operation Code) obtenido.</w:t>
+        <w:t xml:space="preserve">Realizado el proceso de preparación, se procede a inicializar el PC </w:t>
+      </w:r>
+      <w:proofErr w:type="spellStart"/>
+      <w:r>
+        <w:rPr>
+          <w:lang w:val="es-ES"/>
+        </w:rPr>
+        <w:t>Counter</w:t>
+      </w:r>
+      <w:proofErr w:type="spellEnd"/>
+      <w:r>
+        <w:rPr>
+          <w:lang w:val="es-ES"/>
+        </w:rPr>
+        <w:t xml:space="preserve"> en 00400000H para apuntar a la primera instrucción y se inicia el proceso de la arquitectura brincando al </w:t>
+      </w:r>
+      <w:proofErr w:type="spellStart"/>
+      <w:r>
+        <w:rPr>
+          <w:lang w:val="es-ES"/>
+        </w:rPr>
+        <w:t>Fetch</w:t>
+      </w:r>
+      <w:proofErr w:type="spellEnd"/>
+      <w:r>
+        <w:rPr>
+          <w:lang w:val="es-ES"/>
+        </w:rPr>
+        <w:t xml:space="preserve"> (proceso de adquisición de instrucción próxima). Posteriormente, al adquirir una instrucción, se inicia la decodificación de la misma, donde se determina el tipo de instrucción (sean R, J e I posibles) y que la instrucción sea válida. Luego se determina la localización de los registros que se requieren para ejecutar dicha instrucción y se llama a una subrutina que ejecuta la operación correspondiente al </w:t>
+      </w:r>
+      <w:proofErr w:type="spellStart"/>
+      <w:r>
+        <w:rPr>
+          <w:lang w:val="es-ES"/>
+        </w:rPr>
+        <w:t>OpCode</w:t>
+      </w:r>
+      <w:proofErr w:type="spellEnd"/>
+      <w:r>
+        <w:rPr>
+          <w:lang w:val="es-ES"/>
+        </w:rPr>
+        <w:t xml:space="preserve"> (</w:t>
+      </w:r>
+      <w:proofErr w:type="spellStart"/>
+      <w:r>
+        <w:rPr>
+          <w:lang w:val="es-ES"/>
+        </w:rPr>
+        <w:t>Operation</w:t>
+      </w:r>
+      <w:proofErr w:type="spellEnd"/>
+      <w:r>
+        <w:rPr>
+          <w:lang w:val="es-ES"/>
+        </w:rPr>
+        <w:t xml:space="preserve"> </w:t>
+      </w:r>
+      <w:proofErr w:type="spellStart"/>
+      <w:r>
+        <w:rPr>
+          <w:lang w:val="es-ES"/>
+        </w:rPr>
+        <w:t>Code</w:t>
+      </w:r>
+      <w:proofErr w:type="spellEnd"/>
+      <w:r>
+        <w:rPr>
+          <w:lang w:val="es-ES"/>
+        </w:rPr>
+        <w:t>) obtenido.</w:t>
       </w:r>
     </w:p>
     <w:p>
@@ -1933,7 +2444,77 @@
           <w:lang w:val="es-ES"/>
         </w:rPr>
         <w:tab/>
-        <w:t>La ejecución de dicha operación se realiza a cabo en el proceso de Execution/Wb, que se encarga de realizar la operación de forma comportamental en código x86_64 y carga los datos en un stack de registros ya preconfigurado en el programa. Cuando se ejecuta alguna de las subrutinas que pertenecen a este proceso, realizan el “Write Back” al final de cada subrutina, siendo posible escribir en el registro contador de instrucciones (PC Counter), operaciones sobre memoria o, bien, escribir valores en los registros del procesador MIPS.</w:t>
+        <w:t xml:space="preserve">La ejecución de dicha operación se realiza a cabo en el proceso de </w:t>
+      </w:r>
+      <w:proofErr w:type="spellStart"/>
+      <w:r>
+        <w:rPr>
+          <w:lang w:val="es-ES"/>
+        </w:rPr>
+        <w:t>Execution</w:t>
+      </w:r>
+      <w:proofErr w:type="spellEnd"/>
+      <w:r>
+        <w:rPr>
+          <w:lang w:val="es-ES"/>
+        </w:rPr>
+        <w:t xml:space="preserve">/Wb, que se encarga de realizar la operación de forma comportamental en código x86_64 y carga los datos en un </w:t>
+      </w:r>
+      <w:proofErr w:type="spellStart"/>
+      <w:r>
+        <w:rPr>
+          <w:lang w:val="es-ES"/>
+        </w:rPr>
+        <w:t>stack</w:t>
+      </w:r>
+      <w:proofErr w:type="spellEnd"/>
+      <w:r>
+        <w:rPr>
+          <w:lang w:val="es-ES"/>
+        </w:rPr>
+        <w:t xml:space="preserve"> de registros ya </w:t>
+      </w:r>
+      <w:proofErr w:type="spellStart"/>
+      <w:r>
+        <w:rPr>
+          <w:lang w:val="es-ES"/>
+        </w:rPr>
+        <w:t>preconfigurado</w:t>
+      </w:r>
+      <w:proofErr w:type="spellEnd"/>
+      <w:r>
+        <w:rPr>
+          <w:lang w:val="es-ES"/>
+        </w:rPr>
+        <w:t xml:space="preserve"> en el programa. Cuando se ejecuta alguna de las subrutinas que pertenecen a este proceso, realizan el “</w:t>
+      </w:r>
+      <w:proofErr w:type="spellStart"/>
+      <w:r>
+        <w:rPr>
+          <w:lang w:val="es-ES"/>
+        </w:rPr>
+        <w:t>Write</w:t>
+      </w:r>
+      <w:proofErr w:type="spellEnd"/>
+      <w:r>
+        <w:rPr>
+          <w:lang w:val="es-ES"/>
+        </w:rPr>
+        <w:t xml:space="preserve"> Back” al final de cada subrutina, siendo posible escribir en el registro contador de instrucciones (PC </w:t>
+      </w:r>
+      <w:proofErr w:type="spellStart"/>
+      <w:r>
+        <w:rPr>
+          <w:lang w:val="es-ES"/>
+        </w:rPr>
+        <w:t>Counter</w:t>
+      </w:r>
+      <w:proofErr w:type="spellEnd"/>
+      <w:r>
+        <w:rPr>
+          <w:lang w:val="es-ES"/>
+        </w:rPr>
+        <w:t>), operaciones sobre memoria o, bien, escribir valores en los registros del procesador MIPS.</w:t>
       </w:r>
     </w:p>
     <w:p>
@@ -1949,7 +2530,21 @@
           <w:lang w:val="es-ES"/>
         </w:rPr>
         <w:tab/>
-        <w:t>Asimismo, durante la ejecución, se llama al procedimiento para imprimir la instrucción que se está ejecutando en ese momento, los registros involucrados y la impresión de todos los registros empleables en la arquitectura emulada.</w:t>
+        <w:t xml:space="preserve">Asimismo, durante la ejecución, se llama al procedimiento para imprimir la instrucción que se está ejecutando en ese momento, los registros involucrados y la impresión de todos los registros </w:t>
+      </w:r>
+      <w:proofErr w:type="spellStart"/>
+      <w:r>
+        <w:rPr>
+          <w:lang w:val="es-ES"/>
+        </w:rPr>
+        <w:t>empleables</w:t>
+      </w:r>
+      <w:proofErr w:type="spellEnd"/>
+      <w:r>
+        <w:rPr>
+          <w:lang w:val="es-ES"/>
+        </w:rPr>
+        <w:t xml:space="preserve"> en la arquitectura emulada.</w:t>
       </w:r>
     </w:p>
     <w:p>
@@ -1964,6 +2559,7 @@
         <w:rPr>
           <w:lang w:val="es-ES"/>
         </w:rPr>
+        <w:lastRenderedPageBreak/>
         <w:tab/>
         <w:t xml:space="preserve">Al terminar la ejecución de la operación detectada, se procede a volver a la subrutina del </w:t>
       </w:r>
@@ -1973,12 +2569,14 @@
         </w:rPr>
         <w:t>“</w:t>
       </w:r>
+      <w:proofErr w:type="spellStart"/>
       <w:r>
         <w:rPr>
           <w:lang w:val="es-ES"/>
         </w:rPr>
         <w:t>Fetch</w:t>
       </w:r>
+      <w:proofErr w:type="spellEnd"/>
       <w:r>
         <w:rPr>
           <w:lang w:val="es-ES"/>
@@ -2037,7 +2635,7 @@
       <w:r>
         <w:rPr>
           <w:noProof/>
-          <w:lang w:val="en-US" w:eastAsia="ko-KR"/>
+          <w:lang w:val="es-ES_tradnl" w:eastAsia="es-ES_tradnl"/>
         </w:rPr>
         <w:drawing>
           <wp:inline distT="0" distB="0" distL="0" distR="0" wp14:anchorId="02C77F1D" wp14:editId="02C77F1E">
@@ -2118,10 +2716,15 @@
       </w:pPr>
       <w:r>
         <w:rPr>
-          <w:highlight w:val="yellow"/>
-          <w:lang w:val="es-ES"/>
-        </w:rPr>
-        <w:t>INTRODUCIR ETAPAS DEL PROCESO DEL DISEÑO</w:t>
+          <w:lang w:val="es-ES"/>
+        </w:rPr>
+        <w:t>DESCRIPCION DE</w:t>
+      </w:r>
+      <w:r>
+        <w:rPr>
+          <w:lang w:val="es-ES"/>
+        </w:rPr>
+        <w:t xml:space="preserve"> ETAPAS DEL PROCESO DEL DISEÑO</w:t>
       </w:r>
     </w:p>
     <w:p>
@@ -2144,8 +2747,16 @@
         <w:rPr>
           <w:lang w:val="es-ES"/>
         </w:rPr>
-        <w:t>Inicialización del Stack</w:t>
-      </w:r>
+        <w:t xml:space="preserve">Inicialización del </w:t>
+      </w:r>
+      <w:proofErr w:type="spellStart"/>
+      <w:r>
+        <w:rPr>
+          <w:lang w:val="es-ES"/>
+        </w:rPr>
+        <w:t>Stack</w:t>
+      </w:r>
+      <w:proofErr w:type="spellEnd"/>
     </w:p>
     <w:p>
       <w:pPr>
@@ -2225,17 +2836,739 @@
         <w:ind w:left="709"/>
         <w:jc w:val="left"/>
         <w:rPr>
-          <w:highlight w:val="yellow"/>
-          <w:lang w:val="es-ES"/>
-        </w:rPr>
-      </w:pPr>
-      <w:r>
-        <w:rPr>
-          <w:highlight w:val="yellow"/>
-          <w:lang w:val="es-ES"/>
-        </w:rPr>
-        <w:t>Parte de Javi</w:t>
-      </w:r>
+          <w:lang w:val="es-ES"/>
+        </w:rPr>
+      </w:pPr>
+      <w:r>
+        <w:rPr>
+          <w:lang w:val="es-ES"/>
+        </w:rPr>
+        <w:t>Obtención de Argumentos</w:t>
+      </w:r>
+    </w:p>
+    <w:p>
+      <w:pPr>
+        <w:ind w:left="709"/>
+        <w:jc w:val="both"/>
+      </w:pPr>
+      <w:r>
+        <w:rPr>
+          <w:lang w:val="es-ES_tradnl"/>
+        </w:rPr>
+        <w:t xml:space="preserve">Esta sección describe el proceso de obtención de los argumentos introducidos por el usuario. Para llamar al programa se debe abrir la terminal y abrir el directorio en el cual se encuentra el ejecutable. </w:t>
+      </w:r>
+      <w:proofErr w:type="spellStart"/>
+      <w:r>
+        <w:t>Luego</w:t>
+      </w:r>
+      <w:proofErr w:type="spellEnd"/>
+      <w:r>
+        <w:t xml:space="preserve"> se escribe el </w:t>
+      </w:r>
+      <w:proofErr w:type="spellStart"/>
+      <w:r>
+        <w:t>siguiente</w:t>
+      </w:r>
+      <w:proofErr w:type="spellEnd"/>
+      <w:r>
+        <w:t xml:space="preserve"> </w:t>
+      </w:r>
+      <w:proofErr w:type="spellStart"/>
+      <w:r>
+        <w:t>comando</w:t>
+      </w:r>
+      <w:proofErr w:type="spellEnd"/>
+      <w:r>
+        <w:t>:</w:t>
+      </w:r>
+    </w:p>
+    <w:p>
+      <w:pPr>
+        <w:pBdr>
+          <w:top w:val="single" w:sz="4" w:space="1" w:color="auto"/>
+          <w:left w:val="single" w:sz="4" w:space="4" w:color="auto"/>
+          <w:bottom w:val="single" w:sz="4" w:space="1" w:color="auto"/>
+          <w:right w:val="single" w:sz="4" w:space="4" w:color="auto"/>
+        </w:pBdr>
+        <w:ind w:left="709"/>
+        <w:jc w:val="both"/>
+        <w:rPr>
+          <w:rFonts w:asciiTheme="majorHAnsi" w:hAnsiTheme="majorHAnsi"/>
+          <w:lang w:val="es-ES_tradnl"/>
+        </w:rPr>
+      </w:pPr>
+      <w:proofErr w:type="gramStart"/>
+      <w:r>
+        <w:rPr>
+          <w:rFonts w:asciiTheme="majorHAnsi" w:hAnsiTheme="majorHAnsi"/>
+          <w:lang w:val="es-ES_tradnl"/>
+        </w:rPr>
+        <w:t>./</w:t>
+      </w:r>
+      <w:proofErr w:type="gramEnd"/>
+      <w:r>
+        <w:rPr>
+          <w:rFonts w:asciiTheme="majorHAnsi" w:hAnsiTheme="majorHAnsi"/>
+          <w:lang w:val="es-ES_tradnl"/>
+        </w:rPr>
+        <w:t>emulador [arg0] [arg1] [arg2] [arg3]</w:t>
+      </w:r>
+    </w:p>
+    <w:p>
+      <w:pPr>
+        <w:ind w:left="709"/>
+        <w:jc w:val="both"/>
+        <w:rPr>
+          <w:lang w:val="es-ES_tradnl"/>
+        </w:rPr>
+      </w:pPr>
+      <w:r>
+        <w:rPr>
+          <w:lang w:val="es-ES_tradnl"/>
+        </w:rPr>
+        <w:t>donde “emulador” es el nombre del ejecutable y “[</w:t>
+      </w:r>
+      <w:proofErr w:type="spellStart"/>
+      <w:r>
+        <w:rPr>
+          <w:lang w:val="es-ES_tradnl"/>
+        </w:rPr>
+        <w:t>argx</w:t>
+      </w:r>
+      <w:proofErr w:type="spellEnd"/>
+      <w:r>
+        <w:rPr>
+          <w:lang w:val="es-ES_tradnl"/>
+        </w:rPr>
+        <w:t xml:space="preserve">]” es uno de los argumentos. Es importante dejar un espacio entre estos para que el sistema pueda </w:t>
+      </w:r>
+      <w:r>
+        <w:rPr>
+          <w:lang w:val="es-ES_tradnl"/>
+        </w:rPr>
+        <w:lastRenderedPageBreak/>
+        <w:t xml:space="preserve">distinguir el principio y fin de cada uno. Para este proyecto los argumentos son números de 32 bits en formato hexadecimal, en otras palabras, cada argumento debe ser de 8 caracteres ya sea números o letras mayúsculas de A hasta F. Una vez que se llama al programa, el sistema guarda los argumentos en memoria en formato ASCII, y la dirección para acceder a ellos queda registrada en el </w:t>
+      </w:r>
+      <w:proofErr w:type="spellStart"/>
+      <w:r>
+        <w:rPr>
+          <w:lang w:val="es-ES_tradnl"/>
+        </w:rPr>
+        <w:t>Stack</w:t>
+      </w:r>
+      <w:proofErr w:type="spellEnd"/>
+      <w:r>
+        <w:rPr>
+          <w:lang w:val="es-ES_tradnl"/>
+        </w:rPr>
+        <w:t xml:space="preserve"> (parte amarilla) como se muestra en la figura:</w:t>
+      </w:r>
+    </w:p>
+    <w:p>
+      <w:pPr>
+        <w:ind w:left="288"/>
+      </w:pPr>
+      <w:r>
+        <w:rPr>
+          <w:noProof/>
+          <w:lang w:eastAsia="es-ES_tradnl"/>
+        </w:rPr>
+        <w:drawing>
+          <wp:inline distT="0" distB="0" distL="0" distR="0" wp14:anchorId="27228C78" wp14:editId="7373AB96">
+            <wp:extent cx="1716333" cy="1541722"/>
+            <wp:effectExtent l="0" t="0" r="11430" b="8255"/>
+            <wp:docPr id="2" name="Imagen 2"/>
+            <wp:cNvGraphicFramePr>
+              <a:graphicFrameLocks xmlns:a="http://schemas.openxmlformats.org/drawingml/2006/main" noChangeAspect="1"/>
+            </wp:cNvGraphicFramePr>
+            <a:graphic xmlns:a="http://schemas.openxmlformats.org/drawingml/2006/main">
+              <a:graphicData uri="http://schemas.openxmlformats.org/drawingml/2006/picture">
+                <pic:pic xmlns:pic="http://schemas.openxmlformats.org/drawingml/2006/picture">
+                  <pic:nvPicPr>
+                    <pic:cNvPr id="0" name="Picture 1"/>
+                    <pic:cNvPicPr>
+                      <a:picLocks noChangeAspect="1" noChangeArrowheads="1"/>
+                    </pic:cNvPicPr>
+                  </pic:nvPicPr>
+                  <pic:blipFill>
+                    <a:blip r:embed="rId11">
+                      <a:extLst>
+                        <a:ext uri="{28A0092B-C50C-407E-A947-70E740481C1C}">
+                          <a14:useLocalDpi xmlns:a14="http://schemas.microsoft.com/office/drawing/2010/main" val="0"/>
+                        </a:ext>
+                      </a:extLst>
+                    </a:blip>
+                    <a:srcRect/>
+                    <a:stretch>
+                      <a:fillRect/>
+                    </a:stretch>
+                  </pic:blipFill>
+                  <pic:spPr bwMode="auto">
+                    <a:xfrm>
+                      <a:off x="0" y="0"/>
+                      <a:ext cx="1781728" cy="1600464"/>
+                    </a:xfrm>
+                    <a:prstGeom prst="rect">
+                      <a:avLst/>
+                    </a:prstGeom>
+                    <a:noFill/>
+                    <a:ln>
+                      <a:noFill/>
+                    </a:ln>
+                  </pic:spPr>
+                </pic:pic>
+              </a:graphicData>
+            </a:graphic>
+          </wp:inline>
+        </w:drawing>
+      </w:r>
+    </w:p>
+    <w:p>
+      <w:pPr>
+        <w:ind w:left="288"/>
+        <w:rPr>
+          <w:lang w:val="es-ES_tradnl"/>
+        </w:rPr>
+      </w:pPr>
+      <w:r>
+        <w:rPr>
+          <w:lang w:val="es-ES_tradnl"/>
+        </w:rPr>
+        <w:t>Figura 4</w:t>
+      </w:r>
+      <w:r>
+        <w:rPr>
+          <w:lang w:val="es-ES_tradnl"/>
+        </w:rPr>
+        <w:t xml:space="preserve">. Diagrama de </w:t>
+      </w:r>
+      <w:proofErr w:type="spellStart"/>
+      <w:r>
+        <w:rPr>
+          <w:lang w:val="es-ES_tradnl"/>
+        </w:rPr>
+        <w:t>Stack</w:t>
+      </w:r>
+      <w:proofErr w:type="spellEnd"/>
+      <w:r>
+        <w:rPr>
+          <w:lang w:val="es-ES_tradnl"/>
+        </w:rPr>
+        <w:t xml:space="preserve"> del sistema</w:t>
+      </w:r>
+    </w:p>
+    <w:p>
+      <w:pPr>
+        <w:ind w:left="288"/>
+        <w:rPr>
+          <w:lang w:val="es-ES_tradnl"/>
+        </w:rPr>
+      </w:pPr>
+    </w:p>
+    <w:p>
+      <w:pPr>
+        <w:ind w:left="720"/>
+        <w:jc w:val="both"/>
+        <w:rPr>
+          <w:lang w:val="es-ES_tradnl"/>
+        </w:rPr>
+      </w:pPr>
+      <w:r>
+        <w:rPr>
+          <w:lang w:val="es-ES_tradnl"/>
+        </w:rPr>
+        <w:t xml:space="preserve">Además, el </w:t>
+      </w:r>
+      <w:proofErr w:type="spellStart"/>
+      <w:r>
+        <w:rPr>
+          <w:lang w:val="es-ES_tradnl"/>
+        </w:rPr>
+        <w:t>Stack</w:t>
+      </w:r>
+      <w:proofErr w:type="spellEnd"/>
+      <w:r>
+        <w:rPr>
+          <w:lang w:val="es-ES_tradnl"/>
+        </w:rPr>
+        <w:t xml:space="preserve"> cuenta con un registro de cuenta de argumentos (verde) que contiene la cantidad en binario de argumentos registrados. El mínimo de la cuenta va a ser 1 ya que siempre se cuenta la dirección del programa (rojo). Sabiendo esto, se puede programar una rutina para extraer los datos en memoria. El algoritmo consiste en extraer los datos de los argumentos haciendo uso correcto del </w:t>
+      </w:r>
+      <w:proofErr w:type="spellStart"/>
+      <w:r>
+        <w:rPr>
+          <w:lang w:val="es-ES_tradnl"/>
+        </w:rPr>
+        <w:t>stack</w:t>
+      </w:r>
+      <w:proofErr w:type="spellEnd"/>
+      <w:r>
+        <w:rPr>
+          <w:lang w:val="es-ES_tradnl"/>
+        </w:rPr>
+        <w:t>. Se empuja el registro base (</w:t>
+      </w:r>
+      <w:proofErr w:type="spellStart"/>
+      <w:r>
+        <w:rPr>
+          <w:lang w:val="es-ES_tradnl"/>
+        </w:rPr>
+        <w:t>rbp</w:t>
+      </w:r>
+      <w:proofErr w:type="spellEnd"/>
+      <w:r>
+        <w:rPr>
+          <w:lang w:val="es-ES_tradnl"/>
+        </w:rPr>
+        <w:t xml:space="preserve">) al </w:t>
+      </w:r>
+      <w:proofErr w:type="spellStart"/>
+      <w:r>
+        <w:rPr>
+          <w:lang w:val="es-ES_tradnl"/>
+        </w:rPr>
+        <w:t>Stack</w:t>
+      </w:r>
+      <w:proofErr w:type="spellEnd"/>
+      <w:r>
+        <w:rPr>
+          <w:lang w:val="es-ES_tradnl"/>
+        </w:rPr>
+        <w:t xml:space="preserve"> y se le asigna la dirección del registro puntero (</w:t>
+      </w:r>
+      <w:proofErr w:type="spellStart"/>
+      <w:r>
+        <w:rPr>
+          <w:lang w:val="es-ES_tradnl"/>
+        </w:rPr>
+        <w:t>rsp</w:t>
+      </w:r>
+      <w:proofErr w:type="spellEnd"/>
+      <w:r>
+        <w:rPr>
+          <w:lang w:val="es-ES_tradnl"/>
+        </w:rPr>
+        <w:t xml:space="preserve">). Luego se revisa que el número de argumentos sea mayor a 1 para proceder a la extracción. Para obtener información del </w:t>
+      </w:r>
+      <w:proofErr w:type="spellStart"/>
+      <w:r>
+        <w:rPr>
+          <w:lang w:val="es-ES_tradnl"/>
+        </w:rPr>
+        <w:t>stack</w:t>
+      </w:r>
+      <w:proofErr w:type="spellEnd"/>
+      <w:r>
+        <w:rPr>
+          <w:lang w:val="es-ES_tradnl"/>
+        </w:rPr>
+        <w:t xml:space="preserve"> se utiliza la dirección de </w:t>
+      </w:r>
+      <w:proofErr w:type="spellStart"/>
+      <w:r>
+        <w:rPr>
+          <w:lang w:val="es-ES_tradnl"/>
+        </w:rPr>
+        <w:t>rbp</w:t>
+      </w:r>
+      <w:proofErr w:type="spellEnd"/>
+      <w:r>
+        <w:rPr>
+          <w:lang w:val="es-ES_tradnl"/>
+        </w:rPr>
+        <w:t xml:space="preserve"> y se le suma la posición del registro deseado multiplicado por 8. Se obtiene la dirección del argumento para luego copiar el contenido. Este último está en formato ASCII por lo que se llama al macro que lo convierte a binario. Finalmente, el resultado se copia en los registros de </w:t>
+      </w:r>
+      <w:proofErr w:type="spellStart"/>
+      <w:r>
+        <w:rPr>
+          <w:lang w:val="es-ES_tradnl"/>
+        </w:rPr>
+        <w:t>mips</w:t>
+      </w:r>
+      <w:proofErr w:type="spellEnd"/>
+      <w:r>
+        <w:rPr>
+          <w:lang w:val="es-ES_tradnl"/>
+        </w:rPr>
+        <w:t xml:space="preserve"> $a0, $a1, $a2, y $a3. </w:t>
+      </w:r>
+    </w:p>
+    <w:p>
+      <w:pPr>
+        <w:jc w:val="both"/>
+        <w:rPr>
+          <w:lang w:val="es-ES_tradnl"/>
+        </w:rPr>
+      </w:pPr>
+    </w:p>
+    <w:p>
+      <w:pPr>
+        <w:pBdr>
+          <w:top w:val="single" w:sz="4" w:space="1" w:color="auto"/>
+          <w:left w:val="single" w:sz="4" w:space="4" w:color="auto"/>
+          <w:bottom w:val="single" w:sz="4" w:space="1" w:color="auto"/>
+          <w:right w:val="single" w:sz="4" w:space="4" w:color="auto"/>
+        </w:pBdr>
+        <w:ind w:left="720"/>
+        <w:jc w:val="both"/>
+        <w:rPr>
+          <w:rFonts w:asciiTheme="majorHAnsi" w:hAnsiTheme="majorHAnsi"/>
+        </w:rPr>
+      </w:pPr>
+      <w:proofErr w:type="spellStart"/>
+      <w:r>
+        <w:rPr>
+          <w:rFonts w:asciiTheme="majorHAnsi" w:hAnsiTheme="majorHAnsi"/>
+        </w:rPr>
+        <w:t>Empujar</w:t>
+      </w:r>
+      <w:proofErr w:type="spellEnd"/>
+      <w:r>
+        <w:rPr>
+          <w:rFonts w:asciiTheme="majorHAnsi" w:hAnsiTheme="majorHAnsi"/>
+        </w:rPr>
+        <w:t xml:space="preserve"> </w:t>
+      </w:r>
+      <w:proofErr w:type="spellStart"/>
+      <w:r>
+        <w:rPr>
+          <w:rFonts w:asciiTheme="majorHAnsi" w:hAnsiTheme="majorHAnsi"/>
+        </w:rPr>
+        <w:t>rbp</w:t>
+      </w:r>
+      <w:proofErr w:type="spellEnd"/>
+      <w:r>
+        <w:rPr>
+          <w:rFonts w:asciiTheme="majorHAnsi" w:hAnsiTheme="majorHAnsi"/>
+        </w:rPr>
+        <w:t xml:space="preserve"> al stack</w:t>
+      </w:r>
+    </w:p>
+    <w:p>
+      <w:pPr>
+        <w:pBdr>
+          <w:top w:val="single" w:sz="4" w:space="1" w:color="auto"/>
+          <w:left w:val="single" w:sz="4" w:space="4" w:color="auto"/>
+          <w:bottom w:val="single" w:sz="4" w:space="1" w:color="auto"/>
+          <w:right w:val="single" w:sz="4" w:space="4" w:color="auto"/>
+        </w:pBdr>
+        <w:ind w:left="720"/>
+        <w:jc w:val="both"/>
+        <w:rPr>
+          <w:rFonts w:asciiTheme="majorHAnsi" w:hAnsiTheme="majorHAnsi"/>
+        </w:rPr>
+      </w:pPr>
+      <w:proofErr w:type="spellStart"/>
+      <w:r>
+        <w:rPr>
+          <w:rFonts w:asciiTheme="majorHAnsi" w:hAnsiTheme="majorHAnsi"/>
+        </w:rPr>
+        <w:t>rbp</w:t>
+      </w:r>
+      <w:proofErr w:type="spellEnd"/>
+      <w:r>
+        <w:rPr>
+          <w:rFonts w:asciiTheme="majorHAnsi" w:hAnsiTheme="majorHAnsi"/>
+        </w:rPr>
+        <w:t xml:space="preserve"> = </w:t>
+      </w:r>
+      <w:proofErr w:type="spellStart"/>
+      <w:r>
+        <w:rPr>
+          <w:rFonts w:asciiTheme="majorHAnsi" w:hAnsiTheme="majorHAnsi"/>
+        </w:rPr>
+        <w:t>dirección</w:t>
+      </w:r>
+      <w:proofErr w:type="spellEnd"/>
+      <w:r>
+        <w:rPr>
+          <w:rFonts w:asciiTheme="majorHAnsi" w:hAnsiTheme="majorHAnsi"/>
+        </w:rPr>
+        <w:t xml:space="preserve"> de </w:t>
+      </w:r>
+      <w:proofErr w:type="spellStart"/>
+      <w:r>
+        <w:rPr>
+          <w:rFonts w:asciiTheme="majorHAnsi" w:hAnsiTheme="majorHAnsi"/>
+        </w:rPr>
+        <w:t>rsp</w:t>
+      </w:r>
+      <w:proofErr w:type="spellEnd"/>
+    </w:p>
+    <w:p>
+      <w:pPr>
+        <w:pBdr>
+          <w:top w:val="single" w:sz="4" w:space="1" w:color="auto"/>
+          <w:left w:val="single" w:sz="4" w:space="4" w:color="auto"/>
+          <w:bottom w:val="single" w:sz="4" w:space="1" w:color="auto"/>
+          <w:right w:val="single" w:sz="4" w:space="4" w:color="auto"/>
+        </w:pBdr>
+        <w:ind w:left="720"/>
+        <w:jc w:val="both"/>
+        <w:rPr>
+          <w:rFonts w:asciiTheme="majorHAnsi" w:hAnsiTheme="majorHAnsi"/>
+        </w:rPr>
+      </w:pPr>
+      <w:r>
+        <w:rPr>
+          <w:rFonts w:asciiTheme="majorHAnsi" w:hAnsiTheme="majorHAnsi"/>
+        </w:rPr>
+        <w:t>if (rbp+8) = 1</w:t>
+      </w:r>
+    </w:p>
+    <w:p>
+      <w:pPr>
+        <w:pBdr>
+          <w:top w:val="single" w:sz="4" w:space="1" w:color="auto"/>
+          <w:left w:val="single" w:sz="4" w:space="4" w:color="auto"/>
+          <w:bottom w:val="single" w:sz="4" w:space="1" w:color="auto"/>
+          <w:right w:val="single" w:sz="4" w:space="4" w:color="auto"/>
+        </w:pBdr>
+        <w:ind w:left="720"/>
+        <w:jc w:val="both"/>
+        <w:rPr>
+          <w:rFonts w:asciiTheme="majorHAnsi" w:hAnsiTheme="majorHAnsi"/>
+        </w:rPr>
+      </w:pPr>
+      <w:r>
+        <w:rPr>
+          <w:rFonts w:asciiTheme="majorHAnsi" w:hAnsiTheme="majorHAnsi"/>
+        </w:rPr>
+        <w:tab/>
+      </w:r>
+      <w:proofErr w:type="spellStart"/>
+      <w:r>
+        <w:rPr>
+          <w:rFonts w:asciiTheme="majorHAnsi" w:hAnsiTheme="majorHAnsi"/>
+        </w:rPr>
+        <w:t>saltar</w:t>
+      </w:r>
+      <w:proofErr w:type="spellEnd"/>
+      <w:r>
+        <w:rPr>
+          <w:rFonts w:asciiTheme="majorHAnsi" w:hAnsiTheme="majorHAnsi"/>
+        </w:rPr>
+        <w:t xml:space="preserve"> a No hay </w:t>
+      </w:r>
+      <w:proofErr w:type="spellStart"/>
+      <w:r>
+        <w:rPr>
+          <w:rFonts w:asciiTheme="majorHAnsi" w:hAnsiTheme="majorHAnsi"/>
+        </w:rPr>
+        <w:t>argumentos</w:t>
+      </w:r>
+      <w:proofErr w:type="spellEnd"/>
+      <w:r>
+        <w:rPr>
+          <w:rFonts w:asciiTheme="majorHAnsi" w:hAnsiTheme="majorHAnsi"/>
+        </w:rPr>
+        <w:t xml:space="preserve"> </w:t>
+      </w:r>
+    </w:p>
+    <w:p>
+      <w:pPr>
+        <w:pBdr>
+          <w:top w:val="single" w:sz="4" w:space="1" w:color="auto"/>
+          <w:left w:val="single" w:sz="4" w:space="4" w:color="auto"/>
+          <w:bottom w:val="single" w:sz="4" w:space="1" w:color="auto"/>
+          <w:right w:val="single" w:sz="4" w:space="4" w:color="auto"/>
+        </w:pBdr>
+        <w:ind w:left="720"/>
+        <w:jc w:val="both"/>
+        <w:rPr>
+          <w:rFonts w:asciiTheme="majorHAnsi" w:hAnsiTheme="majorHAnsi"/>
+        </w:rPr>
+      </w:pPr>
+      <w:r>
+        <w:rPr>
+          <w:rFonts w:asciiTheme="majorHAnsi" w:hAnsiTheme="majorHAnsi"/>
+        </w:rPr>
+        <w:t>else:</w:t>
+      </w:r>
+    </w:p>
+    <w:p>
+      <w:pPr>
+        <w:pBdr>
+          <w:top w:val="single" w:sz="4" w:space="1" w:color="auto"/>
+          <w:left w:val="single" w:sz="4" w:space="4" w:color="auto"/>
+          <w:bottom w:val="single" w:sz="4" w:space="1" w:color="auto"/>
+          <w:right w:val="single" w:sz="4" w:space="4" w:color="auto"/>
+        </w:pBdr>
+        <w:ind w:left="720"/>
+        <w:jc w:val="both"/>
+        <w:rPr>
+          <w:rFonts w:asciiTheme="majorHAnsi" w:hAnsiTheme="majorHAnsi"/>
+        </w:rPr>
+      </w:pPr>
+      <w:proofErr w:type="spellStart"/>
+      <w:r>
+        <w:rPr>
+          <w:rFonts w:asciiTheme="majorHAnsi" w:hAnsiTheme="majorHAnsi"/>
+        </w:rPr>
+        <w:t>rbx</w:t>
+      </w:r>
+      <w:proofErr w:type="spellEnd"/>
+      <w:r>
+        <w:rPr>
+          <w:rFonts w:asciiTheme="majorHAnsi" w:hAnsiTheme="majorHAnsi"/>
+        </w:rPr>
+        <w:t xml:space="preserve"> = [</w:t>
+      </w:r>
+      <w:proofErr w:type="spellStart"/>
+      <w:r>
+        <w:rPr>
+          <w:rFonts w:asciiTheme="majorHAnsi" w:hAnsiTheme="majorHAnsi"/>
+        </w:rPr>
+        <w:t>rbx</w:t>
+      </w:r>
+      <w:proofErr w:type="spellEnd"/>
+      <w:r>
+        <w:rPr>
+          <w:rFonts w:asciiTheme="majorHAnsi" w:hAnsiTheme="majorHAnsi"/>
+        </w:rPr>
+        <w:t xml:space="preserve"> + 8*</w:t>
+      </w:r>
+      <w:proofErr w:type="spellStart"/>
+      <w:r>
+        <w:rPr>
+          <w:rFonts w:asciiTheme="majorHAnsi" w:hAnsiTheme="majorHAnsi"/>
+        </w:rPr>
+        <w:t>posición</w:t>
+      </w:r>
+      <w:proofErr w:type="spellEnd"/>
+      <w:r>
+        <w:rPr>
+          <w:rFonts w:asciiTheme="majorHAnsi" w:hAnsiTheme="majorHAnsi"/>
+        </w:rPr>
+        <w:t>]</w:t>
+      </w:r>
+    </w:p>
+    <w:p>
+      <w:pPr>
+        <w:pBdr>
+          <w:top w:val="single" w:sz="4" w:space="1" w:color="auto"/>
+          <w:left w:val="single" w:sz="4" w:space="4" w:color="auto"/>
+          <w:bottom w:val="single" w:sz="4" w:space="1" w:color="auto"/>
+          <w:right w:val="single" w:sz="4" w:space="4" w:color="auto"/>
+        </w:pBdr>
+        <w:ind w:left="720"/>
+        <w:jc w:val="both"/>
+        <w:rPr>
+          <w:rFonts w:asciiTheme="majorHAnsi" w:hAnsiTheme="majorHAnsi"/>
+        </w:rPr>
+      </w:pPr>
+      <w:proofErr w:type="spellStart"/>
+      <w:r>
+        <w:rPr>
+          <w:rFonts w:asciiTheme="majorHAnsi" w:hAnsiTheme="majorHAnsi"/>
+        </w:rPr>
+        <w:t>rbx</w:t>
+      </w:r>
+      <w:proofErr w:type="spellEnd"/>
+      <w:r>
+        <w:rPr>
+          <w:rFonts w:asciiTheme="majorHAnsi" w:hAnsiTheme="majorHAnsi"/>
+        </w:rPr>
+        <w:t xml:space="preserve"> = [</w:t>
+      </w:r>
+      <w:proofErr w:type="spellStart"/>
+      <w:r>
+        <w:rPr>
+          <w:rFonts w:asciiTheme="majorHAnsi" w:hAnsiTheme="majorHAnsi"/>
+        </w:rPr>
+        <w:t>rbx</w:t>
+      </w:r>
+      <w:proofErr w:type="spellEnd"/>
+      <w:r>
+        <w:rPr>
+          <w:rFonts w:asciiTheme="majorHAnsi" w:hAnsiTheme="majorHAnsi"/>
+        </w:rPr>
+        <w:t>]</w:t>
+      </w:r>
+    </w:p>
+    <w:p>
+      <w:pPr>
+        <w:pBdr>
+          <w:top w:val="single" w:sz="4" w:space="1" w:color="auto"/>
+          <w:left w:val="single" w:sz="4" w:space="4" w:color="auto"/>
+          <w:bottom w:val="single" w:sz="4" w:space="1" w:color="auto"/>
+          <w:right w:val="single" w:sz="4" w:space="4" w:color="auto"/>
+        </w:pBdr>
+        <w:ind w:left="720"/>
+        <w:jc w:val="both"/>
+        <w:rPr>
+          <w:rFonts w:asciiTheme="majorHAnsi" w:hAnsiTheme="majorHAnsi"/>
+        </w:rPr>
+      </w:pPr>
+      <w:proofErr w:type="spellStart"/>
+      <w:r>
+        <w:rPr>
+          <w:rFonts w:asciiTheme="majorHAnsi" w:hAnsiTheme="majorHAnsi"/>
+        </w:rPr>
+        <w:t>ConversiónASCII</w:t>
+      </w:r>
+      <w:proofErr w:type="spellEnd"/>
+      <w:r>
+        <w:rPr>
+          <w:rFonts w:asciiTheme="majorHAnsi" w:hAnsiTheme="majorHAnsi"/>
+        </w:rPr>
+        <w:t>-Bin (</w:t>
+      </w:r>
+      <w:proofErr w:type="spellStart"/>
+      <w:r>
+        <w:rPr>
+          <w:rFonts w:asciiTheme="majorHAnsi" w:hAnsiTheme="majorHAnsi"/>
+        </w:rPr>
+        <w:t>rbx</w:t>
+      </w:r>
+      <w:proofErr w:type="spellEnd"/>
+      <w:r>
+        <w:rPr>
+          <w:rFonts w:asciiTheme="majorHAnsi" w:hAnsiTheme="majorHAnsi"/>
+        </w:rPr>
+        <w:t>)</w:t>
+      </w:r>
+    </w:p>
+    <w:p>
+      <w:pPr>
+        <w:pBdr>
+          <w:top w:val="single" w:sz="4" w:space="1" w:color="auto"/>
+          <w:left w:val="single" w:sz="4" w:space="4" w:color="auto"/>
+          <w:bottom w:val="single" w:sz="4" w:space="1" w:color="auto"/>
+          <w:right w:val="single" w:sz="4" w:space="4" w:color="auto"/>
+        </w:pBdr>
+        <w:ind w:left="720"/>
+        <w:jc w:val="both"/>
+        <w:rPr>
+          <w:rFonts w:asciiTheme="majorHAnsi" w:hAnsiTheme="majorHAnsi"/>
+        </w:rPr>
+      </w:pPr>
+      <w:r>
+        <w:rPr>
+          <w:rFonts w:asciiTheme="majorHAnsi" w:hAnsiTheme="majorHAnsi"/>
+        </w:rPr>
+        <w:t xml:space="preserve"> $a0 = </w:t>
+      </w:r>
+      <w:proofErr w:type="spellStart"/>
+      <w:r>
+        <w:rPr>
+          <w:rFonts w:asciiTheme="majorHAnsi" w:hAnsiTheme="majorHAnsi"/>
+        </w:rPr>
+        <w:t>rbx</w:t>
+      </w:r>
+      <w:proofErr w:type="spellEnd"/>
+    </w:p>
+    <w:p>
+      <w:pPr>
+        <w:pStyle w:val="Textoindependiente"/>
+        <w:tabs>
+          <w:tab w:val="clear" w:pos="288"/>
+        </w:tabs>
+        <w:ind w:left="349" w:firstLine="0"/>
+        <w:jc w:val="left"/>
+        <w:rPr>
+          <w:lang w:val="es-ES"/>
+        </w:rPr>
+      </w:pPr>
     </w:p>
     <w:p>
       <w:pPr>
@@ -2253,12 +3586,14 @@
           <w:lang w:val="es-ES"/>
         </w:rPr>
       </w:pPr>
+      <w:proofErr w:type="spellStart"/>
       <w:r>
         <w:rPr>
           <w:lang w:val="es-ES"/>
         </w:rPr>
         <w:t>Fetch</w:t>
       </w:r>
+      <w:proofErr w:type="spellEnd"/>
     </w:p>
     <w:p>
       <w:pPr>
@@ -2271,13 +3606,32 @@
           <w:lang w:val="es-ES"/>
         </w:rPr>
       </w:pPr>
-      <w:bookmarkStart w:id="0" w:name="_GoBack"/>
-      <w:bookmarkEnd w:id="0"/>
-      <w:r>
-        <w:rPr>
-          <w:lang w:val="es-ES"/>
-        </w:rPr>
-        <w:t>Esta subrutina se encarga de localizar la siguiente instrucción que será ejecutada, asistida por el contador de programa (PC). Para ello, consulta el registro “r15” que es el PC y carga sobre “rdx” la instrucción a ejecutar. Asimismo, incrementa el PC cuando está por finalizar y verifica si todas las instrucciones fueron ejecutadas.</w:t>
+      <w:r>
+        <w:rPr>
+          <w:lang w:val="es-ES"/>
+        </w:rPr>
+        <w:t xml:space="preserve">Esta subrutina se encarga de localizar la siguiente instrucción que será ejecutada, asistida por el contador de programa (PC). Para ello, consulta el registro “r15” </w:t>
+      </w:r>
+      <w:r>
+        <w:rPr>
+          <w:lang w:val="es-ES"/>
+        </w:rPr>
+        <w:lastRenderedPageBreak/>
+        <w:t>que es el PC y carga sobre “</w:t>
+      </w:r>
+      <w:proofErr w:type="spellStart"/>
+      <w:r>
+        <w:rPr>
+          <w:lang w:val="es-ES"/>
+        </w:rPr>
+        <w:t>rdx</w:t>
+      </w:r>
+      <w:proofErr w:type="spellEnd"/>
+      <w:r>
+        <w:rPr>
+          <w:lang w:val="es-ES"/>
+        </w:rPr>
+        <w:t>” la instrucción a ejecutar. Asimismo, incrementa el PC cuando está por finalizar y verifica si todas las instrucciones fueron ejecutadas.</w:t>
       </w:r>
     </w:p>
     <w:p>
@@ -2295,8 +3649,49 @@
         <w:rPr>
           <w:lang w:val="es-ES"/>
         </w:rPr>
-        <w:lastRenderedPageBreak/>
-        <w:t>Por otro lado, asociado al Fetch, existe una etapa de “Pre-Decode”, que permite cargar sobre los registros de X86_64 los operandos y el código de instrucción para facilitar la decodificación.</w:t>
+        <w:t xml:space="preserve">Por otro lado, asociado al </w:t>
+      </w:r>
+      <w:proofErr w:type="spellStart"/>
+      <w:r>
+        <w:rPr>
+          <w:lang w:val="es-ES"/>
+        </w:rPr>
+        <w:t>Fetch</w:t>
+      </w:r>
+      <w:proofErr w:type="spellEnd"/>
+      <w:r>
+        <w:rPr>
+          <w:lang w:val="es-ES"/>
+        </w:rPr>
+        <w:t>, existe una etapa de “Pre-</w:t>
+      </w:r>
+      <w:proofErr w:type="spellStart"/>
+      <w:r>
+        <w:rPr>
+          <w:lang w:val="es-ES"/>
+        </w:rPr>
+        <w:t>Decode</w:t>
+      </w:r>
+      <w:proofErr w:type="spellEnd"/>
+      <w:r>
+        <w:rPr>
+          <w:lang w:val="es-ES"/>
+        </w:rPr>
+        <w:t xml:space="preserve">”, que permite cargar sobre los registros de X86_64 los </w:t>
+      </w:r>
+      <w:proofErr w:type="spellStart"/>
+      <w:r>
+        <w:rPr>
+          <w:lang w:val="es-ES"/>
+        </w:rPr>
+        <w:t>operandos</w:t>
+      </w:r>
+      <w:proofErr w:type="spellEnd"/>
+      <w:r>
+        <w:rPr>
+          <w:lang w:val="es-ES"/>
+        </w:rPr>
+        <w:t xml:space="preserve"> y el código de instrucción para facilitar la decodificación.</w:t>
       </w:r>
     </w:p>
     <w:p>
@@ -2315,12 +3710,14 @@
           <w:lang w:val="es-ES"/>
         </w:rPr>
       </w:pPr>
+      <w:proofErr w:type="spellStart"/>
       <w:r>
         <w:rPr>
           <w:lang w:val="es-ES"/>
         </w:rPr>
         <w:t>Decode</w:t>
       </w:r>
+      <w:proofErr w:type="spellEnd"/>
     </w:p>
     <w:p>
       <w:pPr>
@@ -2415,7 +3812,19 @@
         <w:rPr>
           <w:lang w:val="es-ES"/>
         </w:rPr>
-        <w:t xml:space="preserve"> con los diferentes códigos de operación existentes para cada instrucción MIPS. Si su valor es “0” entonces es un instrucción tipo “R”, entonces es necesario determinar la función. Si es distinto de “0”, se salta a una pre-ejecución de la instrucción identificada.</w:t>
+        <w:t xml:space="preserve"> con los diferentes códigos de operación existentes para cada instrucción MIPS. Si su valor es “0” entonces es </w:t>
+      </w:r>
+      <w:r>
+        <w:rPr>
+          <w:lang w:val="es-ES"/>
+        </w:rPr>
+        <w:t>una instrucción</w:t>
+      </w:r>
+      <w:r>
+        <w:rPr>
+          <w:lang w:val="es-ES"/>
+        </w:rPr>
+        <w:t xml:space="preserve"> tipo “R”, entonces es necesario determinar la función. Si es distinto de “0”, se salta a una pre-ejecución de la instrucción identificada.</w:t>
       </w:r>
       <w:r>
         <w:rPr>
@@ -2478,6 +3887,7 @@
         </w:rPr>
         <w:t>Todas las instrucciones tipo “R” tienen un código de operación con valor “0”. En este segmento del código determina cuál instrucción va a ejecutarse a partir de su valor de “</w:t>
       </w:r>
+      <w:proofErr w:type="spellStart"/>
       <w:r>
         <w:rPr>
           <w:i/>
@@ -2485,6 +3895,7 @@
         </w:rPr>
         <w:t>function</w:t>
       </w:r>
+      <w:proofErr w:type="spellEnd"/>
       <w:r>
         <w:rPr>
           <w:lang w:val="es-ES"/>
@@ -2575,7 +3986,21 @@
         <w:rPr>
           <w:lang w:val="es-ES"/>
         </w:rPr>
-        <w:t xml:space="preserve">Sobre este segmento de código, el emulador conoce qué instrucción debe ejecutarse, no obstante, desconoce que operandos utilizar y sobre cuál </w:t>
+        <w:t xml:space="preserve">Sobre este segmento de código, el emulador conoce qué instrucción debe ejecutarse, no obstante, desconoce que </w:t>
+      </w:r>
+      <w:proofErr w:type="spellStart"/>
+      <w:r>
+        <w:rPr>
+          <w:lang w:val="es-ES"/>
+        </w:rPr>
+        <w:t>operandos</w:t>
+      </w:r>
+      <w:proofErr w:type="spellEnd"/>
+      <w:r>
+        <w:rPr>
+          <w:lang w:val="es-ES"/>
+        </w:rPr>
+        <w:t xml:space="preserve"> utilizar y sobre cuál </w:t>
       </w:r>
       <w:r>
         <w:rPr>
@@ -2660,8 +4085,16 @@
         <w:rPr>
           <w:lang w:val="es-ES"/>
         </w:rPr>
-        <w:t>Obtención de operandos</w:t>
-      </w:r>
+        <w:t xml:space="preserve">Obtención de </w:t>
+      </w:r>
+      <w:proofErr w:type="spellStart"/>
+      <w:r>
+        <w:rPr>
+          <w:lang w:val="es-ES"/>
+        </w:rPr>
+        <w:t>operandos</w:t>
+      </w:r>
+      <w:proofErr w:type="spellEnd"/>
     </w:p>
     <w:p>
       <w:pPr>
@@ -2679,13 +4112,47 @@
         <w:rPr>
           <w:lang w:val="es-ES"/>
         </w:rPr>
-        <w:t xml:space="preserve">Este conjunto de subrutinas acceden al stack de registros creado en el inicio del programa y obtienen el valor del operando(s) a utilizar a partir de la dirección de los registros contemplados en la instrucción. </w:t>
-      </w:r>
-      <w:r>
-        <w:rPr>
-          <w:lang w:val="es-ES"/>
-        </w:rPr>
-        <w:t>Dado el stack creado, las direcciones deben ser alineadas para acceder al operando correcto.</w:t>
+        <w:t>Este conjunto de subrutinas accede</w:t>
+      </w:r>
+      <w:r>
+        <w:rPr>
+          <w:lang w:val="es-ES"/>
+        </w:rPr>
+        <w:t xml:space="preserve"> al </w:t>
+      </w:r>
+      <w:proofErr w:type="spellStart"/>
+      <w:r>
+        <w:rPr>
+          <w:lang w:val="es-ES"/>
+        </w:rPr>
+        <w:t>stack</w:t>
+      </w:r>
+      <w:proofErr w:type="spellEnd"/>
+      <w:r>
+        <w:rPr>
+          <w:lang w:val="es-ES"/>
+        </w:rPr>
+        <w:t xml:space="preserve"> de registros creado en el inicio del programa y obtienen el valor del operando(s) a utilizar a partir de la dirección de los registros contemplados en la instrucción. </w:t>
+      </w:r>
+      <w:r>
+        <w:rPr>
+          <w:lang w:val="es-ES"/>
+        </w:rPr>
+        <w:t xml:space="preserve">Dado el </w:t>
+      </w:r>
+      <w:proofErr w:type="spellStart"/>
+      <w:r>
+        <w:rPr>
+          <w:lang w:val="es-ES"/>
+        </w:rPr>
+        <w:t>stack</w:t>
+      </w:r>
+      <w:proofErr w:type="spellEnd"/>
+      <w:r>
+        <w:rPr>
+          <w:lang w:val="es-ES"/>
+        </w:rPr>
+        <w:t xml:space="preserve"> creado, las direcciones deben ser alineadas para acceder al operando correcto.</w:t>
       </w:r>
     </w:p>
     <w:p>
@@ -2728,7 +4195,48 @@
         <w:rPr>
           <w:lang w:val="es-ES"/>
         </w:rPr>
-        <w:t>Este conjunto de subrutinas  preparan un registro de x86 que contiene un puntero a la dirección del registro en el stack donde se desea escribir el resultado luego de la ejecución. La dirección del destino deber ser alineada para acceder correctamente al stack.</w:t>
+        <w:t>Este conjunto de subrutinas prepara</w:t>
+      </w:r>
+      <w:r>
+        <w:rPr>
+          <w:lang w:val="es-ES"/>
+        </w:rPr>
+        <w:t xml:space="preserve"> un registro de x86 que contiene un puntero a la dirección del registro en </w:t>
+      </w:r>
+      <w:r>
+        <w:rPr>
+          <w:lang w:val="es-ES"/>
+        </w:rPr>
+        <w:lastRenderedPageBreak/>
+        <w:t xml:space="preserve">el </w:t>
+      </w:r>
+      <w:proofErr w:type="spellStart"/>
+      <w:r>
+        <w:rPr>
+          <w:lang w:val="es-ES"/>
+        </w:rPr>
+        <w:t>stack</w:t>
+      </w:r>
+      <w:proofErr w:type="spellEnd"/>
+      <w:r>
+        <w:rPr>
+          <w:lang w:val="es-ES"/>
+        </w:rPr>
+        <w:t xml:space="preserve"> donde se desea escribir el resultado luego de la ejecución. La dirección del destino deber ser alineada para acceder correctamente al </w:t>
+      </w:r>
+      <w:proofErr w:type="spellStart"/>
+      <w:r>
+        <w:rPr>
+          <w:lang w:val="es-ES"/>
+        </w:rPr>
+        <w:t>stack</w:t>
+      </w:r>
+      <w:proofErr w:type="spellEnd"/>
+      <w:r>
+        <w:rPr>
+          <w:lang w:val="es-ES"/>
+        </w:rPr>
+        <w:t>.</w:t>
       </w:r>
     </w:p>
     <w:p>
@@ -2747,7 +4255,21 @@
         <w:rPr>
           <w:lang w:val="es-ES"/>
         </w:rPr>
-        <w:t>El pseudocódigo de los pasos de acceso al stack se muestra a continuación:</w:t>
+        <w:t xml:space="preserve">El pseudocódigo de los pasos de acceso al </w:t>
+      </w:r>
+      <w:proofErr w:type="spellStart"/>
+      <w:r>
+        <w:rPr>
+          <w:lang w:val="es-ES"/>
+        </w:rPr>
+        <w:t>stack</w:t>
+      </w:r>
+      <w:proofErr w:type="spellEnd"/>
+      <w:r>
+        <w:rPr>
+          <w:lang w:val="es-ES"/>
+        </w:rPr>
+        <w:t xml:space="preserve"> se muestra a continuación:</w:t>
       </w:r>
     </w:p>
     <w:p>
@@ -2766,11 +4288,19 @@
           <w:lang w:val="es-ES"/>
         </w:rPr>
       </w:pPr>
-      <w:r>
-        <w:rPr>
-          <w:lang w:val="es-ES"/>
-        </w:rPr>
-        <w:t>Execution/WB</w:t>
+      <w:proofErr w:type="spellStart"/>
+      <w:r>
+        <w:rPr>
+          <w:lang w:val="es-ES"/>
+        </w:rPr>
+        <w:t>Execution</w:t>
+      </w:r>
+      <w:proofErr w:type="spellEnd"/>
+      <w:r>
+        <w:rPr>
+          <w:lang w:val="es-ES"/>
+        </w:rPr>
+        <w:t>/WB</w:t>
       </w:r>
     </w:p>
     <w:p>
@@ -2795,7 +4325,13 @@
         <w:rPr>
           <w:lang w:val="es-ES"/>
         </w:rPr>
-        <w:t xml:space="preserve">Primeramente se despliega el nombre de la instrucción a ejecutar </w:t>
+        <w:t>Primeramente,</w:t>
+      </w:r>
+      <w:r>
+        <w:rPr>
+          <w:lang w:val="es-ES"/>
+        </w:rPr>
+        <w:t xml:space="preserve"> se despliega el nombre de la instrucción a ejecutar </w:t>
       </w:r>
       <w:r>
         <w:rPr>
@@ -2831,7 +4367,35 @@
         <w:rPr>
           <w:lang w:val="es-ES"/>
         </w:rPr>
-        <w:t xml:space="preserve"> MIPS uniciclo, pues las instrucciones se ejecutan una a una. Además, en este apartado, se puede detectar error de overflow para las instrucciones aritméticas con signo.</w:t>
+        <w:t xml:space="preserve"> MIPS </w:t>
+      </w:r>
+      <w:proofErr w:type="spellStart"/>
+      <w:r>
+        <w:rPr>
+          <w:lang w:val="es-ES"/>
+        </w:rPr>
+        <w:t>uniciclo</w:t>
+      </w:r>
+      <w:proofErr w:type="spellEnd"/>
+      <w:r>
+        <w:rPr>
+          <w:lang w:val="es-ES"/>
+        </w:rPr>
+        <w:t xml:space="preserve">, pues las instrucciones se ejecutan una a una. Además, en este apartado, se puede detectar error de </w:t>
+      </w:r>
+      <w:proofErr w:type="spellStart"/>
+      <w:r>
+        <w:rPr>
+          <w:lang w:val="es-ES"/>
+        </w:rPr>
+        <w:t>overflow</w:t>
+      </w:r>
+      <w:proofErr w:type="spellEnd"/>
+      <w:r>
+        <w:rPr>
+          <w:lang w:val="es-ES"/>
+        </w:rPr>
+        <w:t xml:space="preserve"> para las instrucciones aritméticas con signo.</w:t>
       </w:r>
     </w:p>
     <w:p>
@@ -2850,7 +4414,21 @@
         <w:rPr>
           <w:lang w:val="es-ES"/>
         </w:rPr>
-        <w:t>Luego de le ejecución, el programa escribe el resultado en el stack de registros, según el registro destino ubicado en la sección anter</w:t>
+        <w:t xml:space="preserve">Luego de le ejecución, el programa escribe el resultado en el </w:t>
+      </w:r>
+      <w:proofErr w:type="spellStart"/>
+      <w:r>
+        <w:rPr>
+          <w:lang w:val="es-ES"/>
+        </w:rPr>
+        <w:t>stack</w:t>
+      </w:r>
+      <w:proofErr w:type="spellEnd"/>
+      <w:r>
+        <w:rPr>
+          <w:lang w:val="es-ES"/>
+        </w:rPr>
+        <w:t xml:space="preserve"> de registros, según el registro destino ubicado en la sección anter</w:t>
       </w:r>
       <w:r>
         <w:rPr>
@@ -2916,7 +4494,45 @@
         <w:rPr>
           <w:lang w:val="es-ES"/>
         </w:rPr>
-        <w:t>A través de un ciclo, se recorre el stack de  registros y  este se va imprimiendo en la consola y el archivo de resultados. El programa imprime el valor en hexadecimal</w:t>
+        <w:t xml:space="preserve">A través de un ciclo, se recorre el </w:t>
+      </w:r>
+      <w:proofErr w:type="spellStart"/>
+      <w:r>
+        <w:rPr>
+          <w:lang w:val="es-ES"/>
+        </w:rPr>
+        <w:t>stack</w:t>
+      </w:r>
+      <w:proofErr w:type="spellEnd"/>
+      <w:r>
+        <w:rPr>
+          <w:lang w:val="es-ES"/>
+        </w:rPr>
+        <w:t xml:space="preserve"> </w:t>
+      </w:r>
+      <w:r>
+        <w:rPr>
+          <w:lang w:val="es-ES"/>
+        </w:rPr>
+        <w:t>de registros</w:t>
+      </w:r>
+      <w:r>
+        <w:rPr>
+          <w:lang w:val="es-ES"/>
+        </w:rPr>
+        <w:t xml:space="preserve"> </w:t>
+      </w:r>
+      <w:r>
+        <w:rPr>
+          <w:lang w:val="es-ES"/>
+        </w:rPr>
+        <w:t>y este</w:t>
+      </w:r>
+      <w:r>
+        <w:rPr>
+          <w:lang w:val="es-ES"/>
+        </w:rPr>
+        <w:t xml:space="preserve"> se va imprimiendo en la consola y el archivo de resultados. El programa imprime el valor en hexadecimal</w:t>
       </w:r>
       <w:r>
         <w:rPr>
@@ -2934,7 +4550,21 @@
         <w:rPr>
           <w:lang w:val="es-ES"/>
         </w:rPr>
-        <w:t>valores en binario del registro, los traduce ASCII y hace un llamado de escritura. Una vez ejecutado este segmento de código, se salta al Fetch para buscar una nueva instrucción.</w:t>
+        <w:t xml:space="preserve">valores en binario del registro, los traduce ASCII y hace un llamado de escritura. Una vez ejecutado este segmento de código, se salta al </w:t>
+      </w:r>
+      <w:proofErr w:type="spellStart"/>
+      <w:r>
+        <w:rPr>
+          <w:lang w:val="es-ES"/>
+        </w:rPr>
+        <w:t>Fetch</w:t>
+      </w:r>
+      <w:proofErr w:type="spellEnd"/>
+      <w:r>
+        <w:rPr>
+          <w:lang w:val="es-ES"/>
+        </w:rPr>
+        <w:t xml:space="preserve"> para buscar una nueva instrucción.</w:t>
       </w:r>
     </w:p>
     <w:p>
@@ -2949,19 +4579,643 @@
           <w:lang w:val="es-ES"/>
         </w:rPr>
       </w:pPr>
-      <w:r>
-        <w:rPr>
-          <w:highlight w:val="yellow"/>
-          <w:lang w:val="es-ES"/>
-        </w:rPr>
-        <w:t>El Pseudocódigo de la impresión en hexadecimal del valor de registro</w:t>
-      </w:r>
-      <w:r>
-        <w:rPr>
-          <w:lang w:val="es-ES"/>
-        </w:rPr>
-        <w:t>.</w:t>
-      </w:r>
+    </w:p>
+    <w:p>
+      <w:pPr>
+        <w:pBdr>
+          <w:top w:val="single" w:sz="4" w:space="1" w:color="auto"/>
+          <w:left w:val="single" w:sz="4" w:space="4" w:color="auto"/>
+          <w:bottom w:val="single" w:sz="4" w:space="1" w:color="auto"/>
+          <w:right w:val="single" w:sz="4" w:space="4" w:color="auto"/>
+        </w:pBdr>
+        <w:ind w:left="648"/>
+        <w:jc w:val="both"/>
+        <w:rPr>
+          <w:rFonts w:asciiTheme="majorHAnsi" w:hAnsiTheme="majorHAnsi"/>
+          <w:lang w:val="es-ES_tradnl"/>
+        </w:rPr>
+      </w:pPr>
+      <w:r>
+        <w:rPr>
+          <w:rFonts w:asciiTheme="majorHAnsi" w:hAnsiTheme="majorHAnsi"/>
+          <w:lang w:val="es-ES_tradnl"/>
+        </w:rPr>
+        <w:t>; Conversión de binario a ASCII</w:t>
+      </w:r>
+    </w:p>
+    <w:p>
+      <w:pPr>
+        <w:pBdr>
+          <w:top w:val="single" w:sz="4" w:space="1" w:color="auto"/>
+          <w:left w:val="single" w:sz="4" w:space="4" w:color="auto"/>
+          <w:bottom w:val="single" w:sz="4" w:space="1" w:color="auto"/>
+          <w:right w:val="single" w:sz="4" w:space="4" w:color="auto"/>
+        </w:pBdr>
+        <w:ind w:left="648"/>
+        <w:jc w:val="both"/>
+        <w:rPr>
+          <w:rFonts w:asciiTheme="majorHAnsi" w:hAnsiTheme="majorHAnsi"/>
+        </w:rPr>
+      </w:pPr>
+      <w:r>
+        <w:rPr>
+          <w:rFonts w:asciiTheme="majorHAnsi" w:hAnsiTheme="majorHAnsi"/>
+        </w:rPr>
+        <w:t xml:space="preserve">r8 = </w:t>
+      </w:r>
+      <w:proofErr w:type="spellStart"/>
+      <w:r>
+        <w:rPr>
+          <w:rFonts w:asciiTheme="majorHAnsi" w:hAnsiTheme="majorHAnsi"/>
+        </w:rPr>
+        <w:t>argumento</w:t>
+      </w:r>
+      <w:proofErr w:type="spellEnd"/>
+      <w:r>
+        <w:rPr>
+          <w:rFonts w:asciiTheme="majorHAnsi" w:hAnsiTheme="majorHAnsi"/>
+        </w:rPr>
+        <w:t xml:space="preserve"> de macro</w:t>
+      </w:r>
+    </w:p>
+    <w:p>
+      <w:pPr>
+        <w:pBdr>
+          <w:top w:val="single" w:sz="4" w:space="1" w:color="auto"/>
+          <w:left w:val="single" w:sz="4" w:space="4" w:color="auto"/>
+          <w:bottom w:val="single" w:sz="4" w:space="1" w:color="auto"/>
+          <w:right w:val="single" w:sz="4" w:space="4" w:color="auto"/>
+        </w:pBdr>
+        <w:ind w:left="648"/>
+        <w:jc w:val="both"/>
+        <w:rPr>
+          <w:rFonts w:asciiTheme="majorHAnsi" w:hAnsiTheme="majorHAnsi"/>
+        </w:rPr>
+      </w:pPr>
+      <w:r>
+        <w:rPr>
+          <w:rFonts w:asciiTheme="majorHAnsi" w:hAnsiTheme="majorHAnsi"/>
+        </w:rPr>
+        <w:t>r9 = r8</w:t>
+      </w:r>
+    </w:p>
+    <w:p>
+      <w:pPr>
+        <w:pBdr>
+          <w:top w:val="single" w:sz="4" w:space="1" w:color="auto"/>
+          <w:left w:val="single" w:sz="4" w:space="4" w:color="auto"/>
+          <w:bottom w:val="single" w:sz="4" w:space="1" w:color="auto"/>
+          <w:right w:val="single" w:sz="4" w:space="4" w:color="auto"/>
+        </w:pBdr>
+        <w:ind w:left="648"/>
+        <w:jc w:val="both"/>
+        <w:rPr>
+          <w:rFonts w:asciiTheme="majorHAnsi" w:hAnsiTheme="majorHAnsi"/>
+        </w:rPr>
+      </w:pPr>
+      <w:r>
+        <w:rPr>
+          <w:rFonts w:asciiTheme="majorHAnsi" w:hAnsiTheme="majorHAnsi"/>
+        </w:rPr>
+        <w:t>and r8,0xf</w:t>
+      </w:r>
+    </w:p>
+    <w:p>
+      <w:pPr>
+        <w:pBdr>
+          <w:top w:val="single" w:sz="4" w:space="1" w:color="auto"/>
+          <w:left w:val="single" w:sz="4" w:space="4" w:color="auto"/>
+          <w:bottom w:val="single" w:sz="4" w:space="1" w:color="auto"/>
+          <w:right w:val="single" w:sz="4" w:space="4" w:color="auto"/>
+        </w:pBdr>
+        <w:ind w:left="648"/>
+        <w:jc w:val="both"/>
+        <w:rPr>
+          <w:rFonts w:asciiTheme="majorHAnsi" w:hAnsiTheme="majorHAnsi"/>
+        </w:rPr>
+      </w:pPr>
+      <w:proofErr w:type="spellStart"/>
+      <w:r>
+        <w:rPr>
+          <w:rFonts w:asciiTheme="majorHAnsi" w:hAnsiTheme="majorHAnsi"/>
+        </w:rPr>
+        <w:t>shr</w:t>
+      </w:r>
+      <w:proofErr w:type="spellEnd"/>
+      <w:r>
+        <w:rPr>
+          <w:rFonts w:asciiTheme="majorHAnsi" w:hAnsiTheme="majorHAnsi"/>
+        </w:rPr>
+        <w:t xml:space="preserve"> r9,4</w:t>
+      </w:r>
+    </w:p>
+    <w:p>
+      <w:pPr>
+        <w:pBdr>
+          <w:top w:val="single" w:sz="4" w:space="1" w:color="auto"/>
+          <w:left w:val="single" w:sz="4" w:space="4" w:color="auto"/>
+          <w:bottom w:val="single" w:sz="4" w:space="1" w:color="auto"/>
+          <w:right w:val="single" w:sz="4" w:space="4" w:color="auto"/>
+        </w:pBdr>
+        <w:ind w:left="648"/>
+        <w:jc w:val="both"/>
+        <w:rPr>
+          <w:rFonts w:asciiTheme="majorHAnsi" w:hAnsiTheme="majorHAnsi"/>
+        </w:rPr>
+      </w:pPr>
+      <w:r>
+        <w:rPr>
+          <w:rFonts w:asciiTheme="majorHAnsi" w:hAnsiTheme="majorHAnsi"/>
+        </w:rPr>
+        <w:t>if</w:t>
+      </w:r>
+      <w:r>
+        <w:rPr>
+          <w:rFonts w:asciiTheme="majorHAnsi" w:hAnsiTheme="majorHAnsi"/>
+        </w:rPr>
+        <w:t xml:space="preserve"> </w:t>
+      </w:r>
+      <w:r>
+        <w:rPr>
+          <w:rFonts w:asciiTheme="majorHAnsi" w:hAnsiTheme="majorHAnsi"/>
+        </w:rPr>
+        <w:t>(r8 &gt;9)</w:t>
+      </w:r>
+    </w:p>
+    <w:p>
+      <w:pPr>
+        <w:pBdr>
+          <w:top w:val="single" w:sz="4" w:space="1" w:color="auto"/>
+          <w:left w:val="single" w:sz="4" w:space="4" w:color="auto"/>
+          <w:bottom w:val="single" w:sz="4" w:space="1" w:color="auto"/>
+          <w:right w:val="single" w:sz="4" w:space="4" w:color="auto"/>
+        </w:pBdr>
+        <w:ind w:left="648" w:firstLine="72"/>
+        <w:jc w:val="both"/>
+        <w:rPr>
+          <w:rFonts w:asciiTheme="majorHAnsi" w:hAnsiTheme="majorHAnsi"/>
+        </w:rPr>
+      </w:pPr>
+      <w:proofErr w:type="spellStart"/>
+      <w:r>
+        <w:rPr>
+          <w:rFonts w:asciiTheme="majorHAnsi" w:hAnsiTheme="majorHAnsi"/>
+        </w:rPr>
+        <w:t>saltar</w:t>
+      </w:r>
+      <w:proofErr w:type="spellEnd"/>
+      <w:r>
+        <w:rPr>
+          <w:rFonts w:asciiTheme="majorHAnsi" w:hAnsiTheme="majorHAnsi"/>
+        </w:rPr>
+        <w:t xml:space="preserve"> a </w:t>
+      </w:r>
+      <w:r>
+        <w:rPr>
+          <w:rFonts w:asciiTheme="majorHAnsi" w:hAnsiTheme="majorHAnsi"/>
+        </w:rPr>
+        <w:t>sumar8</w:t>
+      </w:r>
+    </w:p>
+    <w:p>
+      <w:pPr>
+        <w:pBdr>
+          <w:top w:val="single" w:sz="4" w:space="1" w:color="auto"/>
+          <w:left w:val="single" w:sz="4" w:space="4" w:color="auto"/>
+          <w:bottom w:val="single" w:sz="4" w:space="1" w:color="auto"/>
+          <w:right w:val="single" w:sz="4" w:space="4" w:color="auto"/>
+        </w:pBdr>
+        <w:ind w:left="648"/>
+        <w:jc w:val="both"/>
+        <w:rPr>
+          <w:rFonts w:asciiTheme="majorHAnsi" w:hAnsiTheme="majorHAnsi"/>
+        </w:rPr>
+      </w:pPr>
+      <w:r>
+        <w:rPr>
+          <w:rFonts w:asciiTheme="majorHAnsi" w:hAnsiTheme="majorHAnsi"/>
+        </w:rPr>
+        <w:t>ret1:</w:t>
+      </w:r>
+    </w:p>
+    <w:p>
+      <w:pPr>
+        <w:pBdr>
+          <w:top w:val="single" w:sz="4" w:space="1" w:color="auto"/>
+          <w:left w:val="single" w:sz="4" w:space="4" w:color="auto"/>
+          <w:bottom w:val="single" w:sz="4" w:space="1" w:color="auto"/>
+          <w:right w:val="single" w:sz="4" w:space="4" w:color="auto"/>
+        </w:pBdr>
+        <w:ind w:left="648"/>
+        <w:jc w:val="both"/>
+        <w:rPr>
+          <w:rFonts w:asciiTheme="majorHAnsi" w:hAnsiTheme="majorHAnsi"/>
+        </w:rPr>
+      </w:pPr>
+      <w:r>
+        <w:rPr>
+          <w:rFonts w:asciiTheme="majorHAnsi" w:hAnsiTheme="majorHAnsi"/>
+        </w:rPr>
+        <w:t>if (r9&gt;9)</w:t>
+      </w:r>
+    </w:p>
+    <w:p>
+      <w:pPr>
+        <w:pBdr>
+          <w:top w:val="single" w:sz="4" w:space="1" w:color="auto"/>
+          <w:left w:val="single" w:sz="4" w:space="4" w:color="auto"/>
+          <w:bottom w:val="single" w:sz="4" w:space="1" w:color="auto"/>
+          <w:right w:val="single" w:sz="4" w:space="4" w:color="auto"/>
+        </w:pBdr>
+        <w:ind w:left="648"/>
+        <w:jc w:val="both"/>
+        <w:rPr>
+          <w:rFonts w:asciiTheme="majorHAnsi" w:hAnsiTheme="majorHAnsi"/>
+        </w:rPr>
+      </w:pPr>
+      <w:r>
+        <w:rPr>
+          <w:rFonts w:asciiTheme="majorHAnsi" w:hAnsiTheme="majorHAnsi"/>
+        </w:rPr>
+        <w:tab/>
+        <w:t xml:space="preserve">saltar a </w:t>
+      </w:r>
+      <w:r>
+        <w:rPr>
+          <w:rFonts w:asciiTheme="majorHAnsi" w:hAnsiTheme="majorHAnsi"/>
+        </w:rPr>
+        <w:t>sumar9</w:t>
+      </w:r>
+    </w:p>
+    <w:p>
+      <w:pPr>
+        <w:pBdr>
+          <w:top w:val="single" w:sz="4" w:space="1" w:color="auto"/>
+          <w:left w:val="single" w:sz="4" w:space="4" w:color="auto"/>
+          <w:bottom w:val="single" w:sz="4" w:space="1" w:color="auto"/>
+          <w:right w:val="single" w:sz="4" w:space="4" w:color="auto"/>
+        </w:pBdr>
+        <w:ind w:left="648"/>
+        <w:jc w:val="both"/>
+        <w:rPr>
+          <w:rFonts w:asciiTheme="majorHAnsi" w:hAnsiTheme="majorHAnsi"/>
+        </w:rPr>
+      </w:pPr>
+      <w:r>
+        <w:rPr>
+          <w:rFonts w:asciiTheme="majorHAnsi" w:hAnsiTheme="majorHAnsi"/>
+        </w:rPr>
+        <w:t>ret2:</w:t>
+      </w:r>
+    </w:p>
+    <w:p>
+      <w:pPr>
+        <w:pBdr>
+          <w:top w:val="single" w:sz="4" w:space="1" w:color="auto"/>
+          <w:left w:val="single" w:sz="4" w:space="4" w:color="auto"/>
+          <w:bottom w:val="single" w:sz="4" w:space="1" w:color="auto"/>
+          <w:right w:val="single" w:sz="4" w:space="4" w:color="auto"/>
+        </w:pBdr>
+        <w:ind w:left="648"/>
+        <w:jc w:val="both"/>
+        <w:rPr>
+          <w:rFonts w:asciiTheme="majorHAnsi" w:hAnsiTheme="majorHAnsi"/>
+        </w:rPr>
+      </w:pPr>
+      <w:r>
+        <w:rPr>
+          <w:rFonts w:asciiTheme="majorHAnsi" w:hAnsiTheme="majorHAnsi"/>
+        </w:rPr>
+        <w:t xml:space="preserve">r8 = </w:t>
+      </w:r>
+      <w:proofErr w:type="spellStart"/>
+      <w:r>
+        <w:rPr>
+          <w:rFonts w:asciiTheme="majorHAnsi" w:hAnsiTheme="majorHAnsi"/>
+        </w:rPr>
+        <w:t>r8</w:t>
+      </w:r>
+      <w:proofErr w:type="spellEnd"/>
+      <w:r>
+        <w:rPr>
+          <w:rFonts w:asciiTheme="majorHAnsi" w:hAnsiTheme="majorHAnsi"/>
+        </w:rPr>
+        <w:t xml:space="preserve"> + </w:t>
+      </w:r>
+      <w:r>
+        <w:rPr>
+          <w:rFonts w:asciiTheme="majorHAnsi" w:hAnsiTheme="majorHAnsi"/>
+        </w:rPr>
+        <w:t>48</w:t>
+      </w:r>
+    </w:p>
+    <w:p>
+      <w:pPr>
+        <w:pBdr>
+          <w:top w:val="single" w:sz="4" w:space="1" w:color="auto"/>
+          <w:left w:val="single" w:sz="4" w:space="4" w:color="auto"/>
+          <w:bottom w:val="single" w:sz="4" w:space="1" w:color="auto"/>
+          <w:right w:val="single" w:sz="4" w:space="4" w:color="auto"/>
+        </w:pBdr>
+        <w:ind w:left="648"/>
+        <w:jc w:val="both"/>
+        <w:rPr>
+          <w:rFonts w:asciiTheme="majorHAnsi" w:hAnsiTheme="majorHAnsi"/>
+        </w:rPr>
+      </w:pPr>
+      <w:r>
+        <w:rPr>
+          <w:rFonts w:asciiTheme="majorHAnsi" w:hAnsiTheme="majorHAnsi"/>
+        </w:rPr>
+        <w:t xml:space="preserve">r9 = </w:t>
+      </w:r>
+      <w:proofErr w:type="spellStart"/>
+      <w:r>
+        <w:rPr>
+          <w:rFonts w:asciiTheme="majorHAnsi" w:hAnsiTheme="majorHAnsi"/>
+        </w:rPr>
+        <w:t>r9</w:t>
+      </w:r>
+      <w:proofErr w:type="spellEnd"/>
+      <w:r>
+        <w:rPr>
+          <w:rFonts w:asciiTheme="majorHAnsi" w:hAnsiTheme="majorHAnsi"/>
+        </w:rPr>
+        <w:t xml:space="preserve"> + </w:t>
+      </w:r>
+      <w:r>
+        <w:rPr>
+          <w:rFonts w:asciiTheme="majorHAnsi" w:hAnsiTheme="majorHAnsi"/>
+        </w:rPr>
+        <w:t>48</w:t>
+      </w:r>
+    </w:p>
+    <w:p>
+      <w:pPr>
+        <w:pBdr>
+          <w:top w:val="single" w:sz="4" w:space="1" w:color="auto"/>
+          <w:left w:val="single" w:sz="4" w:space="4" w:color="auto"/>
+          <w:bottom w:val="single" w:sz="4" w:space="1" w:color="auto"/>
+          <w:right w:val="single" w:sz="4" w:space="4" w:color="auto"/>
+        </w:pBdr>
+        <w:ind w:left="648"/>
+        <w:jc w:val="both"/>
+        <w:rPr>
+          <w:rFonts w:asciiTheme="majorHAnsi" w:hAnsiTheme="majorHAnsi"/>
+        </w:rPr>
+      </w:pPr>
+      <w:r>
+        <w:rPr>
+          <w:rFonts w:asciiTheme="majorHAnsi" w:hAnsiTheme="majorHAnsi"/>
+        </w:rPr>
+        <w:t xml:space="preserve">saltar a </w:t>
+      </w:r>
+      <w:proofErr w:type="spellStart"/>
+      <w:r>
+        <w:rPr>
+          <w:rFonts w:asciiTheme="majorHAnsi" w:hAnsiTheme="majorHAnsi"/>
+        </w:rPr>
+        <w:t>end</w:t>
+      </w:r>
+      <w:proofErr w:type="spellEnd"/>
+      <w:r>
+        <w:rPr>
+          <w:rFonts w:asciiTheme="majorHAnsi" w:hAnsiTheme="majorHAnsi"/>
+        </w:rPr>
+        <w:t xml:space="preserve">    </w:t>
+      </w:r>
+    </w:p>
+    <w:p>
+      <w:pPr>
+        <w:pBdr>
+          <w:top w:val="single" w:sz="4" w:space="1" w:color="auto"/>
+          <w:left w:val="single" w:sz="4" w:space="4" w:color="auto"/>
+          <w:bottom w:val="single" w:sz="4" w:space="1" w:color="auto"/>
+          <w:right w:val="single" w:sz="4" w:space="4" w:color="auto"/>
+        </w:pBdr>
+        <w:ind w:left="648"/>
+        <w:jc w:val="both"/>
+        <w:rPr>
+          <w:rFonts w:asciiTheme="majorHAnsi" w:hAnsiTheme="majorHAnsi"/>
+        </w:rPr>
+      </w:pPr>
+      <w:r>
+        <w:rPr>
+          <w:rFonts w:asciiTheme="majorHAnsi" w:hAnsiTheme="majorHAnsi"/>
+        </w:rPr>
+        <w:tab/>
+      </w:r>
+      <w:r>
+        <w:rPr>
+          <w:rFonts w:asciiTheme="majorHAnsi" w:hAnsiTheme="majorHAnsi"/>
+        </w:rPr>
+        <w:t>sumar8:</w:t>
+      </w:r>
+    </w:p>
+    <w:p>
+      <w:pPr>
+        <w:pBdr>
+          <w:top w:val="single" w:sz="4" w:space="1" w:color="auto"/>
+          <w:left w:val="single" w:sz="4" w:space="4" w:color="auto"/>
+          <w:bottom w:val="single" w:sz="4" w:space="1" w:color="auto"/>
+          <w:right w:val="single" w:sz="4" w:space="4" w:color="auto"/>
+        </w:pBdr>
+        <w:ind w:left="648"/>
+        <w:jc w:val="both"/>
+        <w:rPr>
+          <w:rFonts w:asciiTheme="majorHAnsi" w:hAnsiTheme="majorHAnsi"/>
+        </w:rPr>
+      </w:pPr>
+      <w:r>
+        <w:rPr>
+          <w:rFonts w:asciiTheme="majorHAnsi" w:hAnsiTheme="majorHAnsi"/>
+        </w:rPr>
+        <w:t xml:space="preserve">r8 = </w:t>
+      </w:r>
+      <w:proofErr w:type="spellStart"/>
+      <w:r>
+        <w:rPr>
+          <w:rFonts w:asciiTheme="majorHAnsi" w:hAnsiTheme="majorHAnsi"/>
+        </w:rPr>
+        <w:t>r8</w:t>
+      </w:r>
+      <w:proofErr w:type="spellEnd"/>
+      <w:r>
+        <w:rPr>
+          <w:rFonts w:asciiTheme="majorHAnsi" w:hAnsiTheme="majorHAnsi"/>
+        </w:rPr>
+        <w:t xml:space="preserve"> + </w:t>
+      </w:r>
+      <w:r>
+        <w:rPr>
+          <w:rFonts w:asciiTheme="majorHAnsi" w:hAnsiTheme="majorHAnsi"/>
+        </w:rPr>
+        <w:t>7</w:t>
+      </w:r>
+    </w:p>
+    <w:p>
+      <w:pPr>
+        <w:pBdr>
+          <w:top w:val="single" w:sz="4" w:space="1" w:color="auto"/>
+          <w:left w:val="single" w:sz="4" w:space="4" w:color="auto"/>
+          <w:bottom w:val="single" w:sz="4" w:space="1" w:color="auto"/>
+          <w:right w:val="single" w:sz="4" w:space="4" w:color="auto"/>
+        </w:pBdr>
+        <w:ind w:left="648"/>
+        <w:jc w:val="both"/>
+        <w:rPr>
+          <w:rFonts w:asciiTheme="majorHAnsi" w:hAnsiTheme="majorHAnsi"/>
+          <w:lang w:val="es-ES_tradnl"/>
+        </w:rPr>
+      </w:pPr>
+      <w:r>
+        <w:rPr>
+          <w:rFonts w:asciiTheme="majorHAnsi" w:hAnsiTheme="majorHAnsi"/>
+          <w:lang w:val="es-ES_tradnl"/>
+        </w:rPr>
+        <w:t xml:space="preserve">saltar a </w:t>
+      </w:r>
+      <w:r>
+        <w:rPr>
+          <w:rFonts w:asciiTheme="majorHAnsi" w:hAnsiTheme="majorHAnsi"/>
+          <w:lang w:val="es-ES_tradnl"/>
+        </w:rPr>
+        <w:t>ret1</w:t>
+      </w:r>
+    </w:p>
+    <w:p>
+      <w:pPr>
+        <w:pBdr>
+          <w:top w:val="single" w:sz="4" w:space="1" w:color="auto"/>
+          <w:left w:val="single" w:sz="4" w:space="4" w:color="auto"/>
+          <w:bottom w:val="single" w:sz="4" w:space="1" w:color="auto"/>
+          <w:right w:val="single" w:sz="4" w:space="4" w:color="auto"/>
+        </w:pBdr>
+        <w:ind w:left="648"/>
+        <w:jc w:val="both"/>
+        <w:rPr>
+          <w:rFonts w:asciiTheme="majorHAnsi" w:hAnsiTheme="majorHAnsi"/>
+          <w:lang w:val="es-ES_tradnl"/>
+        </w:rPr>
+      </w:pPr>
+      <w:r>
+        <w:rPr>
+          <w:rFonts w:asciiTheme="majorHAnsi" w:hAnsiTheme="majorHAnsi"/>
+          <w:lang w:val="es-ES_tradnl"/>
+        </w:rPr>
+        <w:t>sumar9:</w:t>
+      </w:r>
+    </w:p>
+    <w:p>
+      <w:pPr>
+        <w:pBdr>
+          <w:top w:val="single" w:sz="4" w:space="1" w:color="auto"/>
+          <w:left w:val="single" w:sz="4" w:space="4" w:color="auto"/>
+          <w:bottom w:val="single" w:sz="4" w:space="1" w:color="auto"/>
+          <w:right w:val="single" w:sz="4" w:space="4" w:color="auto"/>
+        </w:pBdr>
+        <w:ind w:left="648"/>
+        <w:jc w:val="both"/>
+        <w:rPr>
+          <w:rFonts w:asciiTheme="majorHAnsi" w:hAnsiTheme="majorHAnsi"/>
+          <w:lang w:val="es-ES_tradnl"/>
+        </w:rPr>
+      </w:pPr>
+      <w:r>
+        <w:rPr>
+          <w:rFonts w:asciiTheme="majorHAnsi" w:hAnsiTheme="majorHAnsi"/>
+          <w:lang w:val="es-ES_tradnl"/>
+        </w:rPr>
+        <w:t xml:space="preserve">r9 = </w:t>
+      </w:r>
+      <w:proofErr w:type="spellStart"/>
+      <w:r>
+        <w:rPr>
+          <w:rFonts w:asciiTheme="majorHAnsi" w:hAnsiTheme="majorHAnsi"/>
+          <w:lang w:val="es-ES_tradnl"/>
+        </w:rPr>
+        <w:t>r9</w:t>
+      </w:r>
+      <w:proofErr w:type="spellEnd"/>
+      <w:r>
+        <w:rPr>
+          <w:rFonts w:asciiTheme="majorHAnsi" w:hAnsiTheme="majorHAnsi"/>
+          <w:lang w:val="es-ES_tradnl"/>
+        </w:rPr>
+        <w:t xml:space="preserve"> + </w:t>
+      </w:r>
+      <w:r>
+        <w:rPr>
+          <w:rFonts w:asciiTheme="majorHAnsi" w:hAnsiTheme="majorHAnsi"/>
+          <w:lang w:val="es-ES_tradnl"/>
+        </w:rPr>
+        <w:t>7</w:t>
+      </w:r>
+    </w:p>
+    <w:p>
+      <w:pPr>
+        <w:pBdr>
+          <w:top w:val="single" w:sz="4" w:space="1" w:color="auto"/>
+          <w:left w:val="single" w:sz="4" w:space="4" w:color="auto"/>
+          <w:bottom w:val="single" w:sz="4" w:space="1" w:color="auto"/>
+          <w:right w:val="single" w:sz="4" w:space="4" w:color="auto"/>
+        </w:pBdr>
+        <w:ind w:left="648"/>
+        <w:jc w:val="both"/>
+        <w:rPr>
+          <w:rFonts w:asciiTheme="majorHAnsi" w:hAnsiTheme="majorHAnsi"/>
+          <w:lang w:val="es-ES_tradnl"/>
+        </w:rPr>
+      </w:pPr>
+      <w:r>
+        <w:rPr>
+          <w:rFonts w:asciiTheme="majorHAnsi" w:hAnsiTheme="majorHAnsi"/>
+          <w:lang w:val="es-ES_tradnl"/>
+        </w:rPr>
+        <w:t xml:space="preserve">saltar a </w:t>
+      </w:r>
+      <w:r>
+        <w:rPr>
+          <w:rFonts w:asciiTheme="majorHAnsi" w:hAnsiTheme="majorHAnsi"/>
+          <w:lang w:val="es-ES_tradnl"/>
+        </w:rPr>
+        <w:t xml:space="preserve">ret2  </w:t>
+      </w:r>
+    </w:p>
+    <w:p>
+      <w:pPr>
+        <w:pBdr>
+          <w:top w:val="single" w:sz="4" w:space="1" w:color="auto"/>
+          <w:left w:val="single" w:sz="4" w:space="4" w:color="auto"/>
+          <w:bottom w:val="single" w:sz="4" w:space="1" w:color="auto"/>
+          <w:right w:val="single" w:sz="4" w:space="4" w:color="auto"/>
+        </w:pBdr>
+        <w:ind w:left="648"/>
+        <w:jc w:val="both"/>
+        <w:rPr>
+          <w:rFonts w:asciiTheme="majorHAnsi" w:hAnsiTheme="majorHAnsi"/>
+        </w:rPr>
+      </w:pPr>
+      <w:r>
+        <w:rPr>
+          <w:rFonts w:asciiTheme="majorHAnsi" w:hAnsiTheme="majorHAnsi"/>
+        </w:rPr>
+        <w:t>end:</w:t>
+      </w:r>
+    </w:p>
+    <w:p>
+      <w:pPr>
+        <w:pStyle w:val="Textoindependiente"/>
+        <w:tabs>
+          <w:tab w:val="clear" w:pos="288"/>
+          <w:tab w:val="left" w:pos="851"/>
+        </w:tabs>
+        <w:ind w:firstLine="0"/>
+        <w:rPr>
+          <w:rFonts w:asciiTheme="majorHAnsi" w:hAnsiTheme="majorHAnsi"/>
+          <w:lang w:val="en-US"/>
+        </w:rPr>
+      </w:pPr>
     </w:p>
     <w:p>
       <w:pPr>
@@ -2982,8 +5236,590 @@
         <w:rPr>
           <w:lang w:val="es-ES"/>
         </w:rPr>
+        <w:lastRenderedPageBreak/>
         <w:t>Impresión de Datos del procesador</w:t>
       </w:r>
+    </w:p>
+    <w:p>
+      <w:pPr>
+        <w:pStyle w:val="Textoindependiente"/>
+        <w:tabs>
+          <w:tab w:val="clear" w:pos="288"/>
+          <w:tab w:val="left" w:pos="851"/>
+        </w:tabs>
+        <w:ind w:left="648" w:firstLine="0"/>
+      </w:pPr>
+      <w:r>
+        <w:t>En esta sección se obtiene el fabricante, modelo, familia y tipo del microprocesador de la computadora en que se ejecuta el programa. Para este proceso la instrucción CPUID es indispensable ya que dependiendo del valor de rax, el sistema entrega información del microprocesador en varios registros. El algoritmo para extraer esta información es el siguiente: Poner rax en 0 para obtener el fabricante con CPUID, la información se almacena en formato ascii y se almacena en rax, rbx, rcx y rdx. Entonces se crea una variable y se copia la información en forma concatenada. Para el modelo, familia y tipo se usa el rax en 1, e igualmente se llama CPUID. Esta vez la información solo estará contenida en rax pero en formato binario por ser números. Se extraen los datos y se convierten a ASCII para ser impresos en la terminal.</w:t>
+      </w:r>
+    </w:p>
+    <w:p>
+      <w:pPr>
+        <w:pBdr>
+          <w:top w:val="single" w:sz="4" w:space="1" w:color="auto"/>
+          <w:left w:val="single" w:sz="4" w:space="4" w:color="auto"/>
+          <w:bottom w:val="single" w:sz="4" w:space="1" w:color="auto"/>
+          <w:right w:val="single" w:sz="4" w:space="4" w:color="auto"/>
+        </w:pBdr>
+        <w:ind w:left="648"/>
+        <w:jc w:val="both"/>
+        <w:rPr>
+          <w:rFonts w:asciiTheme="majorHAnsi" w:hAnsiTheme="majorHAnsi"/>
+          <w:lang w:val="es-ES_tradnl"/>
+        </w:rPr>
+      </w:pPr>
+      <w:proofErr w:type="spellStart"/>
+      <w:r>
+        <w:rPr>
+          <w:rFonts w:asciiTheme="majorHAnsi" w:hAnsiTheme="majorHAnsi"/>
+          <w:lang w:val="es-ES_tradnl"/>
+        </w:rPr>
+        <w:t>rax</w:t>
+      </w:r>
+      <w:proofErr w:type="spellEnd"/>
+      <w:r>
+        <w:rPr>
+          <w:rFonts w:asciiTheme="majorHAnsi" w:hAnsiTheme="majorHAnsi"/>
+          <w:lang w:val="es-ES_tradnl"/>
+        </w:rPr>
+        <w:t xml:space="preserve"> = 0</w:t>
+      </w:r>
+    </w:p>
+    <w:p>
+      <w:pPr>
+        <w:pBdr>
+          <w:top w:val="single" w:sz="4" w:space="1" w:color="auto"/>
+          <w:left w:val="single" w:sz="4" w:space="4" w:color="auto"/>
+          <w:bottom w:val="single" w:sz="4" w:space="1" w:color="auto"/>
+          <w:right w:val="single" w:sz="4" w:space="4" w:color="auto"/>
+        </w:pBdr>
+        <w:ind w:left="648"/>
+        <w:jc w:val="both"/>
+        <w:rPr>
+          <w:rFonts w:asciiTheme="majorHAnsi" w:hAnsiTheme="majorHAnsi"/>
+          <w:lang w:val="es-ES_tradnl"/>
+        </w:rPr>
+      </w:pPr>
+      <w:proofErr w:type="spellStart"/>
+      <w:r>
+        <w:rPr>
+          <w:rFonts w:asciiTheme="majorHAnsi" w:hAnsiTheme="majorHAnsi"/>
+          <w:lang w:val="es-ES_tradnl"/>
+        </w:rPr>
+        <w:t>cpuid</w:t>
+      </w:r>
+      <w:proofErr w:type="spellEnd"/>
+    </w:p>
+    <w:p>
+      <w:pPr>
+        <w:pBdr>
+          <w:top w:val="single" w:sz="4" w:space="1" w:color="auto"/>
+          <w:left w:val="single" w:sz="4" w:space="4" w:color="auto"/>
+          <w:bottom w:val="single" w:sz="4" w:space="1" w:color="auto"/>
+          <w:right w:val="single" w:sz="4" w:space="4" w:color="auto"/>
+        </w:pBdr>
+        <w:ind w:left="648"/>
+        <w:jc w:val="both"/>
+        <w:rPr>
+          <w:rFonts w:asciiTheme="majorHAnsi" w:hAnsiTheme="majorHAnsi"/>
+          <w:lang w:val="es-ES_tradnl"/>
+        </w:rPr>
+      </w:pPr>
+      <w:r>
+        <w:rPr>
+          <w:rFonts w:asciiTheme="majorHAnsi" w:hAnsiTheme="majorHAnsi"/>
+          <w:lang w:val="es-ES_tradnl"/>
+        </w:rPr>
+        <w:t xml:space="preserve">[fabricante] = </w:t>
+      </w:r>
+      <w:proofErr w:type="spellStart"/>
+      <w:r>
+        <w:rPr>
+          <w:rFonts w:asciiTheme="majorHAnsi" w:hAnsiTheme="majorHAnsi"/>
+          <w:lang w:val="es-ES_tradnl"/>
+        </w:rPr>
+        <w:t>ebx</w:t>
+      </w:r>
+      <w:proofErr w:type="spellEnd"/>
+    </w:p>
+    <w:p>
+      <w:pPr>
+        <w:pBdr>
+          <w:top w:val="single" w:sz="4" w:space="1" w:color="auto"/>
+          <w:left w:val="single" w:sz="4" w:space="4" w:color="auto"/>
+          <w:bottom w:val="single" w:sz="4" w:space="1" w:color="auto"/>
+          <w:right w:val="single" w:sz="4" w:space="4" w:color="auto"/>
+        </w:pBdr>
+        <w:ind w:left="648"/>
+        <w:jc w:val="both"/>
+        <w:rPr>
+          <w:rFonts w:asciiTheme="majorHAnsi" w:hAnsiTheme="majorHAnsi"/>
+          <w:lang w:val="es-ES_tradnl"/>
+        </w:rPr>
+      </w:pPr>
+      <w:r>
+        <w:rPr>
+          <w:rFonts w:asciiTheme="majorHAnsi" w:hAnsiTheme="majorHAnsi"/>
+          <w:lang w:val="es-ES_tradnl"/>
+        </w:rPr>
+        <w:t xml:space="preserve">[fabricante+4] = </w:t>
+      </w:r>
+      <w:proofErr w:type="spellStart"/>
+      <w:r>
+        <w:rPr>
+          <w:rFonts w:asciiTheme="majorHAnsi" w:hAnsiTheme="majorHAnsi"/>
+          <w:lang w:val="es-ES_tradnl"/>
+        </w:rPr>
+        <w:t>edx</w:t>
+      </w:r>
+      <w:proofErr w:type="spellEnd"/>
+    </w:p>
+    <w:p>
+      <w:pPr>
+        <w:pBdr>
+          <w:top w:val="single" w:sz="4" w:space="1" w:color="auto"/>
+          <w:left w:val="single" w:sz="4" w:space="4" w:color="auto"/>
+          <w:bottom w:val="single" w:sz="4" w:space="1" w:color="auto"/>
+          <w:right w:val="single" w:sz="4" w:space="4" w:color="auto"/>
+        </w:pBdr>
+        <w:ind w:left="648"/>
+        <w:jc w:val="both"/>
+        <w:rPr>
+          <w:rFonts w:asciiTheme="majorHAnsi" w:hAnsiTheme="majorHAnsi"/>
+          <w:lang w:val="es-ES_tradnl"/>
+        </w:rPr>
+      </w:pPr>
+      <w:r>
+        <w:rPr>
+          <w:rFonts w:asciiTheme="majorHAnsi" w:hAnsiTheme="majorHAnsi"/>
+          <w:lang w:val="es-ES_tradnl"/>
+        </w:rPr>
+        <w:t xml:space="preserve">[fabricante+8] = </w:t>
+      </w:r>
+      <w:proofErr w:type="spellStart"/>
+      <w:r>
+        <w:rPr>
+          <w:rFonts w:asciiTheme="majorHAnsi" w:hAnsiTheme="majorHAnsi"/>
+          <w:lang w:val="es-ES_tradnl"/>
+        </w:rPr>
+        <w:t>ecx</w:t>
+      </w:r>
+      <w:proofErr w:type="spellEnd"/>
+    </w:p>
+    <w:p>
+      <w:pPr>
+        <w:pBdr>
+          <w:top w:val="single" w:sz="4" w:space="1" w:color="auto"/>
+          <w:left w:val="single" w:sz="4" w:space="4" w:color="auto"/>
+          <w:bottom w:val="single" w:sz="4" w:space="1" w:color="auto"/>
+          <w:right w:val="single" w:sz="4" w:space="4" w:color="auto"/>
+        </w:pBdr>
+        <w:ind w:left="648"/>
+        <w:jc w:val="both"/>
+        <w:rPr>
+          <w:rFonts w:asciiTheme="majorHAnsi" w:hAnsiTheme="majorHAnsi"/>
+          <w:lang w:val="es-ES_tradnl"/>
+        </w:rPr>
+      </w:pPr>
+      <w:proofErr w:type="spellStart"/>
+      <w:r>
+        <w:rPr>
+          <w:rFonts w:asciiTheme="majorHAnsi" w:hAnsiTheme="majorHAnsi"/>
+          <w:lang w:val="es-ES_tradnl"/>
+        </w:rPr>
+        <w:t>imprimirtexto</w:t>
+      </w:r>
+      <w:proofErr w:type="spellEnd"/>
+      <w:r>
+        <w:rPr>
+          <w:rFonts w:asciiTheme="majorHAnsi" w:hAnsiTheme="majorHAnsi"/>
+          <w:lang w:val="es-ES_tradnl"/>
+        </w:rPr>
+        <w:t>(fabricante)</w:t>
+      </w:r>
+    </w:p>
+    <w:p>
+      <w:pPr>
+        <w:pBdr>
+          <w:top w:val="single" w:sz="4" w:space="1" w:color="auto"/>
+          <w:left w:val="single" w:sz="4" w:space="4" w:color="auto"/>
+          <w:bottom w:val="single" w:sz="4" w:space="1" w:color="auto"/>
+          <w:right w:val="single" w:sz="4" w:space="4" w:color="auto"/>
+        </w:pBdr>
+        <w:ind w:left="648"/>
+        <w:jc w:val="both"/>
+        <w:rPr>
+          <w:rFonts w:asciiTheme="majorHAnsi" w:hAnsiTheme="majorHAnsi"/>
+          <w:lang w:val="es-ES_tradnl"/>
+        </w:rPr>
+      </w:pPr>
+    </w:p>
+    <w:p>
+      <w:pPr>
+        <w:pBdr>
+          <w:top w:val="single" w:sz="4" w:space="1" w:color="auto"/>
+          <w:left w:val="single" w:sz="4" w:space="4" w:color="auto"/>
+          <w:bottom w:val="single" w:sz="4" w:space="1" w:color="auto"/>
+          <w:right w:val="single" w:sz="4" w:space="4" w:color="auto"/>
+        </w:pBdr>
+        <w:ind w:left="648"/>
+        <w:jc w:val="both"/>
+        <w:rPr>
+          <w:rFonts w:asciiTheme="majorHAnsi" w:hAnsiTheme="majorHAnsi"/>
+          <w:lang w:val="es-ES_tradnl"/>
+        </w:rPr>
+      </w:pPr>
+      <w:r>
+        <w:rPr>
+          <w:rFonts w:asciiTheme="majorHAnsi" w:hAnsiTheme="majorHAnsi"/>
+          <w:lang w:val="es-ES_tradnl"/>
+        </w:rPr>
+        <w:t>; Para</w:t>
+      </w:r>
+      <w:r>
+        <w:rPr>
+          <w:rFonts w:asciiTheme="majorHAnsi" w:hAnsiTheme="majorHAnsi"/>
+          <w:lang w:val="es-ES_tradnl"/>
+        </w:rPr>
+        <w:t xml:space="preserve"> modelo, familia y tipo</w:t>
+      </w:r>
+    </w:p>
+    <w:p>
+      <w:pPr>
+        <w:pBdr>
+          <w:top w:val="single" w:sz="4" w:space="1" w:color="auto"/>
+          <w:left w:val="single" w:sz="4" w:space="4" w:color="auto"/>
+          <w:bottom w:val="single" w:sz="4" w:space="1" w:color="auto"/>
+          <w:right w:val="single" w:sz="4" w:space="4" w:color="auto"/>
+        </w:pBdr>
+        <w:ind w:left="648"/>
+        <w:jc w:val="both"/>
+        <w:rPr>
+          <w:rFonts w:asciiTheme="majorHAnsi" w:hAnsiTheme="majorHAnsi"/>
+        </w:rPr>
+      </w:pPr>
+      <w:proofErr w:type="spellStart"/>
+      <w:r>
+        <w:rPr>
+          <w:rFonts w:asciiTheme="majorHAnsi" w:hAnsiTheme="majorHAnsi"/>
+        </w:rPr>
+        <w:t>rax</w:t>
+      </w:r>
+      <w:proofErr w:type="spellEnd"/>
+      <w:r>
+        <w:rPr>
+          <w:rFonts w:asciiTheme="majorHAnsi" w:hAnsiTheme="majorHAnsi"/>
+        </w:rPr>
+        <w:t xml:space="preserve"> = 1</w:t>
+      </w:r>
+    </w:p>
+    <w:p>
+      <w:pPr>
+        <w:pBdr>
+          <w:top w:val="single" w:sz="4" w:space="1" w:color="auto"/>
+          <w:left w:val="single" w:sz="4" w:space="4" w:color="auto"/>
+          <w:bottom w:val="single" w:sz="4" w:space="1" w:color="auto"/>
+          <w:right w:val="single" w:sz="4" w:space="4" w:color="auto"/>
+        </w:pBdr>
+        <w:ind w:left="648"/>
+        <w:jc w:val="both"/>
+        <w:rPr>
+          <w:rFonts w:asciiTheme="majorHAnsi" w:hAnsiTheme="majorHAnsi"/>
+        </w:rPr>
+      </w:pPr>
+      <w:proofErr w:type="spellStart"/>
+      <w:r>
+        <w:rPr>
+          <w:rFonts w:asciiTheme="majorHAnsi" w:hAnsiTheme="majorHAnsi"/>
+        </w:rPr>
+        <w:t>cpuid</w:t>
+      </w:r>
+      <w:proofErr w:type="spellEnd"/>
+    </w:p>
+    <w:p>
+      <w:pPr>
+        <w:pBdr>
+          <w:top w:val="single" w:sz="4" w:space="1" w:color="auto"/>
+          <w:left w:val="single" w:sz="4" w:space="4" w:color="auto"/>
+          <w:bottom w:val="single" w:sz="4" w:space="1" w:color="auto"/>
+          <w:right w:val="single" w:sz="4" w:space="4" w:color="auto"/>
+        </w:pBdr>
+        <w:ind w:left="648"/>
+        <w:jc w:val="both"/>
+        <w:rPr>
+          <w:rFonts w:asciiTheme="majorHAnsi" w:hAnsiTheme="majorHAnsi"/>
+        </w:rPr>
+      </w:pPr>
+      <w:r>
+        <w:rPr>
+          <w:rFonts w:asciiTheme="majorHAnsi" w:hAnsiTheme="majorHAnsi"/>
+        </w:rPr>
+        <w:t xml:space="preserve">r8 = </w:t>
+      </w:r>
+      <w:proofErr w:type="spellStart"/>
+      <w:r>
+        <w:rPr>
+          <w:rFonts w:asciiTheme="majorHAnsi" w:hAnsiTheme="majorHAnsi"/>
+        </w:rPr>
+        <w:t>rax</w:t>
+      </w:r>
+      <w:proofErr w:type="spellEnd"/>
+    </w:p>
+    <w:p>
+      <w:pPr>
+        <w:pBdr>
+          <w:top w:val="single" w:sz="4" w:space="1" w:color="auto"/>
+          <w:left w:val="single" w:sz="4" w:space="4" w:color="auto"/>
+          <w:bottom w:val="single" w:sz="4" w:space="1" w:color="auto"/>
+          <w:right w:val="single" w:sz="4" w:space="4" w:color="auto"/>
+        </w:pBdr>
+        <w:ind w:left="648"/>
+        <w:jc w:val="both"/>
+        <w:rPr>
+          <w:rFonts w:asciiTheme="majorHAnsi" w:hAnsiTheme="majorHAnsi"/>
+        </w:rPr>
+      </w:pPr>
+      <w:proofErr w:type="spellStart"/>
+      <w:r>
+        <w:rPr>
+          <w:rFonts w:asciiTheme="majorHAnsi" w:hAnsiTheme="majorHAnsi"/>
+        </w:rPr>
+        <w:t>shr</w:t>
+      </w:r>
+      <w:proofErr w:type="spellEnd"/>
+      <w:r>
+        <w:rPr>
+          <w:rFonts w:asciiTheme="majorHAnsi" w:hAnsiTheme="majorHAnsi"/>
+        </w:rPr>
+        <w:t xml:space="preserve"> r8, 4</w:t>
+      </w:r>
+    </w:p>
+    <w:p>
+      <w:pPr>
+        <w:pBdr>
+          <w:top w:val="single" w:sz="4" w:space="1" w:color="auto"/>
+          <w:left w:val="single" w:sz="4" w:space="4" w:color="auto"/>
+          <w:bottom w:val="single" w:sz="4" w:space="1" w:color="auto"/>
+          <w:right w:val="single" w:sz="4" w:space="4" w:color="auto"/>
+        </w:pBdr>
+        <w:ind w:left="648"/>
+        <w:jc w:val="both"/>
+        <w:rPr>
+          <w:rFonts w:asciiTheme="majorHAnsi" w:hAnsiTheme="majorHAnsi"/>
+        </w:rPr>
+      </w:pPr>
+      <w:r>
+        <w:rPr>
+          <w:rFonts w:asciiTheme="majorHAnsi" w:hAnsiTheme="majorHAnsi"/>
+        </w:rPr>
+        <w:t>and r8, 0xf</w:t>
+      </w:r>
+    </w:p>
+    <w:p>
+      <w:pPr>
+        <w:pBdr>
+          <w:top w:val="single" w:sz="4" w:space="1" w:color="auto"/>
+          <w:left w:val="single" w:sz="4" w:space="4" w:color="auto"/>
+          <w:bottom w:val="single" w:sz="4" w:space="1" w:color="auto"/>
+          <w:right w:val="single" w:sz="4" w:space="4" w:color="auto"/>
+        </w:pBdr>
+        <w:ind w:left="648"/>
+        <w:jc w:val="both"/>
+        <w:rPr>
+          <w:rFonts w:asciiTheme="majorHAnsi" w:hAnsiTheme="majorHAnsi"/>
+        </w:rPr>
+      </w:pPr>
+      <w:r>
+        <w:rPr>
+          <w:rFonts w:asciiTheme="majorHAnsi" w:hAnsiTheme="majorHAnsi"/>
+        </w:rPr>
+        <w:t xml:space="preserve">r9 = </w:t>
+      </w:r>
+      <w:proofErr w:type="spellStart"/>
+      <w:r>
+        <w:rPr>
+          <w:rFonts w:asciiTheme="majorHAnsi" w:hAnsiTheme="majorHAnsi"/>
+        </w:rPr>
+        <w:t>r</w:t>
+      </w:r>
+      <w:r>
+        <w:rPr>
+          <w:rFonts w:asciiTheme="majorHAnsi" w:hAnsiTheme="majorHAnsi"/>
+        </w:rPr>
+        <w:t>ax</w:t>
+      </w:r>
+      <w:proofErr w:type="spellEnd"/>
+    </w:p>
+    <w:p>
+      <w:pPr>
+        <w:pBdr>
+          <w:top w:val="single" w:sz="4" w:space="1" w:color="auto"/>
+          <w:left w:val="single" w:sz="4" w:space="4" w:color="auto"/>
+          <w:bottom w:val="single" w:sz="4" w:space="1" w:color="auto"/>
+          <w:right w:val="single" w:sz="4" w:space="4" w:color="auto"/>
+        </w:pBdr>
+        <w:ind w:left="648"/>
+        <w:jc w:val="both"/>
+        <w:rPr>
+          <w:rFonts w:asciiTheme="majorHAnsi" w:hAnsiTheme="majorHAnsi"/>
+        </w:rPr>
+      </w:pPr>
+      <w:proofErr w:type="spellStart"/>
+      <w:r>
+        <w:rPr>
+          <w:rFonts w:asciiTheme="majorHAnsi" w:hAnsiTheme="majorHAnsi"/>
+        </w:rPr>
+        <w:t>shr</w:t>
+      </w:r>
+      <w:proofErr w:type="spellEnd"/>
+      <w:r>
+        <w:rPr>
+          <w:rFonts w:asciiTheme="majorHAnsi" w:hAnsiTheme="majorHAnsi"/>
+        </w:rPr>
+        <w:t xml:space="preserve"> r9, 12</w:t>
+      </w:r>
+    </w:p>
+    <w:p>
+      <w:pPr>
+        <w:pBdr>
+          <w:top w:val="single" w:sz="4" w:space="1" w:color="auto"/>
+          <w:left w:val="single" w:sz="4" w:space="4" w:color="auto"/>
+          <w:bottom w:val="single" w:sz="4" w:space="1" w:color="auto"/>
+          <w:right w:val="single" w:sz="4" w:space="4" w:color="auto"/>
+        </w:pBdr>
+        <w:ind w:left="648"/>
+        <w:jc w:val="both"/>
+        <w:rPr>
+          <w:rFonts w:asciiTheme="majorHAnsi" w:hAnsiTheme="majorHAnsi"/>
+        </w:rPr>
+      </w:pPr>
+      <w:r>
+        <w:rPr>
+          <w:rFonts w:asciiTheme="majorHAnsi" w:hAnsiTheme="majorHAnsi"/>
+        </w:rPr>
+        <w:t>and r9, 0xf0</w:t>
+      </w:r>
+    </w:p>
+    <w:p>
+      <w:pPr>
+        <w:pBdr>
+          <w:top w:val="single" w:sz="4" w:space="1" w:color="auto"/>
+          <w:left w:val="single" w:sz="4" w:space="4" w:color="auto"/>
+          <w:bottom w:val="single" w:sz="4" w:space="1" w:color="auto"/>
+          <w:right w:val="single" w:sz="4" w:space="4" w:color="auto"/>
+        </w:pBdr>
+        <w:ind w:left="648"/>
+        <w:jc w:val="both"/>
+        <w:rPr>
+          <w:rFonts w:asciiTheme="majorHAnsi" w:hAnsiTheme="majorHAnsi"/>
+        </w:rPr>
+      </w:pPr>
+      <w:r>
+        <w:rPr>
+          <w:rFonts w:asciiTheme="majorHAnsi" w:hAnsiTheme="majorHAnsi"/>
+        </w:rPr>
+        <w:t>or r8, r9</w:t>
+      </w:r>
+    </w:p>
+    <w:p>
+      <w:pPr>
+        <w:pBdr>
+          <w:top w:val="single" w:sz="4" w:space="1" w:color="auto"/>
+          <w:left w:val="single" w:sz="4" w:space="4" w:color="auto"/>
+          <w:bottom w:val="single" w:sz="4" w:space="1" w:color="auto"/>
+          <w:right w:val="single" w:sz="4" w:space="4" w:color="auto"/>
+        </w:pBdr>
+        <w:ind w:left="648"/>
+        <w:jc w:val="both"/>
+        <w:rPr>
+          <w:rFonts w:asciiTheme="majorHAnsi" w:hAnsiTheme="majorHAnsi"/>
+          <w:lang w:val="es-ES_tradnl"/>
+        </w:rPr>
+      </w:pPr>
+      <w:proofErr w:type="spellStart"/>
+      <w:r>
+        <w:rPr>
+          <w:rFonts w:asciiTheme="majorHAnsi" w:hAnsiTheme="majorHAnsi"/>
+          <w:lang w:val="es-ES_tradnl"/>
+        </w:rPr>
+        <w:t>ConversiónBin</w:t>
+      </w:r>
+      <w:proofErr w:type="spellEnd"/>
+      <w:r>
+        <w:rPr>
+          <w:rFonts w:asciiTheme="majorHAnsi" w:hAnsiTheme="majorHAnsi"/>
+          <w:lang w:val="es-ES_tradnl"/>
+        </w:rPr>
+        <w:t>-ASCII(r8)</w:t>
+      </w:r>
+    </w:p>
+    <w:p>
+      <w:pPr>
+        <w:pBdr>
+          <w:top w:val="single" w:sz="4" w:space="1" w:color="auto"/>
+          <w:left w:val="single" w:sz="4" w:space="4" w:color="auto"/>
+          <w:bottom w:val="single" w:sz="4" w:space="1" w:color="auto"/>
+          <w:right w:val="single" w:sz="4" w:space="4" w:color="auto"/>
+        </w:pBdr>
+        <w:ind w:left="648"/>
+        <w:jc w:val="both"/>
+        <w:rPr>
+          <w:rFonts w:asciiTheme="majorHAnsi" w:hAnsiTheme="majorHAnsi"/>
+          <w:lang w:val="es-ES_tradnl"/>
+        </w:rPr>
+      </w:pPr>
+      <w:r>
+        <w:rPr>
+          <w:rFonts w:asciiTheme="majorHAnsi" w:hAnsiTheme="majorHAnsi"/>
+          <w:lang w:val="es-ES_tradnl"/>
+        </w:rPr>
+        <w:t>[modelo] = r8</w:t>
+      </w:r>
+    </w:p>
+    <w:p>
+      <w:pPr>
+        <w:pBdr>
+          <w:top w:val="single" w:sz="4" w:space="1" w:color="auto"/>
+          <w:left w:val="single" w:sz="4" w:space="4" w:color="auto"/>
+          <w:bottom w:val="single" w:sz="4" w:space="1" w:color="auto"/>
+          <w:right w:val="single" w:sz="4" w:space="4" w:color="auto"/>
+        </w:pBdr>
+        <w:ind w:left="648"/>
+        <w:jc w:val="both"/>
+        <w:rPr>
+          <w:rFonts w:asciiTheme="majorHAnsi" w:hAnsiTheme="majorHAnsi"/>
+          <w:lang w:val="es-ES_tradnl"/>
+        </w:rPr>
+      </w:pPr>
+      <w:proofErr w:type="spellStart"/>
+      <w:r>
+        <w:rPr>
+          <w:rFonts w:asciiTheme="majorHAnsi" w:hAnsiTheme="majorHAnsi"/>
+          <w:lang w:val="es-ES_tradnl"/>
+        </w:rPr>
+        <w:t>imprimirtexto</w:t>
+      </w:r>
+      <w:proofErr w:type="spellEnd"/>
+      <w:r>
+        <w:rPr>
+          <w:rFonts w:asciiTheme="majorHAnsi" w:hAnsiTheme="majorHAnsi"/>
+          <w:lang w:val="es-ES_tradnl"/>
+        </w:rPr>
+        <w:t>(modelo)</w:t>
+      </w:r>
+    </w:p>
+    <w:p>
+      <w:pPr>
+        <w:pStyle w:val="Textoindependiente"/>
+        <w:tabs>
+          <w:tab w:val="clear" w:pos="288"/>
+          <w:tab w:val="left" w:pos="851"/>
+        </w:tabs>
+        <w:ind w:left="648" w:firstLine="0"/>
+        <w:rPr>
+          <w:lang w:val="es-ES_tradnl"/>
+        </w:rPr>
+      </w:pPr>
     </w:p>
     <w:p>
       <w:pPr>
@@ -3035,7 +5871,33 @@
         <w:rPr>
           <w:lang w:val="es-ES"/>
         </w:rPr>
-        <w:t xml:space="preserve"> realice una ejecución exitosa, es decir, que el fetch haya leído  la totalidad de las instrucciones, o si ocurre un error en la ejecución en el programa, en este caso s</w:t>
+        <w:t xml:space="preserve"> realice una ejecución exitosa, es decir, que el </w:t>
+      </w:r>
+      <w:proofErr w:type="spellStart"/>
+      <w:r>
+        <w:rPr>
+          <w:lang w:val="es-ES"/>
+        </w:rPr>
+        <w:t>fetch</w:t>
+      </w:r>
+      <w:proofErr w:type="spellEnd"/>
+      <w:r>
+        <w:rPr>
+          <w:lang w:val="es-ES"/>
+        </w:rPr>
+        <w:t xml:space="preserve"> haya </w:t>
+      </w:r>
+      <w:r>
+        <w:rPr>
+          <w:lang w:val="es-ES"/>
+        </w:rPr>
+        <w:t>leído la</w:t>
+      </w:r>
+      <w:r>
+        <w:rPr>
+          <w:lang w:val="es-ES"/>
+        </w:rPr>
+        <w:t xml:space="preserve"> totalidad de las instrucciones, o si ocurre un error en la ejecución en el programa, en este caso s</w:t>
       </w:r>
       <w:r>
         <w:rPr>
@@ -3052,9 +5914,19 @@
           <w:numId w:val="3"/>
         </w:numPr>
       </w:pPr>
-      <w:r>
-        <w:t>Limitaciones y recomendaciones</w:t>
-      </w:r>
+      <w:proofErr w:type="spellStart"/>
+      <w:r>
+        <w:t>Limitaciones</w:t>
+      </w:r>
+      <w:proofErr w:type="spellEnd"/>
+      <w:r>
+        <w:t xml:space="preserve"> y </w:t>
+      </w:r>
+      <w:proofErr w:type="spellStart"/>
+      <w:r>
+        <w:t>recomendaciones</w:t>
+      </w:r>
+      <w:proofErr w:type="spellEnd"/>
     </w:p>
     <w:p/>
     <w:p>
@@ -3152,6 +6024,7 @@
         <w:rPr>
           <w:lang w:val="es-CR"/>
         </w:rPr>
+        <w:lastRenderedPageBreak/>
         <w:t>La instrucción de multiplicación no identifica error de overflow.</w:t>
       </w:r>
     </w:p>
@@ -3223,19 +6096,6 @@
     </w:p>
     <w:p>
       <w:pPr>
-        <w:pStyle w:val="sponsors"/>
-        <w:framePr w:w="330" w:h="234" w:hRule="exact" w:wrap="auto" w:vAnchor="page" w:hAnchor="page" w:x="868" w:y="14401"/>
-        <w:ind w:firstLine="289"/>
-      </w:pPr>
-      <w:r>
-        <w:rPr>
-          <w:iCs/>
-        </w:rPr>
-        <w:t>.</w:t>
-      </w:r>
-    </w:p>
-    <w:p>
-      <w:pPr>
         <w:pStyle w:val="Ttulo1"/>
         <w:numPr>
           <w:ilvl w:val="0"/>
@@ -3251,7 +6111,6 @@
         <w:rPr>
           <w:lang w:val="es-CR"/>
         </w:rPr>
-        <w:lastRenderedPageBreak/>
         <w:t>Resultados</w:t>
       </w:r>
     </w:p>
@@ -3456,7 +6315,15 @@
         </w:numPr>
       </w:pPr>
       <w:r>
-        <w:t xml:space="preserve">M. Overley. </w:t>
+        <w:t xml:space="preserve">M. </w:t>
+      </w:r>
+      <w:proofErr w:type="spellStart"/>
+      <w:r>
+        <w:t>Overley</w:t>
+      </w:r>
+      <w:proofErr w:type="spellEnd"/>
+      <w:r>
+        <w:t xml:space="preserve">. </w:t>
       </w:r>
       <w:r>
         <w:t xml:space="preserve">“The Open Source Handbook”, Pike &amp; Fisher, USA, pp. 1-11, 2003. </w:t>
@@ -3486,7 +6353,21 @@
         <w:rPr>
           <w:rStyle w:val="selectable"/>
         </w:rPr>
-        <w:t xml:space="preserve">"xrdp", </w:t>
+        <w:t>"</w:t>
+      </w:r>
+      <w:proofErr w:type="spellStart"/>
+      <w:r>
+        <w:rPr>
+          <w:rStyle w:val="selectable"/>
+        </w:rPr>
+        <w:t>xrdp</w:t>
+      </w:r>
+      <w:proofErr w:type="spellEnd"/>
+      <w:r>
+        <w:rPr>
+          <w:rStyle w:val="selectable"/>
+        </w:rPr>
+        <w:t xml:space="preserve">", </w:t>
       </w:r>
       <w:r>
         <w:rPr>
@@ -3524,7 +6405,15 @@
         </w:numPr>
       </w:pPr>
       <w:r>
-        <w:t>"X86 Assembly/X86 Architecture - Wikibooks, open books for an open world", En.wikibooks.org, 2017. [Online]. Available: https://en.wikibooks.org/wiki/X86_Assembly/X86_Architecture. [Accessed: 19- Feb- 2017].</w:t>
+        <w:t xml:space="preserve">"X86 Assembly/X86 Architecture - </w:t>
+      </w:r>
+      <w:proofErr w:type="spellStart"/>
+      <w:r>
+        <w:t>Wikibooks</w:t>
+      </w:r>
+      <w:proofErr w:type="spellEnd"/>
+      <w:r>
+        <w:t>, open books for an open world", En.wikibooks.org, 2017. [Online]. Available: https://en.wikibooks.org/wiki/X86_Assembly/X86_Architecture. [Accessed: 19- Feb- 2017].</w:t>
       </w:r>
     </w:p>
     <w:p>
@@ -3605,7 +6494,7 @@
 </file>
 
 <file path=word/endnotes.xml><?xml version="1.0" encoding="utf-8"?>
-<w:endnotes xmlns:wpc="http://schemas.microsoft.com/office/word/2010/wordprocessingCanvas" xmlns:cx="http://schemas.microsoft.com/office/drawing/2014/chartex" xmlns:cx1="http://schemas.microsoft.com/office/drawing/2015/9/8/chartex" xmlns:cx2="http://schemas.microsoft.com/office/drawing/2015/10/21/chartex" xmlns:cx3="http://schemas.microsoft.com/office/drawing/2016/5/9/chartex" xmlns:cx4="http://schemas.microsoft.com/office/drawing/2016/5/10/chartex" xmlns:cx5="http://schemas.microsoft.com/office/drawing/2016/5/11/chartex" xmlns:cx6="http://schemas.microsoft.com/office/drawing/2016/5/12/chartex" xmlns:cx7="http://schemas.microsoft.com/office/drawing/2016/5/13/chartex" xmlns:cx8="http://schemas.microsoft.com/office/drawing/2016/5/14/chartex" xmlns:mc="http://schemas.openxmlformats.org/markup-compatibility/2006" xmlns:o="urn:schemas-microsoft-com:office:office" xmlns:r="http://schemas.openxmlformats.org/officeDocument/2006/relationships" xmlns:m="http://schemas.openxmlformats.org/officeDocument/2006/math" xmlns:v="urn:schemas-microsoft-com:vml" xmlns:wp14="http://schemas.microsoft.com/office/word/2010/wordprocessingDrawing" xmlns:wp="http://schemas.openxmlformats.org/drawingml/2006/wordprocessingDrawing" xmlns:w10="urn:schemas-microsoft-com:office:word" xmlns:w="http://schemas.openxmlformats.org/wordprocessingml/2006/main" xmlns:w14="http://schemas.microsoft.com/office/word/2010/wordml" xmlns:w15="http://schemas.microsoft.com/office/word/2012/wordml" xmlns:w16se="http://schemas.microsoft.com/office/word/2015/wordml/symex" xmlns:wpg="http://schemas.microsoft.com/office/word/2010/wordprocessingGroup" xmlns:wpi="http://schemas.microsoft.com/office/word/2010/wordprocessingInk" xmlns:wne="http://schemas.microsoft.com/office/word/2006/wordml" xmlns:wps="http://schemas.microsoft.com/office/word/2010/wordprocessingShape" mc:Ignorable="w14 w15 w16se wp14">
+<w:endnotes xmlns:wpc="http://schemas.microsoft.com/office/word/2010/wordprocessingCanvas" xmlns:mo="http://schemas.microsoft.com/office/mac/office/2008/main" xmlns:mc="http://schemas.openxmlformats.org/markup-compatibility/2006" xmlns:mv="urn:schemas-microsoft-com:mac:vml" xmlns:o="urn:schemas-microsoft-com:office:office" xmlns:r="http://schemas.openxmlformats.org/officeDocument/2006/relationships" xmlns:m="http://schemas.openxmlformats.org/officeDocument/2006/math" xmlns:v="urn:schemas-microsoft-com:vml" xmlns:wp14="http://schemas.microsoft.com/office/word/2010/wordprocessingDrawing" xmlns:wp="http://schemas.openxmlformats.org/drawingml/2006/wordprocessingDrawing" xmlns:w10="urn:schemas-microsoft-com:office:word" xmlns:w="http://schemas.openxmlformats.org/wordprocessingml/2006/main" xmlns:w14="http://schemas.microsoft.com/office/word/2010/wordml" xmlns:w15="http://schemas.microsoft.com/office/word/2012/wordml" xmlns:wpg="http://schemas.microsoft.com/office/word/2010/wordprocessingGroup" xmlns:wpi="http://schemas.microsoft.com/office/word/2010/wordprocessingInk" xmlns:wne="http://schemas.microsoft.com/office/word/2006/wordml" xmlns:wps="http://schemas.microsoft.com/office/word/2010/wordprocessingShape" mc:Ignorable="w14 w15 wp14">
   <w:endnote w:type="separator" w:id="-1">
     <w:p>
       <w:r>
@@ -3624,7 +6513,7 @@
 </file>
 
 <file path=word/footnotes.xml><?xml version="1.0" encoding="utf-8"?>
-<w:footnotes xmlns:wpc="http://schemas.microsoft.com/office/word/2010/wordprocessingCanvas" xmlns:cx="http://schemas.microsoft.com/office/drawing/2014/chartex" xmlns:cx1="http://schemas.microsoft.com/office/drawing/2015/9/8/chartex" xmlns:cx2="http://schemas.microsoft.com/office/drawing/2015/10/21/chartex" xmlns:cx3="http://schemas.microsoft.com/office/drawing/2016/5/9/chartex" xmlns:cx4="http://schemas.microsoft.com/office/drawing/2016/5/10/chartex" xmlns:cx5="http://schemas.microsoft.com/office/drawing/2016/5/11/chartex" xmlns:cx6="http://schemas.microsoft.com/office/drawing/2016/5/12/chartex" xmlns:cx7="http://schemas.microsoft.com/office/drawing/2016/5/13/chartex" xmlns:cx8="http://schemas.microsoft.com/office/drawing/2016/5/14/chartex" xmlns:mc="http://schemas.openxmlformats.org/markup-compatibility/2006" xmlns:o="urn:schemas-microsoft-com:office:office" xmlns:r="http://schemas.openxmlformats.org/officeDocument/2006/relationships" xmlns:m="http://schemas.openxmlformats.org/officeDocument/2006/math" xmlns:v="urn:schemas-microsoft-com:vml" xmlns:wp14="http://schemas.microsoft.com/office/word/2010/wordprocessingDrawing" xmlns:wp="http://schemas.openxmlformats.org/drawingml/2006/wordprocessingDrawing" xmlns:w10="urn:schemas-microsoft-com:office:word" xmlns:w="http://schemas.openxmlformats.org/wordprocessingml/2006/main" xmlns:w14="http://schemas.microsoft.com/office/word/2010/wordml" xmlns:w15="http://schemas.microsoft.com/office/word/2012/wordml" xmlns:w16se="http://schemas.microsoft.com/office/word/2015/wordml/symex" xmlns:wpg="http://schemas.microsoft.com/office/word/2010/wordprocessingGroup" xmlns:wpi="http://schemas.microsoft.com/office/word/2010/wordprocessingInk" xmlns:wne="http://schemas.microsoft.com/office/word/2006/wordml" xmlns:wps="http://schemas.microsoft.com/office/word/2010/wordprocessingShape" mc:Ignorable="w14 w15 w16se wp14">
+<w:footnotes xmlns:wpc="http://schemas.microsoft.com/office/word/2010/wordprocessingCanvas" xmlns:mo="http://schemas.microsoft.com/office/mac/office/2008/main" xmlns:mc="http://schemas.openxmlformats.org/markup-compatibility/2006" xmlns:mv="urn:schemas-microsoft-com:mac:vml" xmlns:o="urn:schemas-microsoft-com:office:office" xmlns:r="http://schemas.openxmlformats.org/officeDocument/2006/relationships" xmlns:m="http://schemas.openxmlformats.org/officeDocument/2006/math" xmlns:v="urn:schemas-microsoft-com:vml" xmlns:wp14="http://schemas.microsoft.com/office/word/2010/wordprocessingDrawing" xmlns:wp="http://schemas.openxmlformats.org/drawingml/2006/wordprocessingDrawing" xmlns:w10="urn:schemas-microsoft-com:office:word" xmlns:w="http://schemas.openxmlformats.org/wordprocessingml/2006/main" xmlns:w14="http://schemas.microsoft.com/office/word/2010/wordml" xmlns:w15="http://schemas.microsoft.com/office/word/2012/wordml" xmlns:wpg="http://schemas.microsoft.com/office/word/2010/wordprocessingGroup" xmlns:wpi="http://schemas.microsoft.com/office/word/2010/wordprocessingInk" xmlns:wne="http://schemas.microsoft.com/office/word/2006/wordml" xmlns:wps="http://schemas.microsoft.com/office/word/2010/wordprocessingShape" mc:Ignorable="w14 w15 wp14">
   <w:footnote w:type="separator" w:id="-1">
     <w:p/>
   </w:footnote>
@@ -3672,8 +6561,8 @@
 </file>
 
 <file path=word/numbering.xml><?xml version="1.0" encoding="utf-8"?>
-<w:numbering xmlns:wpc="http://schemas.microsoft.com/office/word/2010/wordprocessingCanvas" xmlns:cx="http://schemas.microsoft.com/office/drawing/2014/chartex" xmlns:cx1="http://schemas.microsoft.com/office/drawing/2015/9/8/chartex" xmlns:cx2="http://schemas.microsoft.com/office/drawing/2015/10/21/chartex" xmlns:cx3="http://schemas.microsoft.com/office/drawing/2016/5/9/chartex" xmlns:cx4="http://schemas.microsoft.com/office/drawing/2016/5/10/chartex" xmlns:cx5="http://schemas.microsoft.com/office/drawing/2016/5/11/chartex" xmlns:cx6="http://schemas.microsoft.com/office/drawing/2016/5/12/chartex" xmlns:cx7="http://schemas.microsoft.com/office/drawing/2016/5/13/chartex" xmlns:cx8="http://schemas.microsoft.com/office/drawing/2016/5/14/chartex" xmlns:mc="http://schemas.openxmlformats.org/markup-compatibility/2006" xmlns:o="urn:schemas-microsoft-com:office:office" xmlns:r="http://schemas.openxmlformats.org/officeDocument/2006/relationships" xmlns:m="http://schemas.openxmlformats.org/officeDocument/2006/math" xmlns:v="urn:schemas-microsoft-com:vml" xmlns:wp14="http://schemas.microsoft.com/office/word/2010/wordprocessingDrawing" xmlns:wp="http://schemas.openxmlformats.org/drawingml/2006/wordprocessingDrawing" xmlns:w10="urn:schemas-microsoft-com:office:word" xmlns:w="http://schemas.openxmlformats.org/wordprocessingml/2006/main" xmlns:w14="http://schemas.microsoft.com/office/word/2010/wordml" xmlns:w15="http://schemas.microsoft.com/office/word/2012/wordml" xmlns:w16se="http://schemas.microsoft.com/office/word/2015/wordml/symex" xmlns:wpg="http://schemas.microsoft.com/office/word/2010/wordprocessingGroup" xmlns:wpi="http://schemas.microsoft.com/office/word/2010/wordprocessingInk" xmlns:wne="http://schemas.microsoft.com/office/word/2006/wordml" xmlns:wps="http://schemas.microsoft.com/office/word/2010/wordprocessingShape" mc:Ignorable="w14 w15 w16se wp14">
-  <w:abstractNum w:abstractNumId="0" w15:restartNumberingAfterBreak="0">
+<w:numbering xmlns:wpc="http://schemas.microsoft.com/office/word/2010/wordprocessingCanvas" xmlns:mo="http://schemas.microsoft.com/office/mac/office/2008/main" xmlns:mc="http://schemas.openxmlformats.org/markup-compatibility/2006" xmlns:mv="urn:schemas-microsoft-com:mac:vml" xmlns:o="urn:schemas-microsoft-com:office:office" xmlns:r="http://schemas.openxmlformats.org/officeDocument/2006/relationships" xmlns:m="http://schemas.openxmlformats.org/officeDocument/2006/math" xmlns:v="urn:schemas-microsoft-com:vml" xmlns:wp14="http://schemas.microsoft.com/office/word/2010/wordprocessingDrawing" xmlns:wp="http://schemas.openxmlformats.org/drawingml/2006/wordprocessingDrawing" xmlns:w10="urn:schemas-microsoft-com:office:word" xmlns:w="http://schemas.openxmlformats.org/wordprocessingml/2006/main" xmlns:w14="http://schemas.microsoft.com/office/word/2010/wordml" xmlns:w15="http://schemas.microsoft.com/office/word/2012/wordml" xmlns:wpg="http://schemas.microsoft.com/office/word/2010/wordprocessingGroup" xmlns:wpi="http://schemas.microsoft.com/office/word/2010/wordprocessingInk" xmlns:wne="http://schemas.microsoft.com/office/word/2006/wordml" xmlns:wps="http://schemas.microsoft.com/office/word/2010/wordprocessingShape" mc:Ignorable="w14 w15 wp14">
+  <w:abstractNum w:abstractNumId="0">
     <w:nsid w:val="03A753F7"/>
     <w:multiLevelType w:val="multilevel"/>
     <w:tmpl w:val="EE9EAB5E"/>
@@ -3786,7 +6675,7 @@
       </w:rPr>
     </w:lvl>
   </w:abstractNum>
-  <w:abstractNum w:abstractNumId="1" w15:restartNumberingAfterBreak="0">
+  <w:abstractNum w:abstractNumId="1">
     <w:nsid w:val="05390F5C"/>
     <w:multiLevelType w:val="multilevel"/>
     <w:tmpl w:val="BDDC5086"/>
@@ -3930,7 +6819,7 @@
       </w:rPr>
     </w:lvl>
   </w:abstractNum>
-  <w:abstractNum w:abstractNumId="2" w15:restartNumberingAfterBreak="0">
+  <w:abstractNum w:abstractNumId="2">
     <w:nsid w:val="098677CE"/>
     <w:multiLevelType w:val="multilevel"/>
     <w:tmpl w:val="C668F6EA"/>
@@ -4043,7 +6932,7 @@
       </w:rPr>
     </w:lvl>
   </w:abstractNum>
-  <w:abstractNum w:abstractNumId="3" w15:restartNumberingAfterBreak="0">
+  <w:abstractNum w:abstractNumId="3">
     <w:nsid w:val="11063D2F"/>
     <w:multiLevelType w:val="multilevel"/>
     <w:tmpl w:val="E8628A88"/>
@@ -4221,7 +7110,7 @@
       </w:pPr>
     </w:lvl>
   </w:abstractNum>
-  <w:abstractNum w:abstractNumId="4" w15:restartNumberingAfterBreak="0">
+  <w:abstractNum w:abstractNumId="4">
     <w:nsid w:val="1C895A3C"/>
     <w:multiLevelType w:val="multilevel"/>
     <w:tmpl w:val="D4707D00"/>
@@ -4334,7 +7223,7 @@
       </w:rPr>
     </w:lvl>
   </w:abstractNum>
-  <w:abstractNum w:abstractNumId="5" w15:restartNumberingAfterBreak="0">
+  <w:abstractNum w:abstractNumId="5">
     <w:nsid w:val="486A4F7A"/>
     <w:multiLevelType w:val="multilevel"/>
     <w:tmpl w:val="6972A77A"/>
@@ -4519,7 +7408,7 @@
       </w:rPr>
     </w:lvl>
   </w:abstractNum>
-  <w:abstractNum w:abstractNumId="6" w15:restartNumberingAfterBreak="0">
+  <w:abstractNum w:abstractNumId="6">
     <w:nsid w:val="4D655B46"/>
     <w:multiLevelType w:val="multilevel"/>
     <w:tmpl w:val="9F10A614"/>
@@ -4632,7 +7521,7 @@
       </w:rPr>
     </w:lvl>
   </w:abstractNum>
-  <w:abstractNum w:abstractNumId="7" w15:restartNumberingAfterBreak="0">
+  <w:abstractNum w:abstractNumId="7">
     <w:nsid w:val="53B92C32"/>
     <w:multiLevelType w:val="multilevel"/>
     <w:tmpl w:val="47A25FDA"/>
@@ -4754,7 +7643,7 @@
       </w:pPr>
     </w:lvl>
   </w:abstractNum>
-  <w:abstractNum w:abstractNumId="8" w15:restartNumberingAfterBreak="0">
+  <w:abstractNum w:abstractNumId="8">
     <w:nsid w:val="5A9A14B5"/>
     <w:multiLevelType w:val="multilevel"/>
     <w:tmpl w:val="1AAC8A0E"/>
@@ -4891,7 +7780,7 @@
       </w:rPr>
     </w:lvl>
   </w:abstractNum>
-  <w:abstractNum w:abstractNumId="9" w15:restartNumberingAfterBreak="0">
+  <w:abstractNum w:abstractNumId="9">
     <w:nsid w:val="6D1A3DAB"/>
     <w:multiLevelType w:val="multilevel"/>
     <w:tmpl w:val="18B4F7E8"/>
@@ -5011,7 +7900,7 @@
 </file>
 
 <file path=word/styles.xml><?xml version="1.0" encoding="utf-8"?>
-<w:styles xmlns:mc="http://schemas.openxmlformats.org/markup-compatibility/2006" xmlns:r="http://schemas.openxmlformats.org/officeDocument/2006/relationships" xmlns:w="http://schemas.openxmlformats.org/wordprocessingml/2006/main" xmlns:w14="http://schemas.microsoft.com/office/word/2010/wordml" xmlns:w15="http://schemas.microsoft.com/office/word/2012/wordml" xmlns:w16se="http://schemas.microsoft.com/office/word/2015/wordml/symex" mc:Ignorable="w14 w15 w16se">
+<w:styles xmlns:mc="http://schemas.openxmlformats.org/markup-compatibility/2006" xmlns:r="http://schemas.openxmlformats.org/officeDocument/2006/relationships" xmlns:w="http://schemas.openxmlformats.org/wordprocessingml/2006/main" xmlns:w14="http://schemas.microsoft.com/office/word/2010/wordml" xmlns:w15="http://schemas.microsoft.com/office/word/2012/wordml" mc:Ignorable="w14 w15">
   <w:docDefaults>
     <w:rPrDefault>
       <w:rPr>
@@ -5021,7 +7910,7 @@
     </w:rPrDefault>
     <w:pPrDefault/>
   </w:docDefaults>
-  <w:latentStyles w:defLockedState="0" w:defUIPriority="0" w:defSemiHidden="0" w:defUnhideWhenUsed="0" w:defQFormat="0" w:count="374">
+  <w:latentStyles w:defLockedState="0" w:defUIPriority="0" w:defSemiHidden="0" w:defUnhideWhenUsed="0" w:defQFormat="0" w:count="382">
     <w:lsdException w:name="Normal" w:qFormat="1"/>
     <w:lsdException w:name="heading 1" w:qFormat="1"/>
     <w:lsdException w:name="heading 2" w:qFormat="1"/>
@@ -5169,6 +8058,7 @@
     <w:lsdException w:name="Table Web 1" w:semiHidden="1" w:unhideWhenUsed="1"/>
     <w:lsdException w:name="Table Web 2" w:semiHidden="1" w:unhideWhenUsed="1"/>
     <w:lsdException w:name="Table Web 3" w:semiHidden="1" w:unhideWhenUsed="1"/>
+    <w:lsdException w:name="Table Theme" w:semiHidden="1" w:unhideWhenUsed="1"/>
     <w:lsdException w:name="Placeholder Text" w:semiHidden="1" w:uiPriority="99"/>
     <w:lsdException w:name="No Spacing" w:uiPriority="1" w:qFormat="1"/>
     <w:lsdException w:name="Light Shading" w:uiPriority="60"/>
@@ -5386,7 +8276,6 @@
     <w:lsdException w:name="List Table 7 Colorful Accent 6" w:uiPriority="52"/>
     <w:lsdException w:name="Mention" w:semiHidden="1" w:uiPriority="99" w:unhideWhenUsed="1"/>
     <w:lsdException w:name="Smart Hyperlink" w:semiHidden="1" w:uiPriority="99" w:unhideWhenUsed="1"/>
-    <w:lsdException w:name="Hashtag" w:semiHidden="1" w:uiPriority="99" w:unhideWhenUsed="1"/>
   </w:latentStyles>
   <w:style w:type="paragraph" w:default="1" w:styleId="Normal">
     <w:name w:val="Normal"/>
@@ -7004,7 +9893,7 @@
 </file>
 
 <file path=customXml/itemProps1.xml><?xml version="1.0" encoding="utf-8"?>
-<ds:datastoreItem xmlns:ds="http://schemas.openxmlformats.org/officeDocument/2006/customXml" ds:itemID="{38ACF3E4-CE90-4776-A554-AAD24288E105}">
+<ds:datastoreItem xmlns:ds="http://schemas.openxmlformats.org/officeDocument/2006/customXml" ds:itemID="{5D827037-FF34-6B44-B92F-038339792215}">
   <ds:schemaRefs>
     <ds:schemaRef ds:uri="http://schemas.openxmlformats.org/officeDocument/2006/bibliography"/>
   </ds:schemaRefs>

</xml_diff>